<commit_message>
create,update,delete,like,get and timeline Posts
</commit_message>
<xml_diff>
--- a/Documentation/Swap Shop MERN project.docx
+++ b/Documentation/Swap Shop MERN project.docx
@@ -4,38 +4,17 @@
   <w:body>
     <w:p>
       <w:r>
-        <w:t xml:space="preserve">Project </w:t>
-      </w:r>
-      <w:proofErr w:type="gramStart"/>
-      <w:r>
-        <w:t>Name :</w:t>
-      </w:r>
-      <w:proofErr w:type="gramEnd"/>
-      <w:r>
-        <w:t xml:space="preserve"> Swap Shop</w:t>
-      </w:r>
-    </w:p>
-    <w:p>
-      <w:proofErr w:type="gramStart"/>
-      <w:r>
-        <w:t>Date :</w:t>
-      </w:r>
-      <w:proofErr w:type="gramEnd"/>
-      <w:r>
-        <w:t xml:space="preserve"> 21 July 2022</w:t>
-      </w:r>
-    </w:p>
-    <w:p>
-      <w:r>
-        <w:t xml:space="preserve">Tutorial </w:t>
-      </w:r>
-      <w:proofErr w:type="gramStart"/>
-      <w:r>
-        <w:t>Video :</w:t>
-      </w:r>
-      <w:proofErr w:type="gramEnd"/>
-      <w:r>
-        <w:t xml:space="preserve"> </w:t>
+        <w:t>Project Name : Swap Shop</w:t>
+      </w:r>
+    </w:p>
+    <w:p>
+      <w:r>
+        <w:t>Date : 21 July 2022</w:t>
+      </w:r>
+    </w:p>
+    <w:p>
+      <w:r>
+        <w:t xml:space="preserve">Tutorial Video : </w:t>
       </w:r>
       <w:hyperlink r:id="rId5" w:history="1">
         <w:r>
@@ -72,74 +51,20 @@
           <w:sz w:val="28"/>
           <w:szCs w:val="28"/>
         </w:rPr>
-        <w:t xml:space="preserve">PHASE </w:t>
-      </w:r>
-      <w:proofErr w:type="gramStart"/>
+        <w:t>PHASE I : REST API with MongoDb</w:t>
+      </w:r>
+    </w:p>
+    <w:p>
       <w:r>
         <w:rPr>
           <w:b/>
           <w:bCs/>
-          <w:sz w:val="28"/>
-          <w:szCs w:val="28"/>
-        </w:rPr>
-        <w:t>I :</w:t>
-      </w:r>
-      <w:proofErr w:type="gramEnd"/>
-      <w:r>
-        <w:rPr>
-          <w:b/>
-          <w:bCs/>
-          <w:sz w:val="28"/>
-          <w:szCs w:val="28"/>
-        </w:rPr>
-        <w:t xml:space="preserve"> REST API with </w:t>
-      </w:r>
-      <w:proofErr w:type="spellStart"/>
-      <w:r>
-        <w:rPr>
-          <w:b/>
-          <w:bCs/>
-          <w:sz w:val="28"/>
-          <w:szCs w:val="28"/>
-        </w:rPr>
-        <w:t>MongoDb</w:t>
-      </w:r>
-      <w:proofErr w:type="spellEnd"/>
-    </w:p>
-    <w:p>
-      <w:r>
-        <w:rPr>
-          <w:b/>
-          <w:bCs/>
         </w:rPr>
         <w:t>*</w:t>
       </w:r>
       <w:r>
-        <w:t xml:space="preserve">Creating </w:t>
-      </w:r>
-      <w:proofErr w:type="spellStart"/>
-      <w:proofErr w:type="gramStart"/>
-      <w:r>
-        <w:t>package.json</w:t>
-      </w:r>
-      <w:proofErr w:type="spellEnd"/>
-      <w:proofErr w:type="gramEnd"/>
-      <w:r>
-        <w:t xml:space="preserve"> -&gt; </w:t>
-      </w:r>
-      <w:proofErr w:type="spellStart"/>
-      <w:r>
-        <w:t>npm</w:t>
-      </w:r>
-      <w:proofErr w:type="spellEnd"/>
-      <w:r>
-        <w:t xml:space="preserve"> </w:t>
-      </w:r>
-      <w:proofErr w:type="spellStart"/>
-      <w:r>
-        <w:t>init</w:t>
-      </w:r>
-      <w:proofErr w:type="spellEnd"/>
+        <w:t>Creating package.json -&gt; npm init</w:t>
+      </w:r>
     </w:p>
     <w:p>
       <w:r>
@@ -152,51 +77,12 @@
     </w:p>
     <w:p>
       <w:r>
-        <w:t>*</w:t>
-      </w:r>
-      <w:proofErr w:type="spellStart"/>
-      <w:proofErr w:type="gramStart"/>
-      <w:r>
-        <w:t>npm</w:t>
-      </w:r>
-      <w:proofErr w:type="spellEnd"/>
-      <w:proofErr w:type="gramEnd"/>
-      <w:r>
-        <w:t xml:space="preserve"> add express mongoose </w:t>
-      </w:r>
-      <w:proofErr w:type="spellStart"/>
-      <w:r>
-        <w:t>dotenv</w:t>
-      </w:r>
-      <w:proofErr w:type="spellEnd"/>
-      <w:r>
-        <w:t xml:space="preserve"> helmet </w:t>
-      </w:r>
-      <w:proofErr w:type="spellStart"/>
-      <w:r>
-        <w:t>morgan</w:t>
-      </w:r>
-      <w:proofErr w:type="spellEnd"/>
-      <w:r>
-        <w:t xml:space="preserve"> </w:t>
-      </w:r>
-      <w:proofErr w:type="spellStart"/>
-      <w:r>
-        <w:t>nodemon</w:t>
-      </w:r>
-      <w:proofErr w:type="spellEnd"/>
-    </w:p>
-    <w:p>
-      <w:r>
-        <w:t xml:space="preserve">           - mongoose </w:t>
-      </w:r>
-      <w:proofErr w:type="gramStart"/>
-      <w:r>
-        <w:t>documentation :</w:t>
-      </w:r>
-      <w:proofErr w:type="gramEnd"/>
-      <w:r>
-        <w:t xml:space="preserve"> </w:t>
+        <w:t>*npm add express mongoose dotenv helmet morgan nodemon</w:t>
+      </w:r>
+    </w:p>
+    <w:p>
+      <w:r>
+        <w:t xml:space="preserve">           - mongoose documentation : </w:t>
       </w:r>
       <w:hyperlink r:id="rId6" w:history="1">
         <w:r>
@@ -212,23 +98,7 @@
         <w:t xml:space="preserve">           -</w:t>
       </w:r>
       <w:r>
-        <w:t xml:space="preserve"> </w:t>
-      </w:r>
-      <w:proofErr w:type="spellStart"/>
-      <w:r>
-        <w:t>dotenv</w:t>
-      </w:r>
-      <w:proofErr w:type="spellEnd"/>
-      <w:r>
-        <w:t xml:space="preserve"> </w:t>
-      </w:r>
-      <w:proofErr w:type="gramStart"/>
-      <w:r>
-        <w:t>docs :</w:t>
-      </w:r>
-      <w:proofErr w:type="gramEnd"/>
-      <w:r>
-        <w:t xml:space="preserve"> </w:t>
+        <w:t xml:space="preserve"> dotenv docs : </w:t>
       </w:r>
       <w:hyperlink r:id="rId7" w:history="1">
         <w:r>
@@ -250,37 +120,13 @@
         <w:t xml:space="preserve">: </w:t>
       </w:r>
       <w:r>
-        <w:t xml:space="preserve">After creating </w:t>
-      </w:r>
-      <w:proofErr w:type="spellStart"/>
-      <w:r>
-        <w:t>mongoDb</w:t>
-      </w:r>
-      <w:proofErr w:type="spellEnd"/>
-      <w:r>
-        <w:t xml:space="preserve"> its </w:t>
+        <w:t xml:space="preserve">After creating mongoDb its </w:t>
       </w:r>
       <w:r>
         <w:t xml:space="preserve">going </w:t>
       </w:r>
       <w:r>
-        <w:t xml:space="preserve">on to give us </w:t>
-      </w:r>
-      <w:proofErr w:type="gramStart"/>
-      <w:r>
-        <w:t>some  secrete</w:t>
-      </w:r>
-      <w:proofErr w:type="gramEnd"/>
-      <w:r>
-        <w:t xml:space="preserve"> </w:t>
-      </w:r>
-      <w:proofErr w:type="spellStart"/>
-      <w:r>
-        <w:t>url</w:t>
-      </w:r>
-      <w:proofErr w:type="spellEnd"/>
-      <w:r>
-        <w:t xml:space="preserve"> which includes our</w:t>
+        <w:t>on to give us some  secrete url which includes our</w:t>
       </w:r>
       <w:r>
         <w:t xml:space="preserve"> database , server name user names and our passwords.</w:t>
@@ -289,15 +135,7 @@
     <w:p>
       <w:r>
         <w:tab/>
-        <w:t xml:space="preserve">-helmet </w:t>
-      </w:r>
-      <w:proofErr w:type="gramStart"/>
-      <w:r>
-        <w:t>docs :</w:t>
-      </w:r>
-      <w:proofErr w:type="gramEnd"/>
-      <w:r>
-        <w:t xml:space="preserve"> </w:t>
+        <w:t xml:space="preserve">-helmet docs : </w:t>
       </w:r>
       <w:hyperlink r:id="rId8" w:history="1">
         <w:r>
@@ -316,45 +154,13 @@
         <w:ind w:left="1440"/>
       </w:pPr>
       <w:r>
-        <w:t xml:space="preserve">: Secure request made to the </w:t>
-      </w:r>
-      <w:proofErr w:type="gramStart"/>
-      <w:r>
-        <w:t>server, because</w:t>
-      </w:r>
-      <w:proofErr w:type="gramEnd"/>
-      <w:r>
-        <w:t xml:space="preserve"> some request </w:t>
-      </w:r>
-      <w:proofErr w:type="spellStart"/>
-      <w:r>
-        <w:t>hearder</w:t>
-      </w:r>
-      <w:proofErr w:type="spellEnd"/>
-      <w:r>
-        <w:t xml:space="preserve"> contains some valuable properties inside.</w:t>
+        <w:t>: Secure request made to the server, because some request hearder contains some valuable properties inside.</w:t>
       </w:r>
     </w:p>
     <w:p>
       <w:r>
         <w:tab/>
-        <w:t>-</w:t>
-      </w:r>
-      <w:proofErr w:type="spellStart"/>
-      <w:r>
-        <w:t>morgan</w:t>
-      </w:r>
-      <w:proofErr w:type="spellEnd"/>
-      <w:r>
-        <w:t xml:space="preserve"> </w:t>
-      </w:r>
-      <w:proofErr w:type="gramStart"/>
-      <w:r>
-        <w:t>docs :</w:t>
-      </w:r>
-      <w:proofErr w:type="gramEnd"/>
-      <w:r>
-        <w:t xml:space="preserve"> </w:t>
+        <w:t xml:space="preserve">-morgan docs : </w:t>
       </w:r>
       <w:hyperlink r:id="rId9" w:history="1">
         <w:r>
@@ -376,23 +182,7 @@
     <w:p>
       <w:r>
         <w:tab/>
-        <w:t>-</w:t>
-      </w:r>
-      <w:proofErr w:type="spellStart"/>
-      <w:r>
-        <w:t>nodemon</w:t>
-      </w:r>
-      <w:proofErr w:type="spellEnd"/>
-      <w:r>
-        <w:t xml:space="preserve"> </w:t>
-      </w:r>
-      <w:proofErr w:type="gramStart"/>
-      <w:r>
-        <w:t>docs :</w:t>
-      </w:r>
-      <w:proofErr w:type="gramEnd"/>
-      <w:r>
-        <w:t xml:space="preserve"> </w:t>
+        <w:t xml:space="preserve">-nodemon docs : </w:t>
       </w:r>
       <w:hyperlink r:id="rId10" w:history="1">
         <w:r>
@@ -408,23 +198,7 @@
         <w:ind w:left="1440"/>
       </w:pPr>
       <w:r>
-        <w:t xml:space="preserve">: Whenever we make changes inside the </w:t>
-      </w:r>
-      <w:proofErr w:type="gramStart"/>
-      <w:r>
-        <w:t>files</w:t>
-      </w:r>
-      <w:proofErr w:type="gramEnd"/>
-      <w:r>
-        <w:t xml:space="preserve"> we must go back to restart the console to record the new updates/changes. </w:t>
-      </w:r>
-      <w:proofErr w:type="spellStart"/>
-      <w:r>
-        <w:t>Nodemon</w:t>
-      </w:r>
-      <w:proofErr w:type="spellEnd"/>
-      <w:r>
-        <w:t xml:space="preserve"> allows us to start the server once anytime we make changes it will refresh the application automatically.so it is listening to the files.</w:t>
+        <w:t>: Whenever we make changes inside the files we must go back to restart the console to record the new updates/changes. Nodemon allows us to start the server once anytime we make changes it will refresh the application automatically.so it is listening to the files.</w:t>
       </w:r>
     </w:p>
     <w:p>
@@ -432,52 +206,24 @@
         <w:ind w:left="1440"/>
       </w:pPr>
       <w:r>
-        <w:t xml:space="preserve">: code =&gt; </w:t>
-      </w:r>
-      <w:proofErr w:type="spellStart"/>
-      <w:proofErr w:type="gramStart"/>
-      <w:r>
-        <w:t>package.json</w:t>
-      </w:r>
-      <w:proofErr w:type="spellEnd"/>
-      <w:proofErr w:type="gramEnd"/>
-      <w:r>
-        <w:t xml:space="preserve"> line 7 : delete test and add start</w:t>
+        <w:t>: code =&gt; package.json line 7 : delete test and add start</w:t>
+      </w:r>
+      <w:r>
+        <w:t xml:space="preserve"> nodemon mainfile.js</w:t>
+      </w:r>
+    </w:p>
+    <w:p>
+      <w:r>
+        <w:t>*npm start =&gt; initiating the server</w:t>
+      </w:r>
+    </w:p>
+    <w:p>
+      <w:r>
+        <w:t>*</w:t>
       </w:r>
       <w:r>
         <w:t xml:space="preserve"> </w:t>
       </w:r>
-      <w:proofErr w:type="spellStart"/>
-      <w:r>
-        <w:t>nodemon</w:t>
-      </w:r>
-      <w:proofErr w:type="spellEnd"/>
-      <w:r>
-        <w:t xml:space="preserve"> mainfile.js</w:t>
-      </w:r>
-    </w:p>
-    <w:p>
-      <w:r>
-        <w:t>*</w:t>
-      </w:r>
-      <w:proofErr w:type="spellStart"/>
-      <w:proofErr w:type="gramStart"/>
-      <w:r>
-        <w:t>npm</w:t>
-      </w:r>
-      <w:proofErr w:type="spellEnd"/>
-      <w:proofErr w:type="gramEnd"/>
-      <w:r>
-        <w:t xml:space="preserve"> start =&gt; initiating the server</w:t>
-      </w:r>
-    </w:p>
-    <w:p>
-      <w:r>
-        <w:t>*</w:t>
-      </w:r>
-      <w:r>
-        <w:t xml:space="preserve"> </w:t>
-      </w:r>
       <w:r>
         <w:t>Express is a</w:t>
       </w:r>
@@ -485,35 +231,16 @@
         <w:rPr>
           <w:rStyle w:val="Strong"/>
         </w:rPr>
-        <w:t xml:space="preserve"> web application framework for </w:t>
-      </w:r>
-      <w:proofErr w:type="gramStart"/>
-      <w:r>
-        <w:rPr>
-          <w:rStyle w:val="Strong"/>
-        </w:rPr>
-        <w:t>Node.js</w:t>
-      </w:r>
-      <w:r>
-        <w:t xml:space="preserve"> ,</w:t>
-      </w:r>
-      <w:proofErr w:type="gramEnd"/>
-      <w:r>
-        <w:t xml:space="preserve"> developers use Express to simplify the task of writing server code. There’s no need to repeat the same code over and over, as you would with the Node.js HTTP module.</w:t>
+        <w:t xml:space="preserve"> web application framework for Node.js</w:t>
+      </w:r>
+      <w:r>
+        <w:t xml:space="preserve"> , developers use Express to simplify the task of writing server code. There’s no need to repeat the same code over and over, as you would with the Node.js HTTP module.</w:t>
       </w:r>
     </w:p>
     <w:p/>
     <w:p>
       <w:r>
-        <w:t xml:space="preserve">*Configure </w:t>
-      </w:r>
-      <w:proofErr w:type="spellStart"/>
-      <w:r>
-        <w:t>dotenv</w:t>
-      </w:r>
-      <w:proofErr w:type="spellEnd"/>
-      <w:r>
-        <w:t xml:space="preserve"> </w:t>
+        <w:t xml:space="preserve">*Configure dotenv </w:t>
       </w:r>
       <w:r>
         <w:t>to enable usage and write all the secrete keys in the .env file</w:t>
@@ -522,15 +249,7 @@
     <w:p>
       <w:r>
         <w:lastRenderedPageBreak/>
-        <w:t>*</w:t>
-      </w:r>
-      <w:proofErr w:type="gramStart"/>
-      <w:r>
-        <w:t>secrete</w:t>
-      </w:r>
-      <w:proofErr w:type="gramEnd"/>
-      <w:r>
-        <w:t xml:space="preserve"> key the data is </w:t>
+        <w:t xml:space="preserve">*secrete key the data is </w:t>
       </w:r>
       <w:r>
         <w:t xml:space="preserve">  a string of this format </w:t>
@@ -546,13 +265,8 @@
       <w:r>
         <w:t xml:space="preserve">-we obtained it on the </w:t>
       </w:r>
-      <w:proofErr w:type="spellStart"/>
-      <w:r>
-        <w:t>mongoDb</w:t>
-      </w:r>
-      <w:proofErr w:type="spellEnd"/>
-      <w:r>
-        <w:t xml:space="preserve"> cloud </w:t>
+      <w:r>
+        <w:t xml:space="preserve">mongoDb cloud </w:t>
       </w:r>
       <w:r>
         <w:t xml:space="preserve">  </w:t>
@@ -571,15 +285,8 @@
       <w:r>
         <w:t>*</w:t>
       </w:r>
-      <w:proofErr w:type="spellStart"/>
-      <w:proofErr w:type="gramStart"/>
-      <w:r>
-        <w:t>morgan</w:t>
-      </w:r>
-      <w:proofErr w:type="spellEnd"/>
-      <w:proofErr w:type="gramEnd"/>
-      <w:r>
-        <w:t xml:space="preserve"> library is working because we are getting this string</w:t>
+      <w:r>
+        <w:t>morgan library is working because we are getting this string</w:t>
       </w:r>
     </w:p>
     <w:p>
@@ -590,31 +297,18 @@
         <w:t xml:space="preserve"> type / address</w:t>
       </w:r>
       <w:r>
-        <w:t xml:space="preserve">” </w:t>
-      </w:r>
-      <w:proofErr w:type="gramStart"/>
-      <w:r>
-        <w:t>status(</w:t>
-      </w:r>
-      <w:proofErr w:type="gramEnd"/>
-      <w:r>
-        <w:t xml:space="preserve">404) duration of the response(150) </w:t>
+        <w:t xml:space="preserve">” status(404) duration of the response(150) </w:t>
       </w:r>
     </w:p>
     <w:p>
       <w:r>
         <w:t xml:space="preserve"> </w:t>
       </w:r>
-      <w:proofErr w:type="gramStart"/>
       <w:r>
         <w:t xml:space="preserve">: </w:t>
       </w:r>
       <w:r>
-        <w:t>:</w:t>
-      </w:r>
-      <w:proofErr w:type="gramEnd"/>
-      <w:r>
-        <w:t>:1 - - [21/Jul/2022:17:11:17 +0000] "GET /favicon.ico HTTP/1.1" 404 150</w:t>
+        <w:t>::1 - - [21/Jul/2022:17:11:17 +0000] "GET /favicon.ico HTTP/1.1" 404 150</w:t>
       </w:r>
     </w:p>
     <w:p>
@@ -644,15 +338,7 @@
         <w:t>//</w:t>
       </w:r>
       <w:r>
-        <w:t xml:space="preserve"> </w:t>
-      </w:r>
-      <w:proofErr w:type="gramStart"/>
-      <w:r>
-        <w:t>path :</w:t>
-      </w:r>
-      <w:proofErr w:type="gramEnd"/>
-      <w:r>
-        <w:t>” /routes”</w:t>
+        <w:t xml:space="preserve"> path :” /routes”</w:t>
       </w:r>
     </w:p>
     <w:p>
@@ -674,7 +360,6 @@
           <w:szCs w:val="26"/>
         </w:rPr>
       </w:pPr>
-      <w:proofErr w:type="spellStart"/>
       <w:r>
         <w:rPr>
           <w:rFonts w:ascii="Consolas" w:eastAsia="Times New Roman" w:hAnsi="Consolas" w:cs="Times New Roman"/>
@@ -702,7 +387,6 @@
         </w:rPr>
         <w:t>get</w:t>
       </w:r>
-      <w:proofErr w:type="spellEnd"/>
       <w:r>
         <w:rPr>
           <w:rFonts w:ascii="Consolas" w:eastAsia="Times New Roman" w:hAnsi="Consolas" w:cs="Times New Roman"/>
@@ -719,17 +403,7 @@
           <w:sz w:val="26"/>
           <w:szCs w:val="26"/>
         </w:rPr>
-        <w:t>"/</w:t>
-      </w:r>
-      <w:proofErr w:type="gramStart"/>
-      <w:r>
-        <w:rPr>
-          <w:rFonts w:ascii="Consolas" w:eastAsia="Times New Roman" w:hAnsi="Consolas" w:cs="Times New Roman"/>
-          <w:color w:val="CE9178"/>
-          <w:sz w:val="26"/>
-          <w:szCs w:val="26"/>
-        </w:rPr>
-        <w:t>"</w:t>
+        <w:t>"/"</w:t>
       </w:r>
       <w:r>
         <w:rPr>
@@ -740,8 +414,6 @@
         </w:rPr>
         <w:t>,(</w:t>
       </w:r>
-      <w:proofErr w:type="spellStart"/>
-      <w:proofErr w:type="gramEnd"/>
       <w:r>
         <w:rPr>
           <w:rFonts w:ascii="Consolas" w:eastAsia="Times New Roman" w:hAnsi="Consolas" w:cs="Times New Roman"/>
@@ -769,7 +441,6 @@
         </w:rPr>
         <w:t>res</w:t>
       </w:r>
-      <w:proofErr w:type="spellEnd"/>
       <w:r>
         <w:rPr>
           <w:rFonts w:ascii="Consolas" w:eastAsia="Times New Roman" w:hAnsi="Consolas" w:cs="Times New Roman"/>
@@ -818,8 +489,6 @@
         </w:rPr>
         <w:t xml:space="preserve">    </w:t>
       </w:r>
-      <w:proofErr w:type="spellStart"/>
-      <w:proofErr w:type="gramStart"/>
       <w:r>
         <w:rPr>
           <w:rFonts w:ascii="Consolas" w:eastAsia="Times New Roman" w:hAnsi="Consolas" w:cs="Times New Roman"/>
@@ -847,8 +516,6 @@
         </w:rPr>
         <w:t>send</w:t>
       </w:r>
-      <w:proofErr w:type="spellEnd"/>
-      <w:proofErr w:type="gramEnd"/>
       <w:r>
         <w:rPr>
           <w:rFonts w:ascii="Consolas" w:eastAsia="Times New Roman" w:hAnsi="Consolas" w:cs="Times New Roman"/>
@@ -865,27 +532,7 @@
           <w:sz w:val="26"/>
           <w:szCs w:val="26"/>
         </w:rPr>
-        <w:t xml:space="preserve">"Congratulations on making hosting your first ever simple </w:t>
-      </w:r>
-      <w:proofErr w:type="spellStart"/>
-      <w:r>
-        <w:rPr>
-          <w:rFonts w:ascii="Consolas" w:eastAsia="Times New Roman" w:hAnsi="Consolas" w:cs="Times New Roman"/>
-          <w:color w:val="CE9178"/>
-          <w:sz w:val="26"/>
-          <w:szCs w:val="26"/>
-        </w:rPr>
-        <w:t>wep</w:t>
-      </w:r>
-      <w:proofErr w:type="spellEnd"/>
-      <w:r>
-        <w:rPr>
-          <w:rFonts w:ascii="Consolas" w:eastAsia="Times New Roman" w:hAnsi="Consolas" w:cs="Times New Roman"/>
-          <w:color w:val="CE9178"/>
-          <w:sz w:val="26"/>
-          <w:szCs w:val="26"/>
-        </w:rPr>
-        <w:t xml:space="preserve"> page Mighty!!!"</w:t>
+        <w:t>"Congratulations on making hosting your first ever simple wep page Mighty!!!"</w:t>
       </w:r>
       <w:r>
         <w:rPr>
@@ -941,7 +588,6 @@
           <w:szCs w:val="26"/>
         </w:rPr>
       </w:pPr>
-      <w:proofErr w:type="spellStart"/>
       <w:r>
         <w:rPr>
           <w:rFonts w:ascii="Consolas" w:eastAsia="Times New Roman" w:hAnsi="Consolas" w:cs="Times New Roman"/>
@@ -969,7 +615,6 @@
         </w:rPr>
         <w:t>get</w:t>
       </w:r>
-      <w:proofErr w:type="spellEnd"/>
       <w:r>
         <w:rPr>
           <w:rFonts w:ascii="Consolas" w:eastAsia="Times New Roman" w:hAnsi="Consolas" w:cs="Times New Roman"/>
@@ -986,17 +631,7 @@
           <w:sz w:val="26"/>
           <w:szCs w:val="26"/>
         </w:rPr>
-        <w:t>"/users</w:t>
-      </w:r>
-      <w:proofErr w:type="gramStart"/>
-      <w:r>
-        <w:rPr>
-          <w:rFonts w:ascii="Consolas" w:eastAsia="Times New Roman" w:hAnsi="Consolas" w:cs="Times New Roman"/>
-          <w:color w:val="CE9178"/>
-          <w:sz w:val="26"/>
-          <w:szCs w:val="26"/>
-        </w:rPr>
-        <w:t>"</w:t>
+        <w:t>"/users"</w:t>
       </w:r>
       <w:r>
         <w:rPr>
@@ -1007,8 +642,6 @@
         </w:rPr>
         <w:t>,(</w:t>
       </w:r>
-      <w:proofErr w:type="spellStart"/>
-      <w:proofErr w:type="gramEnd"/>
       <w:r>
         <w:rPr>
           <w:rFonts w:ascii="Consolas" w:eastAsia="Times New Roman" w:hAnsi="Consolas" w:cs="Times New Roman"/>
@@ -1036,7 +669,6 @@
         </w:rPr>
         <w:t>res</w:t>
       </w:r>
-      <w:proofErr w:type="spellEnd"/>
       <w:r>
         <w:rPr>
           <w:rFonts w:ascii="Consolas" w:eastAsia="Times New Roman" w:hAnsi="Consolas" w:cs="Times New Roman"/>
@@ -1085,8 +717,6 @@
         </w:rPr>
         <w:t xml:space="preserve">    </w:t>
       </w:r>
-      <w:proofErr w:type="spellStart"/>
-      <w:proofErr w:type="gramStart"/>
       <w:r>
         <w:rPr>
           <w:rFonts w:ascii="Consolas" w:eastAsia="Times New Roman" w:hAnsi="Consolas" w:cs="Times New Roman"/>
@@ -1114,8 +744,6 @@
         </w:rPr>
         <w:t>send</w:t>
       </w:r>
-      <w:proofErr w:type="spellEnd"/>
-      <w:proofErr w:type="gramEnd"/>
       <w:r>
         <w:rPr>
           <w:rFonts w:ascii="Consolas" w:eastAsia="Times New Roman" w:hAnsi="Consolas" w:cs="Times New Roman"/>
@@ -1170,19 +798,9 @@
       <w:r>
         <w:t>*</w:t>
       </w:r>
-      <w:proofErr w:type="gramStart"/>
-      <w:r>
-        <w:t>we</w:t>
-      </w:r>
-      <w:proofErr w:type="gramEnd"/>
-      <w:r>
-        <w:t xml:space="preserve"> not using this lines of code since we are using the rest </w:t>
-      </w:r>
-      <w:proofErr w:type="spellStart"/>
-      <w:r>
-        <w:t>api</w:t>
-      </w:r>
-      <w:proofErr w:type="spellEnd"/>
+      <w:r>
+        <w:t>we not using this lines of code since we are using the rest api</w:t>
+      </w:r>
       <w:r>
         <w:t>.</w:t>
       </w:r>
@@ -1208,15 +826,7 @@
     </w:p>
     <w:p>
       <w:r>
-        <w:t xml:space="preserve">*Create the attributes value each user will </w:t>
-      </w:r>
-      <w:proofErr w:type="gramStart"/>
-      <w:r>
-        <w:t>have ,</w:t>
-      </w:r>
-      <w:proofErr w:type="gramEnd"/>
-      <w:r>
-        <w:t xml:space="preserve"> each attribute must have properties</w:t>
+        <w:t>*Create the attributes value each user will have , each attribute must have properties</w:t>
       </w:r>
     </w:p>
     <w:p>
@@ -1230,18 +840,10 @@
         <w:t>re</w:t>
       </w:r>
       <w:r>
-        <w:t xml:space="preserve">quired: true” -&gt; the attribute is not </w:t>
-      </w:r>
-      <w:proofErr w:type="gramStart"/>
-      <w:r>
-        <w:t xml:space="preserve">optional </w:t>
-      </w:r>
-      <w:r>
-        <w:t>,every</w:t>
-      </w:r>
-      <w:proofErr w:type="gramEnd"/>
-      <w:r>
-        <w:t xml:space="preserve"> user</w:t>
+        <w:t xml:space="preserve">quired: true” -&gt; the attribute is not optional </w:t>
+      </w:r>
+      <w:r>
+        <w:t>,every user</w:t>
       </w:r>
       <w:r>
         <w:t xml:space="preserve"> must have it.</w:t>
@@ -1252,28 +854,10 @@
         <w:t>*</w:t>
       </w:r>
       <w:r>
-        <w:t>property “</w:t>
-      </w:r>
-      <w:proofErr w:type="spellStart"/>
-      <w:proofErr w:type="gramStart"/>
-      <w:r>
-        <w:t>type:Array</w:t>
-      </w:r>
-      <w:proofErr w:type="gramEnd"/>
-      <w:r>
-        <w:t>,default</w:t>
-      </w:r>
-      <w:proofErr w:type="spellEnd"/>
-      <w:r>
-        <w:t xml:space="preserve">:[] “ in </w:t>
-      </w:r>
-      <w:proofErr w:type="spellStart"/>
-      <w:r>
-        <w:t>follwers</w:t>
-      </w:r>
-      <w:proofErr w:type="spellEnd"/>
-      <w:r>
-        <w:t>/following -&gt; this will all the users that are following you or that you are following</w:t>
+        <w:t>property “type:Array,default</w:t>
+      </w:r>
+      <w:r>
+        <w:t>:[] “ in follwers/following -&gt; this will all the users that are following you or that you are following</w:t>
       </w:r>
       <w:r>
         <w:t>.</w:t>
@@ -1293,8 +877,6 @@
       <w:r>
         <w:t xml:space="preserve">*” </w:t>
       </w:r>
-      <w:proofErr w:type="spellStart"/>
-      <w:proofErr w:type="gramStart"/>
       <w:r>
         <w:rPr>
           <w:rFonts w:ascii="Consolas" w:eastAsia="Times New Roman" w:hAnsi="Consolas" w:cs="Times New Roman"/>
@@ -1322,8 +904,6 @@
         </w:rPr>
         <w:t>exports</w:t>
       </w:r>
-      <w:proofErr w:type="spellEnd"/>
-      <w:proofErr w:type="gramEnd"/>
       <w:r>
         <w:rPr>
           <w:rFonts w:ascii="Consolas" w:eastAsia="Times New Roman" w:hAnsi="Consolas" w:cs="Times New Roman"/>
@@ -1351,7 +931,6 @@
         </w:rPr>
         <w:t xml:space="preserve"> </w:t>
       </w:r>
-      <w:proofErr w:type="spellStart"/>
       <w:r>
         <w:rPr>
           <w:rFonts w:ascii="Consolas" w:eastAsia="Times New Roman" w:hAnsi="Consolas" w:cs="Times New Roman"/>
@@ -1379,7 +958,6 @@
         </w:rPr>
         <w:t>model</w:t>
       </w:r>
-      <w:proofErr w:type="spellEnd"/>
       <w:r>
         <w:rPr>
           <w:rFonts w:ascii="Consolas" w:eastAsia="Times New Roman" w:hAnsi="Consolas" w:cs="Times New Roman"/>
@@ -1407,7 +985,6 @@
         </w:rPr>
         <w:t>,</w:t>
       </w:r>
-      <w:proofErr w:type="spellStart"/>
       <w:r>
         <w:rPr>
           <w:rFonts w:ascii="Consolas" w:eastAsia="Times New Roman" w:hAnsi="Consolas" w:cs="Times New Roman"/>
@@ -1417,7 +994,6 @@
         </w:rPr>
         <w:t>UserSchema</w:t>
       </w:r>
-      <w:proofErr w:type="spellEnd"/>
       <w:r>
         <w:rPr>
           <w:rFonts w:ascii="Consolas" w:eastAsia="Times New Roman" w:hAnsi="Consolas" w:cs="Times New Roman"/>
@@ -1430,15 +1006,7 @@
     </w:p>
     <w:p>
       <w:r>
-        <w:t xml:space="preserve">  ” </w:t>
-      </w:r>
-      <w:proofErr w:type="gramStart"/>
-      <w:r>
-        <w:t>this</w:t>
-      </w:r>
-      <w:proofErr w:type="gramEnd"/>
-      <w:r>
-        <w:t xml:space="preserve"> line of code makes the module</w:t>
+        <w:t xml:space="preserve">  ” this line of code makes the module</w:t>
       </w:r>
       <w:r>
         <w:t xml:space="preserve"> (</w:t>
@@ -1471,15 +1039,7 @@
     <w:p>
       <w:r>
         <w:lastRenderedPageBreak/>
-        <w:t xml:space="preserve">*timestamps: whenever a create or update the </w:t>
-      </w:r>
-      <w:proofErr w:type="gramStart"/>
-      <w:r>
-        <w:t>user ,</w:t>
-      </w:r>
-      <w:proofErr w:type="gramEnd"/>
-      <w:r>
-        <w:t xml:space="preserve"> the time stamp will au</w:t>
+        <w:t>*timestamps: whenever a create or update the user , the time stamp will au</w:t>
       </w:r>
       <w:r>
         <w:t>tomatically be updated. Helps to keep track when did each even take place.</w:t>
@@ -1498,51 +1058,20 @@
     </w:p>
     <w:p>
       <w:r>
-        <w:t xml:space="preserve">Registration </w:t>
-      </w:r>
-      <w:proofErr w:type="gramStart"/>
-      <w:r>
-        <w:t>testing :</w:t>
-      </w:r>
-      <w:proofErr w:type="gramEnd"/>
-      <w:r>
-        <w:t xml:space="preserve"> </w:t>
+        <w:t xml:space="preserve">Registration testing : </w:t>
       </w:r>
     </w:p>
     <w:p>
       <w:r>
         <w:t>*</w:t>
       </w:r>
-      <w:proofErr w:type="gramStart"/>
-      <w:r>
-        <w:t>await</w:t>
-      </w:r>
-      <w:proofErr w:type="gramEnd"/>
-      <w:r>
-        <w:t>: waits for the data to be loaded into the database</w:t>
-      </w:r>
-    </w:p>
-    <w:p>
-      <w:r>
-        <w:t>*</w:t>
-      </w:r>
-      <w:proofErr w:type="spellStart"/>
-      <w:proofErr w:type="gramStart"/>
-      <w:r>
-        <w:t>npm</w:t>
-      </w:r>
-      <w:proofErr w:type="spellEnd"/>
-      <w:proofErr w:type="gramEnd"/>
-      <w:r>
-        <w:t xml:space="preserve"> add </w:t>
-      </w:r>
-      <w:proofErr w:type="spellStart"/>
-      <w:r>
-        <w:t>bcrypt</w:t>
-      </w:r>
-      <w:proofErr w:type="spellEnd"/>
-      <w:r>
-        <w:t xml:space="preserve"> =&gt; library used to hash the password: </w:t>
+      <w:r>
+        <w:t>await: waits for the data to be loaded into the database</w:t>
+      </w:r>
+    </w:p>
+    <w:p>
+      <w:r>
+        <w:t xml:space="preserve">*npm add bcrypt =&gt; library used to hash the password: </w:t>
       </w:r>
     </w:p>
     <w:p>
@@ -1615,15 +1144,7 @@
     <w:p>
       <w:r>
         <w:tab/>
-        <w:t xml:space="preserve">FIX: Log the connection and </w:t>
-      </w:r>
-      <w:proofErr w:type="spellStart"/>
-      <w:r>
-        <w:t>expoliot</w:t>
-      </w:r>
-      <w:proofErr w:type="spellEnd"/>
-      <w:r>
-        <w:t xml:space="preserve"> the error</w:t>
+        <w:t>FIX: Log the connection and expoliot the error</w:t>
       </w:r>
     </w:p>
     <w:p>
@@ -1655,7 +1176,6 @@
         </w:rPr>
         <w:t xml:space="preserve"> </w:t>
       </w:r>
-      <w:proofErr w:type="spellStart"/>
       <w:r>
         <w:rPr>
           <w:rFonts w:ascii="Consolas" w:eastAsia="Times New Roman" w:hAnsi="Consolas" w:cs="Times New Roman"/>
@@ -1665,7 +1185,6 @@
         </w:rPr>
         <w:t>db</w:t>
       </w:r>
-      <w:proofErr w:type="spellEnd"/>
       <w:r>
         <w:rPr>
           <w:rFonts w:ascii="Consolas" w:eastAsia="Times New Roman" w:hAnsi="Consolas" w:cs="Times New Roman"/>
@@ -1693,8 +1212,6 @@
         </w:rPr>
         <w:t xml:space="preserve"> </w:t>
       </w:r>
-      <w:proofErr w:type="spellStart"/>
-      <w:proofErr w:type="gramStart"/>
       <w:r>
         <w:rPr>
           <w:rFonts w:ascii="Consolas" w:eastAsia="Times New Roman" w:hAnsi="Consolas" w:cs="Times New Roman"/>
@@ -1722,8 +1239,6 @@
         </w:rPr>
         <w:t>connection</w:t>
       </w:r>
-      <w:proofErr w:type="spellEnd"/>
-      <w:proofErr w:type="gramEnd"/>
     </w:p>
     <w:p>
       <w:pPr>
@@ -1748,8 +1263,6 @@
           <w:szCs w:val="26"/>
         </w:rPr>
       </w:pPr>
-      <w:proofErr w:type="spellStart"/>
-      <w:proofErr w:type="gramStart"/>
       <w:r>
         <w:rPr>
           <w:rFonts w:ascii="Consolas" w:eastAsia="Times New Roman" w:hAnsi="Consolas" w:cs="Times New Roman"/>
@@ -1777,8 +1290,6 @@
         </w:rPr>
         <w:t>on</w:t>
       </w:r>
-      <w:proofErr w:type="spellEnd"/>
-      <w:proofErr w:type="gramEnd"/>
       <w:r>
         <w:rPr>
           <w:rFonts w:ascii="Consolas" w:eastAsia="Times New Roman" w:hAnsi="Consolas" w:cs="Times New Roman"/>
@@ -1863,7 +1374,6 @@
         </w:rPr>
         <w:t xml:space="preserve">    </w:t>
       </w:r>
-      <w:proofErr w:type="gramStart"/>
       <w:r>
         <w:rPr>
           <w:rFonts w:ascii="Consolas" w:eastAsia="Times New Roman" w:hAnsi="Consolas" w:cs="Times New Roman"/>
@@ -1900,7 +1410,6 @@
         </w:rPr>
         <w:t>(</w:t>
       </w:r>
-      <w:proofErr w:type="gramEnd"/>
       <w:r>
         <w:rPr>
           <w:rFonts w:ascii="Consolas" w:eastAsia="Times New Roman" w:hAnsi="Consolas" w:cs="Times New Roman"/>
@@ -1908,17 +1417,7 @@
           <w:sz w:val="26"/>
           <w:szCs w:val="26"/>
         </w:rPr>
-        <w:t xml:space="preserve">'Database connection has failed my G!...error </w:t>
-      </w:r>
-      <w:proofErr w:type="spellStart"/>
-      <w:r>
-        <w:rPr>
-          <w:rFonts w:ascii="Consolas" w:eastAsia="Times New Roman" w:hAnsi="Consolas" w:cs="Times New Roman"/>
-          <w:color w:val="CE9178"/>
-          <w:sz w:val="26"/>
-          <w:szCs w:val="26"/>
-        </w:rPr>
-        <w:t>is'</w:t>
+        <w:t>'Database connection has failed my G!...error is'</w:t>
       </w:r>
       <w:r>
         <w:rPr>
@@ -1938,7 +1437,6 @@
         </w:rPr>
         <w:t>err</w:t>
       </w:r>
-      <w:proofErr w:type="spellEnd"/>
       <w:r>
         <w:rPr>
           <w:rFonts w:ascii="Consolas" w:eastAsia="Times New Roman" w:hAnsi="Consolas" w:cs="Times New Roman"/>
@@ -1981,8 +1479,6 @@
           <w:szCs w:val="26"/>
         </w:rPr>
       </w:pPr>
-      <w:proofErr w:type="spellStart"/>
-      <w:proofErr w:type="gramStart"/>
       <w:r>
         <w:rPr>
           <w:rFonts w:ascii="Consolas" w:eastAsia="Times New Roman" w:hAnsi="Consolas" w:cs="Times New Roman"/>
@@ -2010,8 +1506,6 @@
         </w:rPr>
         <w:t>once</w:t>
       </w:r>
-      <w:proofErr w:type="spellEnd"/>
-      <w:proofErr w:type="gramEnd"/>
       <w:r>
         <w:rPr>
           <w:rFonts w:ascii="Consolas" w:eastAsia="Times New Roman" w:hAnsi="Consolas" w:cs="Times New Roman"/>
@@ -2078,7 +1572,6 @@
         </w:rPr>
         <w:t xml:space="preserve">    </w:t>
       </w:r>
-      <w:proofErr w:type="gramStart"/>
       <w:r>
         <w:rPr>
           <w:rFonts w:ascii="Consolas" w:eastAsia="Times New Roman" w:hAnsi="Consolas" w:cs="Times New Roman"/>
@@ -2115,7 +1608,6 @@
         </w:rPr>
         <w:t>(</w:t>
       </w:r>
-      <w:proofErr w:type="gramEnd"/>
       <w:r>
         <w:rPr>
           <w:rFonts w:ascii="Consolas" w:eastAsia="Times New Roman" w:hAnsi="Consolas" w:cs="Times New Roman"/>
@@ -2123,27 +1615,7 @@
           <w:sz w:val="26"/>
           <w:szCs w:val="26"/>
         </w:rPr>
-        <w:t xml:space="preserve">'Database Connection </w:t>
-      </w:r>
-      <w:proofErr w:type="spellStart"/>
-      <w:r>
-        <w:rPr>
-          <w:rFonts w:ascii="Consolas" w:eastAsia="Times New Roman" w:hAnsi="Consolas" w:cs="Times New Roman"/>
-          <w:color w:val="CE9178"/>
-          <w:sz w:val="26"/>
-          <w:szCs w:val="26"/>
-        </w:rPr>
-        <w:t>succesful,Good</w:t>
-      </w:r>
-      <w:proofErr w:type="spellEnd"/>
-      <w:r>
-        <w:rPr>
-          <w:rFonts w:ascii="Consolas" w:eastAsia="Times New Roman" w:hAnsi="Consolas" w:cs="Times New Roman"/>
-          <w:color w:val="CE9178"/>
-          <w:sz w:val="26"/>
-          <w:szCs w:val="26"/>
-        </w:rPr>
-        <w:t xml:space="preserve"> job!'</w:t>
+        <w:t>'Database Connection succesful,Good job!'</w:t>
       </w:r>
       <w:r>
         <w:rPr>
@@ -2207,7 +1679,6 @@
       <w:r>
         <w:t>*</w:t>
       </w:r>
-      <w:proofErr w:type="gramStart"/>
       <w:r>
         <w:t>Error :”</w:t>
       </w:r>
@@ -2215,25 +1686,13 @@
         <w:t>c</w:t>
       </w:r>
       <w:r>
-        <w:t>loud</w:t>
-      </w:r>
-      <w:proofErr w:type="gramEnd"/>
-      <w:r>
-        <w:t xml:space="preserve"> error cannot send requests”</w:t>
-      </w:r>
-      <w:r>
-        <w:t xml:space="preserve"> =&gt; you must install the postman </w:t>
-      </w:r>
-      <w:proofErr w:type="spellStart"/>
-      <w:r>
-        <w:t>de</w:t>
-      </w:r>
-      <w:r>
-        <w:t>sktop,double</w:t>
-      </w:r>
-      <w:proofErr w:type="spellEnd"/>
-      <w:r>
-        <w:t xml:space="preserve"> click on it (it won’t open) then re-se</w:t>
+        <w:t>loud error cannot send requests”</w:t>
+      </w:r>
+      <w:r>
+        <w:t xml:space="preserve"> =&gt; you must install the postman de</w:t>
+      </w:r>
+      <w:r>
+        <w:t>sktop,double click on it (it won’t open) then re-se</w:t>
       </w:r>
       <w:r>
         <w:t>nd the request on cloud.</w:t>
@@ -2252,40 +1711,11 @@
       <w:r>
         <w:t xml:space="preserve"> </w:t>
       </w:r>
-      <w:proofErr w:type="spellStart"/>
-      <w:r>
-        <w:t>accomapanied</w:t>
-      </w:r>
-      <w:proofErr w:type="spellEnd"/>
-      <w:r>
-        <w:t xml:space="preserve"> with “await”</w:t>
-      </w:r>
-      <w:r>
-        <w:t xml:space="preserve"> </w:t>
-      </w:r>
-      <w:proofErr w:type="spellStart"/>
-      <w:r>
-        <w:t>corresposnds</w:t>
-      </w:r>
-      <w:proofErr w:type="spellEnd"/>
-      <w:r>
-        <w:t xml:space="preserve"> to the name of the database on </w:t>
-      </w:r>
-      <w:proofErr w:type="gramStart"/>
-      <w:r>
-        <w:t>postman .</w:t>
-      </w:r>
-      <w:proofErr w:type="gramEnd"/>
-      <w:r>
-        <w:t xml:space="preserve"> </w:t>
-      </w:r>
-      <w:proofErr w:type="spellStart"/>
-      <w:r>
-        <w:t>i.e</w:t>
-      </w:r>
-      <w:proofErr w:type="spellEnd"/>
-      <w:r>
-        <w:t xml:space="preserve"> </w:t>
+      <w:r>
+        <w:t>accomapanied with “await”</w:t>
+      </w:r>
+      <w:r>
+        <w:t xml:space="preserve"> corresposnds to the name of the database on postman . i.e </w:t>
       </w:r>
       <w:r>
         <w:t xml:space="preserve"> </w:t>
@@ -2379,7 +1809,6 @@
         </w:rPr>
         <w:t xml:space="preserve"> </w:t>
       </w:r>
-      <w:proofErr w:type="spellStart"/>
       <w:r>
         <w:rPr>
           <w:rFonts w:ascii="Consolas" w:eastAsia="Times New Roman" w:hAnsi="Consolas" w:cs="Times New Roman"/>
@@ -2407,27 +1836,15 @@
         </w:rPr>
         <w:t>save</w:t>
       </w:r>
-      <w:proofErr w:type="spellEnd"/>
-      <w:r>
-        <w:rPr>
-          <w:rFonts w:ascii="Consolas" w:eastAsia="Times New Roman" w:hAnsi="Consolas" w:cs="Times New Roman"/>
-          <w:color w:val="FFFFFF"/>
-          <w:sz w:val="26"/>
-          <w:szCs w:val="26"/>
-        </w:rPr>
-        <w:t>(</w:t>
-      </w:r>
-      <w:proofErr w:type="gramStart"/>
-      <w:r>
-        <w:rPr>
-          <w:rFonts w:ascii="Consolas" w:eastAsia="Times New Roman" w:hAnsi="Consolas" w:cs="Times New Roman"/>
-          <w:color w:val="FFFFFF"/>
-          <w:sz w:val="26"/>
-          <w:szCs w:val="26"/>
-        </w:rPr>
-        <w:t>);</w:t>
-      </w:r>
-      <w:proofErr w:type="gramEnd"/>
+      <w:r>
+        <w:rPr>
+          <w:rFonts w:ascii="Consolas" w:eastAsia="Times New Roman" w:hAnsi="Consolas" w:cs="Times New Roman"/>
+          <w:color w:val="FFFFFF"/>
+          <w:sz w:val="26"/>
+          <w:szCs w:val="26"/>
+        </w:rPr>
+        <w:t>();</w:t>
+      </w:r>
     </w:p>
     <w:p/>
     <w:p>
@@ -2521,7 +1938,6 @@
         </w:rPr>
         <w:t xml:space="preserve"> </w:t>
       </w:r>
-      <w:proofErr w:type="spellStart"/>
       <w:r>
         <w:rPr>
           <w:rFonts w:ascii="Consolas" w:eastAsia="Times New Roman" w:hAnsi="Consolas" w:cs="Times New Roman"/>
@@ -2549,7 +1965,6 @@
         </w:rPr>
         <w:t>findOne</w:t>
       </w:r>
-      <w:proofErr w:type="spellEnd"/>
       <w:r>
         <w:rPr>
           <w:rFonts w:ascii="Consolas" w:eastAsia="Times New Roman" w:hAnsi="Consolas" w:cs="Times New Roman"/>
@@ -2559,8 +1974,6 @@
         </w:rPr>
         <w:t>({</w:t>
       </w:r>
-      <w:proofErr w:type="spellStart"/>
-      <w:proofErr w:type="gramStart"/>
       <w:r>
         <w:rPr>
           <w:rFonts w:ascii="Consolas" w:eastAsia="Times New Roman" w:hAnsi="Consolas" w:cs="Times New Roman"/>
@@ -2570,7 +1983,6 @@
         </w:rPr>
         <w:t>email:req</w:t>
       </w:r>
-      <w:proofErr w:type="gramEnd"/>
       <w:r>
         <w:rPr>
           <w:rFonts w:ascii="Consolas" w:eastAsia="Times New Roman" w:hAnsi="Consolas" w:cs="Times New Roman"/>
@@ -2607,7 +2019,6 @@
         </w:rPr>
         <w:t>email</w:t>
       </w:r>
-      <w:proofErr w:type="spellEnd"/>
       <w:r>
         <w:rPr>
           <w:rFonts w:ascii="Consolas" w:eastAsia="Times New Roman" w:hAnsi="Consolas" w:cs="Times New Roman"/>
@@ -2639,15 +2050,7 @@
         <w:t xml:space="preserve"> name(user)</w:t>
       </w:r>
       <w:r>
-        <w:t xml:space="preserve"> of the class </w:t>
-      </w:r>
-      <w:proofErr w:type="gramStart"/>
-      <w:r>
-        <w:t>User(</w:t>
-      </w:r>
-      <w:proofErr w:type="gramEnd"/>
-      <w:r>
-        <w:t>which was imported)</w:t>
+        <w:t xml:space="preserve"> of the class User(which was imported)</w:t>
       </w:r>
     </w:p>
     <w:p>
@@ -2733,15 +2136,7 @@
         <w:t>//update user</w:t>
       </w:r>
       <w:r>
-        <w:t xml:space="preserve"> put </w:t>
-      </w:r>
-      <w:proofErr w:type="gramStart"/>
-      <w:r>
-        <w:t>route :</w:t>
-      </w:r>
-      <w:proofErr w:type="gramEnd"/>
-      <w:r>
-        <w:t xml:space="preserve"> </w:t>
+        <w:t xml:space="preserve"> put route : </w:t>
       </w:r>
     </w:p>
     <w:p>
@@ -2767,15 +2162,7 @@
         <w:t>-</w:t>
       </w:r>
       <w:r>
-        <w:t xml:space="preserve">authenticate the </w:t>
-      </w:r>
-      <w:proofErr w:type="gramStart"/>
-      <w:r>
-        <w:t>users</w:t>
-      </w:r>
-      <w:proofErr w:type="gramEnd"/>
-      <w:r>
-        <w:t xml:space="preserve"> </w:t>
+        <w:t xml:space="preserve">authenticate the users </w:t>
       </w:r>
       <w:r>
         <w:t xml:space="preserve">credentials (correct profile /is </w:t>
@@ -2803,16 +2190,7 @@
       </w:r>
       <w:r>
         <w:tab/>
-      </w:r>
-      <w:proofErr w:type="spellStart"/>
-      <w:proofErr w:type="gramStart"/>
-      <w:r>
-        <w:t>body.password</w:t>
-      </w:r>
-      <w:proofErr w:type="spellEnd"/>
-      <w:proofErr w:type="gramEnd"/>
-      <w:r>
-        <w:t xml:space="preserve"> with the</w:t>
+        <w:t>body.password with the</w:t>
       </w:r>
       <w:r>
         <w:t xml:space="preserve"> new</w:t>
@@ -2914,7 +2292,6 @@
         </w:rPr>
         <w:t xml:space="preserve"> </w:t>
       </w:r>
-      <w:proofErr w:type="spellStart"/>
       <w:r>
         <w:rPr>
           <w:rFonts w:ascii="Consolas" w:eastAsia="Times New Roman" w:hAnsi="Consolas" w:cs="Times New Roman"/>
@@ -2942,7 +2319,6 @@
         </w:rPr>
         <w:t>findByIdAndUpdate</w:t>
       </w:r>
-      <w:proofErr w:type="spellEnd"/>
       <w:r>
         <w:rPr>
           <w:rFonts w:ascii="Consolas" w:eastAsia="Times New Roman" w:hAnsi="Consolas" w:cs="Times New Roman"/>
@@ -2952,7 +2328,6 @@
         </w:rPr>
         <w:t>(</w:t>
       </w:r>
-      <w:proofErr w:type="gramStart"/>
       <w:r>
         <w:rPr>
           <w:rFonts w:ascii="Consolas" w:eastAsia="Times New Roman" w:hAnsi="Consolas" w:cs="Times New Roman"/>
@@ -3007,7 +2382,6 @@
         </w:rPr>
         <w:t>,{</w:t>
       </w:r>
-      <w:proofErr w:type="gramEnd"/>
     </w:p>
     <w:p>
       <w:pPr>
@@ -3047,8 +2421,6 @@
         </w:rPr>
         <w:t xml:space="preserve"> </w:t>
       </w:r>
-      <w:proofErr w:type="spellStart"/>
-      <w:proofErr w:type="gramStart"/>
       <w:r>
         <w:rPr>
           <w:rFonts w:ascii="Consolas" w:eastAsia="Times New Roman" w:hAnsi="Consolas" w:cs="Times New Roman"/>
@@ -3076,8 +2448,6 @@
         </w:rPr>
         <w:t>body</w:t>
       </w:r>
-      <w:proofErr w:type="spellEnd"/>
-      <w:proofErr w:type="gramEnd"/>
       <w:r>
         <w:rPr>
           <w:rFonts w:ascii="Consolas" w:eastAsia="Times New Roman" w:hAnsi="Consolas" w:cs="Times New Roman"/>
@@ -3111,64 +2481,19 @@
     </w:p>
     <w:p>
       <w:r>
-        <w:t xml:space="preserve">Finds the user in the database by the provided id and it changes whichever parameter specified on </w:t>
-      </w:r>
-      <w:proofErr w:type="gramStart"/>
-      <w:r>
-        <w:t>postman</w:t>
-      </w:r>
-      <w:r>
-        <w:t>..</w:t>
-      </w:r>
-      <w:proofErr w:type="gramEnd"/>
-      <w:r>
-        <w:t>(</w:t>
-      </w:r>
-      <w:proofErr w:type="spellStart"/>
-      <w:r>
-        <w:t>wherether</w:t>
-      </w:r>
-      <w:proofErr w:type="spellEnd"/>
-      <w:r>
-        <w:t xml:space="preserve"> it is city </w:t>
-      </w:r>
-      <w:proofErr w:type="spellStart"/>
-      <w:r>
-        <w:t>relation,from</w:t>
-      </w:r>
-      <w:proofErr w:type="spellEnd"/>
-      <w:r>
-        <w:t xml:space="preserve"> </w:t>
-      </w:r>
-      <w:proofErr w:type="spellStart"/>
-      <w:r>
-        <w:t>etc</w:t>
-      </w:r>
-      <w:proofErr w:type="spellEnd"/>
-      <w:r>
-        <w:t>) the code “</w:t>
-      </w:r>
-      <w:r>
-        <w:t>{$</w:t>
-      </w:r>
-      <w:proofErr w:type="spellStart"/>
-      <w:r>
-        <w:t>set:req.body</w:t>
-      </w:r>
-      <w:proofErr w:type="spellEnd"/>
+        <w:t>Finds the user in the database by the provided id and it changes whichever parameter specified on postman</w:t>
+      </w:r>
+      <w:r>
+        <w:t>..(wherether it is city relation,from etc) the code “</w:t>
+      </w:r>
+      <w:r>
+        <w:t>{$set:req.body</w:t>
+      </w:r>
       <w:r>
         <w:t>,}</w:t>
       </w:r>
       <w:r>
-        <w:t xml:space="preserve">”handles all those </w:t>
-      </w:r>
-      <w:proofErr w:type="spellStart"/>
-      <w:r>
-        <w:t>generala</w:t>
-      </w:r>
-      <w:proofErr w:type="spellEnd"/>
-      <w:r>
-        <w:t xml:space="preserve"> properties (those without required in them)</w:t>
+        <w:t>”handles all those generala properties (those without required in them)</w:t>
       </w:r>
     </w:p>
     <w:p/>
@@ -3210,27 +2535,7 @@
           <w:sz w:val="26"/>
           <w:szCs w:val="26"/>
         </w:rPr>
-        <w:t xml:space="preserve">//omit </w:t>
-      </w:r>
-      <w:proofErr w:type="spellStart"/>
-      <w:r>
-        <w:rPr>
-          <w:rFonts w:ascii="Consolas" w:eastAsia="Times New Roman" w:hAnsi="Consolas" w:cs="Times New Roman"/>
-          <w:color w:val="7CA668"/>
-          <w:sz w:val="26"/>
-          <w:szCs w:val="26"/>
-        </w:rPr>
-        <w:t>passwaord</w:t>
-      </w:r>
-      <w:proofErr w:type="spellEnd"/>
-      <w:r>
-        <w:rPr>
-          <w:rFonts w:ascii="Consolas" w:eastAsia="Times New Roman" w:hAnsi="Consolas" w:cs="Times New Roman"/>
-          <w:color w:val="7CA668"/>
-          <w:sz w:val="26"/>
-          <w:szCs w:val="26"/>
-        </w:rPr>
-        <w:t xml:space="preserve"> in the retrieval</w:t>
+        <w:t>//omit passwaord in the retrieval</w:t>
       </w:r>
     </w:p>
     <w:p>
@@ -3271,8 +2576,6 @@
         </w:rPr>
         <w:t xml:space="preserve"> {</w:t>
       </w:r>
-      <w:proofErr w:type="spellStart"/>
-      <w:proofErr w:type="gramStart"/>
       <w:r>
         <w:rPr>
           <w:rFonts w:ascii="Consolas" w:eastAsia="Times New Roman" w:hAnsi="Consolas" w:cs="Times New Roman"/>
@@ -3300,7 +2603,6 @@
         </w:rPr>
         <w:t>updatedAt</w:t>
       </w:r>
-      <w:proofErr w:type="gramEnd"/>
       <w:r>
         <w:rPr>
           <w:rFonts w:ascii="Consolas" w:eastAsia="Times New Roman" w:hAnsi="Consolas" w:cs="Times New Roman"/>
@@ -3319,7 +2621,6 @@
         </w:rPr>
         <w:t>createdAt</w:t>
       </w:r>
-      <w:proofErr w:type="spellEnd"/>
       <w:r>
         <w:rPr>
           <w:rFonts w:ascii="Consolas" w:eastAsia="Times New Roman" w:hAnsi="Consolas" w:cs="Times New Roman"/>
@@ -3374,7 +2675,6 @@
         </w:rPr>
         <w:t xml:space="preserve"> </w:t>
       </w:r>
-      <w:proofErr w:type="spellStart"/>
       <w:r>
         <w:rPr>
           <w:rFonts w:ascii="Consolas" w:eastAsia="Times New Roman" w:hAnsi="Consolas" w:cs="Times New Roman"/>
@@ -3402,7 +2702,6 @@
         </w:rPr>
         <w:t>_doc</w:t>
       </w:r>
-      <w:proofErr w:type="spellEnd"/>
     </w:p>
     <w:p>
       <w:pPr>
@@ -3424,8 +2723,6 @@
         </w:rPr>
         <w:t xml:space="preserve">        </w:t>
       </w:r>
-      <w:proofErr w:type="spellStart"/>
-      <w:proofErr w:type="gramStart"/>
       <w:r>
         <w:rPr>
           <w:rFonts w:ascii="Consolas" w:eastAsia="Times New Roman" w:hAnsi="Consolas" w:cs="Times New Roman"/>
@@ -3453,8 +2750,6 @@
         </w:rPr>
         <w:t>status</w:t>
       </w:r>
-      <w:proofErr w:type="spellEnd"/>
-      <w:proofErr w:type="gramEnd"/>
       <w:r>
         <w:rPr>
           <w:rFonts w:ascii="Consolas" w:eastAsia="Times New Roman" w:hAnsi="Consolas" w:cs="Times New Roman"/>
@@ -3482,7 +2777,6 @@
         </w:rPr>
         <w:t>).</w:t>
       </w:r>
-      <w:proofErr w:type="spellStart"/>
       <w:r>
         <w:rPr>
           <w:rFonts w:ascii="Consolas" w:eastAsia="Times New Roman" w:hAnsi="Consolas" w:cs="Times New Roman"/>
@@ -3492,7 +2786,6 @@
         </w:rPr>
         <w:t>json</w:t>
       </w:r>
-      <w:proofErr w:type="spellEnd"/>
       <w:r>
         <w:rPr>
           <w:rFonts w:ascii="Consolas" w:eastAsia="Times New Roman" w:hAnsi="Consolas" w:cs="Times New Roman"/>
@@ -3523,55 +2816,64 @@
     </w:p>
     <w:p>
       <w:r>
-        <w:t xml:space="preserve">include other properties you don’t </w:t>
-      </w:r>
-      <w:proofErr w:type="spellStart"/>
-      <w:r>
-        <w:t>wan</w:t>
-      </w:r>
-      <w:proofErr w:type="spellEnd"/>
-      <w:r>
-        <w:t xml:space="preserve"> to be </w:t>
-      </w:r>
-      <w:proofErr w:type="spellStart"/>
-      <w:r>
-        <w:t>retrievd</w:t>
-      </w:r>
-      <w:proofErr w:type="spellEnd"/>
-      <w:r>
-        <w:t xml:space="preserve"> in the curly brackets</w:t>
-      </w:r>
-    </w:p>
-    <w:p>
-      <w:r>
-        <w:t>and note that “</w:t>
-      </w:r>
-      <w:proofErr w:type="spellStart"/>
-      <w:proofErr w:type="gramStart"/>
-      <w:r>
-        <w:t>json</w:t>
-      </w:r>
-      <w:proofErr w:type="spellEnd"/>
-      <w:r>
-        <w:t>.(</w:t>
-      </w:r>
-      <w:proofErr w:type="gramEnd"/>
-      <w:r>
-        <w:t xml:space="preserve">other)” that other is not optional without it we get an </w:t>
+        <w:t>include other properties you don’t wan to be retrievd in the curly brackets</w:t>
+      </w:r>
+    </w:p>
+    <w:p>
+      <w:r>
+        <w:t xml:space="preserve">and note that “json.(other)” that other is not optional without it we get an </w:t>
       </w:r>
       <w:r>
         <w:t>empty</w:t>
       </w:r>
       <w:r>
-        <w:t xml:space="preserve"> </w:t>
-      </w:r>
-      <w:proofErr w:type="spellStart"/>
-      <w:r>
-        <w:t>json</w:t>
-      </w:r>
-      <w:proofErr w:type="spellEnd"/>
-      <w:r>
-        <w:t xml:space="preserve"> string</w:t>
+        <w:t xml:space="preserve"> json string</w:t>
+      </w:r>
+    </w:p>
+    <w:p/>
+    <w:p>
+      <w:r>
+        <w:tab/>
+        <w:t>//Follow and unfollow</w:t>
+      </w:r>
+    </w:p>
+    <w:p>
+      <w:r>
+        <w:t>*Note that the the Id taken from the body is the one the</w:t>
+      </w:r>
+      <w:r>
+        <w:t xml:space="preserve"> currently</w:t>
+      </w:r>
+      <w:r>
+        <w:t xml:space="preserve"> logged </w:t>
+      </w:r>
+      <w:r>
+        <w:t xml:space="preserve">in user and the id from the parama (i.e the </w:t>
+      </w:r>
+      <w:r>
+        <w:t>id on the URL) is the one of the person we want to follow or unfollow.</w:t>
+      </w:r>
+    </w:p>
+    <w:p/>
+    <w:p>
+      <w:r>
+        <w:tab/>
+        <w:t>//Database creation Logic</w:t>
+      </w:r>
+    </w:p>
+    <w:p>
+      <w:r>
+        <w:t>*Note that auth.js and users.js they both make use of the same parent class / mongoose schema “User”. So hence why we getting one database for both files on mongoDb atlas.(so basically putiing all the info of auth.js in user,js wouldn’t have causes any issues.)</w:t>
+      </w:r>
+    </w:p>
+    <w:p>
+      <w:r>
+        <w:t>*However post.js make use of a different schema named Post.js ,hence why we are getting a new different database for the posts.</w:t>
+      </w:r>
+    </w:p>
+    <w:p>
+      <w:r>
+        <w:t>*In conclusion, each model/mongoose schema/parent class will have it’s own designated database.</w:t>
       </w:r>
     </w:p>
     <w:sectPr>

</xml_diff>

<commit_message>
initiating web app home page with react
</commit_message>
<xml_diff>
--- a/Documentation/Swap Shop MERN project.docx
+++ b/Documentation/Swap Shop MERN project.docx
@@ -2876,6 +2876,65 @@
         <w:t>*In conclusion, each model/mongoose schema/parent class will have it’s own designated database.</w:t>
       </w:r>
     </w:p>
+    <w:p/>
+    <w:p>
+      <w:pPr>
+        <w:rPr>
+          <w:b/>
+          <w:bCs/>
+          <w:sz w:val="28"/>
+          <w:szCs w:val="28"/>
+        </w:rPr>
+      </w:pPr>
+      <w:r>
+        <w:tab/>
+      </w:r>
+      <w:r>
+        <w:tab/>
+      </w:r>
+      <w:r>
+        <w:tab/>
+      </w:r>
+      <w:r>
+        <w:rPr>
+          <w:b/>
+          <w:bCs/>
+          <w:sz w:val="28"/>
+          <w:szCs w:val="28"/>
+        </w:rPr>
+        <w:t>Phase II : React Front end</w:t>
+      </w:r>
+    </w:p>
+    <w:p>
+      <w:r>
+        <w:t>*After creating the folder:type in “ npx create-react-app” note that the name of the folder must not be have caps.</w:t>
+      </w:r>
+    </w:p>
+    <w:p>
+      <w:r>
+        <w:lastRenderedPageBreak/>
+        <w:t>*Delete them all and be left with App.js and index.js</w:t>
+      </w:r>
+    </w:p>
+    <w:p>
+      <w:r>
+        <w:t xml:space="preserve">*Downloading the appropriate fonts : </w:t>
+      </w:r>
+      <w:hyperlink r:id="rId14" w:history="1">
+        <w:r>
+          <w:rPr>
+            <w:rStyle w:val="Hyperlink"/>
+          </w:rPr>
+          <w:t>https://fonts.google.com/specimen/Roboto</w:t>
+        </w:r>
+      </w:hyperlink>
+    </w:p>
+    <w:p>
+      <w:r>
+        <w:tab/>
+        <w:t>-Selected fonts: Thin 100 , light 300, Regular 400, Medium 500 italic, Bold 700, Black 900</w:t>
+      </w:r>
+    </w:p>
     <w:sectPr>
       <w:pgSz w:w="12240" w:h="15840"/>
       <w:pgMar w:top="1440" w:right="1440" w:bottom="1440" w:left="1440" w:header="720" w:footer="720" w:gutter="0"/>
@@ -3449,6 +3508,118 @@
     </w:lvl>
   </w:abstractNum>
   <w:abstractNum w:abstractNumId="5" w15:restartNumberingAfterBreak="0">
+    <w:nsid w:val="3BBE2D7A"/>
+    <w:multiLevelType w:val="hybridMultilevel"/>
+    <w:tmpl w:val="844A8C64"/>
+    <w:lvl w:ilvl="0" w:tplc="E5663DE2">
+      <w:numFmt w:val="bullet"/>
+      <w:lvlText w:val=""/>
+      <w:lvlJc w:val="left"/>
+      <w:pPr>
+        <w:ind w:left="720" w:hanging="360"/>
+      </w:pPr>
+      <w:rPr>
+        <w:rFonts w:ascii="Symbol" w:eastAsiaTheme="minorHAnsi" w:hAnsi="Symbol" w:cstheme="minorBidi" w:hint="default"/>
+      </w:rPr>
+    </w:lvl>
+    <w:lvl w:ilvl="1" w:tplc="04090003" w:tentative="1">
+      <w:start w:val="1"/>
+      <w:numFmt w:val="bullet"/>
+      <w:lvlText w:val="o"/>
+      <w:lvlJc w:val="left"/>
+      <w:pPr>
+        <w:ind w:left="1440" w:hanging="360"/>
+      </w:pPr>
+      <w:rPr>
+        <w:rFonts w:ascii="Courier New" w:hAnsi="Courier New" w:cs="Courier New" w:hint="default"/>
+      </w:rPr>
+    </w:lvl>
+    <w:lvl w:ilvl="2" w:tplc="04090005" w:tentative="1">
+      <w:start w:val="1"/>
+      <w:numFmt w:val="bullet"/>
+      <w:lvlText w:val=""/>
+      <w:lvlJc w:val="left"/>
+      <w:pPr>
+        <w:ind w:left="2160" w:hanging="360"/>
+      </w:pPr>
+      <w:rPr>
+        <w:rFonts w:ascii="Wingdings" w:hAnsi="Wingdings" w:hint="default"/>
+      </w:rPr>
+    </w:lvl>
+    <w:lvl w:ilvl="3" w:tplc="04090001" w:tentative="1">
+      <w:start w:val="1"/>
+      <w:numFmt w:val="bullet"/>
+      <w:lvlText w:val=""/>
+      <w:lvlJc w:val="left"/>
+      <w:pPr>
+        <w:ind w:left="2880" w:hanging="360"/>
+      </w:pPr>
+      <w:rPr>
+        <w:rFonts w:ascii="Symbol" w:hAnsi="Symbol" w:hint="default"/>
+      </w:rPr>
+    </w:lvl>
+    <w:lvl w:ilvl="4" w:tplc="04090003" w:tentative="1">
+      <w:start w:val="1"/>
+      <w:numFmt w:val="bullet"/>
+      <w:lvlText w:val="o"/>
+      <w:lvlJc w:val="left"/>
+      <w:pPr>
+        <w:ind w:left="3600" w:hanging="360"/>
+      </w:pPr>
+      <w:rPr>
+        <w:rFonts w:ascii="Courier New" w:hAnsi="Courier New" w:cs="Courier New" w:hint="default"/>
+      </w:rPr>
+    </w:lvl>
+    <w:lvl w:ilvl="5" w:tplc="04090005" w:tentative="1">
+      <w:start w:val="1"/>
+      <w:numFmt w:val="bullet"/>
+      <w:lvlText w:val=""/>
+      <w:lvlJc w:val="left"/>
+      <w:pPr>
+        <w:ind w:left="4320" w:hanging="360"/>
+      </w:pPr>
+      <w:rPr>
+        <w:rFonts w:ascii="Wingdings" w:hAnsi="Wingdings" w:hint="default"/>
+      </w:rPr>
+    </w:lvl>
+    <w:lvl w:ilvl="6" w:tplc="04090001" w:tentative="1">
+      <w:start w:val="1"/>
+      <w:numFmt w:val="bullet"/>
+      <w:lvlText w:val=""/>
+      <w:lvlJc w:val="left"/>
+      <w:pPr>
+        <w:ind w:left="5040" w:hanging="360"/>
+      </w:pPr>
+      <w:rPr>
+        <w:rFonts w:ascii="Symbol" w:hAnsi="Symbol" w:hint="default"/>
+      </w:rPr>
+    </w:lvl>
+    <w:lvl w:ilvl="7" w:tplc="04090003" w:tentative="1">
+      <w:start w:val="1"/>
+      <w:numFmt w:val="bullet"/>
+      <w:lvlText w:val="o"/>
+      <w:lvlJc w:val="left"/>
+      <w:pPr>
+        <w:ind w:left="5760" w:hanging="360"/>
+      </w:pPr>
+      <w:rPr>
+        <w:rFonts w:ascii="Courier New" w:hAnsi="Courier New" w:cs="Courier New" w:hint="default"/>
+      </w:rPr>
+    </w:lvl>
+    <w:lvl w:ilvl="8" w:tplc="04090005" w:tentative="1">
+      <w:start w:val="1"/>
+      <w:numFmt w:val="bullet"/>
+      <w:lvlText w:val=""/>
+      <w:lvlJc w:val="left"/>
+      <w:pPr>
+        <w:ind w:left="6480" w:hanging="360"/>
+      </w:pPr>
+      <w:rPr>
+        <w:rFonts w:ascii="Wingdings" w:hAnsi="Wingdings" w:hint="default"/>
+      </w:rPr>
+    </w:lvl>
+  </w:abstractNum>
+  <w:abstractNum w:abstractNumId="6" w15:restartNumberingAfterBreak="0">
     <w:nsid w:val="53C31A80"/>
     <w:multiLevelType w:val="hybridMultilevel"/>
     <w:tmpl w:val="414A24C6"/>
@@ -3560,7 +3731,7 @@
       </w:rPr>
     </w:lvl>
   </w:abstractNum>
-  <w:abstractNum w:abstractNumId="6" w15:restartNumberingAfterBreak="0">
+  <w:abstractNum w:abstractNumId="7" w15:restartNumberingAfterBreak="0">
     <w:nsid w:val="5BC73070"/>
     <w:multiLevelType w:val="hybridMultilevel"/>
     <w:tmpl w:val="A06A84E8"/>
@@ -3676,13 +3847,13 @@
     <w:abstractNumId w:val="2"/>
   </w:num>
   <w:num w:numId="2" w16cid:durableId="1237323446">
-    <w:abstractNumId w:val="5"/>
+    <w:abstractNumId w:val="6"/>
   </w:num>
   <w:num w:numId="3" w16cid:durableId="1194884919">
     <w:abstractNumId w:val="1"/>
   </w:num>
   <w:num w:numId="4" w16cid:durableId="1389108539">
-    <w:abstractNumId w:val="6"/>
+    <w:abstractNumId w:val="7"/>
   </w:num>
   <w:num w:numId="5" w16cid:durableId="1667710653">
     <w:abstractNumId w:val="0"/>
@@ -3692,6 +3863,9 @@
   </w:num>
   <w:num w:numId="7" w16cid:durableId="1540430269">
     <w:abstractNumId w:val="3"/>
+  </w:num>
+  <w:num w:numId="8" w16cid:durableId="75133478">
+    <w:abstractNumId w:val="5"/>
   </w:num>
 </w:numbering>
 </file>

</xml_diff>

<commit_message>
Top bar Only component
</commit_message>
<xml_diff>
--- a/Documentation/Swap Shop MERN project.docx
+++ b/Documentation/Swap Shop MERN project.docx
@@ -4,17 +4,38 @@
   <w:body>
     <w:p>
       <w:r>
-        <w:t>Project Name : Swap Shop</w:t>
-      </w:r>
-    </w:p>
-    <w:p>
-      <w:r>
-        <w:t>Date : 21 July 2022</w:t>
-      </w:r>
-    </w:p>
-    <w:p>
-      <w:r>
-        <w:t xml:space="preserve">Tutorial Video : </w:t>
+        <w:t xml:space="preserve">Project </w:t>
+      </w:r>
+      <w:proofErr w:type="gramStart"/>
+      <w:r>
+        <w:t>Name :</w:t>
+      </w:r>
+      <w:proofErr w:type="gramEnd"/>
+      <w:r>
+        <w:t xml:space="preserve"> Swap Shop</w:t>
+      </w:r>
+    </w:p>
+    <w:p>
+      <w:proofErr w:type="gramStart"/>
+      <w:r>
+        <w:t>Date :</w:t>
+      </w:r>
+      <w:proofErr w:type="gramEnd"/>
+      <w:r>
+        <w:t xml:space="preserve"> 21 July 2022</w:t>
+      </w:r>
+    </w:p>
+    <w:p>
+      <w:r>
+        <w:t xml:space="preserve">Tutorial </w:t>
+      </w:r>
+      <w:proofErr w:type="gramStart"/>
+      <w:r>
+        <w:t>Video :</w:t>
+      </w:r>
+      <w:proofErr w:type="gramEnd"/>
+      <w:r>
+        <w:t xml:space="preserve"> </w:t>
       </w:r>
       <w:hyperlink r:id="rId5" w:history="1">
         <w:r>
@@ -51,20 +72,74 @@
           <w:sz w:val="28"/>
           <w:szCs w:val="28"/>
         </w:rPr>
-        <w:t>PHASE I : REST API with MongoDb</w:t>
-      </w:r>
-    </w:p>
-    <w:p>
+        <w:t xml:space="preserve">PHASE </w:t>
+      </w:r>
+      <w:proofErr w:type="gramStart"/>
       <w:r>
         <w:rPr>
           <w:b/>
           <w:bCs/>
+          <w:sz w:val="28"/>
+          <w:szCs w:val="28"/>
+        </w:rPr>
+        <w:t>I :</w:t>
+      </w:r>
+      <w:proofErr w:type="gramEnd"/>
+      <w:r>
+        <w:rPr>
+          <w:b/>
+          <w:bCs/>
+          <w:sz w:val="28"/>
+          <w:szCs w:val="28"/>
+        </w:rPr>
+        <w:t xml:space="preserve"> REST API with </w:t>
+      </w:r>
+      <w:proofErr w:type="spellStart"/>
+      <w:r>
+        <w:rPr>
+          <w:b/>
+          <w:bCs/>
+          <w:sz w:val="28"/>
+          <w:szCs w:val="28"/>
+        </w:rPr>
+        <w:t>MongoDb</w:t>
+      </w:r>
+      <w:proofErr w:type="spellEnd"/>
+    </w:p>
+    <w:p>
+      <w:r>
+        <w:rPr>
+          <w:b/>
+          <w:bCs/>
         </w:rPr>
         <w:t>*</w:t>
       </w:r>
       <w:r>
-        <w:t>Creating package.json -&gt; npm init</w:t>
-      </w:r>
+        <w:t xml:space="preserve">Creating </w:t>
+      </w:r>
+      <w:proofErr w:type="spellStart"/>
+      <w:proofErr w:type="gramStart"/>
+      <w:r>
+        <w:t>package.json</w:t>
+      </w:r>
+      <w:proofErr w:type="spellEnd"/>
+      <w:proofErr w:type="gramEnd"/>
+      <w:r>
+        <w:t xml:space="preserve"> -&gt; </w:t>
+      </w:r>
+      <w:proofErr w:type="spellStart"/>
+      <w:r>
+        <w:t>npm</w:t>
+      </w:r>
+      <w:proofErr w:type="spellEnd"/>
+      <w:r>
+        <w:t xml:space="preserve"> </w:t>
+      </w:r>
+      <w:proofErr w:type="spellStart"/>
+      <w:r>
+        <w:t>init</w:t>
+      </w:r>
+      <w:proofErr w:type="spellEnd"/>
     </w:p>
     <w:p>
       <w:r>
@@ -77,12 +152,51 @@
     </w:p>
     <w:p>
       <w:r>
-        <w:t>*npm add express mongoose dotenv helmet morgan nodemon</w:t>
-      </w:r>
-    </w:p>
-    <w:p>
-      <w:r>
-        <w:t xml:space="preserve">           - mongoose documentation : </w:t>
+        <w:t>*</w:t>
+      </w:r>
+      <w:proofErr w:type="spellStart"/>
+      <w:proofErr w:type="gramStart"/>
+      <w:r>
+        <w:t>npm</w:t>
+      </w:r>
+      <w:proofErr w:type="spellEnd"/>
+      <w:proofErr w:type="gramEnd"/>
+      <w:r>
+        <w:t xml:space="preserve"> add express mongoose </w:t>
+      </w:r>
+      <w:proofErr w:type="spellStart"/>
+      <w:r>
+        <w:t>dotenv</w:t>
+      </w:r>
+      <w:proofErr w:type="spellEnd"/>
+      <w:r>
+        <w:t xml:space="preserve"> helmet </w:t>
+      </w:r>
+      <w:proofErr w:type="spellStart"/>
+      <w:r>
+        <w:t>morgan</w:t>
+      </w:r>
+      <w:proofErr w:type="spellEnd"/>
+      <w:r>
+        <w:t xml:space="preserve"> </w:t>
+      </w:r>
+      <w:proofErr w:type="spellStart"/>
+      <w:r>
+        <w:t>nodemon</w:t>
+      </w:r>
+      <w:proofErr w:type="spellEnd"/>
+    </w:p>
+    <w:p>
+      <w:r>
+        <w:t xml:space="preserve">           - mongoose </w:t>
+      </w:r>
+      <w:proofErr w:type="gramStart"/>
+      <w:r>
+        <w:t>documentation :</w:t>
+      </w:r>
+      <w:proofErr w:type="gramEnd"/>
+      <w:r>
+        <w:t xml:space="preserve"> </w:t>
       </w:r>
       <w:hyperlink r:id="rId6" w:history="1">
         <w:r>
@@ -98,7 +212,23 @@
         <w:t xml:space="preserve">           -</w:t>
       </w:r>
       <w:r>
-        <w:t xml:space="preserve"> dotenv docs : </w:t>
+        <w:t xml:space="preserve"> </w:t>
+      </w:r>
+      <w:proofErr w:type="spellStart"/>
+      <w:r>
+        <w:t>dotenv</w:t>
+      </w:r>
+      <w:proofErr w:type="spellEnd"/>
+      <w:r>
+        <w:t xml:space="preserve"> </w:t>
+      </w:r>
+      <w:proofErr w:type="gramStart"/>
+      <w:r>
+        <w:t>docs :</w:t>
+      </w:r>
+      <w:proofErr w:type="gramEnd"/>
+      <w:r>
+        <w:t xml:space="preserve"> </w:t>
       </w:r>
       <w:hyperlink r:id="rId7" w:history="1">
         <w:r>
@@ -120,13 +250,37 @@
         <w:t xml:space="preserve">: </w:t>
       </w:r>
       <w:r>
-        <w:t xml:space="preserve">After creating mongoDb its </w:t>
+        <w:t xml:space="preserve">After creating </w:t>
+      </w:r>
+      <w:proofErr w:type="spellStart"/>
+      <w:r>
+        <w:t>mongoDb</w:t>
+      </w:r>
+      <w:proofErr w:type="spellEnd"/>
+      <w:r>
+        <w:t xml:space="preserve"> its </w:t>
       </w:r>
       <w:r>
         <w:t xml:space="preserve">going </w:t>
       </w:r>
       <w:r>
-        <w:t>on to give us some  secrete url which includes our</w:t>
+        <w:t xml:space="preserve">on to give us </w:t>
+      </w:r>
+      <w:proofErr w:type="gramStart"/>
+      <w:r>
+        <w:t>some  secrete</w:t>
+      </w:r>
+      <w:proofErr w:type="gramEnd"/>
+      <w:r>
+        <w:t xml:space="preserve"> </w:t>
+      </w:r>
+      <w:proofErr w:type="spellStart"/>
+      <w:r>
+        <w:t>url</w:t>
+      </w:r>
+      <w:proofErr w:type="spellEnd"/>
+      <w:r>
+        <w:t xml:space="preserve"> which includes our</w:t>
       </w:r>
       <w:r>
         <w:t xml:space="preserve"> database , server name user names and our passwords.</w:t>
@@ -135,7 +289,15 @@
     <w:p>
       <w:r>
         <w:tab/>
-        <w:t xml:space="preserve">-helmet docs : </w:t>
+        <w:t xml:space="preserve">-helmet </w:t>
+      </w:r>
+      <w:proofErr w:type="gramStart"/>
+      <w:r>
+        <w:t>docs :</w:t>
+      </w:r>
+      <w:proofErr w:type="gramEnd"/>
+      <w:r>
+        <w:t xml:space="preserve"> </w:t>
       </w:r>
       <w:hyperlink r:id="rId8" w:history="1">
         <w:r>
@@ -154,13 +316,45 @@
         <w:ind w:left="1440"/>
       </w:pPr>
       <w:r>
-        <w:t>: Secure request made to the server, because some request hearder contains some valuable properties inside.</w:t>
+        <w:t xml:space="preserve">: Secure request made to the </w:t>
+      </w:r>
+      <w:proofErr w:type="gramStart"/>
+      <w:r>
+        <w:t>server, because</w:t>
+      </w:r>
+      <w:proofErr w:type="gramEnd"/>
+      <w:r>
+        <w:t xml:space="preserve"> some request </w:t>
+      </w:r>
+      <w:proofErr w:type="spellStart"/>
+      <w:r>
+        <w:t>hearder</w:t>
+      </w:r>
+      <w:proofErr w:type="spellEnd"/>
+      <w:r>
+        <w:t xml:space="preserve"> contains some valuable properties inside.</w:t>
       </w:r>
     </w:p>
     <w:p>
       <w:r>
         <w:tab/>
-        <w:t xml:space="preserve">-morgan docs : </w:t>
+        <w:t>-</w:t>
+      </w:r>
+      <w:proofErr w:type="spellStart"/>
+      <w:r>
+        <w:t>morgan</w:t>
+      </w:r>
+      <w:proofErr w:type="spellEnd"/>
+      <w:r>
+        <w:t xml:space="preserve"> </w:t>
+      </w:r>
+      <w:proofErr w:type="gramStart"/>
+      <w:r>
+        <w:t>docs :</w:t>
+      </w:r>
+      <w:proofErr w:type="gramEnd"/>
+      <w:r>
+        <w:t xml:space="preserve"> </w:t>
       </w:r>
       <w:hyperlink r:id="rId9" w:history="1">
         <w:r>
@@ -182,7 +376,23 @@
     <w:p>
       <w:r>
         <w:tab/>
-        <w:t xml:space="preserve">-nodemon docs : </w:t>
+        <w:t>-</w:t>
+      </w:r>
+      <w:proofErr w:type="spellStart"/>
+      <w:r>
+        <w:t>nodemon</w:t>
+      </w:r>
+      <w:proofErr w:type="spellEnd"/>
+      <w:r>
+        <w:t xml:space="preserve"> </w:t>
+      </w:r>
+      <w:proofErr w:type="gramStart"/>
+      <w:r>
+        <w:t>docs :</w:t>
+      </w:r>
+      <w:proofErr w:type="gramEnd"/>
+      <w:r>
+        <w:t xml:space="preserve"> </w:t>
       </w:r>
       <w:hyperlink r:id="rId10" w:history="1">
         <w:r>
@@ -198,7 +408,23 @@
         <w:ind w:left="1440"/>
       </w:pPr>
       <w:r>
-        <w:t>: Whenever we make changes inside the files we must go back to restart the console to record the new updates/changes. Nodemon allows us to start the server once anytime we make changes it will refresh the application automatically.so it is listening to the files.</w:t>
+        <w:t xml:space="preserve">: Whenever we make changes inside the </w:t>
+      </w:r>
+      <w:proofErr w:type="gramStart"/>
+      <w:r>
+        <w:t>files</w:t>
+      </w:r>
+      <w:proofErr w:type="gramEnd"/>
+      <w:r>
+        <w:t xml:space="preserve"> we must go back to restart the console to record the new updates/changes. </w:t>
+      </w:r>
+      <w:proofErr w:type="spellStart"/>
+      <w:r>
+        <w:t>Nodemon</w:t>
+      </w:r>
+      <w:proofErr w:type="spellEnd"/>
+      <w:r>
+        <w:t xml:space="preserve"> allows us to start the server once anytime we make changes it will refresh the application automatically.so it is listening to the files.</w:t>
       </w:r>
     </w:p>
     <w:p>
@@ -206,21 +432,49 @@
         <w:ind w:left="1440"/>
       </w:pPr>
       <w:r>
-        <w:t>: code =&gt; package.json line 7 : delete test and add start</w:t>
-      </w:r>
-      <w:r>
-        <w:t xml:space="preserve"> nodemon mainfile.js</w:t>
-      </w:r>
-    </w:p>
-    <w:p>
-      <w:r>
-        <w:t>*npm start =&gt; initiating the server</w:t>
+        <w:t xml:space="preserve">: code =&gt; </w:t>
+      </w:r>
+      <w:proofErr w:type="spellStart"/>
+      <w:proofErr w:type="gramStart"/>
+      <w:r>
+        <w:t>package.json</w:t>
+      </w:r>
+      <w:proofErr w:type="spellEnd"/>
+      <w:proofErr w:type="gramEnd"/>
+      <w:r>
+        <w:t xml:space="preserve"> line 7 : delete test and add start</w:t>
+      </w:r>
+      <w:r>
+        <w:t xml:space="preserve"> </w:t>
+      </w:r>
+      <w:proofErr w:type="spellStart"/>
+      <w:r>
+        <w:t>nodemon</w:t>
+      </w:r>
+      <w:proofErr w:type="spellEnd"/>
+      <w:r>
+        <w:t xml:space="preserve"> mainfile.js</w:t>
       </w:r>
     </w:p>
     <w:p>
       <w:r>
         <w:t>*</w:t>
       </w:r>
+      <w:proofErr w:type="spellStart"/>
+      <w:proofErr w:type="gramStart"/>
+      <w:r>
+        <w:t>npm</w:t>
+      </w:r>
+      <w:proofErr w:type="spellEnd"/>
+      <w:proofErr w:type="gramEnd"/>
+      <w:r>
+        <w:t xml:space="preserve"> start =&gt; initiating the server</w:t>
+      </w:r>
+    </w:p>
+    <w:p>
+      <w:r>
+        <w:t>*</w:t>
+      </w:r>
       <w:r>
         <w:t xml:space="preserve"> </w:t>
       </w:r>
@@ -231,16 +485,35 @@
         <w:rPr>
           <w:rStyle w:val="Strong"/>
         </w:rPr>
-        <w:t xml:space="preserve"> web application framework for Node.js</w:t>
-      </w:r>
-      <w:r>
-        <w:t xml:space="preserve"> , developers use Express to simplify the task of writing server code. There’s no need to repeat the same code over and over, as you would with the Node.js HTTP module.</w:t>
+        <w:t xml:space="preserve"> web application framework for </w:t>
+      </w:r>
+      <w:proofErr w:type="gramStart"/>
+      <w:r>
+        <w:rPr>
+          <w:rStyle w:val="Strong"/>
+        </w:rPr>
+        <w:t>Node.js</w:t>
+      </w:r>
+      <w:r>
+        <w:t xml:space="preserve"> ,</w:t>
+      </w:r>
+      <w:proofErr w:type="gramEnd"/>
+      <w:r>
+        <w:t xml:space="preserve"> developers use Express to simplify the task of writing server code. There’s no need to repeat the same code over and over, as you would with the Node.js HTTP module.</w:t>
       </w:r>
     </w:p>
     <w:p/>
     <w:p>
       <w:r>
-        <w:t xml:space="preserve">*Configure dotenv </w:t>
+        <w:t xml:space="preserve">*Configure </w:t>
+      </w:r>
+      <w:proofErr w:type="spellStart"/>
+      <w:r>
+        <w:t>dotenv</w:t>
+      </w:r>
+      <w:proofErr w:type="spellEnd"/>
+      <w:r>
+        <w:t xml:space="preserve"> </w:t>
       </w:r>
       <w:r>
         <w:t>to enable usage and write all the secrete keys in the .env file</w:t>
@@ -249,7 +522,15 @@
     <w:p>
       <w:r>
         <w:lastRenderedPageBreak/>
-        <w:t xml:space="preserve">*secrete key the data is </w:t>
+        <w:t>*</w:t>
+      </w:r>
+      <w:proofErr w:type="gramStart"/>
+      <w:r>
+        <w:t>secrete</w:t>
+      </w:r>
+      <w:proofErr w:type="gramEnd"/>
+      <w:r>
+        <w:t xml:space="preserve"> key the data is </w:t>
       </w:r>
       <w:r>
         <w:t xml:space="preserve">  a string of this format </w:t>
@@ -265,8 +546,13 @@
       <w:r>
         <w:t xml:space="preserve">-we obtained it on the </w:t>
       </w:r>
-      <w:r>
-        <w:t xml:space="preserve">mongoDb cloud </w:t>
+      <w:proofErr w:type="spellStart"/>
+      <w:r>
+        <w:t>mongoDb</w:t>
+      </w:r>
+      <w:proofErr w:type="spellEnd"/>
+      <w:r>
+        <w:t xml:space="preserve"> cloud </w:t>
       </w:r>
       <w:r>
         <w:t xml:space="preserve">  </w:t>
@@ -285,8 +571,15 @@
       <w:r>
         <w:t>*</w:t>
       </w:r>
-      <w:r>
-        <w:t>morgan library is working because we are getting this string</w:t>
+      <w:proofErr w:type="spellStart"/>
+      <w:proofErr w:type="gramStart"/>
+      <w:r>
+        <w:t>morgan</w:t>
+      </w:r>
+      <w:proofErr w:type="spellEnd"/>
+      <w:proofErr w:type="gramEnd"/>
+      <w:r>
+        <w:t xml:space="preserve"> library is working because we are getting this string</w:t>
       </w:r>
     </w:p>
     <w:p>
@@ -297,18 +590,31 @@
         <w:t xml:space="preserve"> type / address</w:t>
       </w:r>
       <w:r>
-        <w:t xml:space="preserve">” status(404) duration of the response(150) </w:t>
+        <w:t xml:space="preserve">” </w:t>
+      </w:r>
+      <w:proofErr w:type="gramStart"/>
+      <w:r>
+        <w:t>status(</w:t>
+      </w:r>
+      <w:proofErr w:type="gramEnd"/>
+      <w:r>
+        <w:t xml:space="preserve">404) duration of the response(150) </w:t>
       </w:r>
     </w:p>
     <w:p>
       <w:r>
         <w:t xml:space="preserve"> </w:t>
       </w:r>
+      <w:proofErr w:type="gramStart"/>
       <w:r>
         <w:t xml:space="preserve">: </w:t>
       </w:r>
       <w:r>
-        <w:t>::1 - - [21/Jul/2022:17:11:17 +0000] "GET /favicon.ico HTTP/1.1" 404 150</w:t>
+        <w:t>:</w:t>
+      </w:r>
+      <w:proofErr w:type="gramEnd"/>
+      <w:r>
+        <w:t>:1 - - [21/Jul/2022:17:11:17 +0000] "GET /favicon.ico HTTP/1.1" 404 150</w:t>
       </w:r>
     </w:p>
     <w:p>
@@ -338,7 +644,15 @@
         <w:t>//</w:t>
       </w:r>
       <w:r>
-        <w:t xml:space="preserve"> path :” /routes”</w:t>
+        <w:t xml:space="preserve"> </w:t>
+      </w:r>
+      <w:proofErr w:type="gramStart"/>
+      <w:r>
+        <w:t>path :</w:t>
+      </w:r>
+      <w:proofErr w:type="gramEnd"/>
+      <w:r>
+        <w:t>” /routes”</w:t>
       </w:r>
     </w:p>
     <w:p>
@@ -360,6 +674,7 @@
           <w:szCs w:val="26"/>
         </w:rPr>
       </w:pPr>
+      <w:proofErr w:type="spellStart"/>
       <w:r>
         <w:rPr>
           <w:rFonts w:ascii="Consolas" w:eastAsia="Times New Roman" w:hAnsi="Consolas" w:cs="Times New Roman"/>
@@ -387,6 +702,7 @@
         </w:rPr>
         <w:t>get</w:t>
       </w:r>
+      <w:proofErr w:type="spellEnd"/>
       <w:r>
         <w:rPr>
           <w:rFonts w:ascii="Consolas" w:eastAsia="Times New Roman" w:hAnsi="Consolas" w:cs="Times New Roman"/>
@@ -403,7 +719,17 @@
           <w:sz w:val="26"/>
           <w:szCs w:val="26"/>
         </w:rPr>
-        <w:t>"/"</w:t>
+        <w:t>"/</w:t>
+      </w:r>
+      <w:proofErr w:type="gramStart"/>
+      <w:r>
+        <w:rPr>
+          <w:rFonts w:ascii="Consolas" w:eastAsia="Times New Roman" w:hAnsi="Consolas" w:cs="Times New Roman"/>
+          <w:color w:val="CE9178"/>
+          <w:sz w:val="26"/>
+          <w:szCs w:val="26"/>
+        </w:rPr>
+        <w:t>"</w:t>
       </w:r>
       <w:r>
         <w:rPr>
@@ -414,6 +740,8 @@
         </w:rPr>
         <w:t>,(</w:t>
       </w:r>
+      <w:proofErr w:type="spellStart"/>
+      <w:proofErr w:type="gramEnd"/>
       <w:r>
         <w:rPr>
           <w:rFonts w:ascii="Consolas" w:eastAsia="Times New Roman" w:hAnsi="Consolas" w:cs="Times New Roman"/>
@@ -441,6 +769,7 @@
         </w:rPr>
         <w:t>res</w:t>
       </w:r>
+      <w:proofErr w:type="spellEnd"/>
       <w:r>
         <w:rPr>
           <w:rFonts w:ascii="Consolas" w:eastAsia="Times New Roman" w:hAnsi="Consolas" w:cs="Times New Roman"/>
@@ -489,6 +818,8 @@
         </w:rPr>
         <w:t xml:space="preserve">    </w:t>
       </w:r>
+      <w:proofErr w:type="spellStart"/>
+      <w:proofErr w:type="gramStart"/>
       <w:r>
         <w:rPr>
           <w:rFonts w:ascii="Consolas" w:eastAsia="Times New Roman" w:hAnsi="Consolas" w:cs="Times New Roman"/>
@@ -516,6 +847,8 @@
         </w:rPr>
         <w:t>send</w:t>
       </w:r>
+      <w:proofErr w:type="spellEnd"/>
+      <w:proofErr w:type="gramEnd"/>
       <w:r>
         <w:rPr>
           <w:rFonts w:ascii="Consolas" w:eastAsia="Times New Roman" w:hAnsi="Consolas" w:cs="Times New Roman"/>
@@ -532,7 +865,27 @@
           <w:sz w:val="26"/>
           <w:szCs w:val="26"/>
         </w:rPr>
-        <w:t>"Congratulations on making hosting your first ever simple wep page Mighty!!!"</w:t>
+        <w:t xml:space="preserve">"Congratulations on making hosting your first ever simple </w:t>
+      </w:r>
+      <w:proofErr w:type="spellStart"/>
+      <w:r>
+        <w:rPr>
+          <w:rFonts w:ascii="Consolas" w:eastAsia="Times New Roman" w:hAnsi="Consolas" w:cs="Times New Roman"/>
+          <w:color w:val="CE9178"/>
+          <w:sz w:val="26"/>
+          <w:szCs w:val="26"/>
+        </w:rPr>
+        <w:t>wep</w:t>
+      </w:r>
+      <w:proofErr w:type="spellEnd"/>
+      <w:r>
+        <w:rPr>
+          <w:rFonts w:ascii="Consolas" w:eastAsia="Times New Roman" w:hAnsi="Consolas" w:cs="Times New Roman"/>
+          <w:color w:val="CE9178"/>
+          <w:sz w:val="26"/>
+          <w:szCs w:val="26"/>
+        </w:rPr>
+        <w:t xml:space="preserve"> page Mighty!!!"</w:t>
       </w:r>
       <w:r>
         <w:rPr>
@@ -588,6 +941,7 @@
           <w:szCs w:val="26"/>
         </w:rPr>
       </w:pPr>
+      <w:proofErr w:type="spellStart"/>
       <w:r>
         <w:rPr>
           <w:rFonts w:ascii="Consolas" w:eastAsia="Times New Roman" w:hAnsi="Consolas" w:cs="Times New Roman"/>
@@ -615,6 +969,7 @@
         </w:rPr>
         <w:t>get</w:t>
       </w:r>
+      <w:proofErr w:type="spellEnd"/>
       <w:r>
         <w:rPr>
           <w:rFonts w:ascii="Consolas" w:eastAsia="Times New Roman" w:hAnsi="Consolas" w:cs="Times New Roman"/>
@@ -631,7 +986,17 @@
           <w:sz w:val="26"/>
           <w:szCs w:val="26"/>
         </w:rPr>
-        <w:t>"/users"</w:t>
+        <w:t>"/users</w:t>
+      </w:r>
+      <w:proofErr w:type="gramStart"/>
+      <w:r>
+        <w:rPr>
+          <w:rFonts w:ascii="Consolas" w:eastAsia="Times New Roman" w:hAnsi="Consolas" w:cs="Times New Roman"/>
+          <w:color w:val="CE9178"/>
+          <w:sz w:val="26"/>
+          <w:szCs w:val="26"/>
+        </w:rPr>
+        <w:t>"</w:t>
       </w:r>
       <w:r>
         <w:rPr>
@@ -642,6 +1007,8 @@
         </w:rPr>
         <w:t>,(</w:t>
       </w:r>
+      <w:proofErr w:type="spellStart"/>
+      <w:proofErr w:type="gramEnd"/>
       <w:r>
         <w:rPr>
           <w:rFonts w:ascii="Consolas" w:eastAsia="Times New Roman" w:hAnsi="Consolas" w:cs="Times New Roman"/>
@@ -669,6 +1036,7 @@
         </w:rPr>
         <w:t>res</w:t>
       </w:r>
+      <w:proofErr w:type="spellEnd"/>
       <w:r>
         <w:rPr>
           <w:rFonts w:ascii="Consolas" w:eastAsia="Times New Roman" w:hAnsi="Consolas" w:cs="Times New Roman"/>
@@ -717,6 +1085,8 @@
         </w:rPr>
         <w:t xml:space="preserve">    </w:t>
       </w:r>
+      <w:proofErr w:type="spellStart"/>
+      <w:proofErr w:type="gramStart"/>
       <w:r>
         <w:rPr>
           <w:rFonts w:ascii="Consolas" w:eastAsia="Times New Roman" w:hAnsi="Consolas" w:cs="Times New Roman"/>
@@ -744,6 +1114,8 @@
         </w:rPr>
         <w:t>send</w:t>
       </w:r>
+      <w:proofErr w:type="spellEnd"/>
+      <w:proofErr w:type="gramEnd"/>
       <w:r>
         <w:rPr>
           <w:rFonts w:ascii="Consolas" w:eastAsia="Times New Roman" w:hAnsi="Consolas" w:cs="Times New Roman"/>
@@ -798,9 +1170,19 @@
       <w:r>
         <w:t>*</w:t>
       </w:r>
-      <w:r>
-        <w:t>we not using this lines of code since we are using the rest api</w:t>
-      </w:r>
+      <w:proofErr w:type="gramStart"/>
+      <w:r>
+        <w:t>we</w:t>
+      </w:r>
+      <w:proofErr w:type="gramEnd"/>
+      <w:r>
+        <w:t xml:space="preserve"> not using this lines of code since we are using the rest </w:t>
+      </w:r>
+      <w:proofErr w:type="spellStart"/>
+      <w:r>
+        <w:t>api</w:t>
+      </w:r>
+      <w:proofErr w:type="spellEnd"/>
       <w:r>
         <w:t>.</w:t>
       </w:r>
@@ -826,7 +1208,15 @@
     </w:p>
     <w:p>
       <w:r>
-        <w:t>*Create the attributes value each user will have , each attribute must have properties</w:t>
+        <w:t xml:space="preserve">*Create the attributes value each user will </w:t>
+      </w:r>
+      <w:proofErr w:type="gramStart"/>
+      <w:r>
+        <w:t>have ,</w:t>
+      </w:r>
+      <w:proofErr w:type="gramEnd"/>
+      <w:r>
+        <w:t xml:space="preserve"> each attribute must have properties</w:t>
       </w:r>
     </w:p>
     <w:p>
@@ -840,10 +1230,18 @@
         <w:t>re</w:t>
       </w:r>
       <w:r>
-        <w:t xml:space="preserve">quired: true” -&gt; the attribute is not optional </w:t>
-      </w:r>
-      <w:r>
-        <w:t>,every user</w:t>
+        <w:t xml:space="preserve">quired: true” -&gt; the attribute is not </w:t>
+      </w:r>
+      <w:proofErr w:type="gramStart"/>
+      <w:r>
+        <w:t xml:space="preserve">optional </w:t>
+      </w:r>
+      <w:r>
+        <w:t>,every</w:t>
+      </w:r>
+      <w:proofErr w:type="gramEnd"/>
+      <w:r>
+        <w:t xml:space="preserve"> user</w:t>
       </w:r>
       <w:r>
         <w:t xml:space="preserve"> must have it.</w:t>
@@ -854,10 +1252,28 @@
         <w:t>*</w:t>
       </w:r>
       <w:r>
-        <w:t>property “type:Array,default</w:t>
-      </w:r>
-      <w:r>
-        <w:t>:[] “ in follwers/following -&gt; this will all the users that are following you or that you are following</w:t>
+        <w:t>property “</w:t>
+      </w:r>
+      <w:proofErr w:type="spellStart"/>
+      <w:proofErr w:type="gramStart"/>
+      <w:r>
+        <w:t>type:Array</w:t>
+      </w:r>
+      <w:proofErr w:type="gramEnd"/>
+      <w:r>
+        <w:t>,default</w:t>
+      </w:r>
+      <w:proofErr w:type="spellEnd"/>
+      <w:r>
+        <w:t xml:space="preserve">:[] “ in </w:t>
+      </w:r>
+      <w:proofErr w:type="spellStart"/>
+      <w:r>
+        <w:t>follwers</w:t>
+      </w:r>
+      <w:proofErr w:type="spellEnd"/>
+      <w:r>
+        <w:t>/following -&gt; this will all the users that are following you or that you are following</w:t>
       </w:r>
       <w:r>
         <w:t>.</w:t>
@@ -877,6 +1293,8 @@
       <w:r>
         <w:t xml:space="preserve">*” </w:t>
       </w:r>
+      <w:proofErr w:type="spellStart"/>
+      <w:proofErr w:type="gramStart"/>
       <w:r>
         <w:rPr>
           <w:rFonts w:ascii="Consolas" w:eastAsia="Times New Roman" w:hAnsi="Consolas" w:cs="Times New Roman"/>
@@ -904,6 +1322,8 @@
         </w:rPr>
         <w:t>exports</w:t>
       </w:r>
+      <w:proofErr w:type="spellEnd"/>
+      <w:proofErr w:type="gramEnd"/>
       <w:r>
         <w:rPr>
           <w:rFonts w:ascii="Consolas" w:eastAsia="Times New Roman" w:hAnsi="Consolas" w:cs="Times New Roman"/>
@@ -931,6 +1351,7 @@
         </w:rPr>
         <w:t xml:space="preserve"> </w:t>
       </w:r>
+      <w:proofErr w:type="spellStart"/>
       <w:r>
         <w:rPr>
           <w:rFonts w:ascii="Consolas" w:eastAsia="Times New Roman" w:hAnsi="Consolas" w:cs="Times New Roman"/>
@@ -958,6 +1379,7 @@
         </w:rPr>
         <w:t>model</w:t>
       </w:r>
+      <w:proofErr w:type="spellEnd"/>
       <w:r>
         <w:rPr>
           <w:rFonts w:ascii="Consolas" w:eastAsia="Times New Roman" w:hAnsi="Consolas" w:cs="Times New Roman"/>
@@ -985,6 +1407,7 @@
         </w:rPr>
         <w:t>,</w:t>
       </w:r>
+      <w:proofErr w:type="spellStart"/>
       <w:r>
         <w:rPr>
           <w:rFonts w:ascii="Consolas" w:eastAsia="Times New Roman" w:hAnsi="Consolas" w:cs="Times New Roman"/>
@@ -994,6 +1417,7 @@
         </w:rPr>
         <w:t>UserSchema</w:t>
       </w:r>
+      <w:proofErr w:type="spellEnd"/>
       <w:r>
         <w:rPr>
           <w:rFonts w:ascii="Consolas" w:eastAsia="Times New Roman" w:hAnsi="Consolas" w:cs="Times New Roman"/>
@@ -1006,7 +1430,15 @@
     </w:p>
     <w:p>
       <w:r>
-        <w:t xml:space="preserve">  ” this line of code makes the module</w:t>
+        <w:t xml:space="preserve">  ” </w:t>
+      </w:r>
+      <w:proofErr w:type="gramStart"/>
+      <w:r>
+        <w:t>this</w:t>
+      </w:r>
+      <w:proofErr w:type="gramEnd"/>
+      <w:r>
+        <w:t xml:space="preserve"> line of code makes the module</w:t>
       </w:r>
       <w:r>
         <w:t xml:space="preserve"> (</w:t>
@@ -1039,7 +1471,15 @@
     <w:p>
       <w:r>
         <w:lastRenderedPageBreak/>
-        <w:t>*timestamps: whenever a create or update the user , the time stamp will au</w:t>
+        <w:t xml:space="preserve">*timestamps: whenever a create or update the </w:t>
+      </w:r>
+      <w:proofErr w:type="gramStart"/>
+      <w:r>
+        <w:t>user ,</w:t>
+      </w:r>
+      <w:proofErr w:type="gramEnd"/>
+      <w:r>
+        <w:t xml:space="preserve"> the time stamp will au</w:t>
       </w:r>
       <w:r>
         <w:t>tomatically be updated. Helps to keep track when did each even take place.</w:t>
@@ -1058,20 +1498,51 @@
     </w:p>
     <w:p>
       <w:r>
-        <w:t xml:space="preserve">Registration testing : </w:t>
+        <w:t xml:space="preserve">Registration </w:t>
+      </w:r>
+      <w:proofErr w:type="gramStart"/>
+      <w:r>
+        <w:t>testing :</w:t>
+      </w:r>
+      <w:proofErr w:type="gramEnd"/>
+      <w:r>
+        <w:t xml:space="preserve"> </w:t>
       </w:r>
     </w:p>
     <w:p>
       <w:r>
         <w:t>*</w:t>
       </w:r>
-      <w:r>
-        <w:t>await: waits for the data to be loaded into the database</w:t>
-      </w:r>
-    </w:p>
-    <w:p>
-      <w:r>
-        <w:t xml:space="preserve">*npm add bcrypt =&gt; library used to hash the password: </w:t>
+      <w:proofErr w:type="gramStart"/>
+      <w:r>
+        <w:t>await</w:t>
+      </w:r>
+      <w:proofErr w:type="gramEnd"/>
+      <w:r>
+        <w:t>: waits for the data to be loaded into the database</w:t>
+      </w:r>
+    </w:p>
+    <w:p>
+      <w:r>
+        <w:t>*</w:t>
+      </w:r>
+      <w:proofErr w:type="spellStart"/>
+      <w:proofErr w:type="gramStart"/>
+      <w:r>
+        <w:t>npm</w:t>
+      </w:r>
+      <w:proofErr w:type="spellEnd"/>
+      <w:proofErr w:type="gramEnd"/>
+      <w:r>
+        <w:t xml:space="preserve"> add </w:t>
+      </w:r>
+      <w:proofErr w:type="spellStart"/>
+      <w:r>
+        <w:t>bcrypt</w:t>
+      </w:r>
+      <w:proofErr w:type="spellEnd"/>
+      <w:r>
+        <w:t xml:space="preserve"> =&gt; library used to hash the password: </w:t>
       </w:r>
     </w:p>
     <w:p>
@@ -1144,7 +1615,15 @@
     <w:p>
       <w:r>
         <w:tab/>
-        <w:t>FIX: Log the connection and expoliot the error</w:t>
+        <w:t xml:space="preserve">FIX: Log the connection and </w:t>
+      </w:r>
+      <w:proofErr w:type="spellStart"/>
+      <w:r>
+        <w:t>expoliot</w:t>
+      </w:r>
+      <w:proofErr w:type="spellEnd"/>
+      <w:r>
+        <w:t xml:space="preserve"> the error</w:t>
       </w:r>
     </w:p>
     <w:p>
@@ -1176,6 +1655,7 @@
         </w:rPr>
         <w:t xml:space="preserve"> </w:t>
       </w:r>
+      <w:proofErr w:type="spellStart"/>
       <w:r>
         <w:rPr>
           <w:rFonts w:ascii="Consolas" w:eastAsia="Times New Roman" w:hAnsi="Consolas" w:cs="Times New Roman"/>
@@ -1185,6 +1665,7 @@
         </w:rPr>
         <w:t>db</w:t>
       </w:r>
+      <w:proofErr w:type="spellEnd"/>
       <w:r>
         <w:rPr>
           <w:rFonts w:ascii="Consolas" w:eastAsia="Times New Roman" w:hAnsi="Consolas" w:cs="Times New Roman"/>
@@ -1212,6 +1693,8 @@
         </w:rPr>
         <w:t xml:space="preserve"> </w:t>
       </w:r>
+      <w:proofErr w:type="spellStart"/>
+      <w:proofErr w:type="gramStart"/>
       <w:r>
         <w:rPr>
           <w:rFonts w:ascii="Consolas" w:eastAsia="Times New Roman" w:hAnsi="Consolas" w:cs="Times New Roman"/>
@@ -1239,6 +1722,8 @@
         </w:rPr>
         <w:t>connection</w:t>
       </w:r>
+      <w:proofErr w:type="spellEnd"/>
+      <w:proofErr w:type="gramEnd"/>
     </w:p>
     <w:p>
       <w:pPr>
@@ -1263,6 +1748,8 @@
           <w:szCs w:val="26"/>
         </w:rPr>
       </w:pPr>
+      <w:proofErr w:type="spellStart"/>
+      <w:proofErr w:type="gramStart"/>
       <w:r>
         <w:rPr>
           <w:rFonts w:ascii="Consolas" w:eastAsia="Times New Roman" w:hAnsi="Consolas" w:cs="Times New Roman"/>
@@ -1290,6 +1777,8 @@
         </w:rPr>
         <w:t>on</w:t>
       </w:r>
+      <w:proofErr w:type="spellEnd"/>
+      <w:proofErr w:type="gramEnd"/>
       <w:r>
         <w:rPr>
           <w:rFonts w:ascii="Consolas" w:eastAsia="Times New Roman" w:hAnsi="Consolas" w:cs="Times New Roman"/>
@@ -1374,6 +1863,7 @@
         </w:rPr>
         <w:t xml:space="preserve">    </w:t>
       </w:r>
+      <w:proofErr w:type="gramStart"/>
       <w:r>
         <w:rPr>
           <w:rFonts w:ascii="Consolas" w:eastAsia="Times New Roman" w:hAnsi="Consolas" w:cs="Times New Roman"/>
@@ -1410,6 +1900,7 @@
         </w:rPr>
         <w:t>(</w:t>
       </w:r>
+      <w:proofErr w:type="gramEnd"/>
       <w:r>
         <w:rPr>
           <w:rFonts w:ascii="Consolas" w:eastAsia="Times New Roman" w:hAnsi="Consolas" w:cs="Times New Roman"/>
@@ -1417,7 +1908,17 @@
           <w:sz w:val="26"/>
           <w:szCs w:val="26"/>
         </w:rPr>
-        <w:t>'Database connection has failed my G!...error is'</w:t>
+        <w:t xml:space="preserve">'Database connection has failed my G!...error </w:t>
+      </w:r>
+      <w:proofErr w:type="spellStart"/>
+      <w:r>
+        <w:rPr>
+          <w:rFonts w:ascii="Consolas" w:eastAsia="Times New Roman" w:hAnsi="Consolas" w:cs="Times New Roman"/>
+          <w:color w:val="CE9178"/>
+          <w:sz w:val="26"/>
+          <w:szCs w:val="26"/>
+        </w:rPr>
+        <w:t>is'</w:t>
       </w:r>
       <w:r>
         <w:rPr>
@@ -1437,6 +1938,7 @@
         </w:rPr>
         <w:t>err</w:t>
       </w:r>
+      <w:proofErr w:type="spellEnd"/>
       <w:r>
         <w:rPr>
           <w:rFonts w:ascii="Consolas" w:eastAsia="Times New Roman" w:hAnsi="Consolas" w:cs="Times New Roman"/>
@@ -1479,6 +1981,8 @@
           <w:szCs w:val="26"/>
         </w:rPr>
       </w:pPr>
+      <w:proofErr w:type="spellStart"/>
+      <w:proofErr w:type="gramStart"/>
       <w:r>
         <w:rPr>
           <w:rFonts w:ascii="Consolas" w:eastAsia="Times New Roman" w:hAnsi="Consolas" w:cs="Times New Roman"/>
@@ -1506,6 +2010,8 @@
         </w:rPr>
         <w:t>once</w:t>
       </w:r>
+      <w:proofErr w:type="spellEnd"/>
+      <w:proofErr w:type="gramEnd"/>
       <w:r>
         <w:rPr>
           <w:rFonts w:ascii="Consolas" w:eastAsia="Times New Roman" w:hAnsi="Consolas" w:cs="Times New Roman"/>
@@ -1572,6 +2078,7 @@
         </w:rPr>
         <w:t xml:space="preserve">    </w:t>
       </w:r>
+      <w:proofErr w:type="gramStart"/>
       <w:r>
         <w:rPr>
           <w:rFonts w:ascii="Consolas" w:eastAsia="Times New Roman" w:hAnsi="Consolas" w:cs="Times New Roman"/>
@@ -1608,6 +2115,7 @@
         </w:rPr>
         <w:t>(</w:t>
       </w:r>
+      <w:proofErr w:type="gramEnd"/>
       <w:r>
         <w:rPr>
           <w:rFonts w:ascii="Consolas" w:eastAsia="Times New Roman" w:hAnsi="Consolas" w:cs="Times New Roman"/>
@@ -1615,7 +2123,27 @@
           <w:sz w:val="26"/>
           <w:szCs w:val="26"/>
         </w:rPr>
-        <w:t>'Database Connection succesful,Good job!'</w:t>
+        <w:t xml:space="preserve">'Database Connection </w:t>
+      </w:r>
+      <w:proofErr w:type="spellStart"/>
+      <w:r>
+        <w:rPr>
+          <w:rFonts w:ascii="Consolas" w:eastAsia="Times New Roman" w:hAnsi="Consolas" w:cs="Times New Roman"/>
+          <w:color w:val="CE9178"/>
+          <w:sz w:val="26"/>
+          <w:szCs w:val="26"/>
+        </w:rPr>
+        <w:t>succesful,Good</w:t>
+      </w:r>
+      <w:proofErr w:type="spellEnd"/>
+      <w:r>
+        <w:rPr>
+          <w:rFonts w:ascii="Consolas" w:eastAsia="Times New Roman" w:hAnsi="Consolas" w:cs="Times New Roman"/>
+          <w:color w:val="CE9178"/>
+          <w:sz w:val="26"/>
+          <w:szCs w:val="26"/>
+        </w:rPr>
+        <w:t xml:space="preserve"> job!'</w:t>
       </w:r>
       <w:r>
         <w:rPr>
@@ -1679,6 +2207,7 @@
       <w:r>
         <w:t>*</w:t>
       </w:r>
+      <w:proofErr w:type="gramStart"/>
       <w:r>
         <w:t>Error :”</w:t>
       </w:r>
@@ -1686,13 +2215,25 @@
         <w:t>c</w:t>
       </w:r>
       <w:r>
-        <w:t>loud error cannot send requests”</w:t>
-      </w:r>
-      <w:r>
-        <w:t xml:space="preserve"> =&gt; you must install the postman de</w:t>
-      </w:r>
-      <w:r>
-        <w:t>sktop,double click on it (it won’t open) then re-se</w:t>
+        <w:t>loud</w:t>
+      </w:r>
+      <w:proofErr w:type="gramEnd"/>
+      <w:r>
+        <w:t xml:space="preserve"> error cannot send requests”</w:t>
+      </w:r>
+      <w:r>
+        <w:t xml:space="preserve"> =&gt; you must install the postman </w:t>
+      </w:r>
+      <w:proofErr w:type="spellStart"/>
+      <w:r>
+        <w:t>de</w:t>
+      </w:r>
+      <w:r>
+        <w:t>sktop,double</w:t>
+      </w:r>
+      <w:proofErr w:type="spellEnd"/>
+      <w:r>
+        <w:t xml:space="preserve"> click on it (it won’t open) then re-se</w:t>
       </w:r>
       <w:r>
         <w:t>nd the request on cloud.</w:t>
@@ -1711,11 +2252,40 @@
       <w:r>
         <w:t xml:space="preserve"> </w:t>
       </w:r>
-      <w:r>
-        <w:t>accomapanied with “await”</w:t>
-      </w:r>
-      <w:r>
-        <w:t xml:space="preserve"> corresposnds to the name of the database on postman . i.e </w:t>
+      <w:proofErr w:type="spellStart"/>
+      <w:r>
+        <w:t>accomapanied</w:t>
+      </w:r>
+      <w:proofErr w:type="spellEnd"/>
+      <w:r>
+        <w:t xml:space="preserve"> with “await”</w:t>
+      </w:r>
+      <w:r>
+        <w:t xml:space="preserve"> </w:t>
+      </w:r>
+      <w:proofErr w:type="spellStart"/>
+      <w:r>
+        <w:t>corresposnds</w:t>
+      </w:r>
+      <w:proofErr w:type="spellEnd"/>
+      <w:r>
+        <w:t xml:space="preserve"> to the name of the database on </w:t>
+      </w:r>
+      <w:proofErr w:type="gramStart"/>
+      <w:r>
+        <w:t>postman .</w:t>
+      </w:r>
+      <w:proofErr w:type="gramEnd"/>
+      <w:r>
+        <w:t xml:space="preserve"> </w:t>
+      </w:r>
+      <w:proofErr w:type="spellStart"/>
+      <w:r>
+        <w:t>i.e</w:t>
+      </w:r>
+      <w:proofErr w:type="spellEnd"/>
+      <w:r>
+        <w:t xml:space="preserve"> </w:t>
       </w:r>
       <w:r>
         <w:t xml:space="preserve"> </w:t>
@@ -1809,6 +2379,7 @@
         </w:rPr>
         <w:t xml:space="preserve"> </w:t>
       </w:r>
+      <w:proofErr w:type="spellStart"/>
       <w:r>
         <w:rPr>
           <w:rFonts w:ascii="Consolas" w:eastAsia="Times New Roman" w:hAnsi="Consolas" w:cs="Times New Roman"/>
@@ -1836,15 +2407,27 @@
         </w:rPr>
         <w:t>save</w:t>
       </w:r>
-      <w:r>
-        <w:rPr>
-          <w:rFonts w:ascii="Consolas" w:eastAsia="Times New Roman" w:hAnsi="Consolas" w:cs="Times New Roman"/>
-          <w:color w:val="FFFFFF"/>
-          <w:sz w:val="26"/>
-          <w:szCs w:val="26"/>
-        </w:rPr>
-        <w:t>();</w:t>
-      </w:r>
+      <w:proofErr w:type="spellEnd"/>
+      <w:r>
+        <w:rPr>
+          <w:rFonts w:ascii="Consolas" w:eastAsia="Times New Roman" w:hAnsi="Consolas" w:cs="Times New Roman"/>
+          <w:color w:val="FFFFFF"/>
+          <w:sz w:val="26"/>
+          <w:szCs w:val="26"/>
+        </w:rPr>
+        <w:t>(</w:t>
+      </w:r>
+      <w:proofErr w:type="gramStart"/>
+      <w:r>
+        <w:rPr>
+          <w:rFonts w:ascii="Consolas" w:eastAsia="Times New Roman" w:hAnsi="Consolas" w:cs="Times New Roman"/>
+          <w:color w:val="FFFFFF"/>
+          <w:sz w:val="26"/>
+          <w:szCs w:val="26"/>
+        </w:rPr>
+        <w:t>);</w:t>
+      </w:r>
+      <w:proofErr w:type="gramEnd"/>
     </w:p>
     <w:p/>
     <w:p>
@@ -1938,6 +2521,7 @@
         </w:rPr>
         <w:t xml:space="preserve"> </w:t>
       </w:r>
+      <w:proofErr w:type="spellStart"/>
       <w:r>
         <w:rPr>
           <w:rFonts w:ascii="Consolas" w:eastAsia="Times New Roman" w:hAnsi="Consolas" w:cs="Times New Roman"/>
@@ -1965,6 +2549,7 @@
         </w:rPr>
         <w:t>findOne</w:t>
       </w:r>
+      <w:proofErr w:type="spellEnd"/>
       <w:r>
         <w:rPr>
           <w:rFonts w:ascii="Consolas" w:eastAsia="Times New Roman" w:hAnsi="Consolas" w:cs="Times New Roman"/>
@@ -1974,6 +2559,8 @@
         </w:rPr>
         <w:t>({</w:t>
       </w:r>
+      <w:proofErr w:type="spellStart"/>
+      <w:proofErr w:type="gramStart"/>
       <w:r>
         <w:rPr>
           <w:rFonts w:ascii="Consolas" w:eastAsia="Times New Roman" w:hAnsi="Consolas" w:cs="Times New Roman"/>
@@ -1983,6 +2570,7 @@
         </w:rPr>
         <w:t>email:req</w:t>
       </w:r>
+      <w:proofErr w:type="gramEnd"/>
       <w:r>
         <w:rPr>
           <w:rFonts w:ascii="Consolas" w:eastAsia="Times New Roman" w:hAnsi="Consolas" w:cs="Times New Roman"/>
@@ -2019,6 +2607,7 @@
         </w:rPr>
         <w:t>email</w:t>
       </w:r>
+      <w:proofErr w:type="spellEnd"/>
       <w:r>
         <w:rPr>
           <w:rFonts w:ascii="Consolas" w:eastAsia="Times New Roman" w:hAnsi="Consolas" w:cs="Times New Roman"/>
@@ -2050,7 +2639,15 @@
         <w:t xml:space="preserve"> name(user)</w:t>
       </w:r>
       <w:r>
-        <w:t xml:space="preserve"> of the class User(which was imported)</w:t>
+        <w:t xml:space="preserve"> of the class </w:t>
+      </w:r>
+      <w:proofErr w:type="gramStart"/>
+      <w:r>
+        <w:t>User(</w:t>
+      </w:r>
+      <w:proofErr w:type="gramEnd"/>
+      <w:r>
+        <w:t>which was imported)</w:t>
       </w:r>
     </w:p>
     <w:p>
@@ -2136,7 +2733,15 @@
         <w:t>//update user</w:t>
       </w:r>
       <w:r>
-        <w:t xml:space="preserve"> put route : </w:t>
+        <w:t xml:space="preserve"> put </w:t>
+      </w:r>
+      <w:proofErr w:type="gramStart"/>
+      <w:r>
+        <w:t>route :</w:t>
+      </w:r>
+      <w:proofErr w:type="gramEnd"/>
+      <w:r>
+        <w:t xml:space="preserve"> </w:t>
       </w:r>
     </w:p>
     <w:p>
@@ -2162,7 +2767,15 @@
         <w:t>-</w:t>
       </w:r>
       <w:r>
-        <w:t xml:space="preserve">authenticate the users </w:t>
+        <w:t xml:space="preserve">authenticate the </w:t>
+      </w:r>
+      <w:proofErr w:type="gramStart"/>
+      <w:r>
+        <w:t>users</w:t>
+      </w:r>
+      <w:proofErr w:type="gramEnd"/>
+      <w:r>
+        <w:t xml:space="preserve"> </w:t>
       </w:r>
       <w:r>
         <w:t xml:space="preserve">credentials (correct profile /is </w:t>
@@ -2190,7 +2803,16 @@
       </w:r>
       <w:r>
         <w:tab/>
-        <w:t>body.password with the</w:t>
+      </w:r>
+      <w:proofErr w:type="spellStart"/>
+      <w:proofErr w:type="gramStart"/>
+      <w:r>
+        <w:t>body.password</w:t>
+      </w:r>
+      <w:proofErr w:type="spellEnd"/>
+      <w:proofErr w:type="gramEnd"/>
+      <w:r>
+        <w:t xml:space="preserve"> with the</w:t>
       </w:r>
       <w:r>
         <w:t xml:space="preserve"> new</w:t>
@@ -2292,6 +2914,7 @@
         </w:rPr>
         <w:t xml:space="preserve"> </w:t>
       </w:r>
+      <w:proofErr w:type="spellStart"/>
       <w:r>
         <w:rPr>
           <w:rFonts w:ascii="Consolas" w:eastAsia="Times New Roman" w:hAnsi="Consolas" w:cs="Times New Roman"/>
@@ -2319,6 +2942,7 @@
         </w:rPr>
         <w:t>findByIdAndUpdate</w:t>
       </w:r>
+      <w:proofErr w:type="spellEnd"/>
       <w:r>
         <w:rPr>
           <w:rFonts w:ascii="Consolas" w:eastAsia="Times New Roman" w:hAnsi="Consolas" w:cs="Times New Roman"/>
@@ -2328,6 +2952,7 @@
         </w:rPr>
         <w:t>(</w:t>
       </w:r>
+      <w:proofErr w:type="gramStart"/>
       <w:r>
         <w:rPr>
           <w:rFonts w:ascii="Consolas" w:eastAsia="Times New Roman" w:hAnsi="Consolas" w:cs="Times New Roman"/>
@@ -2382,6 +3007,7 @@
         </w:rPr>
         <w:t>,{</w:t>
       </w:r>
+      <w:proofErr w:type="gramEnd"/>
     </w:p>
     <w:p>
       <w:pPr>
@@ -2421,6 +3047,8 @@
         </w:rPr>
         <w:t xml:space="preserve"> </w:t>
       </w:r>
+      <w:proofErr w:type="spellStart"/>
+      <w:proofErr w:type="gramStart"/>
       <w:r>
         <w:rPr>
           <w:rFonts w:ascii="Consolas" w:eastAsia="Times New Roman" w:hAnsi="Consolas" w:cs="Times New Roman"/>
@@ -2448,6 +3076,8 @@
         </w:rPr>
         <w:t>body</w:t>
       </w:r>
+      <w:proofErr w:type="spellEnd"/>
+      <w:proofErr w:type="gramEnd"/>
       <w:r>
         <w:rPr>
           <w:rFonts w:ascii="Consolas" w:eastAsia="Times New Roman" w:hAnsi="Consolas" w:cs="Times New Roman"/>
@@ -2481,19 +3111,64 @@
     </w:p>
     <w:p>
       <w:r>
-        <w:t>Finds the user in the database by the provided id and it changes whichever parameter specified on postman</w:t>
-      </w:r>
-      <w:r>
-        <w:t>..(wherether it is city relation,from etc) the code “</w:t>
-      </w:r>
-      <w:r>
-        <w:t>{$set:req.body</w:t>
-      </w:r>
+        <w:t xml:space="preserve">Finds the user in the database by the provided id and it changes whichever parameter specified on </w:t>
+      </w:r>
+      <w:proofErr w:type="gramStart"/>
+      <w:r>
+        <w:t>postman</w:t>
+      </w:r>
+      <w:r>
+        <w:t>..</w:t>
+      </w:r>
+      <w:proofErr w:type="gramEnd"/>
+      <w:r>
+        <w:t>(</w:t>
+      </w:r>
+      <w:proofErr w:type="spellStart"/>
+      <w:r>
+        <w:t>wherether</w:t>
+      </w:r>
+      <w:proofErr w:type="spellEnd"/>
+      <w:r>
+        <w:t xml:space="preserve"> it is city </w:t>
+      </w:r>
+      <w:proofErr w:type="spellStart"/>
+      <w:r>
+        <w:t>relation,from</w:t>
+      </w:r>
+      <w:proofErr w:type="spellEnd"/>
+      <w:r>
+        <w:t xml:space="preserve"> </w:t>
+      </w:r>
+      <w:proofErr w:type="spellStart"/>
+      <w:r>
+        <w:t>etc</w:t>
+      </w:r>
+      <w:proofErr w:type="spellEnd"/>
+      <w:r>
+        <w:t>) the code “</w:t>
+      </w:r>
+      <w:r>
+        <w:t>{$</w:t>
+      </w:r>
+      <w:proofErr w:type="spellStart"/>
+      <w:r>
+        <w:t>set:req.body</w:t>
+      </w:r>
+      <w:proofErr w:type="spellEnd"/>
       <w:r>
         <w:t>,}</w:t>
       </w:r>
       <w:r>
-        <w:t>”handles all those generala properties (those without required in them)</w:t>
+        <w:t xml:space="preserve">”handles all those </w:t>
+      </w:r>
+      <w:proofErr w:type="spellStart"/>
+      <w:r>
+        <w:t>generala</w:t>
+      </w:r>
+      <w:proofErr w:type="spellEnd"/>
+      <w:r>
+        <w:t xml:space="preserve"> properties (those without required in them)</w:t>
       </w:r>
     </w:p>
     <w:p/>
@@ -2535,7 +3210,27 @@
           <w:sz w:val="26"/>
           <w:szCs w:val="26"/>
         </w:rPr>
-        <w:t>//omit passwaord in the retrieval</w:t>
+        <w:t xml:space="preserve">//omit </w:t>
+      </w:r>
+      <w:proofErr w:type="spellStart"/>
+      <w:r>
+        <w:rPr>
+          <w:rFonts w:ascii="Consolas" w:eastAsia="Times New Roman" w:hAnsi="Consolas" w:cs="Times New Roman"/>
+          <w:color w:val="7CA668"/>
+          <w:sz w:val="26"/>
+          <w:szCs w:val="26"/>
+        </w:rPr>
+        <w:t>passwaord</w:t>
+      </w:r>
+      <w:proofErr w:type="spellEnd"/>
+      <w:r>
+        <w:rPr>
+          <w:rFonts w:ascii="Consolas" w:eastAsia="Times New Roman" w:hAnsi="Consolas" w:cs="Times New Roman"/>
+          <w:color w:val="7CA668"/>
+          <w:sz w:val="26"/>
+          <w:szCs w:val="26"/>
+        </w:rPr>
+        <w:t xml:space="preserve"> in the retrieval</w:t>
       </w:r>
     </w:p>
     <w:p>
@@ -2576,6 +3271,8 @@
         </w:rPr>
         <w:t xml:space="preserve"> {</w:t>
       </w:r>
+      <w:proofErr w:type="spellStart"/>
+      <w:proofErr w:type="gramStart"/>
       <w:r>
         <w:rPr>
           <w:rFonts w:ascii="Consolas" w:eastAsia="Times New Roman" w:hAnsi="Consolas" w:cs="Times New Roman"/>
@@ -2603,6 +3300,7 @@
         </w:rPr>
         <w:t>updatedAt</w:t>
       </w:r>
+      <w:proofErr w:type="gramEnd"/>
       <w:r>
         <w:rPr>
           <w:rFonts w:ascii="Consolas" w:eastAsia="Times New Roman" w:hAnsi="Consolas" w:cs="Times New Roman"/>
@@ -2621,6 +3319,7 @@
         </w:rPr>
         <w:t>createdAt</w:t>
       </w:r>
+      <w:proofErr w:type="spellEnd"/>
       <w:r>
         <w:rPr>
           <w:rFonts w:ascii="Consolas" w:eastAsia="Times New Roman" w:hAnsi="Consolas" w:cs="Times New Roman"/>
@@ -2675,6 +3374,7 @@
         </w:rPr>
         <w:t xml:space="preserve"> </w:t>
       </w:r>
+      <w:proofErr w:type="spellStart"/>
       <w:r>
         <w:rPr>
           <w:rFonts w:ascii="Consolas" w:eastAsia="Times New Roman" w:hAnsi="Consolas" w:cs="Times New Roman"/>
@@ -2702,6 +3402,7 @@
         </w:rPr>
         <w:t>_doc</w:t>
       </w:r>
+      <w:proofErr w:type="spellEnd"/>
     </w:p>
     <w:p>
       <w:pPr>
@@ -2723,6 +3424,8 @@
         </w:rPr>
         <w:t xml:space="preserve">        </w:t>
       </w:r>
+      <w:proofErr w:type="spellStart"/>
+      <w:proofErr w:type="gramStart"/>
       <w:r>
         <w:rPr>
           <w:rFonts w:ascii="Consolas" w:eastAsia="Times New Roman" w:hAnsi="Consolas" w:cs="Times New Roman"/>
@@ -2750,6 +3453,8 @@
         </w:rPr>
         <w:t>status</w:t>
       </w:r>
+      <w:proofErr w:type="spellEnd"/>
+      <w:proofErr w:type="gramEnd"/>
       <w:r>
         <w:rPr>
           <w:rFonts w:ascii="Consolas" w:eastAsia="Times New Roman" w:hAnsi="Consolas" w:cs="Times New Roman"/>
@@ -2777,6 +3482,7 @@
         </w:rPr>
         <w:t>).</w:t>
       </w:r>
+      <w:proofErr w:type="spellStart"/>
       <w:r>
         <w:rPr>
           <w:rFonts w:ascii="Consolas" w:eastAsia="Times New Roman" w:hAnsi="Consolas" w:cs="Times New Roman"/>
@@ -2786,6 +3492,7 @@
         </w:rPr>
         <w:t>json</w:t>
       </w:r>
+      <w:proofErr w:type="spellEnd"/>
       <w:r>
         <w:rPr>
           <w:rFonts w:ascii="Consolas" w:eastAsia="Times New Roman" w:hAnsi="Consolas" w:cs="Times New Roman"/>
@@ -2816,18 +3523,55 @@
     </w:p>
     <w:p>
       <w:r>
-        <w:t>include other properties you don’t wan to be retrievd in the curly brackets</w:t>
-      </w:r>
-    </w:p>
-    <w:p>
-      <w:r>
-        <w:t xml:space="preserve">and note that “json.(other)” that other is not optional without it we get an </w:t>
+        <w:t xml:space="preserve">include other properties you don’t </w:t>
+      </w:r>
+      <w:proofErr w:type="spellStart"/>
+      <w:r>
+        <w:t>wan</w:t>
+      </w:r>
+      <w:proofErr w:type="spellEnd"/>
+      <w:r>
+        <w:t xml:space="preserve"> to be </w:t>
+      </w:r>
+      <w:proofErr w:type="spellStart"/>
+      <w:r>
+        <w:t>retrievd</w:t>
+      </w:r>
+      <w:proofErr w:type="spellEnd"/>
+      <w:r>
+        <w:t xml:space="preserve"> in the curly brackets</w:t>
+      </w:r>
+    </w:p>
+    <w:p>
+      <w:r>
+        <w:t>and note that “</w:t>
+      </w:r>
+      <w:proofErr w:type="spellStart"/>
+      <w:proofErr w:type="gramStart"/>
+      <w:r>
+        <w:t>json</w:t>
+      </w:r>
+      <w:proofErr w:type="spellEnd"/>
+      <w:r>
+        <w:t>.(</w:t>
+      </w:r>
+      <w:proofErr w:type="gramEnd"/>
+      <w:r>
+        <w:t xml:space="preserve">other)” that other is not optional without it we get an </w:t>
       </w:r>
       <w:r>
         <w:t>empty</w:t>
       </w:r>
       <w:r>
-        <w:t xml:space="preserve"> json string</w:t>
+        <w:t xml:space="preserve"> </w:t>
+      </w:r>
+      <w:proofErr w:type="spellStart"/>
+      <w:r>
+        <w:t>json</w:t>
+      </w:r>
+      <w:proofErr w:type="spellEnd"/>
+      <w:r>
+        <w:t xml:space="preserve"> string</w:t>
       </w:r>
     </w:p>
     <w:p/>
@@ -2839,7 +3583,15 @@
     </w:p>
     <w:p>
       <w:r>
-        <w:t>*Note that the the Id taken from the body is the one the</w:t>
+        <w:t xml:space="preserve">*Note that the </w:t>
+      </w:r>
+      <w:proofErr w:type="spellStart"/>
+      <w:r>
+        <w:t>the</w:t>
+      </w:r>
+      <w:proofErr w:type="spellEnd"/>
+      <w:r>
+        <w:t xml:space="preserve"> Id taken from the body is the one the</w:t>
       </w:r>
       <w:r>
         <w:t xml:space="preserve"> currently</w:t>
@@ -2848,10 +3600,34 @@
         <w:t xml:space="preserve"> logged </w:t>
       </w:r>
       <w:r>
-        <w:t xml:space="preserve">in user and the id from the parama (i.e the </w:t>
-      </w:r>
-      <w:r>
-        <w:t>id on the URL) is the one of the person we want to follow or unfollow.</w:t>
+        <w:t xml:space="preserve">in user and the id from the </w:t>
+      </w:r>
+      <w:proofErr w:type="spellStart"/>
+      <w:r>
+        <w:t>parama</w:t>
+      </w:r>
+      <w:proofErr w:type="spellEnd"/>
+      <w:r>
+        <w:t xml:space="preserve"> (</w:t>
+      </w:r>
+      <w:proofErr w:type="spellStart"/>
+      <w:r>
+        <w:t>i.e</w:t>
+      </w:r>
+      <w:proofErr w:type="spellEnd"/>
+      <w:r>
+        <w:t xml:space="preserve"> the </w:t>
+      </w:r>
+      <w:r>
+        <w:t xml:space="preserve">id on the URL) is the one of the </w:t>
+      </w:r>
+      <w:proofErr w:type="gramStart"/>
+      <w:r>
+        <w:t>person</w:t>
+      </w:r>
+      <w:proofErr w:type="gramEnd"/>
+      <w:r>
+        <w:t xml:space="preserve"> we want to follow or unfollow.</w:t>
       </w:r>
     </w:p>
     <w:p/>
@@ -2863,17 +3639,67 @@
     </w:p>
     <w:p>
       <w:r>
-        <w:t>*Note that auth.js and users.js they both make use of the same parent class / mongoose schema “User”. So hence why we getting one database for both files on mongoDb atlas.(so basically putiing all the info of auth.js in user,js wouldn’t have causes any issues.)</w:t>
-      </w:r>
-    </w:p>
-    <w:p>
-      <w:r>
-        <w:t>*However post.js make use of a different schema named Post.js ,hence why we are getting a new different database for the posts.</w:t>
-      </w:r>
-    </w:p>
-    <w:p>
-      <w:r>
-        <w:t>*In conclusion, each model/mongoose schema/parent class will have it’s own designated database.</w:t>
+        <w:t xml:space="preserve">*Note that auth.js and users.js they both make use of the same parent class / mongoose schema “User”. So hence why we getting one database for both files on </w:t>
+      </w:r>
+      <w:proofErr w:type="spellStart"/>
+      <w:r>
+        <w:t>mongoDb</w:t>
+      </w:r>
+      <w:proofErr w:type="spellEnd"/>
+      <w:r>
+        <w:t xml:space="preserve"> </w:t>
+      </w:r>
+      <w:proofErr w:type="gramStart"/>
+      <w:r>
+        <w:t>atlas.(</w:t>
+      </w:r>
+      <w:proofErr w:type="gramEnd"/>
+      <w:r>
+        <w:t xml:space="preserve">so basically </w:t>
+      </w:r>
+      <w:proofErr w:type="spellStart"/>
+      <w:r>
+        <w:t>putiing</w:t>
+      </w:r>
+      <w:proofErr w:type="spellEnd"/>
+      <w:r>
+        <w:t xml:space="preserve"> all the info of auth.js in </w:t>
+      </w:r>
+      <w:proofErr w:type="spellStart"/>
+      <w:r>
+        <w:t>user,js</w:t>
+      </w:r>
+      <w:proofErr w:type="spellEnd"/>
+      <w:r>
+        <w:t xml:space="preserve"> wouldn’t have causes any issues.)</w:t>
+      </w:r>
+    </w:p>
+    <w:p>
+      <w:r>
+        <w:t xml:space="preserve">*However post.js make use of a different schema named </w:t>
+      </w:r>
+      <w:proofErr w:type="gramStart"/>
+      <w:r>
+        <w:t>Post.js ,hence</w:t>
+      </w:r>
+      <w:proofErr w:type="gramEnd"/>
+      <w:r>
+        <w:t xml:space="preserve"> why we are getting a new different database for the posts.</w:t>
+      </w:r>
+    </w:p>
+    <w:p>
+      <w:r>
+        <w:t xml:space="preserve">*In conclusion, each model/mongoose schema/parent class will have </w:t>
+      </w:r>
+      <w:proofErr w:type="spellStart"/>
+      <w:proofErr w:type="gramStart"/>
+      <w:r>
+        <w:t>it’s</w:t>
+      </w:r>
+      <w:proofErr w:type="spellEnd"/>
+      <w:proofErr w:type="gramEnd"/>
+      <w:r>
+        <w:t xml:space="preserve"> own designated database.</w:t>
       </w:r>
     </w:p>
     <w:p/>
@@ -2902,12 +3728,50 @@
           <w:sz w:val="28"/>
           <w:szCs w:val="28"/>
         </w:rPr>
-        <w:t>Phase II : React Front end</w:t>
-      </w:r>
-    </w:p>
-    <w:p>
-      <w:r>
-        <w:t>*After creating the folder:type in “ npx create-react-app” note that the name of the folder must not be have caps.</w:t>
+        <w:t xml:space="preserve">Phase </w:t>
+      </w:r>
+      <w:proofErr w:type="gramStart"/>
+      <w:r>
+        <w:rPr>
+          <w:b/>
+          <w:bCs/>
+          <w:sz w:val="28"/>
+          <w:szCs w:val="28"/>
+        </w:rPr>
+        <w:t>II :</w:t>
+      </w:r>
+      <w:proofErr w:type="gramEnd"/>
+      <w:r>
+        <w:rPr>
+          <w:b/>
+          <w:bCs/>
+          <w:sz w:val="28"/>
+          <w:szCs w:val="28"/>
+        </w:rPr>
+        <w:t xml:space="preserve"> React Front end</w:t>
+      </w:r>
+    </w:p>
+    <w:p>
+      <w:r>
+        <w:t xml:space="preserve">*After creating the </w:t>
+      </w:r>
+      <w:proofErr w:type="spellStart"/>
+      <w:proofErr w:type="gramStart"/>
+      <w:r>
+        <w:t>folder:type</w:t>
+      </w:r>
+      <w:proofErr w:type="spellEnd"/>
+      <w:proofErr w:type="gramEnd"/>
+      <w:r>
+        <w:t xml:space="preserve"> in “ </w:t>
+      </w:r>
+      <w:proofErr w:type="spellStart"/>
+      <w:r>
+        <w:t>npx</w:t>
+      </w:r>
+      <w:proofErr w:type="spellEnd"/>
+      <w:r>
+        <w:t xml:space="preserve"> create-react-app” note that the name of the folder must not be have caps.</w:t>
       </w:r>
     </w:p>
     <w:p>
@@ -2918,7 +3782,15 @@
     </w:p>
     <w:p>
       <w:r>
-        <w:t xml:space="preserve">*Downloading the appropriate fonts : </w:t>
+        <w:t xml:space="preserve">*Downloading the appropriate </w:t>
+      </w:r>
+      <w:proofErr w:type="gramStart"/>
+      <w:r>
+        <w:t>fonts :</w:t>
+      </w:r>
+      <w:proofErr w:type="gramEnd"/>
+      <w:r>
+        <w:t xml:space="preserve"> </w:t>
       </w:r>
       <w:hyperlink r:id="rId14" w:history="1">
         <w:r>
@@ -2932,7 +3804,458 @@
     <w:p>
       <w:r>
         <w:tab/>
-        <w:t>-Selected fonts: Thin 100 , light 300, Regular 400, Medium 500 italic, Bold 700, Black 900</w:t>
+        <w:t xml:space="preserve">-Selected fonts: Thin </w:t>
+      </w:r>
+      <w:proofErr w:type="gramStart"/>
+      <w:r>
+        <w:t>100 ,</w:t>
+      </w:r>
+      <w:proofErr w:type="gramEnd"/>
+      <w:r>
+        <w:t xml:space="preserve"> light 300, Regular 400, Medium 500 italic, Bold 700, Black 900</w:t>
+      </w:r>
+    </w:p>
+    <w:p>
+      <w:r>
+        <w:t>*In the react-social start the website by typing out “</w:t>
+      </w:r>
+      <w:proofErr w:type="spellStart"/>
+      <w:r>
+        <w:t>npm</w:t>
+      </w:r>
+      <w:proofErr w:type="spellEnd"/>
+      <w:r>
+        <w:t xml:space="preserve"> start” and wait until it opens</w:t>
+      </w:r>
+    </w:p>
+    <w:p>
+      <w:r>
+        <w:tab/>
+        <w:t>//Material User interface for react</w:t>
+      </w:r>
+    </w:p>
+    <w:p>
+      <w:r>
+        <w:t>*</w:t>
+      </w:r>
+      <w:proofErr w:type="spellStart"/>
+      <w:r>
+        <w:t>Documetation</w:t>
+      </w:r>
+      <w:proofErr w:type="spellEnd"/>
+      <w:r>
+        <w:t xml:space="preserve"> and installation is </w:t>
+      </w:r>
+      <w:proofErr w:type="gramStart"/>
+      <w:r>
+        <w:t>at :</w:t>
+      </w:r>
+      <w:proofErr w:type="gramEnd"/>
+      <w:r>
+        <w:t xml:space="preserve"> </w:t>
+      </w:r>
+      <w:hyperlink r:id="rId15" w:history="1">
+        <w:r>
+          <w:rPr>
+            <w:rStyle w:val="Hyperlink"/>
+          </w:rPr>
+          <w:t>https://mui.com/material-ui/getting-started/installation/</w:t>
+        </w:r>
+      </w:hyperlink>
+    </w:p>
+    <w:p>
+      <w:r>
+        <w:t>*</w:t>
+      </w:r>
+      <w:proofErr w:type="gramStart"/>
+      <w:r>
+        <w:t>styles :</w:t>
+      </w:r>
+      <w:proofErr w:type="gramEnd"/>
+      <w:r>
+        <w:t xml:space="preserve"> </w:t>
+      </w:r>
+      <w:proofErr w:type="spellStart"/>
+      <w:r>
+        <w:t>npm</w:t>
+      </w:r>
+      <w:proofErr w:type="spellEnd"/>
+      <w:r>
+        <w:t xml:space="preserve"> install @mui/material @emotion/react @emotion/styled</w:t>
+      </w:r>
+    </w:p>
+    <w:p>
+      <w:pPr>
+        <w:shd w:val="clear" w:color="auto" w:fill="000000"/>
+        <w:spacing w:line="345" w:lineRule="atLeast"/>
+        <w:rPr>
+          <w:rFonts w:ascii="Consolas" w:eastAsia="Times New Roman" w:hAnsi="Consolas" w:cs="Times New Roman"/>
+          <w:color w:val="FFFFFF"/>
+          <w:sz w:val="26"/>
+          <w:szCs w:val="26"/>
+        </w:rPr>
+      </w:pPr>
+      <w:r>
+        <w:t>*</w:t>
+      </w:r>
+      <w:proofErr w:type="gramStart"/>
+      <w:r>
+        <w:t>Icons :</w:t>
+      </w:r>
+      <w:proofErr w:type="gramEnd"/>
+      <w:r>
+        <w:t xml:space="preserve"> </w:t>
+      </w:r>
+      <w:r>
+        <w:rPr>
+          <w:rFonts w:ascii="Consolas" w:eastAsia="Times New Roman" w:hAnsi="Consolas" w:cs="Times New Roman"/>
+          <w:color w:val="C586C0"/>
+          <w:sz w:val="26"/>
+          <w:szCs w:val="26"/>
+        </w:rPr>
+        <w:t>import</w:t>
+      </w:r>
+      <w:r>
+        <w:rPr>
+          <w:rFonts w:ascii="Consolas" w:eastAsia="Times New Roman" w:hAnsi="Consolas" w:cs="Times New Roman"/>
+          <w:color w:val="FFFFFF"/>
+          <w:sz w:val="26"/>
+          <w:szCs w:val="26"/>
+        </w:rPr>
+        <w:t xml:space="preserve"> {</w:t>
+      </w:r>
+      <w:r>
+        <w:rPr>
+          <w:rFonts w:ascii="Consolas" w:eastAsia="Times New Roman" w:hAnsi="Consolas" w:cs="Times New Roman"/>
+          <w:color w:val="9CDCFE"/>
+          <w:sz w:val="26"/>
+          <w:szCs w:val="26"/>
+        </w:rPr>
+        <w:t>Person</w:t>
+      </w:r>
+      <w:r>
+        <w:rPr>
+          <w:rFonts w:ascii="Consolas" w:eastAsia="Times New Roman" w:hAnsi="Consolas" w:cs="Times New Roman"/>
+          <w:color w:val="FFFFFF"/>
+          <w:sz w:val="26"/>
+          <w:szCs w:val="26"/>
+        </w:rPr>
+        <w:t xml:space="preserve">} </w:t>
+      </w:r>
+      <w:r>
+        <w:rPr>
+          <w:rFonts w:ascii="Consolas" w:eastAsia="Times New Roman" w:hAnsi="Consolas" w:cs="Times New Roman"/>
+          <w:color w:val="C586C0"/>
+          <w:sz w:val="26"/>
+          <w:szCs w:val="26"/>
+        </w:rPr>
+        <w:t>from</w:t>
+      </w:r>
+      <w:r>
+        <w:rPr>
+          <w:rFonts w:ascii="Consolas" w:eastAsia="Times New Roman" w:hAnsi="Consolas" w:cs="Times New Roman"/>
+          <w:color w:val="FFFFFF"/>
+          <w:sz w:val="26"/>
+          <w:szCs w:val="26"/>
+        </w:rPr>
+        <w:t xml:space="preserve"> </w:t>
+      </w:r>
+      <w:r>
+        <w:rPr>
+          <w:rFonts w:ascii="Consolas" w:eastAsia="Times New Roman" w:hAnsi="Consolas" w:cs="Times New Roman"/>
+          <w:color w:val="CE9178"/>
+          <w:sz w:val="26"/>
+          <w:szCs w:val="26"/>
+        </w:rPr>
+        <w:t>"@</w:t>
+      </w:r>
+      <w:proofErr w:type="spellStart"/>
+      <w:r>
+        <w:rPr>
+          <w:rFonts w:ascii="Consolas" w:eastAsia="Times New Roman" w:hAnsi="Consolas" w:cs="Times New Roman"/>
+          <w:color w:val="CE9178"/>
+          <w:sz w:val="26"/>
+          <w:szCs w:val="26"/>
+        </w:rPr>
+        <w:t>mui</w:t>
+      </w:r>
+      <w:proofErr w:type="spellEnd"/>
+      <w:r>
+        <w:rPr>
+          <w:rFonts w:ascii="Consolas" w:eastAsia="Times New Roman" w:hAnsi="Consolas" w:cs="Times New Roman"/>
+          <w:color w:val="CE9178"/>
+          <w:sz w:val="26"/>
+          <w:szCs w:val="26"/>
+        </w:rPr>
+        <w:t>/icons-material"</w:t>
+      </w:r>
+    </w:p>
+    <w:p>
+      <w:r>
+        <w:t>-we are using this dependency instead of “@material-</w:t>
+      </w:r>
+      <w:proofErr w:type="spellStart"/>
+      <w:r>
+        <w:t>ui</w:t>
+      </w:r>
+      <w:proofErr w:type="spellEnd"/>
+      <w:r>
+        <w:t>/icons”</w:t>
+      </w:r>
+      <w:r>
+        <w:t xml:space="preserve"> to get all the Peron icon and all other icons</w:t>
+      </w:r>
+    </w:p>
+    <w:p>
+      <w:r>
+        <w:tab/>
+      </w:r>
+      <w:r>
+        <w:tab/>
+        <w:t>//topBar.css</w:t>
+      </w:r>
+    </w:p>
+    <w:p>
+      <w:r>
+        <w:t xml:space="preserve">-To clearly visualize the division of the top bar color each subsection </w:t>
+      </w:r>
+    </w:p>
+    <w:p>
+      <w:pPr>
+        <w:shd w:val="clear" w:color="auto" w:fill="000000"/>
+        <w:spacing w:after="0" w:line="345" w:lineRule="atLeast"/>
+        <w:rPr>
+          <w:rFonts w:ascii="Consolas" w:eastAsia="Times New Roman" w:hAnsi="Consolas" w:cs="Times New Roman"/>
+          <w:color w:val="FFFFFF"/>
+          <w:sz w:val="26"/>
+          <w:szCs w:val="26"/>
+        </w:rPr>
+      </w:pPr>
+      <w:proofErr w:type="gramStart"/>
+      <w:r>
+        <w:rPr>
+          <w:rFonts w:ascii="Consolas" w:eastAsia="Times New Roman" w:hAnsi="Consolas" w:cs="Times New Roman"/>
+          <w:color w:val="D7BA7D"/>
+          <w:sz w:val="26"/>
+          <w:szCs w:val="26"/>
+        </w:rPr>
+        <w:t>.</w:t>
+      </w:r>
+      <w:proofErr w:type="spellStart"/>
+      <w:r>
+        <w:rPr>
+          <w:rFonts w:ascii="Consolas" w:eastAsia="Times New Roman" w:hAnsi="Consolas" w:cs="Times New Roman"/>
+          <w:color w:val="D7BA7D"/>
+          <w:sz w:val="26"/>
+          <w:szCs w:val="26"/>
+        </w:rPr>
+        <w:t>topbarRight</w:t>
+      </w:r>
+      <w:proofErr w:type="spellEnd"/>
+      <w:proofErr w:type="gramEnd"/>
+      <w:r>
+        <w:rPr>
+          <w:rFonts w:ascii="Consolas" w:eastAsia="Times New Roman" w:hAnsi="Consolas" w:cs="Times New Roman"/>
+          <w:color w:val="FFFFFF"/>
+          <w:sz w:val="26"/>
+          <w:szCs w:val="26"/>
+        </w:rPr>
+        <w:t>{</w:t>
+      </w:r>
+    </w:p>
+    <w:p>
+      <w:pPr>
+        <w:shd w:val="clear" w:color="auto" w:fill="000000"/>
+        <w:spacing w:after="0" w:line="345" w:lineRule="atLeast"/>
+        <w:rPr>
+          <w:rFonts w:ascii="Consolas" w:eastAsia="Times New Roman" w:hAnsi="Consolas" w:cs="Times New Roman"/>
+          <w:color w:val="FFFFFF"/>
+          <w:sz w:val="26"/>
+          <w:szCs w:val="26"/>
+        </w:rPr>
+      </w:pPr>
+      <w:r>
+        <w:rPr>
+          <w:rFonts w:ascii="Consolas" w:eastAsia="Times New Roman" w:hAnsi="Consolas" w:cs="Times New Roman"/>
+          <w:color w:val="FFFFFF"/>
+          <w:sz w:val="26"/>
+          <w:szCs w:val="26"/>
+        </w:rPr>
+        <w:t xml:space="preserve">    </w:t>
+      </w:r>
+      <w:r>
+        <w:rPr>
+          <w:rFonts w:ascii="Consolas" w:eastAsia="Times New Roman" w:hAnsi="Consolas" w:cs="Times New Roman"/>
+          <w:color w:val="D4D4D4"/>
+          <w:sz w:val="26"/>
+          <w:szCs w:val="26"/>
+        </w:rPr>
+        <w:t>flex</w:t>
+      </w:r>
+      <w:r>
+        <w:rPr>
+          <w:rFonts w:ascii="Consolas" w:eastAsia="Times New Roman" w:hAnsi="Consolas" w:cs="Times New Roman"/>
+          <w:color w:val="FFFFFF"/>
+          <w:sz w:val="26"/>
+          <w:szCs w:val="26"/>
+        </w:rPr>
+        <w:t xml:space="preserve">: </w:t>
+      </w:r>
+      <w:proofErr w:type="gramStart"/>
+      <w:r>
+        <w:rPr>
+          <w:rFonts w:ascii="Consolas" w:eastAsia="Times New Roman" w:hAnsi="Consolas" w:cs="Times New Roman"/>
+          <w:color w:val="B5CEA8"/>
+          <w:sz w:val="26"/>
+          <w:szCs w:val="26"/>
+        </w:rPr>
+        <w:t>4</w:t>
+      </w:r>
+      <w:r>
+        <w:rPr>
+          <w:rFonts w:ascii="Consolas" w:eastAsia="Times New Roman" w:hAnsi="Consolas" w:cs="Times New Roman"/>
+          <w:color w:val="FFFFFF"/>
+          <w:sz w:val="26"/>
+          <w:szCs w:val="26"/>
+        </w:rPr>
+        <w:t>;</w:t>
+      </w:r>
+      <w:proofErr w:type="gramEnd"/>
+    </w:p>
+    <w:p>
+      <w:pPr>
+        <w:shd w:val="clear" w:color="auto" w:fill="000000"/>
+        <w:spacing w:after="0" w:line="345" w:lineRule="atLeast"/>
+        <w:rPr>
+          <w:rFonts w:ascii="Consolas" w:eastAsia="Times New Roman" w:hAnsi="Consolas" w:cs="Times New Roman"/>
+          <w:color w:val="FFFFFF"/>
+          <w:sz w:val="26"/>
+          <w:szCs w:val="26"/>
+        </w:rPr>
+      </w:pPr>
+      <w:r>
+        <w:rPr>
+          <w:rFonts w:ascii="Consolas" w:eastAsia="Times New Roman" w:hAnsi="Consolas" w:cs="Times New Roman"/>
+          <w:color w:val="FFFFFF"/>
+          <w:sz w:val="26"/>
+          <w:szCs w:val="26"/>
+        </w:rPr>
+        <w:t xml:space="preserve">    </w:t>
+      </w:r>
+      <w:r>
+        <w:rPr>
+          <w:rFonts w:ascii="Consolas" w:eastAsia="Times New Roman" w:hAnsi="Consolas" w:cs="Times New Roman"/>
+          <w:color w:val="D4D4D4"/>
+          <w:sz w:val="26"/>
+          <w:szCs w:val="26"/>
+        </w:rPr>
+        <w:t>background-color</w:t>
+      </w:r>
+      <w:r>
+        <w:rPr>
+          <w:rFonts w:ascii="Consolas" w:eastAsia="Times New Roman" w:hAnsi="Consolas" w:cs="Times New Roman"/>
+          <w:color w:val="FFFFFF"/>
+          <w:sz w:val="26"/>
+          <w:szCs w:val="26"/>
+        </w:rPr>
+        <w:t xml:space="preserve">: </w:t>
+      </w:r>
+      <w:proofErr w:type="spellStart"/>
+      <w:proofErr w:type="gramStart"/>
+      <w:r>
+        <w:rPr>
+          <w:rFonts w:ascii="Consolas" w:eastAsia="Times New Roman" w:hAnsi="Consolas" w:cs="Times New Roman"/>
+          <w:color w:val="DCDCAA"/>
+          <w:sz w:val="26"/>
+          <w:szCs w:val="26"/>
+        </w:rPr>
+        <w:t>rgb</w:t>
+      </w:r>
+      <w:proofErr w:type="spellEnd"/>
+      <w:r>
+        <w:rPr>
+          <w:rFonts w:ascii="Consolas" w:eastAsia="Times New Roman" w:hAnsi="Consolas" w:cs="Times New Roman"/>
+          <w:color w:val="FFFFFF"/>
+          <w:sz w:val="26"/>
+          <w:szCs w:val="26"/>
+        </w:rPr>
+        <w:t>(</w:t>
+      </w:r>
+      <w:proofErr w:type="gramEnd"/>
+      <w:r>
+        <w:rPr>
+          <w:rFonts w:ascii="Consolas" w:eastAsia="Times New Roman" w:hAnsi="Consolas" w:cs="Times New Roman"/>
+          <w:color w:val="B5CEA8"/>
+          <w:sz w:val="26"/>
+          <w:szCs w:val="26"/>
+        </w:rPr>
+        <w:t>229</w:t>
+      </w:r>
+      <w:r>
+        <w:rPr>
+          <w:rFonts w:ascii="Consolas" w:eastAsia="Times New Roman" w:hAnsi="Consolas" w:cs="Times New Roman"/>
+          <w:color w:val="FFFFFF"/>
+          <w:sz w:val="26"/>
+          <w:szCs w:val="26"/>
+        </w:rPr>
+        <w:t xml:space="preserve">, </w:t>
+      </w:r>
+      <w:r>
+        <w:rPr>
+          <w:rFonts w:ascii="Consolas" w:eastAsia="Times New Roman" w:hAnsi="Consolas" w:cs="Times New Roman"/>
+          <w:color w:val="B5CEA8"/>
+          <w:sz w:val="26"/>
+          <w:szCs w:val="26"/>
+        </w:rPr>
+        <w:t>10</w:t>
+      </w:r>
+      <w:r>
+        <w:rPr>
+          <w:rFonts w:ascii="Consolas" w:eastAsia="Times New Roman" w:hAnsi="Consolas" w:cs="Times New Roman"/>
+          <w:color w:val="FFFFFF"/>
+          <w:sz w:val="26"/>
+          <w:szCs w:val="26"/>
+        </w:rPr>
+        <w:t xml:space="preserve">, </w:t>
+      </w:r>
+      <w:r>
+        <w:rPr>
+          <w:rFonts w:ascii="Consolas" w:eastAsia="Times New Roman" w:hAnsi="Consolas" w:cs="Times New Roman"/>
+          <w:color w:val="B5CEA8"/>
+          <w:sz w:val="26"/>
+          <w:szCs w:val="26"/>
+        </w:rPr>
+        <w:t>152</w:t>
+      </w:r>
+      <w:r>
+        <w:rPr>
+          <w:rFonts w:ascii="Consolas" w:eastAsia="Times New Roman" w:hAnsi="Consolas" w:cs="Times New Roman"/>
+          <w:color w:val="FFFFFF"/>
+          <w:sz w:val="26"/>
+          <w:szCs w:val="26"/>
+        </w:rPr>
+        <w:t>);</w:t>
+      </w:r>
+    </w:p>
+    <w:p>
+      <w:pPr>
+        <w:shd w:val="clear" w:color="auto" w:fill="000000"/>
+        <w:spacing w:after="0" w:line="345" w:lineRule="atLeast"/>
+        <w:rPr>
+          <w:rFonts w:ascii="Consolas" w:eastAsia="Times New Roman" w:hAnsi="Consolas" w:cs="Times New Roman"/>
+          <w:color w:val="FFFFFF"/>
+          <w:sz w:val="26"/>
+          <w:szCs w:val="26"/>
+        </w:rPr>
+      </w:pPr>
+      <w:r>
+        <w:rPr>
+          <w:rFonts w:ascii="Consolas" w:eastAsia="Times New Roman" w:hAnsi="Consolas" w:cs="Times New Roman"/>
+          <w:color w:val="FFFFFF"/>
+          <w:sz w:val="26"/>
+          <w:szCs w:val="26"/>
+        </w:rPr>
+        <w:t>}</w:t>
       </w:r>
     </w:p>
     <w:sectPr>

</xml_diff>

<commit_message>
Left Side bar Front end React
</commit_message>
<xml_diff>
--- a/Documentation/Swap Shop MERN project.docx
+++ b/Documentation/Swap Shop MERN project.docx
@@ -4,38 +4,17 @@
   <w:body>
     <w:p>
       <w:r>
-        <w:t xml:space="preserve">Project </w:t>
-      </w:r>
-      <w:proofErr w:type="gramStart"/>
-      <w:r>
-        <w:t>Name :</w:t>
-      </w:r>
-      <w:proofErr w:type="gramEnd"/>
-      <w:r>
-        <w:t xml:space="preserve"> Swap Shop</w:t>
-      </w:r>
-    </w:p>
-    <w:p>
-      <w:proofErr w:type="gramStart"/>
-      <w:r>
-        <w:t>Date :</w:t>
-      </w:r>
-      <w:proofErr w:type="gramEnd"/>
-      <w:r>
-        <w:t xml:space="preserve"> 21 July 2022</w:t>
-      </w:r>
-    </w:p>
-    <w:p>
-      <w:r>
-        <w:t xml:space="preserve">Tutorial </w:t>
-      </w:r>
-      <w:proofErr w:type="gramStart"/>
-      <w:r>
-        <w:t>Video :</w:t>
-      </w:r>
-      <w:proofErr w:type="gramEnd"/>
-      <w:r>
-        <w:t xml:space="preserve"> </w:t>
+        <w:t>Project Name : Swap Shop</w:t>
+      </w:r>
+    </w:p>
+    <w:p>
+      <w:r>
+        <w:t>Date : 21 July 2022</w:t>
+      </w:r>
+    </w:p>
+    <w:p>
+      <w:r>
+        <w:t xml:space="preserve">Tutorial Video : </w:t>
       </w:r>
       <w:hyperlink r:id="rId5" w:history="1">
         <w:r>
@@ -72,9 +51,9 @@
           <w:sz w:val="28"/>
           <w:szCs w:val="28"/>
         </w:rPr>
-        <w:t xml:space="preserve">PHASE </w:t>
-      </w:r>
-      <w:proofErr w:type="gramStart"/>
+        <w:t xml:space="preserve">PHASE I : REST API with </w:t>
+      </w:r>
+      <w:proofErr w:type="spellStart"/>
       <w:r>
         <w:rPr>
           <w:b/>
@@ -82,35 +61,15 @@
           <w:sz w:val="28"/>
           <w:szCs w:val="28"/>
         </w:rPr>
-        <w:t>I :</w:t>
-      </w:r>
-      <w:proofErr w:type="gramEnd"/>
+        <w:t>MongoDb</w:t>
+      </w:r>
+      <w:proofErr w:type="spellEnd"/>
+    </w:p>
+    <w:p>
       <w:r>
         <w:rPr>
           <w:b/>
           <w:bCs/>
-          <w:sz w:val="28"/>
-          <w:szCs w:val="28"/>
-        </w:rPr>
-        <w:t xml:space="preserve"> REST API with </w:t>
-      </w:r>
-      <w:proofErr w:type="spellStart"/>
-      <w:r>
-        <w:rPr>
-          <w:b/>
-          <w:bCs/>
-          <w:sz w:val="28"/>
-          <w:szCs w:val="28"/>
-        </w:rPr>
-        <w:t>MongoDb</w:t>
-      </w:r>
-      <w:proofErr w:type="spellEnd"/>
-    </w:p>
-    <w:p>
-      <w:r>
-        <w:rPr>
-          <w:b/>
-          <w:bCs/>
         </w:rPr>
         <w:t>*</w:t>
       </w:r>
@@ -118,12 +77,10 @@
         <w:t xml:space="preserve">Creating </w:t>
       </w:r>
       <w:proofErr w:type="spellStart"/>
-      <w:proofErr w:type="gramStart"/>
       <w:r>
         <w:t>package.json</w:t>
       </w:r>
       <w:proofErr w:type="spellEnd"/>
-      <w:proofErr w:type="gramEnd"/>
       <w:r>
         <w:t xml:space="preserve"> -&gt; </w:t>
       </w:r>
@@ -155,12 +112,10 @@
         <w:t>*</w:t>
       </w:r>
       <w:proofErr w:type="spellStart"/>
-      <w:proofErr w:type="gramStart"/>
       <w:r>
         <w:t>npm</w:t>
       </w:r>
       <w:proofErr w:type="spellEnd"/>
-      <w:proofErr w:type="gramEnd"/>
       <w:r>
         <w:t xml:space="preserve"> add express mongoose </w:t>
       </w:r>
@@ -188,15 +143,7 @@
     </w:p>
     <w:p>
       <w:r>
-        <w:t xml:space="preserve">           - mongoose </w:t>
-      </w:r>
-      <w:proofErr w:type="gramStart"/>
-      <w:r>
-        <w:t>documentation :</w:t>
-      </w:r>
-      <w:proofErr w:type="gramEnd"/>
-      <w:r>
-        <w:t xml:space="preserve"> </w:t>
+        <w:t xml:space="preserve">           - mongoose documentation : </w:t>
       </w:r>
       <w:hyperlink r:id="rId6" w:history="1">
         <w:r>
@@ -220,15 +167,7 @@
       </w:r>
       <w:proofErr w:type="spellEnd"/>
       <w:r>
-        <w:t xml:space="preserve"> </w:t>
-      </w:r>
-      <w:proofErr w:type="gramStart"/>
-      <w:r>
-        <w:t>docs :</w:t>
-      </w:r>
-      <w:proofErr w:type="gramEnd"/>
-      <w:r>
-        <w:t xml:space="preserve"> </w:t>
+        <w:t xml:space="preserve"> docs : </w:t>
       </w:r>
       <w:hyperlink r:id="rId7" w:history="1">
         <w:r>
@@ -264,15 +203,7 @@
         <w:t xml:space="preserve">going </w:t>
       </w:r>
       <w:r>
-        <w:t xml:space="preserve">on to give us </w:t>
-      </w:r>
-      <w:proofErr w:type="gramStart"/>
-      <w:r>
-        <w:t>some  secrete</w:t>
-      </w:r>
-      <w:proofErr w:type="gramEnd"/>
-      <w:r>
-        <w:t xml:space="preserve"> </w:t>
+        <w:t xml:space="preserve">on to give us some  secrete </w:t>
       </w:r>
       <w:proofErr w:type="spellStart"/>
       <w:r>
@@ -289,15 +220,7 @@
     <w:p>
       <w:r>
         <w:tab/>
-        <w:t xml:space="preserve">-helmet </w:t>
-      </w:r>
-      <w:proofErr w:type="gramStart"/>
-      <w:r>
-        <w:t>docs :</w:t>
-      </w:r>
-      <w:proofErr w:type="gramEnd"/>
-      <w:r>
-        <w:t xml:space="preserve"> </w:t>
+        <w:t xml:space="preserve">-helmet docs : </w:t>
       </w:r>
       <w:hyperlink r:id="rId8" w:history="1">
         <w:r>
@@ -316,15 +239,7 @@
         <w:ind w:left="1440"/>
       </w:pPr>
       <w:r>
-        <w:t xml:space="preserve">: Secure request made to the </w:t>
-      </w:r>
-      <w:proofErr w:type="gramStart"/>
-      <w:r>
-        <w:t>server, because</w:t>
-      </w:r>
-      <w:proofErr w:type="gramEnd"/>
-      <w:r>
-        <w:t xml:space="preserve"> some request </w:t>
+        <w:t xml:space="preserve">: Secure request made to the server, because some request </w:t>
       </w:r>
       <w:proofErr w:type="spellStart"/>
       <w:r>
@@ -346,15 +261,7 @@
       </w:r>
       <w:proofErr w:type="spellEnd"/>
       <w:r>
-        <w:t xml:space="preserve"> </w:t>
-      </w:r>
-      <w:proofErr w:type="gramStart"/>
-      <w:r>
-        <w:t>docs :</w:t>
-      </w:r>
-      <w:proofErr w:type="gramEnd"/>
-      <w:r>
-        <w:t xml:space="preserve"> </w:t>
+        <w:t xml:space="preserve"> docs : </w:t>
       </w:r>
       <w:hyperlink r:id="rId9" w:history="1">
         <w:r>
@@ -384,15 +291,7 @@
       </w:r>
       <w:proofErr w:type="spellEnd"/>
       <w:r>
-        <w:t xml:space="preserve"> </w:t>
-      </w:r>
-      <w:proofErr w:type="gramStart"/>
-      <w:r>
-        <w:t>docs :</w:t>
-      </w:r>
-      <w:proofErr w:type="gramEnd"/>
-      <w:r>
-        <w:t xml:space="preserve"> </w:t>
+        <w:t xml:space="preserve"> docs : </w:t>
       </w:r>
       <w:hyperlink r:id="rId10" w:history="1">
         <w:r>
@@ -408,15 +307,7 @@
         <w:ind w:left="1440"/>
       </w:pPr>
       <w:r>
-        <w:t xml:space="preserve">: Whenever we make changes inside the </w:t>
-      </w:r>
-      <w:proofErr w:type="gramStart"/>
-      <w:r>
-        <w:t>files</w:t>
-      </w:r>
-      <w:proofErr w:type="gramEnd"/>
-      <w:r>
-        <w:t xml:space="preserve"> we must go back to restart the console to record the new updates/changes. </w:t>
+        <w:t xml:space="preserve">: Whenever we make changes inside the files we must go back to restart the console to record the new updates/changes. </w:t>
       </w:r>
       <w:proofErr w:type="spellStart"/>
       <w:r>
@@ -435,12 +326,10 @@
         <w:t xml:space="preserve">: code =&gt; </w:t>
       </w:r>
       <w:proofErr w:type="spellStart"/>
-      <w:proofErr w:type="gramStart"/>
       <w:r>
         <w:t>package.json</w:t>
       </w:r>
       <w:proofErr w:type="spellEnd"/>
-      <w:proofErr w:type="gramEnd"/>
       <w:r>
         <w:t xml:space="preserve"> line 7 : delete test and add start</w:t>
       </w:r>
@@ -461,12 +350,10 @@
         <w:t>*</w:t>
       </w:r>
       <w:proofErr w:type="spellStart"/>
-      <w:proofErr w:type="gramStart"/>
       <w:r>
         <w:t>npm</w:t>
       </w:r>
       <w:proofErr w:type="spellEnd"/>
-      <w:proofErr w:type="gramEnd"/>
       <w:r>
         <w:t xml:space="preserve"> start =&gt; initiating the server</w:t>
       </w:r>
@@ -485,21 +372,10 @@
         <w:rPr>
           <w:rStyle w:val="Strong"/>
         </w:rPr>
-        <w:t xml:space="preserve"> web application framework for </w:t>
-      </w:r>
-      <w:proofErr w:type="gramStart"/>
-      <w:r>
-        <w:rPr>
-          <w:rStyle w:val="Strong"/>
-        </w:rPr>
-        <w:t>Node.js</w:t>
-      </w:r>
-      <w:r>
-        <w:t xml:space="preserve"> ,</w:t>
-      </w:r>
-      <w:proofErr w:type="gramEnd"/>
-      <w:r>
-        <w:t xml:space="preserve"> developers use Express to simplify the task of writing server code. There’s no need to repeat the same code over and over, as you would with the Node.js HTTP module.</w:t>
+        <w:t xml:space="preserve"> web application framework for Node.js</w:t>
+      </w:r>
+      <w:r>
+        <w:t xml:space="preserve"> , developers use Express to simplify the task of writing server code. There’s no need to repeat the same code over and over, as you would with the Node.js HTTP module.</w:t>
       </w:r>
     </w:p>
     <w:p/>
@@ -522,15 +398,7 @@
     <w:p>
       <w:r>
         <w:lastRenderedPageBreak/>
-        <w:t>*</w:t>
-      </w:r>
-      <w:proofErr w:type="gramStart"/>
-      <w:r>
-        <w:t>secrete</w:t>
-      </w:r>
-      <w:proofErr w:type="gramEnd"/>
-      <w:r>
-        <w:t xml:space="preserve"> key the data is </w:t>
+        <w:t xml:space="preserve">*secrete key the data is </w:t>
       </w:r>
       <w:r>
         <w:t xml:space="preserve">  a string of this format </w:t>
@@ -572,12 +440,10 @@
         <w:t>*</w:t>
       </w:r>
       <w:proofErr w:type="spellStart"/>
-      <w:proofErr w:type="gramStart"/>
       <w:r>
         <w:t>morgan</w:t>
       </w:r>
       <w:proofErr w:type="spellEnd"/>
-      <w:proofErr w:type="gramEnd"/>
       <w:r>
         <w:t xml:space="preserve"> library is working because we are getting this string</w:t>
       </w:r>
@@ -590,31 +456,18 @@
         <w:t xml:space="preserve"> type / address</w:t>
       </w:r>
       <w:r>
-        <w:t xml:space="preserve">” </w:t>
-      </w:r>
-      <w:proofErr w:type="gramStart"/>
-      <w:r>
-        <w:t>status(</w:t>
-      </w:r>
-      <w:proofErr w:type="gramEnd"/>
-      <w:r>
-        <w:t xml:space="preserve">404) duration of the response(150) </w:t>
+        <w:t xml:space="preserve">” status(404) duration of the response(150) </w:t>
       </w:r>
     </w:p>
     <w:p>
       <w:r>
         <w:t xml:space="preserve"> </w:t>
       </w:r>
-      <w:proofErr w:type="gramStart"/>
       <w:r>
         <w:t xml:space="preserve">: </w:t>
       </w:r>
       <w:r>
-        <w:t>:</w:t>
-      </w:r>
-      <w:proofErr w:type="gramEnd"/>
-      <w:r>
-        <w:t>:1 - - [21/Jul/2022:17:11:17 +0000] "GET /favicon.ico HTTP/1.1" 404 150</w:t>
+        <w:t>::1 - - [21/Jul/2022:17:11:17 +0000] "GET /favicon.ico HTTP/1.1" 404 150</w:t>
       </w:r>
     </w:p>
     <w:p>
@@ -644,15 +497,7 @@
         <w:t>//</w:t>
       </w:r>
       <w:r>
-        <w:t xml:space="preserve"> </w:t>
-      </w:r>
-      <w:proofErr w:type="gramStart"/>
-      <w:r>
-        <w:t>path :</w:t>
-      </w:r>
-      <w:proofErr w:type="gramEnd"/>
-      <w:r>
-        <w:t>” /routes”</w:t>
+        <w:t xml:space="preserve"> path :” /routes”</w:t>
       </w:r>
     </w:p>
     <w:p>
@@ -719,17 +564,7 @@
           <w:sz w:val="26"/>
           <w:szCs w:val="26"/>
         </w:rPr>
-        <w:t>"/</w:t>
-      </w:r>
-      <w:proofErr w:type="gramStart"/>
-      <w:r>
-        <w:rPr>
-          <w:rFonts w:ascii="Consolas" w:eastAsia="Times New Roman" w:hAnsi="Consolas" w:cs="Times New Roman"/>
-          <w:color w:val="CE9178"/>
-          <w:sz w:val="26"/>
-          <w:szCs w:val="26"/>
-        </w:rPr>
-        <w:t>"</w:t>
+        <w:t>"/"</w:t>
       </w:r>
       <w:r>
         <w:rPr>
@@ -741,7 +576,6 @@
         <w:t>,(</w:t>
       </w:r>
       <w:proofErr w:type="spellStart"/>
-      <w:proofErr w:type="gramEnd"/>
       <w:r>
         <w:rPr>
           <w:rFonts w:ascii="Consolas" w:eastAsia="Times New Roman" w:hAnsi="Consolas" w:cs="Times New Roman"/>
@@ -819,7 +653,6 @@
         <w:t xml:space="preserve">    </w:t>
       </w:r>
       <w:proofErr w:type="spellStart"/>
-      <w:proofErr w:type="gramStart"/>
       <w:r>
         <w:rPr>
           <w:rFonts w:ascii="Consolas" w:eastAsia="Times New Roman" w:hAnsi="Consolas" w:cs="Times New Roman"/>
@@ -848,7 +681,6 @@
         <w:t>send</w:t>
       </w:r>
       <w:proofErr w:type="spellEnd"/>
-      <w:proofErr w:type="gramEnd"/>
       <w:r>
         <w:rPr>
           <w:rFonts w:ascii="Consolas" w:eastAsia="Times New Roman" w:hAnsi="Consolas" w:cs="Times New Roman"/>
@@ -986,17 +818,7 @@
           <w:sz w:val="26"/>
           <w:szCs w:val="26"/>
         </w:rPr>
-        <w:t>"/users</w:t>
-      </w:r>
-      <w:proofErr w:type="gramStart"/>
-      <w:r>
-        <w:rPr>
-          <w:rFonts w:ascii="Consolas" w:eastAsia="Times New Roman" w:hAnsi="Consolas" w:cs="Times New Roman"/>
-          <w:color w:val="CE9178"/>
-          <w:sz w:val="26"/>
-          <w:szCs w:val="26"/>
-        </w:rPr>
-        <w:t>"</w:t>
+        <w:t>"/users"</w:t>
       </w:r>
       <w:r>
         <w:rPr>
@@ -1008,7 +830,6 @@
         <w:t>,(</w:t>
       </w:r>
       <w:proofErr w:type="spellStart"/>
-      <w:proofErr w:type="gramEnd"/>
       <w:r>
         <w:rPr>
           <w:rFonts w:ascii="Consolas" w:eastAsia="Times New Roman" w:hAnsi="Consolas" w:cs="Times New Roman"/>
@@ -1086,7 +907,6 @@
         <w:t xml:space="preserve">    </w:t>
       </w:r>
       <w:proofErr w:type="spellStart"/>
-      <w:proofErr w:type="gramStart"/>
       <w:r>
         <w:rPr>
           <w:rFonts w:ascii="Consolas" w:eastAsia="Times New Roman" w:hAnsi="Consolas" w:cs="Times New Roman"/>
@@ -1115,7 +935,6 @@
         <w:t>send</w:t>
       </w:r>
       <w:proofErr w:type="spellEnd"/>
-      <w:proofErr w:type="gramEnd"/>
       <w:r>
         <w:rPr>
           <w:rFonts w:ascii="Consolas" w:eastAsia="Times New Roman" w:hAnsi="Consolas" w:cs="Times New Roman"/>
@@ -1170,13 +989,8 @@
       <w:r>
         <w:t>*</w:t>
       </w:r>
-      <w:proofErr w:type="gramStart"/>
-      <w:r>
-        <w:t>we</w:t>
-      </w:r>
-      <w:proofErr w:type="gramEnd"/>
-      <w:r>
-        <w:t xml:space="preserve"> not using this lines of code since we are using the rest </w:t>
+      <w:r>
+        <w:t xml:space="preserve">we not using this lines of code since we are using the rest </w:t>
       </w:r>
       <w:proofErr w:type="spellStart"/>
       <w:r>
@@ -1208,15 +1022,7 @@
     </w:p>
     <w:p>
       <w:r>
-        <w:t xml:space="preserve">*Create the attributes value each user will </w:t>
-      </w:r>
-      <w:proofErr w:type="gramStart"/>
-      <w:r>
-        <w:t>have ,</w:t>
-      </w:r>
-      <w:proofErr w:type="gramEnd"/>
-      <w:r>
-        <w:t xml:space="preserve"> each attribute must have properties</w:t>
+        <w:t>*Create the attributes value each user will have , each attribute must have properties</w:t>
       </w:r>
     </w:p>
     <w:p>
@@ -1230,18 +1036,10 @@
         <w:t>re</w:t>
       </w:r>
       <w:r>
-        <w:t xml:space="preserve">quired: true” -&gt; the attribute is not </w:t>
-      </w:r>
-      <w:proofErr w:type="gramStart"/>
-      <w:r>
-        <w:t xml:space="preserve">optional </w:t>
-      </w:r>
-      <w:r>
-        <w:t>,every</w:t>
-      </w:r>
-      <w:proofErr w:type="gramEnd"/>
-      <w:r>
-        <w:t xml:space="preserve"> user</w:t>
+        <w:t xml:space="preserve">quired: true” -&gt; the attribute is not optional </w:t>
+      </w:r>
+      <w:r>
+        <w:t>,every user</w:t>
       </w:r>
       <w:r>
         <w:t xml:space="preserve"> must have it.</w:t>
@@ -1255,13 +1053,8 @@
         <w:t>property “</w:t>
       </w:r>
       <w:proofErr w:type="spellStart"/>
-      <w:proofErr w:type="gramStart"/>
-      <w:r>
-        <w:t>type:Array</w:t>
-      </w:r>
-      <w:proofErr w:type="gramEnd"/>
-      <w:r>
-        <w:t>,default</w:t>
+      <w:r>
+        <w:t>type:Array,default</w:t>
       </w:r>
       <w:proofErr w:type="spellEnd"/>
       <w:r>
@@ -1294,7 +1087,6 @@
         <w:t xml:space="preserve">*” </w:t>
       </w:r>
       <w:proofErr w:type="spellStart"/>
-      <w:proofErr w:type="gramStart"/>
       <w:r>
         <w:rPr>
           <w:rFonts w:ascii="Consolas" w:eastAsia="Times New Roman" w:hAnsi="Consolas" w:cs="Times New Roman"/>
@@ -1323,7 +1115,6 @@
         <w:t>exports</w:t>
       </w:r>
       <w:proofErr w:type="spellEnd"/>
-      <w:proofErr w:type="gramEnd"/>
       <w:r>
         <w:rPr>
           <w:rFonts w:ascii="Consolas" w:eastAsia="Times New Roman" w:hAnsi="Consolas" w:cs="Times New Roman"/>
@@ -1430,15 +1221,7 @@
     </w:p>
     <w:p>
       <w:r>
-        <w:t xml:space="preserve">  ” </w:t>
-      </w:r>
-      <w:proofErr w:type="gramStart"/>
-      <w:r>
-        <w:t>this</w:t>
-      </w:r>
-      <w:proofErr w:type="gramEnd"/>
-      <w:r>
-        <w:t xml:space="preserve"> line of code makes the module</w:t>
+        <w:t xml:space="preserve">  ” this line of code makes the module</w:t>
       </w:r>
       <w:r>
         <w:t xml:space="preserve"> (</w:t>
@@ -1471,15 +1254,7 @@
     <w:p>
       <w:r>
         <w:lastRenderedPageBreak/>
-        <w:t xml:space="preserve">*timestamps: whenever a create or update the </w:t>
-      </w:r>
-      <w:proofErr w:type="gramStart"/>
-      <w:r>
-        <w:t>user ,</w:t>
-      </w:r>
-      <w:proofErr w:type="gramEnd"/>
-      <w:r>
-        <w:t xml:space="preserve"> the time stamp will au</w:t>
+        <w:t>*timestamps: whenever a create or update the user , the time stamp will au</w:t>
       </w:r>
       <w:r>
         <w:t>tomatically be updated. Helps to keep track when did each even take place.</w:t>
@@ -1498,28 +1273,15 @@
     </w:p>
     <w:p>
       <w:r>
-        <w:t xml:space="preserve">Registration </w:t>
-      </w:r>
-      <w:proofErr w:type="gramStart"/>
-      <w:r>
-        <w:t>testing :</w:t>
-      </w:r>
-      <w:proofErr w:type="gramEnd"/>
-      <w:r>
-        <w:t xml:space="preserve"> </w:t>
+        <w:t xml:space="preserve">Registration testing : </w:t>
       </w:r>
     </w:p>
     <w:p>
       <w:r>
         <w:t>*</w:t>
       </w:r>
-      <w:proofErr w:type="gramStart"/>
-      <w:r>
-        <w:t>await</w:t>
-      </w:r>
-      <w:proofErr w:type="gramEnd"/>
-      <w:r>
-        <w:t>: waits for the data to be loaded into the database</w:t>
+      <w:r>
+        <w:t>await: waits for the data to be loaded into the database</w:t>
       </w:r>
     </w:p>
     <w:p>
@@ -1527,12 +1289,10 @@
         <w:t>*</w:t>
       </w:r>
       <w:proofErr w:type="spellStart"/>
-      <w:proofErr w:type="gramStart"/>
       <w:r>
         <w:t>npm</w:t>
       </w:r>
       <w:proofErr w:type="spellEnd"/>
-      <w:proofErr w:type="gramEnd"/>
       <w:r>
         <w:t xml:space="preserve"> add </w:t>
       </w:r>
@@ -1694,7 +1454,6 @@
         <w:t xml:space="preserve"> </w:t>
       </w:r>
       <w:proofErr w:type="spellStart"/>
-      <w:proofErr w:type="gramStart"/>
       <w:r>
         <w:rPr>
           <w:rFonts w:ascii="Consolas" w:eastAsia="Times New Roman" w:hAnsi="Consolas" w:cs="Times New Roman"/>
@@ -1723,7 +1482,6 @@
         <w:t>connection</w:t>
       </w:r>
       <w:proofErr w:type="spellEnd"/>
-      <w:proofErr w:type="gramEnd"/>
     </w:p>
     <w:p>
       <w:pPr>
@@ -1749,7 +1507,6 @@
         </w:rPr>
       </w:pPr>
       <w:proofErr w:type="spellStart"/>
-      <w:proofErr w:type="gramStart"/>
       <w:r>
         <w:rPr>
           <w:rFonts w:ascii="Consolas" w:eastAsia="Times New Roman" w:hAnsi="Consolas" w:cs="Times New Roman"/>
@@ -1778,7 +1535,6 @@
         <w:t>on</w:t>
       </w:r>
       <w:proofErr w:type="spellEnd"/>
-      <w:proofErr w:type="gramEnd"/>
       <w:r>
         <w:rPr>
           <w:rFonts w:ascii="Consolas" w:eastAsia="Times New Roman" w:hAnsi="Consolas" w:cs="Times New Roman"/>
@@ -1863,7 +1619,6 @@
         </w:rPr>
         <w:t xml:space="preserve">    </w:t>
       </w:r>
-      <w:proofErr w:type="gramStart"/>
       <w:r>
         <w:rPr>
           <w:rFonts w:ascii="Consolas" w:eastAsia="Times New Roman" w:hAnsi="Consolas" w:cs="Times New Roman"/>
@@ -1900,7 +1655,6 @@
         </w:rPr>
         <w:t>(</w:t>
       </w:r>
-      <w:proofErr w:type="gramEnd"/>
       <w:r>
         <w:rPr>
           <w:rFonts w:ascii="Consolas" w:eastAsia="Times New Roman" w:hAnsi="Consolas" w:cs="Times New Roman"/>
@@ -1982,7 +1736,6 @@
         </w:rPr>
       </w:pPr>
       <w:proofErr w:type="spellStart"/>
-      <w:proofErr w:type="gramStart"/>
       <w:r>
         <w:rPr>
           <w:rFonts w:ascii="Consolas" w:eastAsia="Times New Roman" w:hAnsi="Consolas" w:cs="Times New Roman"/>
@@ -2011,7 +1764,6 @@
         <w:t>once</w:t>
       </w:r>
       <w:proofErr w:type="spellEnd"/>
-      <w:proofErr w:type="gramEnd"/>
       <w:r>
         <w:rPr>
           <w:rFonts w:ascii="Consolas" w:eastAsia="Times New Roman" w:hAnsi="Consolas" w:cs="Times New Roman"/>
@@ -2078,7 +1830,6 @@
         </w:rPr>
         <w:t xml:space="preserve">    </w:t>
       </w:r>
-      <w:proofErr w:type="gramStart"/>
       <w:r>
         <w:rPr>
           <w:rFonts w:ascii="Consolas" w:eastAsia="Times New Roman" w:hAnsi="Consolas" w:cs="Times New Roman"/>
@@ -2115,7 +1866,6 @@
         </w:rPr>
         <w:t>(</w:t>
       </w:r>
-      <w:proofErr w:type="gramEnd"/>
       <w:r>
         <w:rPr>
           <w:rFonts w:ascii="Consolas" w:eastAsia="Times New Roman" w:hAnsi="Consolas" w:cs="Times New Roman"/>
@@ -2207,7 +1957,6 @@
       <w:r>
         <w:t>*</w:t>
       </w:r>
-      <w:proofErr w:type="gramStart"/>
       <w:r>
         <w:t>Error :”</w:t>
       </w:r>
@@ -2215,11 +1964,7 @@
         <w:t>c</w:t>
       </w:r>
       <w:r>
-        <w:t>loud</w:t>
-      </w:r>
-      <w:proofErr w:type="gramEnd"/>
-      <w:r>
-        <w:t xml:space="preserve"> error cannot send requests”</w:t>
+        <w:t>loud error cannot send requests”</w:t>
       </w:r>
       <w:r>
         <w:t xml:space="preserve"> =&gt; you must install the postman </w:t>
@@ -2269,15 +2014,7 @@
       </w:r>
       <w:proofErr w:type="spellEnd"/>
       <w:r>
-        <w:t xml:space="preserve"> to the name of the database on </w:t>
-      </w:r>
-      <w:proofErr w:type="gramStart"/>
-      <w:r>
-        <w:t>postman .</w:t>
-      </w:r>
-      <w:proofErr w:type="gramEnd"/>
-      <w:r>
-        <w:t xml:space="preserve"> </w:t>
+        <w:t xml:space="preserve"> to the name of the database on postman . </w:t>
       </w:r>
       <w:proofErr w:type="spellStart"/>
       <w:r>
@@ -2415,19 +2152,8 @@
           <w:sz w:val="26"/>
           <w:szCs w:val="26"/>
         </w:rPr>
-        <w:t>(</w:t>
-      </w:r>
-      <w:proofErr w:type="gramStart"/>
-      <w:r>
-        <w:rPr>
-          <w:rFonts w:ascii="Consolas" w:eastAsia="Times New Roman" w:hAnsi="Consolas" w:cs="Times New Roman"/>
-          <w:color w:val="FFFFFF"/>
-          <w:sz w:val="26"/>
-          <w:szCs w:val="26"/>
-        </w:rPr>
-        <w:t>);</w:t>
-      </w:r>
-      <w:proofErr w:type="gramEnd"/>
+        <w:t>();</w:t>
+      </w:r>
     </w:p>
     <w:p/>
     <w:p>
@@ -2560,7 +2286,6 @@
         <w:t>({</w:t>
       </w:r>
       <w:proofErr w:type="spellStart"/>
-      <w:proofErr w:type="gramStart"/>
       <w:r>
         <w:rPr>
           <w:rFonts w:ascii="Consolas" w:eastAsia="Times New Roman" w:hAnsi="Consolas" w:cs="Times New Roman"/>
@@ -2570,7 +2295,6 @@
         </w:rPr>
         <w:t>email:req</w:t>
       </w:r>
-      <w:proofErr w:type="gramEnd"/>
       <w:r>
         <w:rPr>
           <w:rFonts w:ascii="Consolas" w:eastAsia="Times New Roman" w:hAnsi="Consolas" w:cs="Times New Roman"/>
@@ -2639,15 +2363,7 @@
         <w:t xml:space="preserve"> name(user)</w:t>
       </w:r>
       <w:r>
-        <w:t xml:space="preserve"> of the class </w:t>
-      </w:r>
-      <w:proofErr w:type="gramStart"/>
-      <w:r>
-        <w:t>User(</w:t>
-      </w:r>
-      <w:proofErr w:type="gramEnd"/>
-      <w:r>
-        <w:t>which was imported)</w:t>
+        <w:t xml:space="preserve"> of the class User(which was imported)</w:t>
       </w:r>
     </w:p>
     <w:p>
@@ -2733,15 +2449,7 @@
         <w:t>//update user</w:t>
       </w:r>
       <w:r>
-        <w:t xml:space="preserve"> put </w:t>
-      </w:r>
-      <w:proofErr w:type="gramStart"/>
-      <w:r>
-        <w:t>route :</w:t>
-      </w:r>
-      <w:proofErr w:type="gramEnd"/>
-      <w:r>
-        <w:t xml:space="preserve"> </w:t>
+        <w:t xml:space="preserve"> put route : </w:t>
       </w:r>
     </w:p>
     <w:p>
@@ -2767,15 +2475,7 @@
         <w:t>-</w:t>
       </w:r>
       <w:r>
-        <w:t xml:space="preserve">authenticate the </w:t>
-      </w:r>
-      <w:proofErr w:type="gramStart"/>
-      <w:r>
-        <w:t>users</w:t>
-      </w:r>
-      <w:proofErr w:type="gramEnd"/>
-      <w:r>
-        <w:t xml:space="preserve"> </w:t>
+        <w:t xml:space="preserve">authenticate the users </w:t>
       </w:r>
       <w:r>
         <w:t xml:space="preserve">credentials (correct profile /is </w:t>
@@ -2805,12 +2505,10 @@
         <w:tab/>
       </w:r>
       <w:proofErr w:type="spellStart"/>
-      <w:proofErr w:type="gramStart"/>
       <w:r>
         <w:t>body.password</w:t>
       </w:r>
       <w:proofErr w:type="spellEnd"/>
-      <w:proofErr w:type="gramEnd"/>
       <w:r>
         <w:t xml:space="preserve"> with the</w:t>
       </w:r>
@@ -2952,7 +2650,6 @@
         </w:rPr>
         <w:t>(</w:t>
       </w:r>
-      <w:proofErr w:type="gramStart"/>
       <w:r>
         <w:rPr>
           <w:rFonts w:ascii="Consolas" w:eastAsia="Times New Roman" w:hAnsi="Consolas" w:cs="Times New Roman"/>
@@ -3007,7 +2704,6 @@
         </w:rPr>
         <w:t>,{</w:t>
       </w:r>
-      <w:proofErr w:type="gramEnd"/>
     </w:p>
     <w:p>
       <w:pPr>
@@ -3048,7 +2744,6 @@
         <w:t xml:space="preserve"> </w:t>
       </w:r>
       <w:proofErr w:type="spellStart"/>
-      <w:proofErr w:type="gramStart"/>
       <w:r>
         <w:rPr>
           <w:rFonts w:ascii="Consolas" w:eastAsia="Times New Roman" w:hAnsi="Consolas" w:cs="Times New Roman"/>
@@ -3077,7 +2772,6 @@
         <w:t>body</w:t>
       </w:r>
       <w:proofErr w:type="spellEnd"/>
-      <w:proofErr w:type="gramEnd"/>
       <w:r>
         <w:rPr>
           <w:rFonts w:ascii="Consolas" w:eastAsia="Times New Roman" w:hAnsi="Consolas" w:cs="Times New Roman"/>
@@ -3111,18 +2805,10 @@
     </w:p>
     <w:p>
       <w:r>
-        <w:t xml:space="preserve">Finds the user in the database by the provided id and it changes whichever parameter specified on </w:t>
-      </w:r>
-      <w:proofErr w:type="gramStart"/>
-      <w:r>
-        <w:t>postman</w:t>
-      </w:r>
-      <w:r>
-        <w:t>..</w:t>
-      </w:r>
-      <w:proofErr w:type="gramEnd"/>
-      <w:r>
-        <w:t>(</w:t>
+        <w:t>Finds the user in the database by the provided id and it changes whichever parameter specified on postman</w:t>
+      </w:r>
+      <w:r>
+        <w:t>..(</w:t>
       </w:r>
       <w:proofErr w:type="spellStart"/>
       <w:r>
@@ -3272,7 +2958,6 @@
         <w:t xml:space="preserve"> {</w:t>
       </w:r>
       <w:proofErr w:type="spellStart"/>
-      <w:proofErr w:type="gramStart"/>
       <w:r>
         <w:rPr>
           <w:rFonts w:ascii="Consolas" w:eastAsia="Times New Roman" w:hAnsi="Consolas" w:cs="Times New Roman"/>
@@ -3300,7 +2985,6 @@
         </w:rPr>
         <w:t>updatedAt</w:t>
       </w:r>
-      <w:proofErr w:type="gramEnd"/>
       <w:r>
         <w:rPr>
           <w:rFonts w:ascii="Consolas" w:eastAsia="Times New Roman" w:hAnsi="Consolas" w:cs="Times New Roman"/>
@@ -3425,7 +3109,6 @@
         <w:t xml:space="preserve">        </w:t>
       </w:r>
       <w:proofErr w:type="spellStart"/>
-      <w:proofErr w:type="gramStart"/>
       <w:r>
         <w:rPr>
           <w:rFonts w:ascii="Consolas" w:eastAsia="Times New Roman" w:hAnsi="Consolas" w:cs="Times New Roman"/>
@@ -3454,7 +3137,6 @@
         <w:t>status</w:t>
       </w:r>
       <w:proofErr w:type="spellEnd"/>
-      <w:proofErr w:type="gramEnd"/>
       <w:r>
         <w:rPr>
           <w:rFonts w:ascii="Consolas" w:eastAsia="Times New Roman" w:hAnsi="Consolas" w:cs="Times New Roman"/>
@@ -3547,17 +3229,12 @@
         <w:t>and note that “</w:t>
       </w:r>
       <w:proofErr w:type="spellStart"/>
-      <w:proofErr w:type="gramStart"/>
       <w:r>
         <w:t>json</w:t>
       </w:r>
       <w:proofErr w:type="spellEnd"/>
       <w:r>
-        <w:t>.(</w:t>
-      </w:r>
-      <w:proofErr w:type="gramEnd"/>
-      <w:r>
-        <w:t xml:space="preserve">other)” that other is not optional without it we get an </w:t>
+        <w:t xml:space="preserve">.(other)” that other is not optional without it we get an </w:t>
       </w:r>
       <w:r>
         <w:t>empty</w:t>
@@ -3619,15 +3296,7 @@
         <w:t xml:space="preserve"> the </w:t>
       </w:r>
       <w:r>
-        <w:t xml:space="preserve">id on the URL) is the one of the </w:t>
-      </w:r>
-      <w:proofErr w:type="gramStart"/>
-      <w:r>
-        <w:t>person</w:t>
-      </w:r>
-      <w:proofErr w:type="gramEnd"/>
-      <w:r>
-        <w:t xml:space="preserve"> we want to follow or unfollow.</w:t>
+        <w:t>id on the URL) is the one of the person we want to follow or unfollow.</w:t>
       </w:r>
     </w:p>
     <w:p/>
@@ -3647,15 +3316,7 @@
       </w:r>
       <w:proofErr w:type="spellEnd"/>
       <w:r>
-        <w:t xml:space="preserve"> </w:t>
-      </w:r>
-      <w:proofErr w:type="gramStart"/>
-      <w:r>
-        <w:t>atlas.(</w:t>
-      </w:r>
-      <w:proofErr w:type="gramEnd"/>
-      <w:r>
-        <w:t xml:space="preserve">so basically </w:t>
+        <w:t xml:space="preserve"> atlas.(so basically </w:t>
       </w:r>
       <w:proofErr w:type="spellStart"/>
       <w:r>
@@ -3676,15 +3337,7 @@
     </w:p>
     <w:p>
       <w:r>
-        <w:t xml:space="preserve">*However post.js make use of a different schema named </w:t>
-      </w:r>
-      <w:proofErr w:type="gramStart"/>
-      <w:r>
-        <w:t>Post.js ,hence</w:t>
-      </w:r>
-      <w:proofErr w:type="gramEnd"/>
-      <w:r>
-        <w:t xml:space="preserve"> why we are getting a new different database for the posts.</w:t>
+        <w:t>*However post.js make use of a different schema named Post.js ,hence why we are getting a new different database for the posts.</w:t>
       </w:r>
     </w:p>
     <w:p>
@@ -3692,12 +3345,10 @@
         <w:t xml:space="preserve">*In conclusion, each model/mongoose schema/parent class will have </w:t>
       </w:r>
       <w:proofErr w:type="spellStart"/>
-      <w:proofErr w:type="gramStart"/>
       <w:r>
         <w:t>it’s</w:t>
       </w:r>
       <w:proofErr w:type="spellEnd"/>
-      <w:proofErr w:type="gramEnd"/>
       <w:r>
         <w:t xml:space="preserve"> own designated database.</w:t>
       </w:r>
@@ -3728,27 +3379,7 @@
           <w:sz w:val="28"/>
           <w:szCs w:val="28"/>
         </w:rPr>
-        <w:t xml:space="preserve">Phase </w:t>
-      </w:r>
-      <w:proofErr w:type="gramStart"/>
-      <w:r>
-        <w:rPr>
-          <w:b/>
-          <w:bCs/>
-          <w:sz w:val="28"/>
-          <w:szCs w:val="28"/>
-        </w:rPr>
-        <w:t>II :</w:t>
-      </w:r>
-      <w:proofErr w:type="gramEnd"/>
-      <w:r>
-        <w:rPr>
-          <w:b/>
-          <w:bCs/>
-          <w:sz w:val="28"/>
-          <w:szCs w:val="28"/>
-        </w:rPr>
-        <w:t xml:space="preserve"> React Front end</w:t>
+        <w:t>Phase II : React Front end</w:t>
       </w:r>
     </w:p>
     <w:p>
@@ -3756,12 +3387,10 @@
         <w:t xml:space="preserve">*After creating the </w:t>
       </w:r>
       <w:proofErr w:type="spellStart"/>
-      <w:proofErr w:type="gramStart"/>
       <w:r>
         <w:t>folder:type</w:t>
       </w:r>
       <w:proofErr w:type="spellEnd"/>
-      <w:proofErr w:type="gramEnd"/>
       <w:r>
         <w:t xml:space="preserve"> in “ </w:t>
       </w:r>
@@ -3782,15 +3411,7 @@
     </w:p>
     <w:p>
       <w:r>
-        <w:t xml:space="preserve">*Downloading the appropriate </w:t>
-      </w:r>
-      <w:proofErr w:type="gramStart"/>
-      <w:r>
-        <w:t>fonts :</w:t>
-      </w:r>
-      <w:proofErr w:type="gramEnd"/>
-      <w:r>
-        <w:t xml:space="preserve"> </w:t>
+        <w:t xml:space="preserve">*Downloading the appropriate fonts : </w:t>
       </w:r>
       <w:hyperlink r:id="rId14" w:history="1">
         <w:r>
@@ -3804,15 +3425,7 @@
     <w:p>
       <w:r>
         <w:tab/>
-        <w:t xml:space="preserve">-Selected fonts: Thin </w:t>
-      </w:r>
-      <w:proofErr w:type="gramStart"/>
-      <w:r>
-        <w:t>100 ,</w:t>
-      </w:r>
-      <w:proofErr w:type="gramEnd"/>
-      <w:r>
-        <w:t xml:space="preserve"> light 300, Regular 400, Medium 500 italic, Bold 700, Black 900</w:t>
+        <w:t>-Selected fonts: Thin 100 , light 300, Regular 400, Medium 500 italic, Bold 700, Black 900</w:t>
       </w:r>
     </w:p>
     <w:p>
@@ -3844,15 +3457,7 @@
       </w:r>
       <w:proofErr w:type="spellEnd"/>
       <w:r>
-        <w:t xml:space="preserve"> and installation is </w:t>
-      </w:r>
-      <w:proofErr w:type="gramStart"/>
-      <w:r>
-        <w:t>at :</w:t>
-      </w:r>
-      <w:proofErr w:type="gramEnd"/>
-      <w:r>
-        <w:t xml:space="preserve"> </w:t>
+        <w:t xml:space="preserve"> and installation is at : </w:t>
       </w:r>
       <w:hyperlink r:id="rId15" w:history="1">
         <w:r>
@@ -3865,15 +3470,7 @@
     </w:p>
     <w:p>
       <w:r>
-        <w:t>*</w:t>
-      </w:r>
-      <w:proofErr w:type="gramStart"/>
-      <w:r>
-        <w:t>styles :</w:t>
-      </w:r>
-      <w:proofErr w:type="gramEnd"/>
-      <w:r>
-        <w:t xml:space="preserve"> </w:t>
+        <w:t xml:space="preserve">*styles : </w:t>
       </w:r>
       <w:proofErr w:type="spellStart"/>
       <w:r>
@@ -3896,15 +3493,7 @@
         </w:rPr>
       </w:pPr>
       <w:r>
-        <w:t>*</w:t>
-      </w:r>
-      <w:proofErr w:type="gramStart"/>
-      <w:r>
-        <w:t>Icons :</w:t>
-      </w:r>
-      <w:proofErr w:type="gramEnd"/>
-      <w:r>
-        <w:t xml:space="preserve"> </w:t>
+        <w:t xml:space="preserve">*Icons : </w:t>
       </w:r>
       <w:r>
         <w:rPr>
@@ -4015,6 +3604,7 @@
         <w:t>//topBar.css</w:t>
       </w:r>
     </w:p>
+    <w:p/>
     <w:p>
       <w:r>
         <w:t xml:space="preserve">-To clearly visualize the division of the top bar color each subsection </w:t>
@@ -4031,7 +3621,6 @@
           <w:szCs w:val="26"/>
         </w:rPr>
       </w:pPr>
-      <w:proofErr w:type="gramStart"/>
       <w:r>
         <w:rPr>
           <w:rFonts w:ascii="Consolas" w:eastAsia="Times New Roman" w:hAnsi="Consolas" w:cs="Times New Roman"/>
@@ -4052,7 +3641,6 @@
         <w:t>topbarRight</w:t>
       </w:r>
       <w:proofErr w:type="spellEnd"/>
-      <w:proofErr w:type="gramEnd"/>
       <w:r>
         <w:rPr>
           <w:rFonts w:ascii="Consolas" w:eastAsia="Times New Roman" w:hAnsi="Consolas" w:cs="Times New Roman"/>
@@ -4101,7 +3689,6 @@
         </w:rPr>
         <w:t xml:space="preserve">: </w:t>
       </w:r>
-      <w:proofErr w:type="gramStart"/>
       <w:r>
         <w:rPr>
           <w:rFonts w:ascii="Consolas" w:eastAsia="Times New Roman" w:hAnsi="Consolas" w:cs="Times New Roman"/>
@@ -4120,7 +3707,6 @@
         </w:rPr>
         <w:t>;</w:t>
       </w:r>
-      <w:proofErr w:type="gramEnd"/>
     </w:p>
     <w:p>
       <w:pPr>
@@ -4161,7 +3747,6 @@
         <w:t xml:space="preserve">: </w:t>
       </w:r>
       <w:proofErr w:type="spellStart"/>
-      <w:proofErr w:type="gramStart"/>
       <w:r>
         <w:rPr>
           <w:rFonts w:ascii="Consolas" w:eastAsia="Times New Roman" w:hAnsi="Consolas" w:cs="Times New Roman"/>
@@ -4181,7 +3766,6 @@
         </w:rPr>
         <w:t>(</w:t>
       </w:r>
-      <w:proofErr w:type="gramEnd"/>
       <w:r>
         <w:rPr>
           <w:rFonts w:ascii="Consolas" w:eastAsia="Times New Roman" w:hAnsi="Consolas" w:cs="Times New Roman"/>
@@ -4258,6 +3842,850 @@
         <w:t>}</w:t>
       </w:r>
     </w:p>
+    <w:p/>
+    <w:p>
+      <w:r>
+        <w:tab/>
+        <w:t>//Side bar</w:t>
+      </w:r>
+    </w:p>
+    <w:p>
+      <w:r>
+        <w:t>After declaring the side bar component, if we try to put multiple components in the home page like this</w:t>
+      </w:r>
+    </w:p>
+    <w:p>
+      <w:pPr>
+        <w:shd w:val="clear" w:color="auto" w:fill="000000"/>
+        <w:spacing w:after="0" w:line="345" w:lineRule="atLeast"/>
+        <w:rPr>
+          <w:rFonts w:ascii="Consolas" w:eastAsia="Times New Roman" w:hAnsi="Consolas" w:cs="Times New Roman"/>
+          <w:color w:val="FFFFFF"/>
+          <w:sz w:val="26"/>
+          <w:szCs w:val="26"/>
+        </w:rPr>
+      </w:pPr>
+      <w:r>
+        <w:rPr>
+          <w:rFonts w:ascii="Consolas" w:eastAsia="Times New Roman" w:hAnsi="Consolas" w:cs="Times New Roman"/>
+          <w:color w:val="C586C0"/>
+          <w:sz w:val="26"/>
+          <w:szCs w:val="26"/>
+        </w:rPr>
+        <w:t>import</w:t>
+      </w:r>
+      <w:r>
+        <w:rPr>
+          <w:rFonts w:ascii="Consolas" w:eastAsia="Times New Roman" w:hAnsi="Consolas" w:cs="Times New Roman"/>
+          <w:color w:val="FFFFFF"/>
+          <w:sz w:val="26"/>
+          <w:szCs w:val="26"/>
+        </w:rPr>
+        <w:t xml:space="preserve"> </w:t>
+      </w:r>
+      <w:r>
+        <w:rPr>
+          <w:rFonts w:ascii="Consolas" w:eastAsia="Times New Roman" w:hAnsi="Consolas" w:cs="Times New Roman"/>
+          <w:color w:val="9CDCFE"/>
+          <w:sz w:val="26"/>
+          <w:szCs w:val="26"/>
+        </w:rPr>
+        <w:t>Sidebar</w:t>
+      </w:r>
+      <w:r>
+        <w:rPr>
+          <w:rFonts w:ascii="Consolas" w:eastAsia="Times New Roman" w:hAnsi="Consolas" w:cs="Times New Roman"/>
+          <w:color w:val="FFFFFF"/>
+          <w:sz w:val="26"/>
+          <w:szCs w:val="26"/>
+        </w:rPr>
+        <w:t xml:space="preserve"> </w:t>
+      </w:r>
+      <w:r>
+        <w:rPr>
+          <w:rFonts w:ascii="Consolas" w:eastAsia="Times New Roman" w:hAnsi="Consolas" w:cs="Times New Roman"/>
+          <w:color w:val="C586C0"/>
+          <w:sz w:val="26"/>
+          <w:szCs w:val="26"/>
+        </w:rPr>
+        <w:t>from</w:t>
+      </w:r>
+      <w:r>
+        <w:rPr>
+          <w:rFonts w:ascii="Consolas" w:eastAsia="Times New Roman" w:hAnsi="Consolas" w:cs="Times New Roman"/>
+          <w:color w:val="FFFFFF"/>
+          <w:sz w:val="26"/>
+          <w:szCs w:val="26"/>
+        </w:rPr>
+        <w:t xml:space="preserve"> </w:t>
+      </w:r>
+      <w:r>
+        <w:rPr>
+          <w:rFonts w:ascii="Consolas" w:eastAsia="Times New Roman" w:hAnsi="Consolas" w:cs="Times New Roman"/>
+          <w:color w:val="CE9178"/>
+          <w:sz w:val="26"/>
+          <w:szCs w:val="26"/>
+        </w:rPr>
+        <w:t>"../../components/sidebar/sidebar"</w:t>
+      </w:r>
+      <w:r>
+        <w:rPr>
+          <w:rFonts w:ascii="Consolas" w:eastAsia="Times New Roman" w:hAnsi="Consolas" w:cs="Times New Roman"/>
+          <w:color w:val="FFFFFF"/>
+          <w:sz w:val="26"/>
+          <w:szCs w:val="26"/>
+        </w:rPr>
+        <w:t>;</w:t>
+      </w:r>
+    </w:p>
+    <w:p>
+      <w:pPr>
+        <w:shd w:val="clear" w:color="auto" w:fill="000000"/>
+        <w:spacing w:after="0" w:line="345" w:lineRule="atLeast"/>
+        <w:rPr>
+          <w:rFonts w:ascii="Consolas" w:eastAsia="Times New Roman" w:hAnsi="Consolas" w:cs="Times New Roman"/>
+          <w:color w:val="FFFFFF"/>
+          <w:sz w:val="26"/>
+          <w:szCs w:val="26"/>
+        </w:rPr>
+      </w:pPr>
+      <w:r>
+        <w:rPr>
+          <w:rFonts w:ascii="Consolas" w:eastAsia="Times New Roman" w:hAnsi="Consolas" w:cs="Times New Roman"/>
+          <w:color w:val="C586C0"/>
+          <w:sz w:val="26"/>
+          <w:szCs w:val="26"/>
+        </w:rPr>
+        <w:t>import</w:t>
+      </w:r>
+      <w:r>
+        <w:rPr>
+          <w:rFonts w:ascii="Consolas" w:eastAsia="Times New Roman" w:hAnsi="Consolas" w:cs="Times New Roman"/>
+          <w:color w:val="FFFFFF"/>
+          <w:sz w:val="26"/>
+          <w:szCs w:val="26"/>
+        </w:rPr>
+        <w:t xml:space="preserve"> </w:t>
+      </w:r>
+      <w:proofErr w:type="spellStart"/>
+      <w:r>
+        <w:rPr>
+          <w:rFonts w:ascii="Consolas" w:eastAsia="Times New Roman" w:hAnsi="Consolas" w:cs="Times New Roman"/>
+          <w:color w:val="9CDCFE"/>
+          <w:sz w:val="26"/>
+          <w:szCs w:val="26"/>
+        </w:rPr>
+        <w:t>Topbar</w:t>
+      </w:r>
+      <w:proofErr w:type="spellEnd"/>
+      <w:r>
+        <w:rPr>
+          <w:rFonts w:ascii="Consolas" w:eastAsia="Times New Roman" w:hAnsi="Consolas" w:cs="Times New Roman"/>
+          <w:color w:val="FFFFFF"/>
+          <w:sz w:val="26"/>
+          <w:szCs w:val="26"/>
+        </w:rPr>
+        <w:t xml:space="preserve"> </w:t>
+      </w:r>
+      <w:r>
+        <w:rPr>
+          <w:rFonts w:ascii="Consolas" w:eastAsia="Times New Roman" w:hAnsi="Consolas" w:cs="Times New Roman"/>
+          <w:color w:val="C586C0"/>
+          <w:sz w:val="26"/>
+          <w:szCs w:val="26"/>
+        </w:rPr>
+        <w:t>from</w:t>
+      </w:r>
+      <w:r>
+        <w:rPr>
+          <w:rFonts w:ascii="Consolas" w:eastAsia="Times New Roman" w:hAnsi="Consolas" w:cs="Times New Roman"/>
+          <w:color w:val="FFFFFF"/>
+          <w:sz w:val="26"/>
+          <w:szCs w:val="26"/>
+        </w:rPr>
+        <w:t xml:space="preserve"> </w:t>
+      </w:r>
+      <w:r>
+        <w:rPr>
+          <w:rFonts w:ascii="Consolas" w:eastAsia="Times New Roman" w:hAnsi="Consolas" w:cs="Times New Roman"/>
+          <w:color w:val="CE9178"/>
+          <w:sz w:val="26"/>
+          <w:szCs w:val="26"/>
+        </w:rPr>
+        <w:t>"../../components/</w:t>
+      </w:r>
+      <w:proofErr w:type="spellStart"/>
+      <w:r>
+        <w:rPr>
+          <w:rFonts w:ascii="Consolas" w:eastAsia="Times New Roman" w:hAnsi="Consolas" w:cs="Times New Roman"/>
+          <w:color w:val="CE9178"/>
+          <w:sz w:val="26"/>
+          <w:szCs w:val="26"/>
+        </w:rPr>
+        <w:t>topbar</w:t>
+      </w:r>
+      <w:proofErr w:type="spellEnd"/>
+      <w:r>
+        <w:rPr>
+          <w:rFonts w:ascii="Consolas" w:eastAsia="Times New Roman" w:hAnsi="Consolas" w:cs="Times New Roman"/>
+          <w:color w:val="CE9178"/>
+          <w:sz w:val="26"/>
+          <w:szCs w:val="26"/>
+        </w:rPr>
+        <w:t>/</w:t>
+      </w:r>
+      <w:proofErr w:type="spellStart"/>
+      <w:r>
+        <w:rPr>
+          <w:rFonts w:ascii="Consolas" w:eastAsia="Times New Roman" w:hAnsi="Consolas" w:cs="Times New Roman"/>
+          <w:color w:val="CE9178"/>
+          <w:sz w:val="26"/>
+          <w:szCs w:val="26"/>
+        </w:rPr>
+        <w:t>Topbar</w:t>
+      </w:r>
+      <w:proofErr w:type="spellEnd"/>
+      <w:r>
+        <w:rPr>
+          <w:rFonts w:ascii="Consolas" w:eastAsia="Times New Roman" w:hAnsi="Consolas" w:cs="Times New Roman"/>
+          <w:color w:val="CE9178"/>
+          <w:sz w:val="26"/>
+          <w:szCs w:val="26"/>
+        </w:rPr>
+        <w:t>"</w:t>
+      </w:r>
+      <w:r>
+        <w:rPr>
+          <w:rFonts w:ascii="Consolas" w:eastAsia="Times New Roman" w:hAnsi="Consolas" w:cs="Times New Roman"/>
+          <w:color w:val="FFFFFF"/>
+          <w:sz w:val="26"/>
+          <w:szCs w:val="26"/>
+        </w:rPr>
+        <w:t>;</w:t>
+      </w:r>
+    </w:p>
+    <w:p>
+      <w:pPr>
+        <w:shd w:val="clear" w:color="auto" w:fill="000000"/>
+        <w:spacing w:after="0" w:line="345" w:lineRule="atLeast"/>
+        <w:rPr>
+          <w:rFonts w:ascii="Consolas" w:eastAsia="Times New Roman" w:hAnsi="Consolas" w:cs="Times New Roman"/>
+          <w:color w:val="FFFFFF"/>
+          <w:sz w:val="26"/>
+          <w:szCs w:val="26"/>
+        </w:rPr>
+      </w:pPr>
+    </w:p>
+    <w:p>
+      <w:pPr>
+        <w:shd w:val="clear" w:color="auto" w:fill="000000"/>
+        <w:spacing w:after="0" w:line="345" w:lineRule="atLeast"/>
+        <w:rPr>
+          <w:rFonts w:ascii="Consolas" w:eastAsia="Times New Roman" w:hAnsi="Consolas" w:cs="Times New Roman"/>
+          <w:color w:val="FFFFFF"/>
+          <w:sz w:val="26"/>
+          <w:szCs w:val="26"/>
+        </w:rPr>
+      </w:pPr>
+      <w:r>
+        <w:rPr>
+          <w:rFonts w:ascii="Consolas" w:eastAsia="Times New Roman" w:hAnsi="Consolas" w:cs="Times New Roman"/>
+          <w:color w:val="C586C0"/>
+          <w:sz w:val="26"/>
+          <w:szCs w:val="26"/>
+        </w:rPr>
+        <w:t>export</w:t>
+      </w:r>
+      <w:r>
+        <w:rPr>
+          <w:rFonts w:ascii="Consolas" w:eastAsia="Times New Roman" w:hAnsi="Consolas" w:cs="Times New Roman"/>
+          <w:color w:val="FFFFFF"/>
+          <w:sz w:val="26"/>
+          <w:szCs w:val="26"/>
+        </w:rPr>
+        <w:t xml:space="preserve"> </w:t>
+      </w:r>
+      <w:r>
+        <w:rPr>
+          <w:rFonts w:ascii="Consolas" w:eastAsia="Times New Roman" w:hAnsi="Consolas" w:cs="Times New Roman"/>
+          <w:color w:val="C586C0"/>
+          <w:sz w:val="26"/>
+          <w:szCs w:val="26"/>
+        </w:rPr>
+        <w:t>default</w:t>
+      </w:r>
+      <w:r>
+        <w:rPr>
+          <w:rFonts w:ascii="Consolas" w:eastAsia="Times New Roman" w:hAnsi="Consolas" w:cs="Times New Roman"/>
+          <w:color w:val="FFFFFF"/>
+          <w:sz w:val="26"/>
+          <w:szCs w:val="26"/>
+        </w:rPr>
+        <w:t xml:space="preserve"> </w:t>
+      </w:r>
+      <w:r>
+        <w:rPr>
+          <w:rFonts w:ascii="Consolas" w:eastAsia="Times New Roman" w:hAnsi="Consolas" w:cs="Times New Roman"/>
+          <w:color w:val="569CD6"/>
+          <w:sz w:val="26"/>
+          <w:szCs w:val="26"/>
+        </w:rPr>
+        <w:t>function</w:t>
+      </w:r>
+      <w:r>
+        <w:rPr>
+          <w:rFonts w:ascii="Consolas" w:eastAsia="Times New Roman" w:hAnsi="Consolas" w:cs="Times New Roman"/>
+          <w:color w:val="FFFFFF"/>
+          <w:sz w:val="26"/>
+          <w:szCs w:val="26"/>
+        </w:rPr>
+        <w:t xml:space="preserve"> </w:t>
+      </w:r>
+      <w:r>
+        <w:rPr>
+          <w:rFonts w:ascii="Consolas" w:eastAsia="Times New Roman" w:hAnsi="Consolas" w:cs="Times New Roman"/>
+          <w:color w:val="DCDCAA"/>
+          <w:sz w:val="26"/>
+          <w:szCs w:val="26"/>
+        </w:rPr>
+        <w:t>Home</w:t>
+      </w:r>
+      <w:r>
+        <w:rPr>
+          <w:rFonts w:ascii="Consolas" w:eastAsia="Times New Roman" w:hAnsi="Consolas" w:cs="Times New Roman"/>
+          <w:color w:val="FFFFFF"/>
+          <w:sz w:val="26"/>
+          <w:szCs w:val="26"/>
+        </w:rPr>
+        <w:t>() {</w:t>
+      </w:r>
+    </w:p>
+    <w:p>
+      <w:pPr>
+        <w:shd w:val="clear" w:color="auto" w:fill="000000"/>
+        <w:spacing w:after="0" w:line="345" w:lineRule="atLeast"/>
+        <w:rPr>
+          <w:rFonts w:ascii="Consolas" w:eastAsia="Times New Roman" w:hAnsi="Consolas" w:cs="Times New Roman"/>
+          <w:color w:val="FFFFFF"/>
+          <w:sz w:val="26"/>
+          <w:szCs w:val="26"/>
+        </w:rPr>
+      </w:pPr>
+      <w:r>
+        <w:rPr>
+          <w:rFonts w:ascii="Consolas" w:eastAsia="Times New Roman" w:hAnsi="Consolas" w:cs="Times New Roman"/>
+          <w:color w:val="FFFFFF"/>
+          <w:sz w:val="26"/>
+          <w:szCs w:val="26"/>
+        </w:rPr>
+        <w:t xml:space="preserve">    </w:t>
+      </w:r>
+      <w:r>
+        <w:rPr>
+          <w:rFonts w:ascii="Consolas" w:eastAsia="Times New Roman" w:hAnsi="Consolas" w:cs="Times New Roman"/>
+          <w:color w:val="C586C0"/>
+          <w:sz w:val="26"/>
+          <w:szCs w:val="26"/>
+        </w:rPr>
+        <w:t>return</w:t>
+      </w:r>
+      <w:r>
+        <w:rPr>
+          <w:rFonts w:ascii="Consolas" w:eastAsia="Times New Roman" w:hAnsi="Consolas" w:cs="Times New Roman"/>
+          <w:color w:val="FFFFFF"/>
+          <w:sz w:val="26"/>
+          <w:szCs w:val="26"/>
+        </w:rPr>
+        <w:t>(</w:t>
+      </w:r>
+    </w:p>
+    <w:p>
+      <w:pPr>
+        <w:shd w:val="clear" w:color="auto" w:fill="000000"/>
+        <w:spacing w:after="0" w:line="345" w:lineRule="atLeast"/>
+        <w:rPr>
+          <w:rFonts w:ascii="Consolas" w:eastAsia="Times New Roman" w:hAnsi="Consolas" w:cs="Times New Roman"/>
+          <w:color w:val="FFFFFF"/>
+          <w:sz w:val="26"/>
+          <w:szCs w:val="26"/>
+        </w:rPr>
+      </w:pPr>
+      <w:r>
+        <w:rPr>
+          <w:rFonts w:ascii="Consolas" w:eastAsia="Times New Roman" w:hAnsi="Consolas" w:cs="Times New Roman"/>
+          <w:color w:val="FFFFFF"/>
+          <w:sz w:val="26"/>
+          <w:szCs w:val="26"/>
+        </w:rPr>
+        <w:t xml:space="preserve">        </w:t>
+      </w:r>
+      <w:r>
+        <w:rPr>
+          <w:rFonts w:ascii="Consolas" w:eastAsia="Times New Roman" w:hAnsi="Consolas" w:cs="Times New Roman"/>
+          <w:color w:val="808080"/>
+          <w:sz w:val="26"/>
+          <w:szCs w:val="26"/>
+        </w:rPr>
+        <w:t>&lt;</w:t>
+      </w:r>
+      <w:proofErr w:type="spellStart"/>
+      <w:r>
+        <w:rPr>
+          <w:rFonts w:ascii="Consolas" w:eastAsia="Times New Roman" w:hAnsi="Consolas" w:cs="Times New Roman"/>
+          <w:color w:val="4EC9B0"/>
+          <w:sz w:val="26"/>
+          <w:szCs w:val="26"/>
+        </w:rPr>
+        <w:t>Topbar</w:t>
+      </w:r>
+      <w:proofErr w:type="spellEnd"/>
+      <w:r>
+        <w:rPr>
+          <w:rFonts w:ascii="Consolas" w:eastAsia="Times New Roman" w:hAnsi="Consolas" w:cs="Times New Roman"/>
+          <w:color w:val="808080"/>
+          <w:sz w:val="26"/>
+          <w:szCs w:val="26"/>
+        </w:rPr>
+        <w:t>/&gt;</w:t>
+      </w:r>
+    </w:p>
+    <w:p>
+      <w:pPr>
+        <w:shd w:val="clear" w:color="auto" w:fill="000000"/>
+        <w:spacing w:after="0" w:line="345" w:lineRule="atLeast"/>
+        <w:rPr>
+          <w:rFonts w:ascii="Consolas" w:eastAsia="Times New Roman" w:hAnsi="Consolas" w:cs="Times New Roman"/>
+          <w:color w:val="FFFFFF"/>
+          <w:sz w:val="26"/>
+          <w:szCs w:val="26"/>
+        </w:rPr>
+      </w:pPr>
+      <w:r>
+        <w:rPr>
+          <w:rFonts w:ascii="Consolas" w:eastAsia="Times New Roman" w:hAnsi="Consolas" w:cs="Times New Roman"/>
+          <w:color w:val="FFFFFF"/>
+          <w:sz w:val="26"/>
+          <w:szCs w:val="26"/>
+        </w:rPr>
+        <w:t xml:space="preserve">        </w:t>
+      </w:r>
+      <w:r>
+        <w:rPr>
+          <w:rFonts w:ascii="Consolas" w:eastAsia="Times New Roman" w:hAnsi="Consolas" w:cs="Times New Roman"/>
+          <w:color w:val="808080"/>
+          <w:sz w:val="26"/>
+          <w:szCs w:val="26"/>
+        </w:rPr>
+        <w:t>&lt;</w:t>
+      </w:r>
+      <w:r>
+        <w:rPr>
+          <w:rFonts w:ascii="Consolas" w:eastAsia="Times New Roman" w:hAnsi="Consolas" w:cs="Times New Roman"/>
+          <w:color w:val="4EC9B0"/>
+          <w:sz w:val="26"/>
+          <w:szCs w:val="26"/>
+        </w:rPr>
+        <w:t>Sidebar</w:t>
+      </w:r>
+      <w:r>
+        <w:rPr>
+          <w:rFonts w:ascii="Consolas" w:eastAsia="Times New Roman" w:hAnsi="Consolas" w:cs="Times New Roman"/>
+          <w:color w:val="808080"/>
+          <w:sz w:val="26"/>
+          <w:szCs w:val="26"/>
+        </w:rPr>
+        <w:t>/&gt;</w:t>
+      </w:r>
+    </w:p>
+    <w:p>
+      <w:pPr>
+        <w:shd w:val="clear" w:color="auto" w:fill="000000"/>
+        <w:spacing w:after="0" w:line="345" w:lineRule="atLeast"/>
+        <w:rPr>
+          <w:rFonts w:ascii="Consolas" w:eastAsia="Times New Roman" w:hAnsi="Consolas" w:cs="Times New Roman"/>
+          <w:color w:val="FFFFFF"/>
+          <w:sz w:val="26"/>
+          <w:szCs w:val="26"/>
+        </w:rPr>
+      </w:pPr>
+      <w:r>
+        <w:rPr>
+          <w:rFonts w:ascii="Consolas" w:eastAsia="Times New Roman" w:hAnsi="Consolas" w:cs="Times New Roman"/>
+          <w:color w:val="FFFFFF"/>
+          <w:sz w:val="26"/>
+          <w:szCs w:val="26"/>
+        </w:rPr>
+        <w:t>    )</w:t>
+      </w:r>
+    </w:p>
+    <w:p>
+      <w:pPr>
+        <w:shd w:val="clear" w:color="auto" w:fill="000000"/>
+        <w:spacing w:after="0" w:line="345" w:lineRule="atLeast"/>
+        <w:rPr>
+          <w:rFonts w:ascii="Consolas" w:eastAsia="Times New Roman" w:hAnsi="Consolas" w:cs="Times New Roman"/>
+          <w:color w:val="FFFFFF"/>
+          <w:sz w:val="26"/>
+          <w:szCs w:val="26"/>
+        </w:rPr>
+      </w:pPr>
+      <w:r>
+        <w:rPr>
+          <w:rFonts w:ascii="Consolas" w:eastAsia="Times New Roman" w:hAnsi="Consolas" w:cs="Times New Roman"/>
+          <w:color w:val="FFFFFF"/>
+          <w:sz w:val="26"/>
+          <w:szCs w:val="26"/>
+        </w:rPr>
+        <w:t>}</w:t>
+      </w:r>
+    </w:p>
+    <w:p>
+      <w:r>
+        <w:t xml:space="preserve">We get an error because we cannot use multiple components </w:t>
+      </w:r>
+      <w:r>
+        <w:t>separately.</w:t>
+      </w:r>
+      <w:r>
+        <w:t>so we have to put them in the fragments.</w:t>
+      </w:r>
+    </w:p>
+    <w:p>
+      <w:r>
+        <w:t>Solution</w:t>
+      </w:r>
+    </w:p>
+    <w:p>
+      <w:pPr>
+        <w:shd w:val="clear" w:color="auto" w:fill="000000"/>
+        <w:spacing w:after="0" w:line="345" w:lineRule="atLeast"/>
+        <w:rPr>
+          <w:rFonts w:ascii="Consolas" w:eastAsia="Times New Roman" w:hAnsi="Consolas" w:cs="Times New Roman"/>
+          <w:color w:val="FFFFFF"/>
+          <w:sz w:val="26"/>
+          <w:szCs w:val="26"/>
+        </w:rPr>
+      </w:pPr>
+      <w:r>
+        <w:rPr>
+          <w:rFonts w:ascii="Consolas" w:eastAsia="Times New Roman" w:hAnsi="Consolas" w:cs="Times New Roman"/>
+          <w:color w:val="C586C0"/>
+          <w:sz w:val="26"/>
+          <w:szCs w:val="26"/>
+        </w:rPr>
+        <w:lastRenderedPageBreak/>
+        <w:t>export</w:t>
+      </w:r>
+      <w:r>
+        <w:rPr>
+          <w:rFonts w:ascii="Consolas" w:eastAsia="Times New Roman" w:hAnsi="Consolas" w:cs="Times New Roman"/>
+          <w:color w:val="FFFFFF"/>
+          <w:sz w:val="26"/>
+          <w:szCs w:val="26"/>
+        </w:rPr>
+        <w:t xml:space="preserve"> </w:t>
+      </w:r>
+      <w:r>
+        <w:rPr>
+          <w:rFonts w:ascii="Consolas" w:eastAsia="Times New Roman" w:hAnsi="Consolas" w:cs="Times New Roman"/>
+          <w:color w:val="C586C0"/>
+          <w:sz w:val="26"/>
+          <w:szCs w:val="26"/>
+        </w:rPr>
+        <w:t>default</w:t>
+      </w:r>
+      <w:r>
+        <w:rPr>
+          <w:rFonts w:ascii="Consolas" w:eastAsia="Times New Roman" w:hAnsi="Consolas" w:cs="Times New Roman"/>
+          <w:color w:val="FFFFFF"/>
+          <w:sz w:val="26"/>
+          <w:szCs w:val="26"/>
+        </w:rPr>
+        <w:t xml:space="preserve"> </w:t>
+      </w:r>
+      <w:r>
+        <w:rPr>
+          <w:rFonts w:ascii="Consolas" w:eastAsia="Times New Roman" w:hAnsi="Consolas" w:cs="Times New Roman"/>
+          <w:color w:val="569CD6"/>
+          <w:sz w:val="26"/>
+          <w:szCs w:val="26"/>
+        </w:rPr>
+        <w:t>function</w:t>
+      </w:r>
+      <w:r>
+        <w:rPr>
+          <w:rFonts w:ascii="Consolas" w:eastAsia="Times New Roman" w:hAnsi="Consolas" w:cs="Times New Roman"/>
+          <w:color w:val="FFFFFF"/>
+          <w:sz w:val="26"/>
+          <w:szCs w:val="26"/>
+        </w:rPr>
+        <w:t xml:space="preserve"> </w:t>
+      </w:r>
+      <w:r>
+        <w:rPr>
+          <w:rFonts w:ascii="Consolas" w:eastAsia="Times New Roman" w:hAnsi="Consolas" w:cs="Times New Roman"/>
+          <w:color w:val="DCDCAA"/>
+          <w:sz w:val="26"/>
+          <w:szCs w:val="26"/>
+        </w:rPr>
+        <w:t>Home</w:t>
+      </w:r>
+      <w:r>
+        <w:rPr>
+          <w:rFonts w:ascii="Consolas" w:eastAsia="Times New Roman" w:hAnsi="Consolas" w:cs="Times New Roman"/>
+          <w:color w:val="FFFFFF"/>
+          <w:sz w:val="26"/>
+          <w:szCs w:val="26"/>
+        </w:rPr>
+        <w:t>() {</w:t>
+      </w:r>
+    </w:p>
+    <w:p>
+      <w:pPr>
+        <w:shd w:val="clear" w:color="auto" w:fill="000000"/>
+        <w:spacing w:after="0" w:line="345" w:lineRule="atLeast"/>
+        <w:rPr>
+          <w:rFonts w:ascii="Consolas" w:eastAsia="Times New Roman" w:hAnsi="Consolas" w:cs="Times New Roman"/>
+          <w:color w:val="FFFFFF"/>
+          <w:sz w:val="26"/>
+          <w:szCs w:val="26"/>
+        </w:rPr>
+      </w:pPr>
+      <w:r>
+        <w:rPr>
+          <w:rFonts w:ascii="Consolas" w:eastAsia="Times New Roman" w:hAnsi="Consolas" w:cs="Times New Roman"/>
+          <w:color w:val="FFFFFF"/>
+          <w:sz w:val="26"/>
+          <w:szCs w:val="26"/>
+        </w:rPr>
+        <w:t xml:space="preserve">    </w:t>
+      </w:r>
+      <w:r>
+        <w:rPr>
+          <w:rFonts w:ascii="Consolas" w:eastAsia="Times New Roman" w:hAnsi="Consolas" w:cs="Times New Roman"/>
+          <w:color w:val="C586C0"/>
+          <w:sz w:val="26"/>
+          <w:szCs w:val="26"/>
+        </w:rPr>
+        <w:t>return</w:t>
+      </w:r>
+      <w:r>
+        <w:rPr>
+          <w:rFonts w:ascii="Consolas" w:eastAsia="Times New Roman" w:hAnsi="Consolas" w:cs="Times New Roman"/>
+          <w:color w:val="FFFFFF"/>
+          <w:sz w:val="26"/>
+          <w:szCs w:val="26"/>
+        </w:rPr>
+        <w:t>(</w:t>
+      </w:r>
+    </w:p>
+    <w:p>
+      <w:pPr>
+        <w:shd w:val="clear" w:color="auto" w:fill="000000"/>
+        <w:spacing w:after="0" w:line="345" w:lineRule="atLeast"/>
+        <w:rPr>
+          <w:rFonts w:ascii="Consolas" w:eastAsia="Times New Roman" w:hAnsi="Consolas" w:cs="Times New Roman"/>
+          <w:color w:val="FFFFFF"/>
+          <w:sz w:val="26"/>
+          <w:szCs w:val="26"/>
+        </w:rPr>
+      </w:pPr>
+      <w:r>
+        <w:rPr>
+          <w:rFonts w:ascii="Consolas" w:eastAsia="Times New Roman" w:hAnsi="Consolas" w:cs="Times New Roman"/>
+          <w:color w:val="FFFFFF"/>
+          <w:sz w:val="26"/>
+          <w:szCs w:val="26"/>
+        </w:rPr>
+        <w:t xml:space="preserve">        </w:t>
+      </w:r>
+      <w:r>
+        <w:rPr>
+          <w:rFonts w:ascii="Consolas" w:eastAsia="Times New Roman" w:hAnsi="Consolas" w:cs="Times New Roman"/>
+          <w:color w:val="808080"/>
+          <w:sz w:val="26"/>
+          <w:szCs w:val="26"/>
+        </w:rPr>
+        <w:t>&lt;&gt;</w:t>
+      </w:r>
+    </w:p>
+    <w:p>
+      <w:pPr>
+        <w:shd w:val="clear" w:color="auto" w:fill="000000"/>
+        <w:spacing w:after="0" w:line="345" w:lineRule="atLeast"/>
+        <w:rPr>
+          <w:rFonts w:ascii="Consolas" w:eastAsia="Times New Roman" w:hAnsi="Consolas" w:cs="Times New Roman"/>
+          <w:color w:val="FFFFFF"/>
+          <w:sz w:val="26"/>
+          <w:szCs w:val="26"/>
+        </w:rPr>
+      </w:pPr>
+      <w:r>
+        <w:rPr>
+          <w:rFonts w:ascii="Consolas" w:eastAsia="Times New Roman" w:hAnsi="Consolas" w:cs="Times New Roman"/>
+          <w:color w:val="FFFFFF"/>
+          <w:sz w:val="26"/>
+          <w:szCs w:val="26"/>
+        </w:rPr>
+        <w:t>         </w:t>
+      </w:r>
+      <w:r>
+        <w:rPr>
+          <w:rFonts w:ascii="Consolas" w:eastAsia="Times New Roman" w:hAnsi="Consolas" w:cs="Times New Roman"/>
+          <w:color w:val="808080"/>
+          <w:sz w:val="26"/>
+          <w:szCs w:val="26"/>
+        </w:rPr>
+        <w:t>&lt;</w:t>
+      </w:r>
+      <w:proofErr w:type="spellStart"/>
+      <w:r>
+        <w:rPr>
+          <w:rFonts w:ascii="Consolas" w:eastAsia="Times New Roman" w:hAnsi="Consolas" w:cs="Times New Roman"/>
+          <w:color w:val="4EC9B0"/>
+          <w:sz w:val="26"/>
+          <w:szCs w:val="26"/>
+        </w:rPr>
+        <w:t>Topbar</w:t>
+      </w:r>
+      <w:proofErr w:type="spellEnd"/>
+      <w:r>
+        <w:rPr>
+          <w:rFonts w:ascii="Consolas" w:eastAsia="Times New Roman" w:hAnsi="Consolas" w:cs="Times New Roman"/>
+          <w:color w:val="808080"/>
+          <w:sz w:val="26"/>
+          <w:szCs w:val="26"/>
+        </w:rPr>
+        <w:t>/&gt;</w:t>
+      </w:r>
+    </w:p>
+    <w:p>
+      <w:pPr>
+        <w:shd w:val="clear" w:color="auto" w:fill="000000"/>
+        <w:spacing w:after="0" w:line="345" w:lineRule="atLeast"/>
+        <w:rPr>
+          <w:rFonts w:ascii="Consolas" w:eastAsia="Times New Roman" w:hAnsi="Consolas" w:cs="Times New Roman"/>
+          <w:color w:val="FFFFFF"/>
+          <w:sz w:val="26"/>
+          <w:szCs w:val="26"/>
+        </w:rPr>
+      </w:pPr>
+      <w:r>
+        <w:rPr>
+          <w:rFonts w:ascii="Consolas" w:eastAsia="Times New Roman" w:hAnsi="Consolas" w:cs="Times New Roman"/>
+          <w:color w:val="FFFFFF"/>
+          <w:sz w:val="26"/>
+          <w:szCs w:val="26"/>
+        </w:rPr>
+        <w:t>         </w:t>
+      </w:r>
+      <w:r>
+        <w:rPr>
+          <w:rFonts w:ascii="Consolas" w:eastAsia="Times New Roman" w:hAnsi="Consolas" w:cs="Times New Roman"/>
+          <w:color w:val="808080"/>
+          <w:sz w:val="26"/>
+          <w:szCs w:val="26"/>
+        </w:rPr>
+        <w:t>&lt;</w:t>
+      </w:r>
+      <w:r>
+        <w:rPr>
+          <w:rFonts w:ascii="Consolas" w:eastAsia="Times New Roman" w:hAnsi="Consolas" w:cs="Times New Roman"/>
+          <w:color w:val="4EC9B0"/>
+          <w:sz w:val="26"/>
+          <w:szCs w:val="26"/>
+        </w:rPr>
+        <w:t>Sidebar</w:t>
+      </w:r>
+      <w:r>
+        <w:rPr>
+          <w:rFonts w:ascii="Consolas" w:eastAsia="Times New Roman" w:hAnsi="Consolas" w:cs="Times New Roman"/>
+          <w:color w:val="808080"/>
+          <w:sz w:val="26"/>
+          <w:szCs w:val="26"/>
+        </w:rPr>
+        <w:t>/&gt;</w:t>
+      </w:r>
+    </w:p>
+    <w:p>
+      <w:pPr>
+        <w:shd w:val="clear" w:color="auto" w:fill="000000"/>
+        <w:spacing w:after="0" w:line="345" w:lineRule="atLeast"/>
+        <w:rPr>
+          <w:rFonts w:ascii="Consolas" w:eastAsia="Times New Roman" w:hAnsi="Consolas" w:cs="Times New Roman"/>
+          <w:color w:val="FFFFFF"/>
+          <w:sz w:val="26"/>
+          <w:szCs w:val="26"/>
+        </w:rPr>
+      </w:pPr>
+      <w:r>
+        <w:rPr>
+          <w:rFonts w:ascii="Consolas" w:eastAsia="Times New Roman" w:hAnsi="Consolas" w:cs="Times New Roman"/>
+          <w:color w:val="FFFFFF"/>
+          <w:sz w:val="26"/>
+          <w:szCs w:val="26"/>
+        </w:rPr>
+        <w:t xml:space="preserve">        </w:t>
+      </w:r>
+      <w:r>
+        <w:rPr>
+          <w:rFonts w:ascii="Consolas" w:eastAsia="Times New Roman" w:hAnsi="Consolas" w:cs="Times New Roman"/>
+          <w:color w:val="808080"/>
+          <w:sz w:val="26"/>
+          <w:szCs w:val="26"/>
+        </w:rPr>
+        <w:t>&lt;/&gt;</w:t>
+      </w:r>
+    </w:p>
+    <w:p>
+      <w:pPr>
+        <w:shd w:val="clear" w:color="auto" w:fill="000000"/>
+        <w:spacing w:after="0" w:line="345" w:lineRule="atLeast"/>
+        <w:rPr>
+          <w:rFonts w:ascii="Consolas" w:eastAsia="Times New Roman" w:hAnsi="Consolas" w:cs="Times New Roman"/>
+          <w:color w:val="FFFFFF"/>
+          <w:sz w:val="26"/>
+          <w:szCs w:val="26"/>
+        </w:rPr>
+      </w:pPr>
+      <w:r>
+        <w:rPr>
+          <w:rFonts w:ascii="Consolas" w:eastAsia="Times New Roman" w:hAnsi="Consolas" w:cs="Times New Roman"/>
+          <w:color w:val="FFFFFF"/>
+          <w:sz w:val="26"/>
+          <w:szCs w:val="26"/>
+        </w:rPr>
+        <w:t>    )</w:t>
+      </w:r>
+    </w:p>
+    <w:p>
+      <w:pPr>
+        <w:shd w:val="clear" w:color="auto" w:fill="000000"/>
+        <w:spacing w:after="0" w:line="345" w:lineRule="atLeast"/>
+        <w:rPr>
+          <w:rFonts w:ascii="Consolas" w:eastAsia="Times New Roman" w:hAnsi="Consolas" w:cs="Times New Roman"/>
+          <w:color w:val="FFFFFF"/>
+          <w:sz w:val="26"/>
+          <w:szCs w:val="26"/>
+        </w:rPr>
+      </w:pPr>
+      <w:r>
+        <w:rPr>
+          <w:rFonts w:ascii="Consolas" w:eastAsia="Times New Roman" w:hAnsi="Consolas" w:cs="Times New Roman"/>
+          <w:color w:val="FFFFFF"/>
+          <w:sz w:val="26"/>
+          <w:szCs w:val="26"/>
+        </w:rPr>
+        <w:t>}</w:t>
+      </w:r>
+    </w:p>
+    <w:p/>
+    <w:p/>
+    <w:p/>
+    <w:p/>
+    <w:p/>
+    <w:p/>
+    <w:p/>
     <w:sectPr>
       <w:pgSz w:w="12240" w:h="15840"/>
       <w:pgMar w:top="1440" w:right="1440" w:bottom="1440" w:left="1440" w:header="720" w:footer="720" w:gutter="0"/>

</xml_diff>

<commit_message>
Share component fron end
</commit_message>
<xml_diff>
--- a/Documentation/Swap Shop MERN project.docx
+++ b/Documentation/Swap Shop MERN project.docx
@@ -4677,6 +4677,699 @@
           <w:szCs w:val="26"/>
         </w:rPr>
         <w:t>}</w:t>
+      </w:r>
+    </w:p>
+    <w:p/>
+    <w:p>
+      <w:r>
+        <w:tab/>
+      </w:r>
+      <w:r>
+        <w:tab/>
+        <w:t>//</w:t>
+      </w:r>
+      <w:proofErr w:type="spellStart"/>
+      <w:r>
+        <w:t>FeedBar</w:t>
+      </w:r>
+      <w:proofErr w:type="spellEnd"/>
+    </w:p>
+    <w:p/>
+    <w:p>
+      <w:r>
+        <w:t>*Creating the “share post/ videos” :</w:t>
+      </w:r>
+      <w:r>
+        <w:t xml:space="preserve"> </w:t>
+      </w:r>
+      <w:hyperlink r:id="rId16" w:history="1">
+        <w:r>
+          <w:rPr>
+            <w:rStyle w:val="Hyperlink"/>
+          </w:rPr>
+          <w:t>https://html-css-js.com/css/generator/box-shadow/</w:t>
+        </w:r>
+      </w:hyperlink>
+    </w:p>
+    <w:p>
+      <w:pPr>
+        <w:shd w:val="clear" w:color="auto" w:fill="000000"/>
+        <w:spacing w:after="0" w:line="345" w:lineRule="atLeast"/>
+        <w:rPr>
+          <w:rFonts w:ascii="Consolas" w:eastAsia="Times New Roman" w:hAnsi="Consolas" w:cs="Times New Roman"/>
+          <w:color w:val="FFFFFF"/>
+          <w:sz w:val="26"/>
+          <w:szCs w:val="26"/>
+        </w:rPr>
+      </w:pPr>
+      <w:r>
+        <w:rPr>
+          <w:rFonts w:ascii="Consolas" w:eastAsia="Times New Roman" w:hAnsi="Consolas" w:cs="Times New Roman"/>
+          <w:color w:val="D7BA7D"/>
+          <w:sz w:val="26"/>
+          <w:szCs w:val="26"/>
+        </w:rPr>
+        <w:t>.share</w:t>
+      </w:r>
+      <w:r>
+        <w:rPr>
+          <w:rFonts w:ascii="Consolas" w:eastAsia="Times New Roman" w:hAnsi="Consolas" w:cs="Times New Roman"/>
+          <w:color w:val="FFFFFF"/>
+          <w:sz w:val="26"/>
+          <w:szCs w:val="26"/>
+        </w:rPr>
+        <w:t>{</w:t>
+      </w:r>
+    </w:p>
+    <w:p>
+      <w:pPr>
+        <w:shd w:val="clear" w:color="auto" w:fill="000000"/>
+        <w:spacing w:after="0" w:line="345" w:lineRule="atLeast"/>
+        <w:rPr>
+          <w:rFonts w:ascii="Consolas" w:eastAsia="Times New Roman" w:hAnsi="Consolas" w:cs="Times New Roman"/>
+          <w:color w:val="FFFFFF"/>
+          <w:sz w:val="26"/>
+          <w:szCs w:val="26"/>
+        </w:rPr>
+      </w:pPr>
+      <w:r>
+        <w:rPr>
+          <w:rFonts w:ascii="Consolas" w:eastAsia="Times New Roman" w:hAnsi="Consolas" w:cs="Times New Roman"/>
+          <w:color w:val="FFFFFF"/>
+          <w:sz w:val="26"/>
+          <w:szCs w:val="26"/>
+        </w:rPr>
+        <w:t xml:space="preserve">    </w:t>
+      </w:r>
+      <w:r>
+        <w:rPr>
+          <w:rFonts w:ascii="Consolas" w:eastAsia="Times New Roman" w:hAnsi="Consolas" w:cs="Times New Roman"/>
+          <w:color w:val="D4D4D4"/>
+          <w:sz w:val="26"/>
+          <w:szCs w:val="26"/>
+        </w:rPr>
+        <w:t>width</w:t>
+      </w:r>
+      <w:r>
+        <w:rPr>
+          <w:rFonts w:ascii="Consolas" w:eastAsia="Times New Roman" w:hAnsi="Consolas" w:cs="Times New Roman"/>
+          <w:color w:val="FFFFFF"/>
+          <w:sz w:val="26"/>
+          <w:szCs w:val="26"/>
+        </w:rPr>
+        <w:t xml:space="preserve">: </w:t>
+      </w:r>
+      <w:r>
+        <w:rPr>
+          <w:rFonts w:ascii="Consolas" w:eastAsia="Times New Roman" w:hAnsi="Consolas" w:cs="Times New Roman"/>
+          <w:color w:val="B5CEA8"/>
+          <w:sz w:val="26"/>
+          <w:szCs w:val="26"/>
+        </w:rPr>
+        <w:t>100%</w:t>
+      </w:r>
+      <w:r>
+        <w:rPr>
+          <w:rFonts w:ascii="Consolas" w:eastAsia="Times New Roman" w:hAnsi="Consolas" w:cs="Times New Roman"/>
+          <w:color w:val="FFFFFF"/>
+          <w:sz w:val="26"/>
+          <w:szCs w:val="26"/>
+        </w:rPr>
+        <w:t>;</w:t>
+      </w:r>
+    </w:p>
+    <w:p>
+      <w:pPr>
+        <w:shd w:val="clear" w:color="auto" w:fill="000000"/>
+        <w:spacing w:after="0" w:line="345" w:lineRule="atLeast"/>
+        <w:rPr>
+          <w:rFonts w:ascii="Consolas" w:eastAsia="Times New Roman" w:hAnsi="Consolas" w:cs="Times New Roman"/>
+          <w:color w:val="FFFFFF"/>
+          <w:sz w:val="26"/>
+          <w:szCs w:val="26"/>
+        </w:rPr>
+      </w:pPr>
+      <w:r>
+        <w:rPr>
+          <w:rFonts w:ascii="Consolas" w:eastAsia="Times New Roman" w:hAnsi="Consolas" w:cs="Times New Roman"/>
+          <w:color w:val="FFFFFF"/>
+          <w:sz w:val="26"/>
+          <w:szCs w:val="26"/>
+        </w:rPr>
+        <w:t xml:space="preserve">    </w:t>
+      </w:r>
+      <w:r>
+        <w:rPr>
+          <w:rFonts w:ascii="Consolas" w:eastAsia="Times New Roman" w:hAnsi="Consolas" w:cs="Times New Roman"/>
+          <w:color w:val="D4D4D4"/>
+          <w:sz w:val="26"/>
+          <w:szCs w:val="26"/>
+        </w:rPr>
+        <w:t>height</w:t>
+      </w:r>
+      <w:r>
+        <w:rPr>
+          <w:rFonts w:ascii="Consolas" w:eastAsia="Times New Roman" w:hAnsi="Consolas" w:cs="Times New Roman"/>
+          <w:color w:val="FFFFFF"/>
+          <w:sz w:val="26"/>
+          <w:szCs w:val="26"/>
+        </w:rPr>
+        <w:t xml:space="preserve">: </w:t>
+      </w:r>
+      <w:r>
+        <w:rPr>
+          <w:rFonts w:ascii="Consolas" w:eastAsia="Times New Roman" w:hAnsi="Consolas" w:cs="Times New Roman"/>
+          <w:color w:val="B5CEA8"/>
+          <w:sz w:val="26"/>
+          <w:szCs w:val="26"/>
+        </w:rPr>
+        <w:t>170px</w:t>
+      </w:r>
+      <w:r>
+        <w:rPr>
+          <w:rFonts w:ascii="Consolas" w:eastAsia="Times New Roman" w:hAnsi="Consolas" w:cs="Times New Roman"/>
+          <w:color w:val="FFFFFF"/>
+          <w:sz w:val="26"/>
+          <w:szCs w:val="26"/>
+        </w:rPr>
+        <w:t>;</w:t>
+      </w:r>
+    </w:p>
+    <w:p>
+      <w:pPr>
+        <w:shd w:val="clear" w:color="auto" w:fill="000000"/>
+        <w:spacing w:after="0" w:line="345" w:lineRule="atLeast"/>
+        <w:rPr>
+          <w:rFonts w:ascii="Consolas" w:eastAsia="Times New Roman" w:hAnsi="Consolas" w:cs="Times New Roman"/>
+          <w:color w:val="FFFFFF"/>
+          <w:sz w:val="26"/>
+          <w:szCs w:val="26"/>
+        </w:rPr>
+      </w:pPr>
+      <w:r>
+        <w:rPr>
+          <w:rFonts w:ascii="Consolas" w:eastAsia="Times New Roman" w:hAnsi="Consolas" w:cs="Times New Roman"/>
+          <w:color w:val="FFFFFF"/>
+          <w:sz w:val="26"/>
+          <w:szCs w:val="26"/>
+        </w:rPr>
+        <w:t xml:space="preserve">    </w:t>
+      </w:r>
+      <w:r>
+        <w:rPr>
+          <w:rFonts w:ascii="Consolas" w:eastAsia="Times New Roman" w:hAnsi="Consolas" w:cs="Times New Roman"/>
+          <w:color w:val="D4D4D4"/>
+          <w:sz w:val="26"/>
+          <w:szCs w:val="26"/>
+        </w:rPr>
+        <w:t>border-radius</w:t>
+      </w:r>
+      <w:r>
+        <w:rPr>
+          <w:rFonts w:ascii="Consolas" w:eastAsia="Times New Roman" w:hAnsi="Consolas" w:cs="Times New Roman"/>
+          <w:color w:val="FFFFFF"/>
+          <w:sz w:val="26"/>
+          <w:szCs w:val="26"/>
+        </w:rPr>
+        <w:t xml:space="preserve">: </w:t>
+      </w:r>
+      <w:r>
+        <w:rPr>
+          <w:rFonts w:ascii="Consolas" w:eastAsia="Times New Roman" w:hAnsi="Consolas" w:cs="Times New Roman"/>
+          <w:color w:val="B5CEA8"/>
+          <w:sz w:val="26"/>
+          <w:szCs w:val="26"/>
+        </w:rPr>
+        <w:t>15px</w:t>
+      </w:r>
+      <w:r>
+        <w:rPr>
+          <w:rFonts w:ascii="Consolas" w:eastAsia="Times New Roman" w:hAnsi="Consolas" w:cs="Times New Roman"/>
+          <w:color w:val="FFFFFF"/>
+          <w:sz w:val="26"/>
+          <w:szCs w:val="26"/>
+        </w:rPr>
+        <w:t>;</w:t>
+      </w:r>
+    </w:p>
+    <w:p>
+      <w:pPr>
+        <w:shd w:val="clear" w:color="auto" w:fill="000000"/>
+        <w:spacing w:after="0" w:line="345" w:lineRule="atLeast"/>
+        <w:rPr>
+          <w:rFonts w:ascii="Consolas" w:eastAsia="Times New Roman" w:hAnsi="Consolas" w:cs="Times New Roman"/>
+          <w:color w:val="FFFFFF"/>
+          <w:sz w:val="26"/>
+          <w:szCs w:val="26"/>
+        </w:rPr>
+      </w:pPr>
+      <w:r>
+        <w:rPr>
+          <w:rFonts w:ascii="Consolas" w:eastAsia="Times New Roman" w:hAnsi="Consolas" w:cs="Times New Roman"/>
+          <w:color w:val="FFFFFF"/>
+          <w:sz w:val="26"/>
+          <w:szCs w:val="26"/>
+        </w:rPr>
+        <w:t xml:space="preserve">    </w:t>
+      </w:r>
+      <w:r>
+        <w:rPr>
+          <w:rFonts w:ascii="Consolas" w:eastAsia="Times New Roman" w:hAnsi="Consolas" w:cs="Times New Roman"/>
+          <w:color w:val="D4D4D4"/>
+          <w:sz w:val="26"/>
+          <w:szCs w:val="26"/>
+        </w:rPr>
+        <w:t>-</w:t>
+      </w:r>
+      <w:proofErr w:type="spellStart"/>
+      <w:r>
+        <w:rPr>
+          <w:rFonts w:ascii="Consolas" w:eastAsia="Times New Roman" w:hAnsi="Consolas" w:cs="Times New Roman"/>
+          <w:color w:val="D4D4D4"/>
+          <w:sz w:val="26"/>
+          <w:szCs w:val="26"/>
+        </w:rPr>
+        <w:t>webkit</w:t>
+      </w:r>
+      <w:proofErr w:type="spellEnd"/>
+      <w:r>
+        <w:rPr>
+          <w:rFonts w:ascii="Consolas" w:eastAsia="Times New Roman" w:hAnsi="Consolas" w:cs="Times New Roman"/>
+          <w:color w:val="D4D4D4"/>
+          <w:sz w:val="26"/>
+          <w:szCs w:val="26"/>
+        </w:rPr>
+        <w:t>-box-shadow</w:t>
+      </w:r>
+      <w:r>
+        <w:rPr>
+          <w:rFonts w:ascii="Consolas" w:eastAsia="Times New Roman" w:hAnsi="Consolas" w:cs="Times New Roman"/>
+          <w:color w:val="FFFFFF"/>
+          <w:sz w:val="26"/>
+          <w:szCs w:val="26"/>
+        </w:rPr>
+        <w:t xml:space="preserve">: </w:t>
+      </w:r>
+      <w:r>
+        <w:rPr>
+          <w:rFonts w:ascii="Consolas" w:eastAsia="Times New Roman" w:hAnsi="Consolas" w:cs="Times New Roman"/>
+          <w:color w:val="B5CEA8"/>
+          <w:sz w:val="26"/>
+          <w:szCs w:val="26"/>
+        </w:rPr>
+        <w:t>0px</w:t>
+      </w:r>
+      <w:r>
+        <w:rPr>
+          <w:rFonts w:ascii="Consolas" w:eastAsia="Times New Roman" w:hAnsi="Consolas" w:cs="Times New Roman"/>
+          <w:color w:val="FFFFFF"/>
+          <w:sz w:val="26"/>
+          <w:szCs w:val="26"/>
+        </w:rPr>
+        <w:t xml:space="preserve"> </w:t>
+      </w:r>
+      <w:r>
+        <w:rPr>
+          <w:rFonts w:ascii="Consolas" w:eastAsia="Times New Roman" w:hAnsi="Consolas" w:cs="Times New Roman"/>
+          <w:color w:val="B5CEA8"/>
+          <w:sz w:val="26"/>
+          <w:szCs w:val="26"/>
+        </w:rPr>
+        <w:t>1px</w:t>
+      </w:r>
+      <w:r>
+        <w:rPr>
+          <w:rFonts w:ascii="Consolas" w:eastAsia="Times New Roman" w:hAnsi="Consolas" w:cs="Times New Roman"/>
+          <w:color w:val="FFFFFF"/>
+          <w:sz w:val="26"/>
+          <w:szCs w:val="26"/>
+        </w:rPr>
+        <w:t xml:space="preserve"> </w:t>
+      </w:r>
+      <w:r>
+        <w:rPr>
+          <w:rFonts w:ascii="Consolas" w:eastAsia="Times New Roman" w:hAnsi="Consolas" w:cs="Times New Roman"/>
+          <w:color w:val="B5CEA8"/>
+          <w:sz w:val="26"/>
+          <w:szCs w:val="26"/>
+        </w:rPr>
+        <w:t>9px</w:t>
+      </w:r>
+      <w:r>
+        <w:rPr>
+          <w:rFonts w:ascii="Consolas" w:eastAsia="Times New Roman" w:hAnsi="Consolas" w:cs="Times New Roman"/>
+          <w:color w:val="FFFFFF"/>
+          <w:sz w:val="26"/>
+          <w:szCs w:val="26"/>
+        </w:rPr>
+        <w:t xml:space="preserve"> </w:t>
+      </w:r>
+      <w:r>
+        <w:rPr>
+          <w:rFonts w:ascii="Consolas" w:eastAsia="Times New Roman" w:hAnsi="Consolas" w:cs="Times New Roman"/>
+          <w:color w:val="B5CEA8"/>
+          <w:sz w:val="26"/>
+          <w:szCs w:val="26"/>
+        </w:rPr>
+        <w:t>6px</w:t>
+      </w:r>
+      <w:r>
+        <w:rPr>
+          <w:rFonts w:ascii="Consolas" w:eastAsia="Times New Roman" w:hAnsi="Consolas" w:cs="Times New Roman"/>
+          <w:color w:val="FFFFFF"/>
+          <w:sz w:val="26"/>
+          <w:szCs w:val="26"/>
+        </w:rPr>
+        <w:t xml:space="preserve"> </w:t>
+      </w:r>
+      <w:proofErr w:type="spellStart"/>
+      <w:r>
+        <w:rPr>
+          <w:rFonts w:ascii="Consolas" w:eastAsia="Times New Roman" w:hAnsi="Consolas" w:cs="Times New Roman"/>
+          <w:color w:val="DCDCAA"/>
+          <w:sz w:val="26"/>
+          <w:szCs w:val="26"/>
+        </w:rPr>
+        <w:t>rgba</w:t>
+      </w:r>
+      <w:proofErr w:type="spellEnd"/>
+      <w:r>
+        <w:rPr>
+          <w:rFonts w:ascii="Consolas" w:eastAsia="Times New Roman" w:hAnsi="Consolas" w:cs="Times New Roman"/>
+          <w:color w:val="FFFFFF"/>
+          <w:sz w:val="26"/>
+          <w:szCs w:val="26"/>
+        </w:rPr>
+        <w:t>(</w:t>
+      </w:r>
+      <w:r>
+        <w:rPr>
+          <w:rFonts w:ascii="Consolas" w:eastAsia="Times New Roman" w:hAnsi="Consolas" w:cs="Times New Roman"/>
+          <w:color w:val="B5CEA8"/>
+          <w:sz w:val="26"/>
+          <w:szCs w:val="26"/>
+        </w:rPr>
+        <w:t>0</w:t>
+      </w:r>
+      <w:r>
+        <w:rPr>
+          <w:rFonts w:ascii="Consolas" w:eastAsia="Times New Roman" w:hAnsi="Consolas" w:cs="Times New Roman"/>
+          <w:color w:val="FFFFFF"/>
+          <w:sz w:val="26"/>
+          <w:szCs w:val="26"/>
+        </w:rPr>
+        <w:t>,</w:t>
+      </w:r>
+      <w:r>
+        <w:rPr>
+          <w:rFonts w:ascii="Consolas" w:eastAsia="Times New Roman" w:hAnsi="Consolas" w:cs="Times New Roman"/>
+          <w:color w:val="B5CEA8"/>
+          <w:sz w:val="26"/>
+          <w:szCs w:val="26"/>
+        </w:rPr>
+        <w:t>0</w:t>
+      </w:r>
+      <w:r>
+        <w:rPr>
+          <w:rFonts w:ascii="Consolas" w:eastAsia="Times New Roman" w:hAnsi="Consolas" w:cs="Times New Roman"/>
+          <w:color w:val="FFFFFF"/>
+          <w:sz w:val="26"/>
+          <w:szCs w:val="26"/>
+        </w:rPr>
+        <w:t>,</w:t>
+      </w:r>
+      <w:r>
+        <w:rPr>
+          <w:rFonts w:ascii="Consolas" w:eastAsia="Times New Roman" w:hAnsi="Consolas" w:cs="Times New Roman"/>
+          <w:color w:val="B5CEA8"/>
+          <w:sz w:val="26"/>
+          <w:szCs w:val="26"/>
+        </w:rPr>
+        <w:t>0</w:t>
+      </w:r>
+      <w:r>
+        <w:rPr>
+          <w:rFonts w:ascii="Consolas" w:eastAsia="Times New Roman" w:hAnsi="Consolas" w:cs="Times New Roman"/>
+          <w:color w:val="FFFFFF"/>
+          <w:sz w:val="26"/>
+          <w:szCs w:val="26"/>
+        </w:rPr>
+        <w:t>,</w:t>
+      </w:r>
+      <w:r>
+        <w:rPr>
+          <w:rFonts w:ascii="Consolas" w:eastAsia="Times New Roman" w:hAnsi="Consolas" w:cs="Times New Roman"/>
+          <w:color w:val="B5CEA8"/>
+          <w:sz w:val="26"/>
+          <w:szCs w:val="26"/>
+        </w:rPr>
+        <w:t>0.49</w:t>
+      </w:r>
+      <w:r>
+        <w:rPr>
+          <w:rFonts w:ascii="Consolas" w:eastAsia="Times New Roman" w:hAnsi="Consolas" w:cs="Times New Roman"/>
+          <w:color w:val="FFFFFF"/>
+          <w:sz w:val="26"/>
+          <w:szCs w:val="26"/>
+        </w:rPr>
+        <w:t xml:space="preserve">); </w:t>
+      </w:r>
+    </w:p>
+    <w:p>
+      <w:pPr>
+        <w:shd w:val="clear" w:color="auto" w:fill="000000"/>
+        <w:spacing w:after="0" w:line="345" w:lineRule="atLeast"/>
+        <w:rPr>
+          <w:rFonts w:ascii="Consolas" w:eastAsia="Times New Roman" w:hAnsi="Consolas" w:cs="Times New Roman"/>
+          <w:color w:val="FFFFFF"/>
+          <w:sz w:val="26"/>
+          <w:szCs w:val="26"/>
+        </w:rPr>
+      </w:pPr>
+      <w:r>
+        <w:rPr>
+          <w:rFonts w:ascii="Consolas" w:eastAsia="Times New Roman" w:hAnsi="Consolas" w:cs="Times New Roman"/>
+          <w:color w:val="FFFFFF"/>
+          <w:sz w:val="26"/>
+          <w:szCs w:val="26"/>
+        </w:rPr>
+        <w:t xml:space="preserve">    </w:t>
+      </w:r>
+      <w:r>
+        <w:rPr>
+          <w:rFonts w:ascii="Consolas" w:eastAsia="Times New Roman" w:hAnsi="Consolas" w:cs="Times New Roman"/>
+          <w:color w:val="D4D4D4"/>
+          <w:sz w:val="26"/>
+          <w:szCs w:val="26"/>
+        </w:rPr>
+        <w:t>box-shadow</w:t>
+      </w:r>
+      <w:r>
+        <w:rPr>
+          <w:rFonts w:ascii="Consolas" w:eastAsia="Times New Roman" w:hAnsi="Consolas" w:cs="Times New Roman"/>
+          <w:color w:val="FFFFFF"/>
+          <w:sz w:val="26"/>
+          <w:szCs w:val="26"/>
+        </w:rPr>
+        <w:t xml:space="preserve">: </w:t>
+      </w:r>
+      <w:r>
+        <w:rPr>
+          <w:rFonts w:ascii="Consolas" w:eastAsia="Times New Roman" w:hAnsi="Consolas" w:cs="Times New Roman"/>
+          <w:color w:val="B5CEA8"/>
+          <w:sz w:val="26"/>
+          <w:szCs w:val="26"/>
+        </w:rPr>
+        <w:t>0px</w:t>
+      </w:r>
+      <w:r>
+        <w:rPr>
+          <w:rFonts w:ascii="Consolas" w:eastAsia="Times New Roman" w:hAnsi="Consolas" w:cs="Times New Roman"/>
+          <w:color w:val="FFFFFF"/>
+          <w:sz w:val="26"/>
+          <w:szCs w:val="26"/>
+        </w:rPr>
+        <w:t xml:space="preserve"> </w:t>
+      </w:r>
+      <w:r>
+        <w:rPr>
+          <w:rFonts w:ascii="Consolas" w:eastAsia="Times New Roman" w:hAnsi="Consolas" w:cs="Times New Roman"/>
+          <w:color w:val="B5CEA8"/>
+          <w:sz w:val="26"/>
+          <w:szCs w:val="26"/>
+        </w:rPr>
+        <w:t>1px</w:t>
+      </w:r>
+      <w:r>
+        <w:rPr>
+          <w:rFonts w:ascii="Consolas" w:eastAsia="Times New Roman" w:hAnsi="Consolas" w:cs="Times New Roman"/>
+          <w:color w:val="FFFFFF"/>
+          <w:sz w:val="26"/>
+          <w:szCs w:val="26"/>
+        </w:rPr>
+        <w:t xml:space="preserve"> </w:t>
+      </w:r>
+      <w:r>
+        <w:rPr>
+          <w:rFonts w:ascii="Consolas" w:eastAsia="Times New Roman" w:hAnsi="Consolas" w:cs="Times New Roman"/>
+          <w:color w:val="B5CEA8"/>
+          <w:sz w:val="26"/>
+          <w:szCs w:val="26"/>
+        </w:rPr>
+        <w:t>9px</w:t>
+      </w:r>
+      <w:r>
+        <w:rPr>
+          <w:rFonts w:ascii="Consolas" w:eastAsia="Times New Roman" w:hAnsi="Consolas" w:cs="Times New Roman"/>
+          <w:color w:val="FFFFFF"/>
+          <w:sz w:val="26"/>
+          <w:szCs w:val="26"/>
+        </w:rPr>
+        <w:t xml:space="preserve"> </w:t>
+      </w:r>
+      <w:r>
+        <w:rPr>
+          <w:rFonts w:ascii="Consolas" w:eastAsia="Times New Roman" w:hAnsi="Consolas" w:cs="Times New Roman"/>
+          <w:color w:val="B5CEA8"/>
+          <w:sz w:val="26"/>
+          <w:szCs w:val="26"/>
+        </w:rPr>
+        <w:t>6px</w:t>
+      </w:r>
+      <w:r>
+        <w:rPr>
+          <w:rFonts w:ascii="Consolas" w:eastAsia="Times New Roman" w:hAnsi="Consolas" w:cs="Times New Roman"/>
+          <w:color w:val="FFFFFF"/>
+          <w:sz w:val="26"/>
+          <w:szCs w:val="26"/>
+        </w:rPr>
+        <w:t xml:space="preserve"> </w:t>
+      </w:r>
+      <w:proofErr w:type="spellStart"/>
+      <w:r>
+        <w:rPr>
+          <w:rFonts w:ascii="Consolas" w:eastAsia="Times New Roman" w:hAnsi="Consolas" w:cs="Times New Roman"/>
+          <w:color w:val="DCDCAA"/>
+          <w:sz w:val="26"/>
+          <w:szCs w:val="26"/>
+        </w:rPr>
+        <w:t>rgba</w:t>
+      </w:r>
+      <w:proofErr w:type="spellEnd"/>
+      <w:r>
+        <w:rPr>
+          <w:rFonts w:ascii="Consolas" w:eastAsia="Times New Roman" w:hAnsi="Consolas" w:cs="Times New Roman"/>
+          <w:color w:val="FFFFFF"/>
+          <w:sz w:val="26"/>
+          <w:szCs w:val="26"/>
+        </w:rPr>
+        <w:t>(</w:t>
+      </w:r>
+      <w:r>
+        <w:rPr>
+          <w:rFonts w:ascii="Consolas" w:eastAsia="Times New Roman" w:hAnsi="Consolas" w:cs="Times New Roman"/>
+          <w:color w:val="B5CEA8"/>
+          <w:sz w:val="26"/>
+          <w:szCs w:val="26"/>
+        </w:rPr>
+        <w:t>0</w:t>
+      </w:r>
+      <w:r>
+        <w:rPr>
+          <w:rFonts w:ascii="Consolas" w:eastAsia="Times New Roman" w:hAnsi="Consolas" w:cs="Times New Roman"/>
+          <w:color w:val="FFFFFF"/>
+          <w:sz w:val="26"/>
+          <w:szCs w:val="26"/>
+        </w:rPr>
+        <w:t>,</w:t>
+      </w:r>
+      <w:r>
+        <w:rPr>
+          <w:rFonts w:ascii="Consolas" w:eastAsia="Times New Roman" w:hAnsi="Consolas" w:cs="Times New Roman"/>
+          <w:color w:val="B5CEA8"/>
+          <w:sz w:val="26"/>
+          <w:szCs w:val="26"/>
+        </w:rPr>
+        <w:t>0</w:t>
+      </w:r>
+      <w:r>
+        <w:rPr>
+          <w:rFonts w:ascii="Consolas" w:eastAsia="Times New Roman" w:hAnsi="Consolas" w:cs="Times New Roman"/>
+          <w:color w:val="FFFFFF"/>
+          <w:sz w:val="26"/>
+          <w:szCs w:val="26"/>
+        </w:rPr>
+        <w:t>,</w:t>
+      </w:r>
+      <w:r>
+        <w:rPr>
+          <w:rFonts w:ascii="Consolas" w:eastAsia="Times New Roman" w:hAnsi="Consolas" w:cs="Times New Roman"/>
+          <w:color w:val="B5CEA8"/>
+          <w:sz w:val="26"/>
+          <w:szCs w:val="26"/>
+        </w:rPr>
+        <w:t>0</w:t>
+      </w:r>
+      <w:r>
+        <w:rPr>
+          <w:rFonts w:ascii="Consolas" w:eastAsia="Times New Roman" w:hAnsi="Consolas" w:cs="Times New Roman"/>
+          <w:color w:val="FFFFFF"/>
+          <w:sz w:val="26"/>
+          <w:szCs w:val="26"/>
+        </w:rPr>
+        <w:t>,</w:t>
+      </w:r>
+      <w:r>
+        <w:rPr>
+          <w:rFonts w:ascii="Consolas" w:eastAsia="Times New Roman" w:hAnsi="Consolas" w:cs="Times New Roman"/>
+          <w:color w:val="B5CEA8"/>
+          <w:sz w:val="26"/>
+          <w:szCs w:val="26"/>
+        </w:rPr>
+        <w:t>0.49</w:t>
+      </w:r>
+      <w:r>
+        <w:rPr>
+          <w:rFonts w:ascii="Consolas" w:eastAsia="Times New Roman" w:hAnsi="Consolas" w:cs="Times New Roman"/>
+          <w:color w:val="FFFFFF"/>
+          <w:sz w:val="26"/>
+          <w:szCs w:val="26"/>
+        </w:rPr>
+        <w:t>);</w:t>
+      </w:r>
+    </w:p>
+    <w:p>
+      <w:pPr>
+        <w:shd w:val="clear" w:color="auto" w:fill="000000"/>
+        <w:spacing w:after="0" w:line="345" w:lineRule="atLeast"/>
+        <w:rPr>
+          <w:rFonts w:ascii="Consolas" w:eastAsia="Times New Roman" w:hAnsi="Consolas" w:cs="Times New Roman"/>
+          <w:color w:val="FFFFFF"/>
+          <w:sz w:val="26"/>
+          <w:szCs w:val="26"/>
+        </w:rPr>
+      </w:pPr>
+      <w:r>
+        <w:rPr>
+          <w:rFonts w:ascii="Consolas" w:eastAsia="Times New Roman" w:hAnsi="Consolas" w:cs="Times New Roman"/>
+          <w:color w:val="FFFFFF"/>
+          <w:sz w:val="26"/>
+          <w:szCs w:val="26"/>
+        </w:rPr>
+        <w:t>}</w:t>
+      </w:r>
+    </w:p>
+    <w:p>
+      <w:r>
+        <w:t xml:space="preserve">That’s where we got the </w:t>
+      </w:r>
+      <w:proofErr w:type="spellStart"/>
+      <w:r>
+        <w:t>webkit</w:t>
+      </w:r>
+      <w:proofErr w:type="spellEnd"/>
+      <w:r>
+        <w:t xml:space="preserve"> shadow box</w:t>
       </w:r>
     </w:p>
     <w:p/>

</xml_diff>

<commit_message>
Dyamic data for Online and showmore friends react Components
</commit_message>
<xml_diff>
--- a/Documentation/Swap Shop MERN project.docx
+++ b/Documentation/Swap Shop MERN project.docx
@@ -51,52 +51,20 @@
           <w:sz w:val="28"/>
           <w:szCs w:val="28"/>
         </w:rPr>
-        <w:t xml:space="preserve">PHASE I : REST API with </w:t>
-      </w:r>
-      <w:proofErr w:type="spellStart"/>
+        <w:t>PHASE I : REST API with MongoDb</w:t>
+      </w:r>
+    </w:p>
+    <w:p>
       <w:r>
         <w:rPr>
           <w:b/>
           <w:bCs/>
-          <w:sz w:val="28"/>
-          <w:szCs w:val="28"/>
-        </w:rPr>
-        <w:t>MongoDb</w:t>
-      </w:r>
-      <w:proofErr w:type="spellEnd"/>
-    </w:p>
-    <w:p>
-      <w:r>
-        <w:rPr>
-          <w:b/>
-          <w:bCs/>
         </w:rPr>
         <w:t>*</w:t>
       </w:r>
       <w:r>
-        <w:t xml:space="preserve">Creating </w:t>
-      </w:r>
-      <w:proofErr w:type="spellStart"/>
-      <w:r>
-        <w:t>package.json</w:t>
-      </w:r>
-      <w:proofErr w:type="spellEnd"/>
-      <w:r>
-        <w:t xml:space="preserve"> -&gt; </w:t>
-      </w:r>
-      <w:proofErr w:type="spellStart"/>
-      <w:r>
-        <w:t>npm</w:t>
-      </w:r>
-      <w:proofErr w:type="spellEnd"/>
-      <w:r>
-        <w:t xml:space="preserve"> </w:t>
-      </w:r>
-      <w:proofErr w:type="spellStart"/>
-      <w:r>
-        <w:t>init</w:t>
-      </w:r>
-      <w:proofErr w:type="spellEnd"/>
+        <w:t>Creating package.json -&gt; npm init</w:t>
+      </w:r>
     </w:p>
     <w:p>
       <w:r>
@@ -109,37 +77,8 @@
     </w:p>
     <w:p>
       <w:r>
-        <w:t>*</w:t>
-      </w:r>
-      <w:proofErr w:type="spellStart"/>
-      <w:r>
-        <w:t>npm</w:t>
-      </w:r>
-      <w:proofErr w:type="spellEnd"/>
-      <w:r>
-        <w:t xml:space="preserve"> add express mongoose </w:t>
-      </w:r>
-      <w:proofErr w:type="spellStart"/>
-      <w:r>
-        <w:t>dotenv</w:t>
-      </w:r>
-      <w:proofErr w:type="spellEnd"/>
-      <w:r>
-        <w:t xml:space="preserve"> helmet </w:t>
-      </w:r>
-      <w:proofErr w:type="spellStart"/>
-      <w:r>
-        <w:t>morgan</w:t>
-      </w:r>
-      <w:proofErr w:type="spellEnd"/>
-      <w:r>
-        <w:t xml:space="preserve"> </w:t>
-      </w:r>
-      <w:proofErr w:type="spellStart"/>
-      <w:r>
-        <w:t>nodemon</w:t>
-      </w:r>
-      <w:proofErr w:type="spellEnd"/>
+        <w:t>*npm add express mongoose dotenv helmet morgan nodemon</w:t>
+      </w:r>
     </w:p>
     <w:p>
       <w:r>
@@ -159,15 +98,7 @@
         <w:t xml:space="preserve">           -</w:t>
       </w:r>
       <w:r>
-        <w:t xml:space="preserve"> </w:t>
-      </w:r>
-      <w:proofErr w:type="spellStart"/>
-      <w:r>
-        <w:t>dotenv</w:t>
-      </w:r>
-      <w:proofErr w:type="spellEnd"/>
-      <w:r>
-        <w:t xml:space="preserve"> docs : </w:t>
+        <w:t xml:space="preserve"> dotenv docs : </w:t>
       </w:r>
       <w:hyperlink r:id="rId7" w:history="1">
         <w:r>
@@ -189,29 +120,13 @@
         <w:t xml:space="preserve">: </w:t>
       </w:r>
       <w:r>
-        <w:t xml:space="preserve">After creating </w:t>
-      </w:r>
-      <w:proofErr w:type="spellStart"/>
-      <w:r>
-        <w:t>mongoDb</w:t>
-      </w:r>
-      <w:proofErr w:type="spellEnd"/>
-      <w:r>
-        <w:t xml:space="preserve"> its </w:t>
+        <w:t xml:space="preserve">After creating mongoDb its </w:t>
       </w:r>
       <w:r>
         <w:t xml:space="preserve">going </w:t>
       </w:r>
       <w:r>
-        <w:t xml:space="preserve">on to give us some  secrete </w:t>
-      </w:r>
-      <w:proofErr w:type="spellStart"/>
-      <w:r>
-        <w:t>url</w:t>
-      </w:r>
-      <w:proofErr w:type="spellEnd"/>
-      <w:r>
-        <w:t xml:space="preserve"> which includes our</w:t>
+        <w:t>on to give us some  secrete url which includes our</w:t>
       </w:r>
       <w:r>
         <w:t xml:space="preserve"> database , server name user names and our passwords.</w:t>
@@ -239,29 +154,13 @@
         <w:ind w:left="1440"/>
       </w:pPr>
       <w:r>
-        <w:t xml:space="preserve">: Secure request made to the server, because some request </w:t>
-      </w:r>
-      <w:proofErr w:type="spellStart"/>
-      <w:r>
-        <w:t>hearder</w:t>
-      </w:r>
-      <w:proofErr w:type="spellEnd"/>
-      <w:r>
-        <w:t xml:space="preserve"> contains some valuable properties inside.</w:t>
+        <w:t>: Secure request made to the server, because some request hearder contains some valuable properties inside.</w:t>
       </w:r>
     </w:p>
     <w:p>
       <w:r>
         <w:tab/>
-        <w:t>-</w:t>
-      </w:r>
-      <w:proofErr w:type="spellStart"/>
-      <w:r>
-        <w:t>morgan</w:t>
-      </w:r>
-      <w:proofErr w:type="spellEnd"/>
-      <w:r>
-        <w:t xml:space="preserve"> docs : </w:t>
+        <w:t xml:space="preserve">-morgan docs : </w:t>
       </w:r>
       <w:hyperlink r:id="rId9" w:history="1">
         <w:r>
@@ -283,15 +182,7 @@
     <w:p>
       <w:r>
         <w:tab/>
-        <w:t>-</w:t>
-      </w:r>
-      <w:proofErr w:type="spellStart"/>
-      <w:r>
-        <w:t>nodemon</w:t>
-      </w:r>
-      <w:proofErr w:type="spellEnd"/>
-      <w:r>
-        <w:t xml:space="preserve"> docs : </w:t>
+        <w:t xml:space="preserve">-nodemon docs : </w:t>
       </w:r>
       <w:hyperlink r:id="rId10" w:history="1">
         <w:r>
@@ -307,15 +198,7 @@
         <w:ind w:left="1440"/>
       </w:pPr>
       <w:r>
-        <w:t xml:space="preserve">: Whenever we make changes inside the files we must go back to restart the console to record the new updates/changes. </w:t>
-      </w:r>
-      <w:proofErr w:type="spellStart"/>
-      <w:r>
-        <w:t>Nodemon</w:t>
-      </w:r>
-      <w:proofErr w:type="spellEnd"/>
-      <w:r>
-        <w:t xml:space="preserve"> allows us to start the server once anytime we make changes it will refresh the application automatically.so it is listening to the files.</w:t>
+        <w:t>: Whenever we make changes inside the files we must go back to restart the console to record the new updates/changes. Nodemon allows us to start the server once anytime we make changes it will refresh the application automatically.so it is listening to the files.</w:t>
       </w:r>
     </w:p>
     <w:p>
@@ -323,48 +206,24 @@
         <w:ind w:left="1440"/>
       </w:pPr>
       <w:r>
-        <w:t xml:space="preserve">: code =&gt; </w:t>
-      </w:r>
-      <w:proofErr w:type="spellStart"/>
-      <w:r>
-        <w:t>package.json</w:t>
-      </w:r>
-      <w:proofErr w:type="spellEnd"/>
-      <w:r>
-        <w:t xml:space="preserve"> line 7 : delete test and add start</w:t>
+        <w:t>: code =&gt; package.json line 7 : delete test and add start</w:t>
+      </w:r>
+      <w:r>
+        <w:t xml:space="preserve"> nodemon mainfile.js</w:t>
+      </w:r>
+    </w:p>
+    <w:p>
+      <w:r>
+        <w:t>*npm start =&gt; initiating the server</w:t>
+      </w:r>
+    </w:p>
+    <w:p>
+      <w:r>
+        <w:t>*</w:t>
       </w:r>
       <w:r>
         <w:t xml:space="preserve"> </w:t>
       </w:r>
-      <w:proofErr w:type="spellStart"/>
-      <w:r>
-        <w:t>nodemon</w:t>
-      </w:r>
-      <w:proofErr w:type="spellEnd"/>
-      <w:r>
-        <w:t xml:space="preserve"> mainfile.js</w:t>
-      </w:r>
-    </w:p>
-    <w:p>
-      <w:r>
-        <w:t>*</w:t>
-      </w:r>
-      <w:proofErr w:type="spellStart"/>
-      <w:r>
-        <w:t>npm</w:t>
-      </w:r>
-      <w:proofErr w:type="spellEnd"/>
-      <w:r>
-        <w:t xml:space="preserve"> start =&gt; initiating the server</w:t>
-      </w:r>
-    </w:p>
-    <w:p>
-      <w:r>
-        <w:t>*</w:t>
-      </w:r>
-      <w:r>
-        <w:t xml:space="preserve"> </w:t>
-      </w:r>
       <w:r>
         <w:t>Express is a</w:t>
       </w:r>
@@ -381,15 +240,7 @@
     <w:p/>
     <w:p>
       <w:r>
-        <w:t xml:space="preserve">*Configure </w:t>
-      </w:r>
-      <w:proofErr w:type="spellStart"/>
-      <w:r>
-        <w:t>dotenv</w:t>
-      </w:r>
-      <w:proofErr w:type="spellEnd"/>
-      <w:r>
-        <w:t xml:space="preserve"> </w:t>
+        <w:t xml:space="preserve">*Configure dotenv </w:t>
       </w:r>
       <w:r>
         <w:t>to enable usage and write all the secrete keys in the .env file</w:t>
@@ -414,13 +265,8 @@
       <w:r>
         <w:t xml:space="preserve">-we obtained it on the </w:t>
       </w:r>
-      <w:proofErr w:type="spellStart"/>
-      <w:r>
-        <w:t>mongoDb</w:t>
-      </w:r>
-      <w:proofErr w:type="spellEnd"/>
-      <w:r>
-        <w:t xml:space="preserve"> cloud </w:t>
+      <w:r>
+        <w:t xml:space="preserve">mongoDb cloud </w:t>
       </w:r>
       <w:r>
         <w:t xml:space="preserve">  </w:t>
@@ -439,13 +285,8 @@
       <w:r>
         <w:t>*</w:t>
       </w:r>
-      <w:proofErr w:type="spellStart"/>
-      <w:r>
-        <w:t>morgan</w:t>
-      </w:r>
-      <w:proofErr w:type="spellEnd"/>
-      <w:r>
-        <w:t xml:space="preserve"> library is working because we are getting this string</w:t>
+      <w:r>
+        <w:t>morgan library is working because we are getting this string</w:t>
       </w:r>
     </w:p>
     <w:p>
@@ -519,7 +360,6 @@
           <w:szCs w:val="26"/>
         </w:rPr>
       </w:pPr>
-      <w:proofErr w:type="spellStart"/>
       <w:r>
         <w:rPr>
           <w:rFonts w:ascii="Consolas" w:eastAsia="Times New Roman" w:hAnsi="Consolas" w:cs="Times New Roman"/>
@@ -547,7 +387,6 @@
         </w:rPr>
         <w:t>get</w:t>
       </w:r>
-      <w:proofErr w:type="spellEnd"/>
       <w:r>
         <w:rPr>
           <w:rFonts w:ascii="Consolas" w:eastAsia="Times New Roman" w:hAnsi="Consolas" w:cs="Times New Roman"/>
@@ -575,7 +414,6 @@
         </w:rPr>
         <w:t>,(</w:t>
       </w:r>
-      <w:proofErr w:type="spellStart"/>
       <w:r>
         <w:rPr>
           <w:rFonts w:ascii="Consolas" w:eastAsia="Times New Roman" w:hAnsi="Consolas" w:cs="Times New Roman"/>
@@ -603,7 +441,6 @@
         </w:rPr>
         <w:t>res</w:t>
       </w:r>
-      <w:proofErr w:type="spellEnd"/>
       <w:r>
         <w:rPr>
           <w:rFonts w:ascii="Consolas" w:eastAsia="Times New Roman" w:hAnsi="Consolas" w:cs="Times New Roman"/>
@@ -652,7 +489,6 @@
         </w:rPr>
         <w:t xml:space="preserve">    </w:t>
       </w:r>
-      <w:proofErr w:type="spellStart"/>
       <w:r>
         <w:rPr>
           <w:rFonts w:ascii="Consolas" w:eastAsia="Times New Roman" w:hAnsi="Consolas" w:cs="Times New Roman"/>
@@ -680,7 +516,6 @@
         </w:rPr>
         <w:t>send</w:t>
       </w:r>
-      <w:proofErr w:type="spellEnd"/>
       <w:r>
         <w:rPr>
           <w:rFonts w:ascii="Consolas" w:eastAsia="Times New Roman" w:hAnsi="Consolas" w:cs="Times New Roman"/>
@@ -697,27 +532,7 @@
           <w:sz w:val="26"/>
           <w:szCs w:val="26"/>
         </w:rPr>
-        <w:t xml:space="preserve">"Congratulations on making hosting your first ever simple </w:t>
-      </w:r>
-      <w:proofErr w:type="spellStart"/>
-      <w:r>
-        <w:rPr>
-          <w:rFonts w:ascii="Consolas" w:eastAsia="Times New Roman" w:hAnsi="Consolas" w:cs="Times New Roman"/>
-          <w:color w:val="CE9178"/>
-          <w:sz w:val="26"/>
-          <w:szCs w:val="26"/>
-        </w:rPr>
-        <w:t>wep</w:t>
-      </w:r>
-      <w:proofErr w:type="spellEnd"/>
-      <w:r>
-        <w:rPr>
-          <w:rFonts w:ascii="Consolas" w:eastAsia="Times New Roman" w:hAnsi="Consolas" w:cs="Times New Roman"/>
-          <w:color w:val="CE9178"/>
-          <w:sz w:val="26"/>
-          <w:szCs w:val="26"/>
-        </w:rPr>
-        <w:t xml:space="preserve"> page Mighty!!!"</w:t>
+        <w:t>"Congratulations on making hosting your first ever simple wep page Mighty!!!"</w:t>
       </w:r>
       <w:r>
         <w:rPr>
@@ -773,7 +588,6 @@
           <w:szCs w:val="26"/>
         </w:rPr>
       </w:pPr>
-      <w:proofErr w:type="spellStart"/>
       <w:r>
         <w:rPr>
           <w:rFonts w:ascii="Consolas" w:eastAsia="Times New Roman" w:hAnsi="Consolas" w:cs="Times New Roman"/>
@@ -801,7 +615,6 @@
         </w:rPr>
         <w:t>get</w:t>
       </w:r>
-      <w:proofErr w:type="spellEnd"/>
       <w:r>
         <w:rPr>
           <w:rFonts w:ascii="Consolas" w:eastAsia="Times New Roman" w:hAnsi="Consolas" w:cs="Times New Roman"/>
@@ -829,7 +642,6 @@
         </w:rPr>
         <w:t>,(</w:t>
       </w:r>
-      <w:proofErr w:type="spellStart"/>
       <w:r>
         <w:rPr>
           <w:rFonts w:ascii="Consolas" w:eastAsia="Times New Roman" w:hAnsi="Consolas" w:cs="Times New Roman"/>
@@ -857,7 +669,6 @@
         </w:rPr>
         <w:t>res</w:t>
       </w:r>
-      <w:proofErr w:type="spellEnd"/>
       <w:r>
         <w:rPr>
           <w:rFonts w:ascii="Consolas" w:eastAsia="Times New Roman" w:hAnsi="Consolas" w:cs="Times New Roman"/>
@@ -906,7 +717,6 @@
         </w:rPr>
         <w:t xml:space="preserve">    </w:t>
       </w:r>
-      <w:proofErr w:type="spellStart"/>
       <w:r>
         <w:rPr>
           <w:rFonts w:ascii="Consolas" w:eastAsia="Times New Roman" w:hAnsi="Consolas" w:cs="Times New Roman"/>
@@ -934,7 +744,6 @@
         </w:rPr>
         <w:t>send</w:t>
       </w:r>
-      <w:proofErr w:type="spellEnd"/>
       <w:r>
         <w:rPr>
           <w:rFonts w:ascii="Consolas" w:eastAsia="Times New Roman" w:hAnsi="Consolas" w:cs="Times New Roman"/>
@@ -990,13 +799,8 @@
         <w:t>*</w:t>
       </w:r>
       <w:r>
-        <w:t xml:space="preserve">we not using this lines of code since we are using the rest </w:t>
-      </w:r>
-      <w:proofErr w:type="spellStart"/>
-      <w:r>
-        <w:t>api</w:t>
-      </w:r>
-      <w:proofErr w:type="spellEnd"/>
+        <w:t>we not using this lines of code since we are using the rest api</w:t>
+      </w:r>
       <w:r>
         <w:t>.</w:t>
       </w:r>
@@ -1050,23 +854,10 @@
         <w:t>*</w:t>
       </w:r>
       <w:r>
-        <w:t>property “</w:t>
-      </w:r>
-      <w:proofErr w:type="spellStart"/>
-      <w:r>
-        <w:t>type:Array,default</w:t>
-      </w:r>
-      <w:proofErr w:type="spellEnd"/>
-      <w:r>
-        <w:t xml:space="preserve">:[] “ in </w:t>
-      </w:r>
-      <w:proofErr w:type="spellStart"/>
-      <w:r>
-        <w:t>follwers</w:t>
-      </w:r>
-      <w:proofErr w:type="spellEnd"/>
-      <w:r>
-        <w:t>/following -&gt; this will all the users that are following you or that you are following</w:t>
+        <w:t>property “type:Array,default</w:t>
+      </w:r>
+      <w:r>
+        <w:t>:[] “ in follwers/following -&gt; this will all the users that are following you or that you are following</w:t>
       </w:r>
       <w:r>
         <w:t>.</w:t>
@@ -1086,7 +877,6 @@
       <w:r>
         <w:t xml:space="preserve">*” </w:t>
       </w:r>
-      <w:proofErr w:type="spellStart"/>
       <w:r>
         <w:rPr>
           <w:rFonts w:ascii="Consolas" w:eastAsia="Times New Roman" w:hAnsi="Consolas" w:cs="Times New Roman"/>
@@ -1114,7 +904,6 @@
         </w:rPr>
         <w:t>exports</w:t>
       </w:r>
-      <w:proofErr w:type="spellEnd"/>
       <w:r>
         <w:rPr>
           <w:rFonts w:ascii="Consolas" w:eastAsia="Times New Roman" w:hAnsi="Consolas" w:cs="Times New Roman"/>
@@ -1142,7 +931,6 @@
         </w:rPr>
         <w:t xml:space="preserve"> </w:t>
       </w:r>
-      <w:proofErr w:type="spellStart"/>
       <w:r>
         <w:rPr>
           <w:rFonts w:ascii="Consolas" w:eastAsia="Times New Roman" w:hAnsi="Consolas" w:cs="Times New Roman"/>
@@ -1170,7 +958,6 @@
         </w:rPr>
         <w:t>model</w:t>
       </w:r>
-      <w:proofErr w:type="spellEnd"/>
       <w:r>
         <w:rPr>
           <w:rFonts w:ascii="Consolas" w:eastAsia="Times New Roman" w:hAnsi="Consolas" w:cs="Times New Roman"/>
@@ -1198,7 +985,6 @@
         </w:rPr>
         <w:t>,</w:t>
       </w:r>
-      <w:proofErr w:type="spellStart"/>
       <w:r>
         <w:rPr>
           <w:rFonts w:ascii="Consolas" w:eastAsia="Times New Roman" w:hAnsi="Consolas" w:cs="Times New Roman"/>
@@ -1208,7 +994,6 @@
         </w:rPr>
         <w:t>UserSchema</w:t>
       </w:r>
-      <w:proofErr w:type="spellEnd"/>
       <w:r>
         <w:rPr>
           <w:rFonts w:ascii="Consolas" w:eastAsia="Times New Roman" w:hAnsi="Consolas" w:cs="Times New Roman"/>
@@ -1286,23 +1071,7 @@
     </w:p>
     <w:p>
       <w:r>
-        <w:t>*</w:t>
-      </w:r>
-      <w:proofErr w:type="spellStart"/>
-      <w:r>
-        <w:t>npm</w:t>
-      </w:r>
-      <w:proofErr w:type="spellEnd"/>
-      <w:r>
-        <w:t xml:space="preserve"> add </w:t>
-      </w:r>
-      <w:proofErr w:type="spellStart"/>
-      <w:r>
-        <w:t>bcrypt</w:t>
-      </w:r>
-      <w:proofErr w:type="spellEnd"/>
-      <w:r>
-        <w:t xml:space="preserve"> =&gt; library used to hash the password: </w:t>
+        <w:t xml:space="preserve">*npm add bcrypt =&gt; library used to hash the password: </w:t>
       </w:r>
     </w:p>
     <w:p>
@@ -1375,15 +1144,7 @@
     <w:p>
       <w:r>
         <w:tab/>
-        <w:t xml:space="preserve">FIX: Log the connection and </w:t>
-      </w:r>
-      <w:proofErr w:type="spellStart"/>
-      <w:r>
-        <w:t>expoliot</w:t>
-      </w:r>
-      <w:proofErr w:type="spellEnd"/>
-      <w:r>
-        <w:t xml:space="preserve"> the error</w:t>
+        <w:t>FIX: Log the connection and expoliot the error</w:t>
       </w:r>
     </w:p>
     <w:p>
@@ -1415,7 +1176,6 @@
         </w:rPr>
         <w:t xml:space="preserve"> </w:t>
       </w:r>
-      <w:proofErr w:type="spellStart"/>
       <w:r>
         <w:rPr>
           <w:rFonts w:ascii="Consolas" w:eastAsia="Times New Roman" w:hAnsi="Consolas" w:cs="Times New Roman"/>
@@ -1425,7 +1185,6 @@
         </w:rPr>
         <w:t>db</w:t>
       </w:r>
-      <w:proofErr w:type="spellEnd"/>
       <w:r>
         <w:rPr>
           <w:rFonts w:ascii="Consolas" w:eastAsia="Times New Roman" w:hAnsi="Consolas" w:cs="Times New Roman"/>
@@ -1453,7 +1212,6 @@
         </w:rPr>
         <w:t xml:space="preserve"> </w:t>
       </w:r>
-      <w:proofErr w:type="spellStart"/>
       <w:r>
         <w:rPr>
           <w:rFonts w:ascii="Consolas" w:eastAsia="Times New Roman" w:hAnsi="Consolas" w:cs="Times New Roman"/>
@@ -1481,7 +1239,6 @@
         </w:rPr>
         <w:t>connection</w:t>
       </w:r>
-      <w:proofErr w:type="spellEnd"/>
     </w:p>
     <w:p>
       <w:pPr>
@@ -1506,7 +1263,6 @@
           <w:szCs w:val="26"/>
         </w:rPr>
       </w:pPr>
-      <w:proofErr w:type="spellStart"/>
       <w:r>
         <w:rPr>
           <w:rFonts w:ascii="Consolas" w:eastAsia="Times New Roman" w:hAnsi="Consolas" w:cs="Times New Roman"/>
@@ -1534,7 +1290,6 @@
         </w:rPr>
         <w:t>on</w:t>
       </w:r>
-      <w:proofErr w:type="spellEnd"/>
       <w:r>
         <w:rPr>
           <w:rFonts w:ascii="Consolas" w:eastAsia="Times New Roman" w:hAnsi="Consolas" w:cs="Times New Roman"/>
@@ -1662,17 +1417,7 @@
           <w:sz w:val="26"/>
           <w:szCs w:val="26"/>
         </w:rPr>
-        <w:t xml:space="preserve">'Database connection has failed my G!...error </w:t>
-      </w:r>
-      <w:proofErr w:type="spellStart"/>
-      <w:r>
-        <w:rPr>
-          <w:rFonts w:ascii="Consolas" w:eastAsia="Times New Roman" w:hAnsi="Consolas" w:cs="Times New Roman"/>
-          <w:color w:val="CE9178"/>
-          <w:sz w:val="26"/>
-          <w:szCs w:val="26"/>
-        </w:rPr>
-        <w:t>is'</w:t>
+        <w:t>'Database connection has failed my G!...error is'</w:t>
       </w:r>
       <w:r>
         <w:rPr>
@@ -1692,7 +1437,6 @@
         </w:rPr>
         <w:t>err</w:t>
       </w:r>
-      <w:proofErr w:type="spellEnd"/>
       <w:r>
         <w:rPr>
           <w:rFonts w:ascii="Consolas" w:eastAsia="Times New Roman" w:hAnsi="Consolas" w:cs="Times New Roman"/>
@@ -1735,7 +1479,6 @@
           <w:szCs w:val="26"/>
         </w:rPr>
       </w:pPr>
-      <w:proofErr w:type="spellStart"/>
       <w:r>
         <w:rPr>
           <w:rFonts w:ascii="Consolas" w:eastAsia="Times New Roman" w:hAnsi="Consolas" w:cs="Times New Roman"/>
@@ -1763,7 +1506,6 @@
         </w:rPr>
         <w:t>once</w:t>
       </w:r>
-      <w:proofErr w:type="spellEnd"/>
       <w:r>
         <w:rPr>
           <w:rFonts w:ascii="Consolas" w:eastAsia="Times New Roman" w:hAnsi="Consolas" w:cs="Times New Roman"/>
@@ -1873,27 +1615,7 @@
           <w:sz w:val="26"/>
           <w:szCs w:val="26"/>
         </w:rPr>
-        <w:t xml:space="preserve">'Database Connection </w:t>
-      </w:r>
-      <w:proofErr w:type="spellStart"/>
-      <w:r>
-        <w:rPr>
-          <w:rFonts w:ascii="Consolas" w:eastAsia="Times New Roman" w:hAnsi="Consolas" w:cs="Times New Roman"/>
-          <w:color w:val="CE9178"/>
-          <w:sz w:val="26"/>
-          <w:szCs w:val="26"/>
-        </w:rPr>
-        <w:t>succesful,Good</w:t>
-      </w:r>
-      <w:proofErr w:type="spellEnd"/>
-      <w:r>
-        <w:rPr>
-          <w:rFonts w:ascii="Consolas" w:eastAsia="Times New Roman" w:hAnsi="Consolas" w:cs="Times New Roman"/>
-          <w:color w:val="CE9178"/>
-          <w:sz w:val="26"/>
-          <w:szCs w:val="26"/>
-        </w:rPr>
-        <w:t xml:space="preserve"> job!'</w:t>
+        <w:t>'Database Connection succesful,Good job!'</w:t>
       </w:r>
       <w:r>
         <w:rPr>
@@ -1967,18 +1689,10 @@
         <w:t>loud error cannot send requests”</w:t>
       </w:r>
       <w:r>
-        <w:t xml:space="preserve"> =&gt; you must install the postman </w:t>
-      </w:r>
-      <w:proofErr w:type="spellStart"/>
-      <w:r>
-        <w:t>de</w:t>
-      </w:r>
-      <w:r>
-        <w:t>sktop,double</w:t>
-      </w:r>
-      <w:proofErr w:type="spellEnd"/>
-      <w:r>
-        <w:t xml:space="preserve"> click on it (it won’t open) then re-se</w:t>
+        <w:t xml:space="preserve"> =&gt; you must install the postman de</w:t>
+      </w:r>
+      <w:r>
+        <w:t>sktop,double click on it (it won’t open) then re-se</w:t>
       </w:r>
       <w:r>
         <w:t>nd the request on cloud.</w:t>
@@ -1997,32 +1711,11 @@
       <w:r>
         <w:t xml:space="preserve"> </w:t>
       </w:r>
-      <w:proofErr w:type="spellStart"/>
-      <w:r>
-        <w:t>accomapanied</w:t>
-      </w:r>
-      <w:proofErr w:type="spellEnd"/>
-      <w:r>
-        <w:t xml:space="preserve"> with “await”</w:t>
-      </w:r>
-      <w:r>
-        <w:t xml:space="preserve"> </w:t>
-      </w:r>
-      <w:proofErr w:type="spellStart"/>
-      <w:r>
-        <w:t>corresposnds</w:t>
-      </w:r>
-      <w:proofErr w:type="spellEnd"/>
-      <w:r>
-        <w:t xml:space="preserve"> to the name of the database on postman . </w:t>
-      </w:r>
-      <w:proofErr w:type="spellStart"/>
-      <w:r>
-        <w:t>i.e</w:t>
-      </w:r>
-      <w:proofErr w:type="spellEnd"/>
-      <w:r>
-        <w:t xml:space="preserve"> </w:t>
+      <w:r>
+        <w:t>accomapanied with “await”</w:t>
+      </w:r>
+      <w:r>
+        <w:t xml:space="preserve"> corresposnds to the name of the database on postman . i.e </w:t>
       </w:r>
       <w:r>
         <w:t xml:space="preserve"> </w:t>
@@ -2116,7 +1809,6 @@
         </w:rPr>
         <w:t xml:space="preserve"> </w:t>
       </w:r>
-      <w:proofErr w:type="spellStart"/>
       <w:r>
         <w:rPr>
           <w:rFonts w:ascii="Consolas" w:eastAsia="Times New Roman" w:hAnsi="Consolas" w:cs="Times New Roman"/>
@@ -2144,7 +1836,6 @@
         </w:rPr>
         <w:t>save</w:t>
       </w:r>
-      <w:proofErr w:type="spellEnd"/>
       <w:r>
         <w:rPr>
           <w:rFonts w:ascii="Consolas" w:eastAsia="Times New Roman" w:hAnsi="Consolas" w:cs="Times New Roman"/>
@@ -2247,7 +1938,6 @@
         </w:rPr>
         <w:t xml:space="preserve"> </w:t>
       </w:r>
-      <w:proofErr w:type="spellStart"/>
       <w:r>
         <w:rPr>
           <w:rFonts w:ascii="Consolas" w:eastAsia="Times New Roman" w:hAnsi="Consolas" w:cs="Times New Roman"/>
@@ -2275,7 +1965,6 @@
         </w:rPr>
         <w:t>findOne</w:t>
       </w:r>
-      <w:proofErr w:type="spellEnd"/>
       <w:r>
         <w:rPr>
           <w:rFonts w:ascii="Consolas" w:eastAsia="Times New Roman" w:hAnsi="Consolas" w:cs="Times New Roman"/>
@@ -2285,7 +1974,6 @@
         </w:rPr>
         <w:t>({</w:t>
       </w:r>
-      <w:proofErr w:type="spellStart"/>
       <w:r>
         <w:rPr>
           <w:rFonts w:ascii="Consolas" w:eastAsia="Times New Roman" w:hAnsi="Consolas" w:cs="Times New Roman"/>
@@ -2331,7 +2019,6 @@
         </w:rPr>
         <w:t>email</w:t>
       </w:r>
-      <w:proofErr w:type="spellEnd"/>
       <w:r>
         <w:rPr>
           <w:rFonts w:ascii="Consolas" w:eastAsia="Times New Roman" w:hAnsi="Consolas" w:cs="Times New Roman"/>
@@ -2503,14 +2190,7 @@
       </w:r>
       <w:r>
         <w:tab/>
-      </w:r>
-      <w:proofErr w:type="spellStart"/>
-      <w:r>
-        <w:t>body.password</w:t>
-      </w:r>
-      <w:proofErr w:type="spellEnd"/>
-      <w:r>
-        <w:t xml:space="preserve"> with the</w:t>
+        <w:t>body.password with the</w:t>
       </w:r>
       <w:r>
         <w:t xml:space="preserve"> new</w:t>
@@ -2612,7 +2292,6 @@
         </w:rPr>
         <w:t xml:space="preserve"> </w:t>
       </w:r>
-      <w:proofErr w:type="spellStart"/>
       <w:r>
         <w:rPr>
           <w:rFonts w:ascii="Consolas" w:eastAsia="Times New Roman" w:hAnsi="Consolas" w:cs="Times New Roman"/>
@@ -2640,7 +2319,6 @@
         </w:rPr>
         <w:t>findByIdAndUpdate</w:t>
       </w:r>
-      <w:proofErr w:type="spellEnd"/>
       <w:r>
         <w:rPr>
           <w:rFonts w:ascii="Consolas" w:eastAsia="Times New Roman" w:hAnsi="Consolas" w:cs="Times New Roman"/>
@@ -2743,7 +2421,6 @@
         </w:rPr>
         <w:t xml:space="preserve"> </w:t>
       </w:r>
-      <w:proofErr w:type="spellStart"/>
       <w:r>
         <w:rPr>
           <w:rFonts w:ascii="Consolas" w:eastAsia="Times New Roman" w:hAnsi="Consolas" w:cs="Times New Roman"/>
@@ -2771,7 +2448,6 @@
         </w:rPr>
         <w:t>body</w:t>
       </w:r>
-      <w:proofErr w:type="spellEnd"/>
       <w:r>
         <w:rPr>
           <w:rFonts w:ascii="Consolas" w:eastAsia="Times New Roman" w:hAnsi="Consolas" w:cs="Times New Roman"/>
@@ -2808,53 +2484,16 @@
         <w:t>Finds the user in the database by the provided id and it changes whichever parameter specified on postman</w:t>
       </w:r>
       <w:r>
-        <w:t>..(</w:t>
-      </w:r>
-      <w:proofErr w:type="spellStart"/>
-      <w:r>
-        <w:t>wherether</w:t>
-      </w:r>
-      <w:proofErr w:type="spellEnd"/>
-      <w:r>
-        <w:t xml:space="preserve"> it is city </w:t>
-      </w:r>
-      <w:proofErr w:type="spellStart"/>
-      <w:r>
-        <w:t>relation,from</w:t>
-      </w:r>
-      <w:proofErr w:type="spellEnd"/>
-      <w:r>
-        <w:t xml:space="preserve"> </w:t>
-      </w:r>
-      <w:proofErr w:type="spellStart"/>
-      <w:r>
-        <w:t>etc</w:t>
-      </w:r>
-      <w:proofErr w:type="spellEnd"/>
-      <w:r>
-        <w:t>) the code “</w:t>
-      </w:r>
-      <w:r>
-        <w:t>{$</w:t>
-      </w:r>
-      <w:proofErr w:type="spellStart"/>
-      <w:r>
-        <w:t>set:req.body</w:t>
-      </w:r>
-      <w:proofErr w:type="spellEnd"/>
+        <w:t>..(wherether it is city relation,from etc) the code “</w:t>
+      </w:r>
+      <w:r>
+        <w:t>{$set:req.body</w:t>
+      </w:r>
       <w:r>
         <w:t>,}</w:t>
       </w:r>
       <w:r>
-        <w:t xml:space="preserve">”handles all those </w:t>
-      </w:r>
-      <w:proofErr w:type="spellStart"/>
-      <w:r>
-        <w:t>generala</w:t>
-      </w:r>
-      <w:proofErr w:type="spellEnd"/>
-      <w:r>
-        <w:t xml:space="preserve"> properties (those without required in them)</w:t>
+        <w:t>”handles all those generala properties (those without required in them)</w:t>
       </w:r>
     </w:p>
     <w:p/>
@@ -2896,27 +2535,7 @@
           <w:sz w:val="26"/>
           <w:szCs w:val="26"/>
         </w:rPr>
-        <w:t xml:space="preserve">//omit </w:t>
-      </w:r>
-      <w:proofErr w:type="spellStart"/>
-      <w:r>
-        <w:rPr>
-          <w:rFonts w:ascii="Consolas" w:eastAsia="Times New Roman" w:hAnsi="Consolas" w:cs="Times New Roman"/>
-          <w:color w:val="7CA668"/>
-          <w:sz w:val="26"/>
-          <w:szCs w:val="26"/>
-        </w:rPr>
-        <w:t>passwaord</w:t>
-      </w:r>
-      <w:proofErr w:type="spellEnd"/>
-      <w:r>
-        <w:rPr>
-          <w:rFonts w:ascii="Consolas" w:eastAsia="Times New Roman" w:hAnsi="Consolas" w:cs="Times New Roman"/>
-          <w:color w:val="7CA668"/>
-          <w:sz w:val="26"/>
-          <w:szCs w:val="26"/>
-        </w:rPr>
-        <w:t xml:space="preserve"> in the retrieval</w:t>
+        <w:t>//omit passwaord in the retrieval</w:t>
       </w:r>
     </w:p>
     <w:p>
@@ -2957,7 +2576,6 @@
         </w:rPr>
         <w:t xml:space="preserve"> {</w:t>
       </w:r>
-      <w:proofErr w:type="spellStart"/>
       <w:r>
         <w:rPr>
           <w:rFonts w:ascii="Consolas" w:eastAsia="Times New Roman" w:hAnsi="Consolas" w:cs="Times New Roman"/>
@@ -3003,7 +2621,6 @@
         </w:rPr>
         <w:t>createdAt</w:t>
       </w:r>
-      <w:proofErr w:type="spellEnd"/>
       <w:r>
         <w:rPr>
           <w:rFonts w:ascii="Consolas" w:eastAsia="Times New Roman" w:hAnsi="Consolas" w:cs="Times New Roman"/>
@@ -3058,7 +2675,6 @@
         </w:rPr>
         <w:t xml:space="preserve"> </w:t>
       </w:r>
-      <w:proofErr w:type="spellStart"/>
       <w:r>
         <w:rPr>
           <w:rFonts w:ascii="Consolas" w:eastAsia="Times New Roman" w:hAnsi="Consolas" w:cs="Times New Roman"/>
@@ -3086,7 +2702,6 @@
         </w:rPr>
         <w:t>_doc</w:t>
       </w:r>
-      <w:proofErr w:type="spellEnd"/>
     </w:p>
     <w:p>
       <w:pPr>
@@ -3108,7 +2723,6 @@
         </w:rPr>
         <w:t xml:space="preserve">        </w:t>
       </w:r>
-      <w:proofErr w:type="spellStart"/>
       <w:r>
         <w:rPr>
           <w:rFonts w:ascii="Consolas" w:eastAsia="Times New Roman" w:hAnsi="Consolas" w:cs="Times New Roman"/>
@@ -3136,7 +2750,6 @@
         </w:rPr>
         <w:t>status</w:t>
       </w:r>
-      <w:proofErr w:type="spellEnd"/>
       <w:r>
         <w:rPr>
           <w:rFonts w:ascii="Consolas" w:eastAsia="Times New Roman" w:hAnsi="Consolas" w:cs="Times New Roman"/>
@@ -3164,7 +2777,6 @@
         </w:rPr>
         <w:t>).</w:t>
       </w:r>
-      <w:proofErr w:type="spellStart"/>
       <w:r>
         <w:rPr>
           <w:rFonts w:ascii="Consolas" w:eastAsia="Times New Roman" w:hAnsi="Consolas" w:cs="Times New Roman"/>
@@ -3174,7 +2786,6 @@
         </w:rPr>
         <w:t>json</w:t>
       </w:r>
-      <w:proofErr w:type="spellEnd"/>
       <w:r>
         <w:rPr>
           <w:rFonts w:ascii="Consolas" w:eastAsia="Times New Roman" w:hAnsi="Consolas" w:cs="Times New Roman"/>
@@ -3205,50 +2816,18 @@
     </w:p>
     <w:p>
       <w:r>
-        <w:t xml:space="preserve">include other properties you don’t </w:t>
-      </w:r>
-      <w:proofErr w:type="spellStart"/>
-      <w:r>
-        <w:t>wan</w:t>
-      </w:r>
-      <w:proofErr w:type="spellEnd"/>
-      <w:r>
-        <w:t xml:space="preserve"> to be </w:t>
-      </w:r>
-      <w:proofErr w:type="spellStart"/>
-      <w:r>
-        <w:t>retrievd</w:t>
-      </w:r>
-      <w:proofErr w:type="spellEnd"/>
-      <w:r>
-        <w:t xml:space="preserve"> in the curly brackets</w:t>
-      </w:r>
-    </w:p>
-    <w:p>
-      <w:r>
-        <w:t>and note that “</w:t>
-      </w:r>
-      <w:proofErr w:type="spellStart"/>
-      <w:r>
-        <w:t>json</w:t>
-      </w:r>
-      <w:proofErr w:type="spellEnd"/>
-      <w:r>
-        <w:t xml:space="preserve">.(other)” that other is not optional without it we get an </w:t>
+        <w:t>include other properties you don’t wan to be retrievd in the curly brackets</w:t>
+      </w:r>
+    </w:p>
+    <w:p>
+      <w:r>
+        <w:t xml:space="preserve">and note that “json.(other)” that other is not optional without it we get an </w:t>
       </w:r>
       <w:r>
         <w:t>empty</w:t>
       </w:r>
       <w:r>
-        <w:t xml:space="preserve"> </w:t>
-      </w:r>
-      <w:proofErr w:type="spellStart"/>
-      <w:r>
-        <w:t>json</w:t>
-      </w:r>
-      <w:proofErr w:type="spellEnd"/>
-      <w:r>
-        <w:t xml:space="preserve"> string</w:t>
+        <w:t xml:space="preserve"> json string</w:t>
       </w:r>
     </w:p>
     <w:p/>
@@ -3260,15 +2839,7 @@
     </w:p>
     <w:p>
       <w:r>
-        <w:t xml:space="preserve">*Note that the </w:t>
-      </w:r>
-      <w:proofErr w:type="spellStart"/>
-      <w:r>
-        <w:t>the</w:t>
-      </w:r>
-      <w:proofErr w:type="spellEnd"/>
-      <w:r>
-        <w:t xml:space="preserve"> Id taken from the body is the one the</w:t>
+        <w:t>*Note that the the Id taken from the body is the one the</w:t>
       </w:r>
       <w:r>
         <w:t xml:space="preserve"> currently</w:t>
@@ -3277,23 +2848,7 @@
         <w:t xml:space="preserve"> logged </w:t>
       </w:r>
       <w:r>
-        <w:t xml:space="preserve">in user and the id from the </w:t>
-      </w:r>
-      <w:proofErr w:type="spellStart"/>
-      <w:r>
-        <w:t>parama</w:t>
-      </w:r>
-      <w:proofErr w:type="spellEnd"/>
-      <w:r>
-        <w:t xml:space="preserve"> (</w:t>
-      </w:r>
-      <w:proofErr w:type="spellStart"/>
-      <w:r>
-        <w:t>i.e</w:t>
-      </w:r>
-      <w:proofErr w:type="spellEnd"/>
-      <w:r>
-        <w:t xml:space="preserve"> the </w:t>
+        <w:t xml:space="preserve">in user and the id from the parama (i.e the </w:t>
       </w:r>
       <w:r>
         <w:t>id on the URL) is the one of the person we want to follow or unfollow.</w:t>
@@ -3308,31 +2863,7 @@
     </w:p>
     <w:p>
       <w:r>
-        <w:t xml:space="preserve">*Note that auth.js and users.js they both make use of the same parent class / mongoose schema “User”. So hence why we getting one database for both files on </w:t>
-      </w:r>
-      <w:proofErr w:type="spellStart"/>
-      <w:r>
-        <w:t>mongoDb</w:t>
-      </w:r>
-      <w:proofErr w:type="spellEnd"/>
-      <w:r>
-        <w:t xml:space="preserve"> atlas.(so basically </w:t>
-      </w:r>
-      <w:proofErr w:type="spellStart"/>
-      <w:r>
-        <w:t>putiing</w:t>
-      </w:r>
-      <w:proofErr w:type="spellEnd"/>
-      <w:r>
-        <w:t xml:space="preserve"> all the info of auth.js in </w:t>
-      </w:r>
-      <w:proofErr w:type="spellStart"/>
-      <w:r>
-        <w:t>user,js</w:t>
-      </w:r>
-      <w:proofErr w:type="spellEnd"/>
-      <w:r>
-        <w:t xml:space="preserve"> wouldn’t have causes any issues.)</w:t>
+        <w:t>*Note that auth.js and users.js they both make use of the same parent class / mongoose schema “User”. So hence why we getting one database for both files on mongoDb atlas.(so basically putiing all the info of auth.js in user,js wouldn’t have causes any issues.)</w:t>
       </w:r>
     </w:p>
     <w:p>
@@ -3342,15 +2873,7 @@
     </w:p>
     <w:p>
       <w:r>
-        <w:t xml:space="preserve">*In conclusion, each model/mongoose schema/parent class will have </w:t>
-      </w:r>
-      <w:proofErr w:type="spellStart"/>
-      <w:r>
-        <w:t>it’s</w:t>
-      </w:r>
-      <w:proofErr w:type="spellEnd"/>
-      <w:r>
-        <w:t xml:space="preserve"> own designated database.</w:t>
+        <w:t>*In conclusion, each model/mongoose schema/parent class will have it’s own designated database.</w:t>
       </w:r>
     </w:p>
     <w:p/>
@@ -3384,23 +2907,7 @@
     </w:p>
     <w:p>
       <w:r>
-        <w:t xml:space="preserve">*After creating the </w:t>
-      </w:r>
-      <w:proofErr w:type="spellStart"/>
-      <w:r>
-        <w:t>folder:type</w:t>
-      </w:r>
-      <w:proofErr w:type="spellEnd"/>
-      <w:r>
-        <w:t xml:space="preserve"> in “ </w:t>
-      </w:r>
-      <w:proofErr w:type="spellStart"/>
-      <w:r>
-        <w:t>npx</w:t>
-      </w:r>
-      <w:proofErr w:type="spellEnd"/>
-      <w:r>
-        <w:t xml:space="preserve"> create-react-app” note that the name of the folder must not be have caps.</w:t>
+        <w:t>*After creating the folder:type in “ npx create-react-app” note that the name of the folder must not be have caps.</w:t>
       </w:r>
     </w:p>
     <w:p>
@@ -3430,15 +2937,7 @@
     </w:p>
     <w:p>
       <w:r>
-        <w:t>*In the react-social start the website by typing out “</w:t>
-      </w:r>
-      <w:proofErr w:type="spellStart"/>
-      <w:r>
-        <w:t>npm</w:t>
-      </w:r>
-      <w:proofErr w:type="spellEnd"/>
-      <w:r>
-        <w:t xml:space="preserve"> start” and wait until it opens</w:t>
+        <w:t>*In the react-social start the website by typing out “npm start” and wait until it opens</w:t>
       </w:r>
     </w:p>
     <w:p>
@@ -3449,15 +2948,7 @@
     </w:p>
     <w:p>
       <w:r>
-        <w:t>*</w:t>
-      </w:r>
-      <w:proofErr w:type="spellStart"/>
-      <w:r>
-        <w:t>Documetation</w:t>
-      </w:r>
-      <w:proofErr w:type="spellEnd"/>
-      <w:r>
-        <w:t xml:space="preserve"> and installation is at : </w:t>
+        <w:t xml:space="preserve">*Documetation and installation is at : </w:t>
       </w:r>
       <w:hyperlink r:id="rId15" w:history="1">
         <w:r>
@@ -3472,13 +2963,8 @@
       <w:r>
         <w:t xml:space="preserve">*styles : </w:t>
       </w:r>
-      <w:proofErr w:type="spellStart"/>
-      <w:r>
-        <w:t>npm</w:t>
-      </w:r>
-      <w:proofErr w:type="spellEnd"/>
-      <w:r>
-        <w:t xml:space="preserve"> install @mui/material @emotion/react @emotion/styled</w:t>
+      <w:r>
+        <w:t>npm install @mui/material @emotion/react @emotion/styled</w:t>
       </w:r>
     </w:p>
     <w:p>
@@ -3556,40 +3042,12 @@
           <w:sz w:val="26"/>
           <w:szCs w:val="26"/>
         </w:rPr>
-        <w:t>"@</w:t>
-      </w:r>
-      <w:proofErr w:type="spellStart"/>
-      <w:r>
-        <w:rPr>
-          <w:rFonts w:ascii="Consolas" w:eastAsia="Times New Roman" w:hAnsi="Consolas" w:cs="Times New Roman"/>
-          <w:color w:val="CE9178"/>
-          <w:sz w:val="26"/>
-          <w:szCs w:val="26"/>
-        </w:rPr>
-        <w:t>mui</w:t>
-      </w:r>
-      <w:proofErr w:type="spellEnd"/>
-      <w:r>
-        <w:rPr>
-          <w:rFonts w:ascii="Consolas" w:eastAsia="Times New Roman" w:hAnsi="Consolas" w:cs="Times New Roman"/>
-          <w:color w:val="CE9178"/>
-          <w:sz w:val="26"/>
-          <w:szCs w:val="26"/>
-        </w:rPr>
-        <w:t>/icons-material"</w:t>
-      </w:r>
-    </w:p>
-    <w:p>
-      <w:r>
-        <w:t>-we are using this dependency instead of “@material-</w:t>
-      </w:r>
-      <w:proofErr w:type="spellStart"/>
-      <w:r>
-        <w:t>ui</w:t>
-      </w:r>
-      <w:proofErr w:type="spellEnd"/>
-      <w:r>
-        <w:t>/icons”</w:t>
+        <w:t>"@mui/icons-material"</w:t>
+      </w:r>
+    </w:p>
+    <w:p>
+      <w:r>
+        <w:t>-we are using this dependency instead of “@material-ui/icons”</w:t>
       </w:r>
       <w:r>
         <w:t xml:space="preserve"> to get all the Peron icon and all other icons</w:t>
@@ -3628,19 +3086,8 @@
           <w:sz w:val="26"/>
           <w:szCs w:val="26"/>
         </w:rPr>
-        <w:t>.</w:t>
-      </w:r>
-      <w:proofErr w:type="spellStart"/>
-      <w:r>
-        <w:rPr>
-          <w:rFonts w:ascii="Consolas" w:eastAsia="Times New Roman" w:hAnsi="Consolas" w:cs="Times New Roman"/>
-          <w:color w:val="D7BA7D"/>
-          <w:sz w:val="26"/>
-          <w:szCs w:val="26"/>
-        </w:rPr>
-        <w:t>topbarRight</w:t>
-      </w:r>
-      <w:proofErr w:type="spellEnd"/>
+        <w:t>.topbarRight</w:t>
+      </w:r>
       <w:r>
         <w:rPr>
           <w:rFonts w:ascii="Consolas" w:eastAsia="Times New Roman" w:hAnsi="Consolas" w:cs="Times New Roman"/>
@@ -3746,7 +3193,6 @@
         </w:rPr>
         <w:t xml:space="preserve">: </w:t>
       </w:r>
-      <w:proofErr w:type="spellStart"/>
       <w:r>
         <w:rPr>
           <w:rFonts w:ascii="Consolas" w:eastAsia="Times New Roman" w:hAnsi="Consolas" w:cs="Times New Roman"/>
@@ -3756,7 +3202,6 @@
         </w:rPr>
         <w:t>rgb</w:t>
       </w:r>
-      <w:proofErr w:type="spellEnd"/>
       <w:r>
         <w:rPr>
           <w:rFonts w:ascii="Consolas" w:eastAsia="Times New Roman" w:hAnsi="Consolas" w:cs="Times New Roman"/>
@@ -3967,7 +3412,6 @@
         </w:rPr>
         <w:t xml:space="preserve"> </w:t>
       </w:r>
-      <w:proofErr w:type="spellStart"/>
       <w:r>
         <w:rPr>
           <w:rFonts w:ascii="Consolas" w:eastAsia="Times New Roman" w:hAnsi="Consolas" w:cs="Times New Roman"/>
@@ -3977,7 +3421,6 @@
         </w:rPr>
         <w:t>Topbar</w:t>
       </w:r>
-      <w:proofErr w:type="spellEnd"/>
       <w:r>
         <w:rPr>
           <w:rFonts w:ascii="Consolas" w:eastAsia="Times New Roman" w:hAnsi="Consolas" w:cs="Times New Roman"/>
@@ -4012,47 +3455,7 @@
           <w:sz w:val="26"/>
           <w:szCs w:val="26"/>
         </w:rPr>
-        <w:t>"../../components/</w:t>
-      </w:r>
-      <w:proofErr w:type="spellStart"/>
-      <w:r>
-        <w:rPr>
-          <w:rFonts w:ascii="Consolas" w:eastAsia="Times New Roman" w:hAnsi="Consolas" w:cs="Times New Roman"/>
-          <w:color w:val="CE9178"/>
-          <w:sz w:val="26"/>
-          <w:szCs w:val="26"/>
-        </w:rPr>
-        <w:t>topbar</w:t>
-      </w:r>
-      <w:proofErr w:type="spellEnd"/>
-      <w:r>
-        <w:rPr>
-          <w:rFonts w:ascii="Consolas" w:eastAsia="Times New Roman" w:hAnsi="Consolas" w:cs="Times New Roman"/>
-          <w:color w:val="CE9178"/>
-          <w:sz w:val="26"/>
-          <w:szCs w:val="26"/>
-        </w:rPr>
-        <w:t>/</w:t>
-      </w:r>
-      <w:proofErr w:type="spellStart"/>
-      <w:r>
-        <w:rPr>
-          <w:rFonts w:ascii="Consolas" w:eastAsia="Times New Roman" w:hAnsi="Consolas" w:cs="Times New Roman"/>
-          <w:color w:val="CE9178"/>
-          <w:sz w:val="26"/>
-          <w:szCs w:val="26"/>
-        </w:rPr>
-        <w:t>Topbar</w:t>
-      </w:r>
-      <w:proofErr w:type="spellEnd"/>
-      <w:r>
-        <w:rPr>
-          <w:rFonts w:ascii="Consolas" w:eastAsia="Times New Roman" w:hAnsi="Consolas" w:cs="Times New Roman"/>
-          <w:color w:val="CE9178"/>
-          <w:sz w:val="26"/>
-          <w:szCs w:val="26"/>
-        </w:rPr>
-        <w:t>"</w:t>
+        <w:t>"../../components/topbar/Topbar"</w:t>
       </w:r>
       <w:r>
         <w:rPr>
@@ -4228,7 +3631,6 @@
         </w:rPr>
         <w:t>&lt;</w:t>
       </w:r>
-      <w:proofErr w:type="spellStart"/>
       <w:r>
         <w:rPr>
           <w:rFonts w:ascii="Consolas" w:eastAsia="Times New Roman" w:hAnsi="Consolas" w:cs="Times New Roman"/>
@@ -4238,7 +3640,6 @@
         </w:rPr>
         <w:t>Topbar</w:t>
       </w:r>
-      <w:proofErr w:type="spellEnd"/>
       <w:r>
         <w:rPr>
           <w:rFonts w:ascii="Consolas" w:eastAsia="Times New Roman" w:hAnsi="Consolas" w:cs="Times New Roman"/>
@@ -4538,7 +3939,6 @@
         </w:rPr>
         <w:t>&lt;</w:t>
       </w:r>
-      <w:proofErr w:type="spellStart"/>
       <w:r>
         <w:rPr>
           <w:rFonts w:ascii="Consolas" w:eastAsia="Times New Roman" w:hAnsi="Consolas" w:cs="Times New Roman"/>
@@ -4548,7 +3948,6 @@
         </w:rPr>
         <w:t>Topbar</w:t>
       </w:r>
-      <w:proofErr w:type="spellEnd"/>
       <w:r>
         <w:rPr>
           <w:rFonts w:ascii="Consolas" w:eastAsia="Times New Roman" w:hAnsi="Consolas" w:cs="Times New Roman"/>
@@ -4686,13 +4085,8 @@
       </w:r>
       <w:r>
         <w:tab/>
-        <w:t>//</w:t>
-      </w:r>
-      <w:proofErr w:type="spellStart"/>
-      <w:r>
-        <w:t>FeedBar</w:t>
-      </w:r>
-      <w:proofErr w:type="spellEnd"/>
+        <w:t>//FeedBar</w:t>
+      </w:r>
     </w:p>
     <w:p/>
     <w:p>
@@ -4939,27 +4333,7 @@
           <w:sz w:val="26"/>
           <w:szCs w:val="26"/>
         </w:rPr>
-        <w:t>-</w:t>
-      </w:r>
-      <w:proofErr w:type="spellStart"/>
-      <w:r>
-        <w:rPr>
-          <w:rFonts w:ascii="Consolas" w:eastAsia="Times New Roman" w:hAnsi="Consolas" w:cs="Times New Roman"/>
-          <w:color w:val="D4D4D4"/>
-          <w:sz w:val="26"/>
-          <w:szCs w:val="26"/>
-        </w:rPr>
-        <w:t>webkit</w:t>
-      </w:r>
-      <w:proofErr w:type="spellEnd"/>
-      <w:r>
-        <w:rPr>
-          <w:rFonts w:ascii="Consolas" w:eastAsia="Times New Roman" w:hAnsi="Consolas" w:cs="Times New Roman"/>
-          <w:color w:val="D4D4D4"/>
-          <w:sz w:val="26"/>
-          <w:szCs w:val="26"/>
-        </w:rPr>
-        <w:t>-box-shadow</w:t>
+        <w:t>-webkit-box-shadow</w:t>
       </w:r>
       <w:r>
         <w:rPr>
@@ -5042,7 +4416,6 @@
         </w:rPr>
         <w:t xml:space="preserve"> </w:t>
       </w:r>
-      <w:proofErr w:type="spellStart"/>
       <w:r>
         <w:rPr>
           <w:rFonts w:ascii="Consolas" w:eastAsia="Times New Roman" w:hAnsi="Consolas" w:cs="Times New Roman"/>
@@ -5052,7 +4425,6 @@
         </w:rPr>
         <w:t>rgba</w:t>
       </w:r>
-      <w:proofErr w:type="spellEnd"/>
       <w:r>
         <w:rPr>
           <w:rFonts w:ascii="Consolas" w:eastAsia="Times New Roman" w:hAnsi="Consolas" w:cs="Times New Roman"/>
@@ -5245,7 +4617,6 @@
         </w:rPr>
         <w:t xml:space="preserve"> </w:t>
       </w:r>
-      <w:proofErr w:type="spellStart"/>
       <w:r>
         <w:rPr>
           <w:rFonts w:ascii="Consolas" w:eastAsia="Times New Roman" w:hAnsi="Consolas" w:cs="Times New Roman"/>
@@ -5255,7 +4626,6 @@
         </w:rPr>
         <w:t>rgba</w:t>
       </w:r>
-      <w:proofErr w:type="spellEnd"/>
       <w:r>
         <w:rPr>
           <w:rFonts w:ascii="Consolas" w:eastAsia="Times New Roman" w:hAnsi="Consolas" w:cs="Times New Roman"/>
@@ -5361,15 +4731,765 @@
     </w:p>
     <w:p>
       <w:r>
-        <w:t xml:space="preserve">That’s where we got the </w:t>
-      </w:r>
-      <w:proofErr w:type="spellStart"/>
-      <w:r>
-        <w:t>webkit</w:t>
-      </w:r>
-      <w:proofErr w:type="spellEnd"/>
-      <w:r>
-        <w:t xml:space="preserve"> shadow box</w:t>
+        <w:t>That’s where we got the webkit shadow box</w:t>
+      </w:r>
+    </w:p>
+    <w:p>
+      <w:r>
+        <w:tab/>
+      </w:r>
+      <w:r>
+        <w:tab/>
+        <w:t>//Getting the users</w:t>
+      </w:r>
+    </w:p>
+    <w:p>
+      <w:r>
+        <w:t>To see users retrieval from the console make use of this similalar code</w:t>
+      </w:r>
+    </w:p>
+    <w:p>
+      <w:pPr>
+        <w:shd w:val="clear" w:color="auto" w:fill="000000"/>
+        <w:spacing w:after="0" w:line="345" w:lineRule="atLeast"/>
+        <w:rPr>
+          <w:rFonts w:ascii="Consolas" w:eastAsia="Times New Roman" w:hAnsi="Consolas" w:cs="Times New Roman"/>
+          <w:color w:val="FFFFFF"/>
+          <w:sz w:val="26"/>
+          <w:szCs w:val="26"/>
+        </w:rPr>
+      </w:pPr>
+      <w:r>
+        <w:rPr>
+          <w:rFonts w:ascii="Consolas" w:eastAsia="Times New Roman" w:hAnsi="Consolas" w:cs="Times New Roman"/>
+          <w:color w:val="7CA668"/>
+          <w:sz w:val="26"/>
+          <w:szCs w:val="26"/>
+        </w:rPr>
+        <w:t>/*step 3 ,take in the post as parameter*/</w:t>
+      </w:r>
+    </w:p>
+    <w:p>
+      <w:pPr>
+        <w:shd w:val="clear" w:color="auto" w:fill="000000"/>
+        <w:spacing w:after="0" w:line="345" w:lineRule="atLeast"/>
+        <w:rPr>
+          <w:rFonts w:ascii="Consolas" w:eastAsia="Times New Roman" w:hAnsi="Consolas" w:cs="Times New Roman"/>
+          <w:color w:val="FFFFFF"/>
+          <w:sz w:val="26"/>
+          <w:szCs w:val="26"/>
+        </w:rPr>
+      </w:pPr>
+    </w:p>
+    <w:p>
+      <w:pPr>
+        <w:shd w:val="clear" w:color="auto" w:fill="000000"/>
+        <w:spacing w:after="0" w:line="345" w:lineRule="atLeast"/>
+        <w:rPr>
+          <w:rFonts w:ascii="Consolas" w:eastAsia="Times New Roman" w:hAnsi="Consolas" w:cs="Times New Roman"/>
+          <w:color w:val="FFFFFF"/>
+          <w:sz w:val="26"/>
+          <w:szCs w:val="26"/>
+        </w:rPr>
+      </w:pPr>
+      <w:r>
+        <w:rPr>
+          <w:rFonts w:ascii="Consolas" w:eastAsia="Times New Roman" w:hAnsi="Consolas" w:cs="Times New Roman"/>
+          <w:color w:val="7CA668"/>
+          <w:sz w:val="26"/>
+          <w:szCs w:val="26"/>
+        </w:rPr>
+        <w:t>/*step 4 fetch all the users and filter them*/</w:t>
+      </w:r>
+    </w:p>
+    <w:p>
+      <w:pPr>
+        <w:shd w:val="clear" w:color="auto" w:fill="000000"/>
+        <w:spacing w:after="0" w:line="345" w:lineRule="atLeast"/>
+        <w:rPr>
+          <w:rFonts w:ascii="Consolas" w:eastAsia="Times New Roman" w:hAnsi="Consolas" w:cs="Times New Roman"/>
+          <w:color w:val="FFFFFF"/>
+          <w:sz w:val="26"/>
+          <w:szCs w:val="26"/>
+        </w:rPr>
+      </w:pPr>
+      <w:r>
+        <w:rPr>
+          <w:rFonts w:ascii="Consolas" w:eastAsia="Times New Roman" w:hAnsi="Consolas" w:cs="Times New Roman"/>
+          <w:color w:val="C586C0"/>
+          <w:sz w:val="26"/>
+          <w:szCs w:val="26"/>
+        </w:rPr>
+        <w:t>import</w:t>
+      </w:r>
+      <w:r>
+        <w:rPr>
+          <w:rFonts w:ascii="Consolas" w:eastAsia="Times New Roman" w:hAnsi="Consolas" w:cs="Times New Roman"/>
+          <w:color w:val="FFFFFF"/>
+          <w:sz w:val="26"/>
+          <w:szCs w:val="26"/>
+        </w:rPr>
+        <w:t xml:space="preserve"> {</w:t>
+      </w:r>
+      <w:r>
+        <w:rPr>
+          <w:rFonts w:ascii="Consolas" w:eastAsia="Times New Roman" w:hAnsi="Consolas" w:cs="Times New Roman"/>
+          <w:color w:val="9CDCFE"/>
+          <w:sz w:val="26"/>
+          <w:szCs w:val="26"/>
+        </w:rPr>
+        <w:t>Users</w:t>
+      </w:r>
+      <w:r>
+        <w:rPr>
+          <w:rFonts w:ascii="Consolas" w:eastAsia="Times New Roman" w:hAnsi="Consolas" w:cs="Times New Roman"/>
+          <w:color w:val="FFFFFF"/>
+          <w:sz w:val="26"/>
+          <w:szCs w:val="26"/>
+        </w:rPr>
+        <w:t xml:space="preserve">} </w:t>
+      </w:r>
+      <w:r>
+        <w:rPr>
+          <w:rFonts w:ascii="Consolas" w:eastAsia="Times New Roman" w:hAnsi="Consolas" w:cs="Times New Roman"/>
+          <w:color w:val="C586C0"/>
+          <w:sz w:val="26"/>
+          <w:szCs w:val="26"/>
+        </w:rPr>
+        <w:t>from</w:t>
+      </w:r>
+      <w:r>
+        <w:rPr>
+          <w:rFonts w:ascii="Consolas" w:eastAsia="Times New Roman" w:hAnsi="Consolas" w:cs="Times New Roman"/>
+          <w:color w:val="FFFFFF"/>
+          <w:sz w:val="26"/>
+          <w:szCs w:val="26"/>
+        </w:rPr>
+        <w:t xml:space="preserve"> </w:t>
+      </w:r>
+      <w:r>
+        <w:rPr>
+          <w:rFonts w:ascii="Consolas" w:eastAsia="Times New Roman" w:hAnsi="Consolas" w:cs="Times New Roman"/>
+          <w:color w:val="CE9178"/>
+          <w:sz w:val="26"/>
+          <w:szCs w:val="26"/>
+        </w:rPr>
+        <w:t>"../../dummyData"</w:t>
+      </w:r>
+    </w:p>
+    <w:p>
+      <w:pPr>
+        <w:shd w:val="clear" w:color="auto" w:fill="000000"/>
+        <w:spacing w:after="0" w:line="345" w:lineRule="atLeast"/>
+        <w:rPr>
+          <w:rFonts w:ascii="Consolas" w:eastAsia="Times New Roman" w:hAnsi="Consolas" w:cs="Times New Roman"/>
+          <w:color w:val="FFFFFF"/>
+          <w:sz w:val="26"/>
+          <w:szCs w:val="26"/>
+        </w:rPr>
+      </w:pPr>
+    </w:p>
+    <w:p>
+      <w:pPr>
+        <w:shd w:val="clear" w:color="auto" w:fill="000000"/>
+        <w:spacing w:after="0" w:line="345" w:lineRule="atLeast"/>
+        <w:rPr>
+          <w:rFonts w:ascii="Consolas" w:eastAsia="Times New Roman" w:hAnsi="Consolas" w:cs="Times New Roman"/>
+          <w:color w:val="FFFFFF"/>
+          <w:sz w:val="26"/>
+          <w:szCs w:val="26"/>
+        </w:rPr>
+      </w:pPr>
+      <w:r>
+        <w:rPr>
+          <w:rFonts w:ascii="Consolas" w:eastAsia="Times New Roman" w:hAnsi="Consolas" w:cs="Times New Roman"/>
+          <w:color w:val="C586C0"/>
+          <w:sz w:val="26"/>
+          <w:szCs w:val="26"/>
+        </w:rPr>
+        <w:t>export</w:t>
+      </w:r>
+      <w:r>
+        <w:rPr>
+          <w:rFonts w:ascii="Consolas" w:eastAsia="Times New Roman" w:hAnsi="Consolas" w:cs="Times New Roman"/>
+          <w:color w:val="FFFFFF"/>
+          <w:sz w:val="26"/>
+          <w:szCs w:val="26"/>
+        </w:rPr>
+        <w:t xml:space="preserve"> </w:t>
+      </w:r>
+      <w:r>
+        <w:rPr>
+          <w:rFonts w:ascii="Consolas" w:eastAsia="Times New Roman" w:hAnsi="Consolas" w:cs="Times New Roman"/>
+          <w:color w:val="C586C0"/>
+          <w:sz w:val="26"/>
+          <w:szCs w:val="26"/>
+        </w:rPr>
+        <w:t>default</w:t>
+      </w:r>
+      <w:r>
+        <w:rPr>
+          <w:rFonts w:ascii="Consolas" w:eastAsia="Times New Roman" w:hAnsi="Consolas" w:cs="Times New Roman"/>
+          <w:color w:val="FFFFFF"/>
+          <w:sz w:val="26"/>
+          <w:szCs w:val="26"/>
+        </w:rPr>
+        <w:t xml:space="preserve"> </w:t>
+      </w:r>
+      <w:r>
+        <w:rPr>
+          <w:rFonts w:ascii="Consolas" w:eastAsia="Times New Roman" w:hAnsi="Consolas" w:cs="Times New Roman"/>
+          <w:color w:val="569CD6"/>
+          <w:sz w:val="26"/>
+          <w:szCs w:val="26"/>
+        </w:rPr>
+        <w:t>function</w:t>
+      </w:r>
+      <w:r>
+        <w:rPr>
+          <w:rFonts w:ascii="Consolas" w:eastAsia="Times New Roman" w:hAnsi="Consolas" w:cs="Times New Roman"/>
+          <w:color w:val="FFFFFF"/>
+          <w:sz w:val="26"/>
+          <w:szCs w:val="26"/>
+        </w:rPr>
+        <w:t xml:space="preserve"> </w:t>
+      </w:r>
+      <w:r>
+        <w:rPr>
+          <w:rFonts w:ascii="Consolas" w:eastAsia="Times New Roman" w:hAnsi="Consolas" w:cs="Times New Roman"/>
+          <w:color w:val="DCDCAA"/>
+          <w:sz w:val="26"/>
+          <w:szCs w:val="26"/>
+        </w:rPr>
+        <w:t>Post</w:t>
+      </w:r>
+      <w:r>
+        <w:rPr>
+          <w:rFonts w:ascii="Consolas" w:eastAsia="Times New Roman" w:hAnsi="Consolas" w:cs="Times New Roman"/>
+          <w:color w:val="FFFFFF"/>
+          <w:sz w:val="26"/>
+          <w:szCs w:val="26"/>
+        </w:rPr>
+        <w:t>({</w:t>
+      </w:r>
+      <w:r>
+        <w:rPr>
+          <w:rFonts w:ascii="Consolas" w:eastAsia="Times New Roman" w:hAnsi="Consolas" w:cs="Times New Roman"/>
+          <w:color w:val="9CDCFE"/>
+          <w:sz w:val="26"/>
+          <w:szCs w:val="26"/>
+        </w:rPr>
+        <w:t>post</w:t>
+      </w:r>
+      <w:r>
+        <w:rPr>
+          <w:rFonts w:ascii="Consolas" w:eastAsia="Times New Roman" w:hAnsi="Consolas" w:cs="Times New Roman"/>
+          <w:color w:val="FFFFFF"/>
+          <w:sz w:val="26"/>
+          <w:szCs w:val="26"/>
+        </w:rPr>
+        <w:t>}){</w:t>
+      </w:r>
+    </w:p>
+    <w:p>
+      <w:pPr>
+        <w:shd w:val="clear" w:color="auto" w:fill="000000"/>
+        <w:spacing w:after="0" w:line="345" w:lineRule="atLeast"/>
+        <w:rPr>
+          <w:rFonts w:ascii="Consolas" w:eastAsia="Times New Roman" w:hAnsi="Consolas" w:cs="Times New Roman"/>
+          <w:color w:val="FFFFFF"/>
+          <w:sz w:val="26"/>
+          <w:szCs w:val="26"/>
+        </w:rPr>
+      </w:pPr>
+      <w:r>
+        <w:rPr>
+          <w:rFonts w:ascii="Consolas" w:eastAsia="Times New Roman" w:hAnsi="Consolas" w:cs="Times New Roman"/>
+          <w:color w:val="FFFFFF"/>
+          <w:sz w:val="26"/>
+          <w:szCs w:val="26"/>
+        </w:rPr>
+        <w:t xml:space="preserve">    </w:t>
+      </w:r>
+      <w:r>
+        <w:rPr>
+          <w:rFonts w:ascii="Consolas" w:eastAsia="Times New Roman" w:hAnsi="Consolas" w:cs="Times New Roman"/>
+          <w:color w:val="569CD6"/>
+          <w:sz w:val="26"/>
+          <w:szCs w:val="26"/>
+        </w:rPr>
+        <w:t>const</w:t>
+      </w:r>
+      <w:r>
+        <w:rPr>
+          <w:rFonts w:ascii="Consolas" w:eastAsia="Times New Roman" w:hAnsi="Consolas" w:cs="Times New Roman"/>
+          <w:color w:val="FFFFFF"/>
+          <w:sz w:val="26"/>
+          <w:szCs w:val="26"/>
+        </w:rPr>
+        <w:t xml:space="preserve"> </w:t>
+      </w:r>
+      <w:r>
+        <w:rPr>
+          <w:rFonts w:ascii="Consolas" w:eastAsia="Times New Roman" w:hAnsi="Consolas" w:cs="Times New Roman"/>
+          <w:color w:val="9CDCFE"/>
+          <w:sz w:val="26"/>
+          <w:szCs w:val="26"/>
+        </w:rPr>
+        <w:t>user</w:t>
+      </w:r>
+      <w:r>
+        <w:rPr>
+          <w:rFonts w:ascii="Consolas" w:eastAsia="Times New Roman" w:hAnsi="Consolas" w:cs="Times New Roman"/>
+          <w:color w:val="FFFFFF"/>
+          <w:sz w:val="26"/>
+          <w:szCs w:val="26"/>
+        </w:rPr>
+        <w:t xml:space="preserve"> </w:t>
+      </w:r>
+      <w:r>
+        <w:rPr>
+          <w:rFonts w:ascii="Consolas" w:eastAsia="Times New Roman" w:hAnsi="Consolas" w:cs="Times New Roman"/>
+          <w:color w:val="D4D4D4"/>
+          <w:sz w:val="26"/>
+          <w:szCs w:val="26"/>
+        </w:rPr>
+        <w:t>=</w:t>
+      </w:r>
+      <w:r>
+        <w:rPr>
+          <w:rFonts w:ascii="Consolas" w:eastAsia="Times New Roman" w:hAnsi="Consolas" w:cs="Times New Roman"/>
+          <w:color w:val="FFFFFF"/>
+          <w:sz w:val="26"/>
+          <w:szCs w:val="26"/>
+        </w:rPr>
+        <w:t xml:space="preserve"> </w:t>
+      </w:r>
+      <w:r>
+        <w:rPr>
+          <w:rFonts w:ascii="Consolas" w:eastAsia="Times New Roman" w:hAnsi="Consolas" w:cs="Times New Roman"/>
+          <w:color w:val="9CDCFE"/>
+          <w:sz w:val="26"/>
+          <w:szCs w:val="26"/>
+        </w:rPr>
+        <w:t>Users</w:t>
+      </w:r>
+      <w:r>
+        <w:rPr>
+          <w:rFonts w:ascii="Consolas" w:eastAsia="Times New Roman" w:hAnsi="Consolas" w:cs="Times New Roman"/>
+          <w:color w:val="FFFFFF"/>
+          <w:sz w:val="26"/>
+          <w:szCs w:val="26"/>
+        </w:rPr>
+        <w:t>.</w:t>
+      </w:r>
+      <w:r>
+        <w:rPr>
+          <w:rFonts w:ascii="Consolas" w:eastAsia="Times New Roman" w:hAnsi="Consolas" w:cs="Times New Roman"/>
+          <w:color w:val="DCDCAA"/>
+          <w:sz w:val="26"/>
+          <w:szCs w:val="26"/>
+        </w:rPr>
+        <w:t>filter</w:t>
+      </w:r>
+      <w:r>
+        <w:rPr>
+          <w:rFonts w:ascii="Consolas" w:eastAsia="Times New Roman" w:hAnsi="Consolas" w:cs="Times New Roman"/>
+          <w:color w:val="FFFFFF"/>
+          <w:sz w:val="26"/>
+          <w:szCs w:val="26"/>
+        </w:rPr>
+        <w:t>(</w:t>
+      </w:r>
+      <w:r>
+        <w:rPr>
+          <w:rFonts w:ascii="Consolas" w:eastAsia="Times New Roman" w:hAnsi="Consolas" w:cs="Times New Roman"/>
+          <w:color w:val="9CDCFE"/>
+          <w:sz w:val="26"/>
+          <w:szCs w:val="26"/>
+        </w:rPr>
+        <w:t>u</w:t>
+      </w:r>
+      <w:r>
+        <w:rPr>
+          <w:rFonts w:ascii="Consolas" w:eastAsia="Times New Roman" w:hAnsi="Consolas" w:cs="Times New Roman"/>
+          <w:color w:val="569CD6"/>
+          <w:sz w:val="26"/>
+          <w:szCs w:val="26"/>
+        </w:rPr>
+        <w:t>=&gt;</w:t>
+      </w:r>
+      <w:r>
+        <w:rPr>
+          <w:rFonts w:ascii="Consolas" w:eastAsia="Times New Roman" w:hAnsi="Consolas" w:cs="Times New Roman"/>
+          <w:color w:val="9CDCFE"/>
+          <w:sz w:val="26"/>
+          <w:szCs w:val="26"/>
+        </w:rPr>
+        <w:t>u</w:t>
+      </w:r>
+      <w:r>
+        <w:rPr>
+          <w:rFonts w:ascii="Consolas" w:eastAsia="Times New Roman" w:hAnsi="Consolas" w:cs="Times New Roman"/>
+          <w:color w:val="FFFFFF"/>
+          <w:sz w:val="26"/>
+          <w:szCs w:val="26"/>
+        </w:rPr>
+        <w:t>.</w:t>
+      </w:r>
+      <w:r>
+        <w:rPr>
+          <w:rFonts w:ascii="Consolas" w:eastAsia="Times New Roman" w:hAnsi="Consolas" w:cs="Times New Roman"/>
+          <w:color w:val="9CDCFE"/>
+          <w:sz w:val="26"/>
+          <w:szCs w:val="26"/>
+        </w:rPr>
+        <w:t>id</w:t>
+      </w:r>
+      <w:r>
+        <w:rPr>
+          <w:rFonts w:ascii="Consolas" w:eastAsia="Times New Roman" w:hAnsi="Consolas" w:cs="Times New Roman"/>
+          <w:color w:val="D4D4D4"/>
+          <w:sz w:val="26"/>
+          <w:szCs w:val="26"/>
+        </w:rPr>
+        <w:t>===</w:t>
+      </w:r>
+      <w:r>
+        <w:rPr>
+          <w:rFonts w:ascii="Consolas" w:eastAsia="Times New Roman" w:hAnsi="Consolas" w:cs="Times New Roman"/>
+          <w:color w:val="B5CEA8"/>
+          <w:sz w:val="26"/>
+          <w:szCs w:val="26"/>
+        </w:rPr>
+        <w:t>1</w:t>
+      </w:r>
+      <w:r>
+        <w:rPr>
+          <w:rFonts w:ascii="Consolas" w:eastAsia="Times New Roman" w:hAnsi="Consolas" w:cs="Times New Roman"/>
+          <w:color w:val="FFFFFF"/>
+          <w:sz w:val="26"/>
+          <w:szCs w:val="26"/>
+        </w:rPr>
+        <w:t>)</w:t>
+      </w:r>
+    </w:p>
+    <w:p>
+      <w:pPr>
+        <w:shd w:val="clear" w:color="auto" w:fill="000000"/>
+        <w:spacing w:after="0" w:line="345" w:lineRule="atLeast"/>
+        <w:rPr>
+          <w:rFonts w:ascii="Consolas" w:eastAsia="Times New Roman" w:hAnsi="Consolas" w:cs="Times New Roman"/>
+          <w:color w:val="FFFFFF"/>
+          <w:sz w:val="26"/>
+          <w:szCs w:val="26"/>
+        </w:rPr>
+      </w:pPr>
+      <w:r>
+        <w:rPr>
+          <w:rFonts w:ascii="Consolas" w:eastAsia="Times New Roman" w:hAnsi="Consolas" w:cs="Times New Roman"/>
+          <w:color w:val="FFFFFF"/>
+          <w:sz w:val="26"/>
+          <w:szCs w:val="26"/>
+        </w:rPr>
+        <w:t xml:space="preserve">    </w:t>
+      </w:r>
+      <w:r>
+        <w:rPr>
+          <w:rFonts w:ascii="Consolas" w:eastAsia="Times New Roman" w:hAnsi="Consolas" w:cs="Times New Roman"/>
+          <w:color w:val="9CDCFE"/>
+          <w:sz w:val="26"/>
+          <w:szCs w:val="26"/>
+        </w:rPr>
+        <w:t>console</w:t>
+      </w:r>
+      <w:r>
+        <w:rPr>
+          <w:rFonts w:ascii="Consolas" w:eastAsia="Times New Roman" w:hAnsi="Consolas" w:cs="Times New Roman"/>
+          <w:color w:val="FFFFFF"/>
+          <w:sz w:val="26"/>
+          <w:szCs w:val="26"/>
+        </w:rPr>
+        <w:t>.</w:t>
+      </w:r>
+      <w:r>
+        <w:rPr>
+          <w:rFonts w:ascii="Consolas" w:eastAsia="Times New Roman" w:hAnsi="Consolas" w:cs="Times New Roman"/>
+          <w:color w:val="DCDCAA"/>
+          <w:sz w:val="26"/>
+          <w:szCs w:val="26"/>
+        </w:rPr>
+        <w:t>log</w:t>
+      </w:r>
+      <w:r>
+        <w:rPr>
+          <w:rFonts w:ascii="Consolas" w:eastAsia="Times New Roman" w:hAnsi="Consolas" w:cs="Times New Roman"/>
+          <w:color w:val="FFFFFF"/>
+          <w:sz w:val="26"/>
+          <w:szCs w:val="26"/>
+        </w:rPr>
+        <w:t>(</w:t>
+      </w:r>
+      <w:r>
+        <w:rPr>
+          <w:rFonts w:ascii="Consolas" w:eastAsia="Times New Roman" w:hAnsi="Consolas" w:cs="Times New Roman"/>
+          <w:color w:val="9CDCFE"/>
+          <w:sz w:val="26"/>
+          <w:szCs w:val="26"/>
+        </w:rPr>
+        <w:t>user</w:t>
+      </w:r>
+      <w:r>
+        <w:rPr>
+          <w:rFonts w:ascii="Consolas" w:eastAsia="Times New Roman" w:hAnsi="Consolas" w:cs="Times New Roman"/>
+          <w:color w:val="FFFFFF"/>
+          <w:sz w:val="26"/>
+          <w:szCs w:val="26"/>
+        </w:rPr>
+        <w:t>[</w:t>
+      </w:r>
+      <w:r>
+        <w:rPr>
+          <w:rFonts w:ascii="Consolas" w:eastAsia="Times New Roman" w:hAnsi="Consolas" w:cs="Times New Roman"/>
+          <w:color w:val="B5CEA8"/>
+          <w:sz w:val="26"/>
+          <w:szCs w:val="26"/>
+        </w:rPr>
+        <w:t>0</w:t>
+      </w:r>
+      <w:r>
+        <w:rPr>
+          <w:rFonts w:ascii="Consolas" w:eastAsia="Times New Roman" w:hAnsi="Consolas" w:cs="Times New Roman"/>
+          <w:color w:val="FFFFFF"/>
+          <w:sz w:val="26"/>
+          <w:szCs w:val="26"/>
+        </w:rPr>
+        <w:t>].</w:t>
+      </w:r>
+      <w:r>
+        <w:rPr>
+          <w:rFonts w:ascii="Consolas" w:eastAsia="Times New Roman" w:hAnsi="Consolas" w:cs="Times New Roman"/>
+          <w:color w:val="9CDCFE"/>
+          <w:sz w:val="26"/>
+          <w:szCs w:val="26"/>
+        </w:rPr>
+        <w:t>username</w:t>
+      </w:r>
+      <w:r>
+        <w:rPr>
+          <w:rFonts w:ascii="Consolas" w:eastAsia="Times New Roman" w:hAnsi="Consolas" w:cs="Times New Roman"/>
+          <w:color w:val="FFFFFF"/>
+          <w:sz w:val="26"/>
+          <w:szCs w:val="26"/>
+        </w:rPr>
+        <w:t>);</w:t>
+      </w:r>
+    </w:p>
+    <w:p>
+      <w:pPr>
+        <w:shd w:val="clear" w:color="auto" w:fill="000000"/>
+        <w:spacing w:after="0" w:line="345" w:lineRule="atLeast"/>
+        <w:rPr>
+          <w:rFonts w:ascii="Consolas" w:eastAsia="Times New Roman" w:hAnsi="Consolas" w:cs="Times New Roman"/>
+          <w:color w:val="FFFFFF"/>
+          <w:sz w:val="26"/>
+          <w:szCs w:val="26"/>
+        </w:rPr>
+      </w:pPr>
+      <w:r>
+        <w:rPr>
+          <w:rFonts w:ascii="Consolas" w:eastAsia="Times New Roman" w:hAnsi="Consolas" w:cs="Times New Roman"/>
+          <w:color w:val="FFFFFF"/>
+          <w:sz w:val="26"/>
+          <w:szCs w:val="26"/>
+        </w:rPr>
+        <w:t xml:space="preserve">    </w:t>
+      </w:r>
+      <w:r>
+        <w:rPr>
+          <w:rFonts w:ascii="Consolas" w:eastAsia="Times New Roman" w:hAnsi="Consolas" w:cs="Times New Roman"/>
+          <w:color w:val="C586C0"/>
+          <w:sz w:val="26"/>
+          <w:szCs w:val="26"/>
+        </w:rPr>
+        <w:t>return</w:t>
+      </w:r>
+      <w:r>
+        <w:rPr>
+          <w:rFonts w:ascii="Consolas" w:eastAsia="Times New Roman" w:hAnsi="Consolas" w:cs="Times New Roman"/>
+          <w:color w:val="FFFFFF"/>
+          <w:sz w:val="26"/>
+          <w:szCs w:val="26"/>
+        </w:rPr>
+        <w:t>(</w:t>
+      </w:r>
+    </w:p>
+    <w:p>
+      <w:pPr>
+        <w:shd w:val="clear" w:color="auto" w:fill="000000"/>
+        <w:spacing w:after="0" w:line="345" w:lineRule="atLeast"/>
+        <w:rPr>
+          <w:rFonts w:ascii="Consolas" w:eastAsia="Times New Roman" w:hAnsi="Consolas" w:cs="Times New Roman"/>
+          <w:color w:val="FFFFFF"/>
+          <w:sz w:val="26"/>
+          <w:szCs w:val="26"/>
+        </w:rPr>
+      </w:pPr>
+      <w:r>
+        <w:rPr>
+          <w:rFonts w:ascii="Consolas" w:eastAsia="Times New Roman" w:hAnsi="Consolas" w:cs="Times New Roman"/>
+          <w:color w:val="FFFFFF"/>
+          <w:sz w:val="26"/>
+          <w:szCs w:val="26"/>
+        </w:rPr>
+        <w:t xml:space="preserve">        </w:t>
+      </w:r>
+      <w:r>
+        <w:rPr>
+          <w:rFonts w:ascii="Consolas" w:eastAsia="Times New Roman" w:hAnsi="Consolas" w:cs="Times New Roman"/>
+          <w:color w:val="808080"/>
+          <w:sz w:val="26"/>
+          <w:szCs w:val="26"/>
+        </w:rPr>
+        <w:t>&lt;</w:t>
+      </w:r>
+      <w:r>
+        <w:rPr>
+          <w:rFonts w:ascii="Consolas" w:eastAsia="Times New Roman" w:hAnsi="Consolas" w:cs="Times New Roman"/>
+          <w:color w:val="569CD6"/>
+          <w:sz w:val="26"/>
+          <w:szCs w:val="26"/>
+        </w:rPr>
+        <w:t>div</w:t>
+      </w:r>
+      <w:r>
+        <w:rPr>
+          <w:rFonts w:ascii="Consolas" w:eastAsia="Times New Roman" w:hAnsi="Consolas" w:cs="Times New Roman"/>
+          <w:color w:val="FFFFFF"/>
+          <w:sz w:val="26"/>
+          <w:szCs w:val="26"/>
+        </w:rPr>
+        <w:t xml:space="preserve"> </w:t>
+      </w:r>
+      <w:r>
+        <w:rPr>
+          <w:rFonts w:ascii="Consolas" w:eastAsia="Times New Roman" w:hAnsi="Consolas" w:cs="Times New Roman"/>
+          <w:color w:val="9CDCFE"/>
+          <w:sz w:val="26"/>
+          <w:szCs w:val="26"/>
+        </w:rPr>
+        <w:t>className</w:t>
+      </w:r>
+      <w:r>
+        <w:rPr>
+          <w:rFonts w:ascii="Consolas" w:eastAsia="Times New Roman" w:hAnsi="Consolas" w:cs="Times New Roman"/>
+          <w:color w:val="D4D4D4"/>
+          <w:sz w:val="26"/>
+          <w:szCs w:val="26"/>
+        </w:rPr>
+        <w:t>=</w:t>
+      </w:r>
+      <w:r>
+        <w:rPr>
+          <w:rFonts w:ascii="Consolas" w:eastAsia="Times New Roman" w:hAnsi="Consolas" w:cs="Times New Roman"/>
+          <w:color w:val="CE9178"/>
+          <w:sz w:val="26"/>
+          <w:szCs w:val="26"/>
+        </w:rPr>
+        <w:t>"Post"</w:t>
+      </w:r>
+      <w:r>
+        <w:rPr>
+          <w:rFonts w:ascii="Consolas" w:eastAsia="Times New Roman" w:hAnsi="Consolas" w:cs="Times New Roman"/>
+          <w:color w:val="808080"/>
+          <w:sz w:val="26"/>
+          <w:szCs w:val="26"/>
+        </w:rPr>
+        <w:t>&gt;</w:t>
+      </w:r>
+    </w:p>
+    <w:p>
+      <w:pPr>
+        <w:shd w:val="clear" w:color="auto" w:fill="000000"/>
+        <w:spacing w:after="0" w:line="345" w:lineRule="atLeast"/>
+        <w:rPr>
+          <w:rFonts w:ascii="Consolas" w:eastAsia="Times New Roman" w:hAnsi="Consolas" w:cs="Times New Roman"/>
+          <w:color w:val="FFFFFF"/>
+          <w:sz w:val="26"/>
+          <w:szCs w:val="26"/>
+        </w:rPr>
+      </w:pPr>
+      <w:r>
+        <w:rPr>
+          <w:rFonts w:ascii="Consolas" w:eastAsia="Times New Roman" w:hAnsi="Consolas" w:cs="Times New Roman"/>
+          <w:color w:val="FFFFFF"/>
+          <w:sz w:val="26"/>
+          <w:szCs w:val="26"/>
+        </w:rPr>
+        <w:t xml:space="preserve">            </w:t>
+      </w:r>
+      <w:r>
+        <w:rPr>
+          <w:rFonts w:ascii="Consolas" w:eastAsia="Times New Roman" w:hAnsi="Consolas" w:cs="Times New Roman"/>
+          <w:color w:val="808080"/>
+          <w:sz w:val="26"/>
+          <w:szCs w:val="26"/>
+        </w:rPr>
+        <w:t>&lt;</w:t>
+      </w:r>
+      <w:r>
+        <w:rPr>
+          <w:rFonts w:ascii="Consolas" w:eastAsia="Times New Roman" w:hAnsi="Consolas" w:cs="Times New Roman"/>
+          <w:color w:val="569CD6"/>
+          <w:sz w:val="26"/>
+          <w:szCs w:val="26"/>
+        </w:rPr>
+        <w:t>div</w:t>
+      </w:r>
+      <w:r>
+        <w:rPr>
+          <w:rFonts w:ascii="Consolas" w:eastAsia="Times New Roman" w:hAnsi="Consolas" w:cs="Times New Roman"/>
+          <w:color w:val="FFFFFF"/>
+          <w:sz w:val="26"/>
+          <w:szCs w:val="26"/>
+        </w:rPr>
+        <w:t xml:space="preserve"> </w:t>
+      </w:r>
+      <w:r>
+        <w:rPr>
+          <w:rFonts w:ascii="Consolas" w:eastAsia="Times New Roman" w:hAnsi="Consolas" w:cs="Times New Roman"/>
+          <w:color w:val="9CDCFE"/>
+          <w:sz w:val="26"/>
+          <w:szCs w:val="26"/>
+        </w:rPr>
+        <w:t>className</w:t>
+      </w:r>
+      <w:r>
+        <w:rPr>
+          <w:rFonts w:ascii="Consolas" w:eastAsia="Times New Roman" w:hAnsi="Consolas" w:cs="Times New Roman"/>
+          <w:color w:val="D4D4D4"/>
+          <w:sz w:val="26"/>
+          <w:szCs w:val="26"/>
+        </w:rPr>
+        <w:t>=</w:t>
+      </w:r>
+      <w:r>
+        <w:rPr>
+          <w:rFonts w:ascii="Consolas" w:eastAsia="Times New Roman" w:hAnsi="Consolas" w:cs="Times New Roman"/>
+          <w:color w:val="CE9178"/>
+          <w:sz w:val="26"/>
+          <w:szCs w:val="26"/>
+        </w:rPr>
+        <w:t>"postWrapper"</w:t>
+      </w:r>
+      <w:r>
+        <w:rPr>
+          <w:rFonts w:ascii="Consolas" w:eastAsia="Times New Roman" w:hAnsi="Consolas" w:cs="Times New Roman"/>
+          <w:color w:val="808080"/>
+          <w:sz w:val="26"/>
+          <w:szCs w:val="26"/>
+        </w:rPr>
+        <w:t>&gt;</w:t>
       </w:r>
     </w:p>
     <w:p/>

</xml_diff>

<commit_message>
Like functionality with useState hooks fron end
</commit_message>
<xml_diff>
--- a/Documentation/Swap Shop MERN project.docx
+++ b/Documentation/Swap Shop MERN project.docx
@@ -5494,7 +5494,22 @@
     </w:p>
     <w:p/>
     <w:p/>
+    <w:p>
+      <w:r>
+        <w:lastRenderedPageBreak/>
+        <w:tab/>
+      </w:r>
+      <w:r>
+        <w:tab/>
+        <w:t>//Like functionality with useState hook</w:t>
+      </w:r>
+    </w:p>
     <w:p/>
+    <w:p>
+      <w:r>
+        <w:t>*React useState hook allows us to track state in a function component. State generally refer to the data or properties that need to be trackin in an application.</w:t>
+      </w:r>
+    </w:p>
     <w:p/>
     <w:p/>
     <w:p/>

</xml_diff>

<commit_message>
Switch between pages incomplete
</commit_message>
<xml_diff>
--- a/Documentation/Swap Shop MERN project.docx
+++ b/Documentation/Swap Shop MERN project.docx
@@ -5508,6 +5508,130 @@
     <w:p>
       <w:r>
         <w:t>*React useState hook allows us to track state in a function component. State generally refer to the data or properties that need to be trackin in an application.</w:t>
+      </w:r>
+    </w:p>
+    <w:p/>
+    <w:p>
+      <w:pPr>
+        <w:rPr>
+          <w:b/>
+          <w:bCs/>
+          <w:sz w:val="28"/>
+          <w:szCs w:val="28"/>
+        </w:rPr>
+      </w:pPr>
+      <w:r>
+        <w:tab/>
+      </w:r>
+      <w:r>
+        <w:tab/>
+      </w:r>
+      <w:r>
+        <w:tab/>
+      </w:r>
+      <w:r>
+        <w:rPr>
+          <w:b/>
+          <w:bCs/>
+          <w:sz w:val="28"/>
+          <w:szCs w:val="28"/>
+        </w:rPr>
+        <w:t>Phase III : Front end and Backend Connection</w:t>
+      </w:r>
+    </w:p>
+    <w:p/>
+    <w:p>
+      <w:r>
+        <w:t>*cd into the client / application front end and open a new terminal and add the library to allow to switch from one web page to the other. :  npm add react-router-dom</w:t>
+      </w:r>
+    </w:p>
+    <w:p/>
+    <w:p>
+      <w:pPr>
+        <w:rPr>
+          <w:rStyle w:val="Hyperlink"/>
+        </w:rPr>
+      </w:pPr>
+      <w:r>
+        <w:t xml:space="preserve">*Documentation : </w:t>
+      </w:r>
+      <w:r>
+        <w:t xml:space="preserve"> </w:t>
+      </w:r>
+      <w:hyperlink r:id="rId17" w:history="1">
+        <w:r>
+          <w:rPr>
+            <w:rStyle w:val="Hyperlink"/>
+          </w:rPr>
+          <w:t>https://v5.reactrouter.com/web/guides/quick-start</w:t>
+        </w:r>
+      </w:hyperlink>
+    </w:p>
+    <w:p>
+      <w:pPr>
+        <w:rPr>
+          <w:rStyle w:val="Hyperlink"/>
+        </w:rPr>
+      </w:pPr>
+    </w:p>
+    <w:p>
+      <w:pPr>
+        <w:pStyle w:val="Heading1"/>
+        <w:shd w:val="clear" w:color="auto" w:fill="D7D6D5"/>
+        <w:spacing w:before="0" w:beforeAutospacing="0" w:after="0"/>
+        <w:textAlignment w:val="baseline"/>
+        <w:rPr>
+          <w:rFonts w:ascii="Segoe UI" w:hAnsi="Segoe UI" w:cs="Segoe UI"/>
+          <w:color w:val="232629"/>
+        </w:rPr>
+      </w:pPr>
+      <w:r>
+        <w:rPr>
+          <w:rStyle w:val="Hyperlink"/>
+        </w:rPr>
+        <w:t>*</w:t>
+      </w:r>
+      <w:hyperlink r:id="rId18" w:history="1">
+        <w:r>
+          <w:rPr>
+            <w:rStyle w:val="Hyperlink"/>
+            <w:rFonts w:ascii="Segoe UI" w:hAnsi="Segoe UI" w:cs="Segoe UI"/>
+            <w:b w:val="0"/>
+            <w:bCs w:val="0"/>
+            <w:bdr w:val="none" w:sz="0" w:space="0" w:color="auto" w:frame="1"/>
+          </w:rPr>
+          <w:t>Attempted import error: 'Switch' is not exported from 'react-router-dom'</w:t>
+        </w:r>
+      </w:hyperlink>
+    </w:p>
+    <w:p>
+      <w:r>
+        <w:t xml:space="preserve"> -If you run npm add react-router-dom and you get the version 6 or any other one, when you run the code with Switch you will get an error cuz version 6 uses the Routes sysntax: refer to stack over flow :</w:t>
+      </w:r>
+      <w:r>
+        <w:t xml:space="preserve"> </w:t>
+      </w:r>
+      <w:hyperlink r:id="rId19" w:history="1">
+        <w:r>
+          <w:rPr>
+            <w:rStyle w:val="Hyperlink"/>
+          </w:rPr>
+          <w:t>https://stackoverflow.com/questions/63124161/attempted-import-error-switch-is-not-exported-from-react-router-dom</w:t>
+        </w:r>
+      </w:hyperlink>
+      <w:r>
+        <w:t xml:space="preserve">  . Solve the switch error by downgrading by using (npm install </w:t>
+      </w:r>
+      <w:hyperlink r:id="rId20" w:history="1">
+        <w:r>
+          <w:rPr>
+            <w:rStyle w:val="Hyperlink"/>
+          </w:rPr>
+          <w:t>react-router-dom@5.2.0</w:t>
+        </w:r>
+      </w:hyperlink>
+      <w:r>
+        <w:t xml:space="preserve"> )</w:t>
       </w:r>
     </w:p>
     <w:p/>
@@ -6848,6 +6972,26 @@
     <w:name w:val="Normal"/>
     <w:qFormat/>
   </w:style>
+  <w:style w:type="paragraph" w:styleId="Heading1">
+    <w:name w:val="heading 1"/>
+    <w:basedOn w:val="Normal"/>
+    <w:link w:val="Heading1Char"/>
+    <w:uiPriority w:val="9"/>
+    <w:qFormat/>
+    <w:rsid w:val="000C174F"/>
+    <w:pPr>
+      <w:spacing w:before="100" w:beforeAutospacing="1" w:after="100" w:afterAutospacing="1" w:line="240" w:lineRule="auto"/>
+      <w:outlineLvl w:val="0"/>
+    </w:pPr>
+    <w:rPr>
+      <w:rFonts w:ascii="Times New Roman" w:eastAsia="Times New Roman" w:hAnsi="Times New Roman" w:cs="Times New Roman"/>
+      <w:b/>
+      <w:bCs/>
+      <w:kern w:val="36"/>
+      <w:sz w:val="48"/>
+      <w:szCs w:val="48"/>
+    </w:rPr>
+  </w:style>
   <w:style w:type="character" w:default="1" w:styleId="DefaultParagraphFont">
     <w:name w:val="Default Paragraph Font"/>
     <w:uiPriority w:val="1"/>
@@ -6930,6 +7074,21 @@
     <w:rPr>
       <w:color w:val="954F72" w:themeColor="followedHyperlink"/>
       <w:u w:val="single"/>
+    </w:rPr>
+  </w:style>
+  <w:style w:type="character" w:customStyle="1" w:styleId="Heading1Char">
+    <w:name w:val="Heading 1 Char"/>
+    <w:basedOn w:val="DefaultParagraphFont"/>
+    <w:link w:val="Heading1"/>
+    <w:uiPriority w:val="9"/>
+    <w:rsid w:val="000C174F"/>
+    <w:rPr>
+      <w:rFonts w:ascii="Times New Roman" w:eastAsia="Times New Roman" w:hAnsi="Times New Roman" w:cs="Times New Roman"/>
+      <w:b/>
+      <w:bCs/>
+      <w:kern w:val="36"/>
+      <w:sz w:val="48"/>
+      <w:szCs w:val="48"/>
     </w:rPr>
   </w:style>
 </w:styles>

</xml_diff>

<commit_message>
fetching data and userData ft hooks, useEffect n axios
</commit_message>
<xml_diff>
--- a/Documentation/Swap Shop MERN project.docx
+++ b/Documentation/Swap Shop MERN project.docx
@@ -4,17 +4,38 @@
   <w:body>
     <w:p>
       <w:r>
-        <w:t>Project Name : Swap Shop</w:t>
-      </w:r>
-    </w:p>
-    <w:p>
-      <w:r>
-        <w:t>Date : 21 July 2022</w:t>
-      </w:r>
-    </w:p>
-    <w:p>
-      <w:r>
-        <w:t xml:space="preserve">Tutorial Video : </w:t>
+        <w:t xml:space="preserve">Project </w:t>
+      </w:r>
+      <w:proofErr w:type="gramStart"/>
+      <w:r>
+        <w:t>Name :</w:t>
+      </w:r>
+      <w:proofErr w:type="gramEnd"/>
+      <w:r>
+        <w:t xml:space="preserve"> Swap Shop</w:t>
+      </w:r>
+    </w:p>
+    <w:p>
+      <w:proofErr w:type="gramStart"/>
+      <w:r>
+        <w:t>Date :</w:t>
+      </w:r>
+      <w:proofErr w:type="gramEnd"/>
+      <w:r>
+        <w:t xml:space="preserve"> 21 July 2022</w:t>
+      </w:r>
+    </w:p>
+    <w:p>
+      <w:r>
+        <w:t xml:space="preserve">Tutorial </w:t>
+      </w:r>
+      <w:proofErr w:type="gramStart"/>
+      <w:r>
+        <w:t>Video :</w:t>
+      </w:r>
+      <w:proofErr w:type="gramEnd"/>
+      <w:r>
+        <w:t xml:space="preserve"> </w:t>
       </w:r>
       <w:hyperlink r:id="rId5" w:history="1">
         <w:r>
@@ -51,20 +72,74 @@
           <w:sz w:val="28"/>
           <w:szCs w:val="28"/>
         </w:rPr>
-        <w:t>PHASE I : REST API with MongoDb</w:t>
-      </w:r>
-    </w:p>
-    <w:p>
+        <w:t xml:space="preserve">PHASE </w:t>
+      </w:r>
+      <w:proofErr w:type="gramStart"/>
       <w:r>
         <w:rPr>
           <w:b/>
           <w:bCs/>
+          <w:sz w:val="28"/>
+          <w:szCs w:val="28"/>
+        </w:rPr>
+        <w:t>I :</w:t>
+      </w:r>
+      <w:proofErr w:type="gramEnd"/>
+      <w:r>
+        <w:rPr>
+          <w:b/>
+          <w:bCs/>
+          <w:sz w:val="28"/>
+          <w:szCs w:val="28"/>
+        </w:rPr>
+        <w:t xml:space="preserve"> REST API with </w:t>
+      </w:r>
+      <w:proofErr w:type="spellStart"/>
+      <w:r>
+        <w:rPr>
+          <w:b/>
+          <w:bCs/>
+          <w:sz w:val="28"/>
+          <w:szCs w:val="28"/>
+        </w:rPr>
+        <w:t>MongoDb</w:t>
+      </w:r>
+      <w:proofErr w:type="spellEnd"/>
+    </w:p>
+    <w:p>
+      <w:r>
+        <w:rPr>
+          <w:b/>
+          <w:bCs/>
         </w:rPr>
         <w:t>*</w:t>
       </w:r>
       <w:r>
-        <w:t>Creating package.json -&gt; npm init</w:t>
-      </w:r>
+        <w:t xml:space="preserve">Creating </w:t>
+      </w:r>
+      <w:proofErr w:type="spellStart"/>
+      <w:proofErr w:type="gramStart"/>
+      <w:r>
+        <w:t>package.json</w:t>
+      </w:r>
+      <w:proofErr w:type="spellEnd"/>
+      <w:proofErr w:type="gramEnd"/>
+      <w:r>
+        <w:t xml:space="preserve"> -&gt; </w:t>
+      </w:r>
+      <w:proofErr w:type="spellStart"/>
+      <w:r>
+        <w:t>npm</w:t>
+      </w:r>
+      <w:proofErr w:type="spellEnd"/>
+      <w:r>
+        <w:t xml:space="preserve"> </w:t>
+      </w:r>
+      <w:proofErr w:type="spellStart"/>
+      <w:r>
+        <w:t>init</w:t>
+      </w:r>
+      <w:proofErr w:type="spellEnd"/>
     </w:p>
     <w:p>
       <w:r>
@@ -77,12 +152,51 @@
     </w:p>
     <w:p>
       <w:r>
-        <w:t>*npm add express mongoose dotenv helmet morgan nodemon</w:t>
-      </w:r>
-    </w:p>
-    <w:p>
-      <w:r>
-        <w:t xml:space="preserve">           - mongoose documentation : </w:t>
+        <w:t>*</w:t>
+      </w:r>
+      <w:proofErr w:type="spellStart"/>
+      <w:proofErr w:type="gramStart"/>
+      <w:r>
+        <w:t>npm</w:t>
+      </w:r>
+      <w:proofErr w:type="spellEnd"/>
+      <w:proofErr w:type="gramEnd"/>
+      <w:r>
+        <w:t xml:space="preserve"> add express mongoose </w:t>
+      </w:r>
+      <w:proofErr w:type="spellStart"/>
+      <w:r>
+        <w:t>dotenv</w:t>
+      </w:r>
+      <w:proofErr w:type="spellEnd"/>
+      <w:r>
+        <w:t xml:space="preserve"> helmet </w:t>
+      </w:r>
+      <w:proofErr w:type="spellStart"/>
+      <w:r>
+        <w:t>morgan</w:t>
+      </w:r>
+      <w:proofErr w:type="spellEnd"/>
+      <w:r>
+        <w:t xml:space="preserve"> </w:t>
+      </w:r>
+      <w:proofErr w:type="spellStart"/>
+      <w:r>
+        <w:t>nodemon</w:t>
+      </w:r>
+      <w:proofErr w:type="spellEnd"/>
+    </w:p>
+    <w:p>
+      <w:r>
+        <w:t xml:space="preserve">           - mongoose </w:t>
+      </w:r>
+      <w:proofErr w:type="gramStart"/>
+      <w:r>
+        <w:t>documentation :</w:t>
+      </w:r>
+      <w:proofErr w:type="gramEnd"/>
+      <w:r>
+        <w:t xml:space="preserve"> </w:t>
       </w:r>
       <w:hyperlink r:id="rId6" w:history="1">
         <w:r>
@@ -98,7 +212,23 @@
         <w:t xml:space="preserve">           -</w:t>
       </w:r>
       <w:r>
-        <w:t xml:space="preserve"> dotenv docs : </w:t>
+        <w:t xml:space="preserve"> </w:t>
+      </w:r>
+      <w:proofErr w:type="spellStart"/>
+      <w:r>
+        <w:t>dotenv</w:t>
+      </w:r>
+      <w:proofErr w:type="spellEnd"/>
+      <w:r>
+        <w:t xml:space="preserve"> </w:t>
+      </w:r>
+      <w:proofErr w:type="gramStart"/>
+      <w:r>
+        <w:t>docs :</w:t>
+      </w:r>
+      <w:proofErr w:type="gramEnd"/>
+      <w:r>
+        <w:t xml:space="preserve"> </w:t>
       </w:r>
       <w:hyperlink r:id="rId7" w:history="1">
         <w:r>
@@ -120,13 +250,37 @@
         <w:t xml:space="preserve">: </w:t>
       </w:r>
       <w:r>
-        <w:t xml:space="preserve">After creating mongoDb its </w:t>
+        <w:t xml:space="preserve">After creating </w:t>
+      </w:r>
+      <w:proofErr w:type="spellStart"/>
+      <w:r>
+        <w:t>mongoDb</w:t>
+      </w:r>
+      <w:proofErr w:type="spellEnd"/>
+      <w:r>
+        <w:t xml:space="preserve"> its </w:t>
       </w:r>
       <w:r>
         <w:t xml:space="preserve">going </w:t>
       </w:r>
       <w:r>
-        <w:t>on to give us some  secrete url which includes our</w:t>
+        <w:t xml:space="preserve">on to give us </w:t>
+      </w:r>
+      <w:proofErr w:type="gramStart"/>
+      <w:r>
+        <w:t>some  secrete</w:t>
+      </w:r>
+      <w:proofErr w:type="gramEnd"/>
+      <w:r>
+        <w:t xml:space="preserve"> </w:t>
+      </w:r>
+      <w:proofErr w:type="spellStart"/>
+      <w:r>
+        <w:t>url</w:t>
+      </w:r>
+      <w:proofErr w:type="spellEnd"/>
+      <w:r>
+        <w:t xml:space="preserve"> which includes our</w:t>
       </w:r>
       <w:r>
         <w:t xml:space="preserve"> database , server name user names and our passwords.</w:t>
@@ -135,7 +289,15 @@
     <w:p>
       <w:r>
         <w:tab/>
-        <w:t xml:space="preserve">-helmet docs : </w:t>
+        <w:t xml:space="preserve">-helmet </w:t>
+      </w:r>
+      <w:proofErr w:type="gramStart"/>
+      <w:r>
+        <w:t>docs :</w:t>
+      </w:r>
+      <w:proofErr w:type="gramEnd"/>
+      <w:r>
+        <w:t xml:space="preserve"> </w:t>
       </w:r>
       <w:hyperlink r:id="rId8" w:history="1">
         <w:r>
@@ -154,13 +316,45 @@
         <w:ind w:left="1440"/>
       </w:pPr>
       <w:r>
-        <w:t>: Secure request made to the server, because some request hearder contains some valuable properties inside.</w:t>
+        <w:t xml:space="preserve">: Secure request made to the </w:t>
+      </w:r>
+      <w:proofErr w:type="gramStart"/>
+      <w:r>
+        <w:t>server, because</w:t>
+      </w:r>
+      <w:proofErr w:type="gramEnd"/>
+      <w:r>
+        <w:t xml:space="preserve"> some request </w:t>
+      </w:r>
+      <w:proofErr w:type="spellStart"/>
+      <w:r>
+        <w:t>hearder</w:t>
+      </w:r>
+      <w:proofErr w:type="spellEnd"/>
+      <w:r>
+        <w:t xml:space="preserve"> contains some valuable properties inside.</w:t>
       </w:r>
     </w:p>
     <w:p>
       <w:r>
         <w:tab/>
-        <w:t xml:space="preserve">-morgan docs : </w:t>
+        <w:t>-</w:t>
+      </w:r>
+      <w:proofErr w:type="spellStart"/>
+      <w:r>
+        <w:t>morgan</w:t>
+      </w:r>
+      <w:proofErr w:type="spellEnd"/>
+      <w:r>
+        <w:t xml:space="preserve"> </w:t>
+      </w:r>
+      <w:proofErr w:type="gramStart"/>
+      <w:r>
+        <w:t>docs :</w:t>
+      </w:r>
+      <w:proofErr w:type="gramEnd"/>
+      <w:r>
+        <w:t xml:space="preserve"> </w:t>
       </w:r>
       <w:hyperlink r:id="rId9" w:history="1">
         <w:r>
@@ -182,7 +376,23 @@
     <w:p>
       <w:r>
         <w:tab/>
-        <w:t xml:space="preserve">-nodemon docs : </w:t>
+        <w:t>-</w:t>
+      </w:r>
+      <w:proofErr w:type="spellStart"/>
+      <w:r>
+        <w:t>nodemon</w:t>
+      </w:r>
+      <w:proofErr w:type="spellEnd"/>
+      <w:r>
+        <w:t xml:space="preserve"> </w:t>
+      </w:r>
+      <w:proofErr w:type="gramStart"/>
+      <w:r>
+        <w:t>docs :</w:t>
+      </w:r>
+      <w:proofErr w:type="gramEnd"/>
+      <w:r>
+        <w:t xml:space="preserve"> </w:t>
       </w:r>
       <w:hyperlink r:id="rId10" w:history="1">
         <w:r>
@@ -198,7 +408,23 @@
         <w:ind w:left="1440"/>
       </w:pPr>
       <w:r>
-        <w:t>: Whenever we make changes inside the files we must go back to restart the console to record the new updates/changes. Nodemon allows us to start the server once anytime we make changes it will refresh the application automatically.so it is listening to the files.</w:t>
+        <w:t xml:space="preserve">: Whenever we make changes inside the </w:t>
+      </w:r>
+      <w:proofErr w:type="gramStart"/>
+      <w:r>
+        <w:t>files</w:t>
+      </w:r>
+      <w:proofErr w:type="gramEnd"/>
+      <w:r>
+        <w:t xml:space="preserve"> we must go back to restart the console to record the new updates/changes. </w:t>
+      </w:r>
+      <w:proofErr w:type="spellStart"/>
+      <w:r>
+        <w:t>Nodemon</w:t>
+      </w:r>
+      <w:proofErr w:type="spellEnd"/>
+      <w:r>
+        <w:t xml:space="preserve"> allows us to start the server once anytime we make changes it will refresh the application automatically.so it is listening to the files.</w:t>
       </w:r>
     </w:p>
     <w:p>
@@ -206,21 +432,49 @@
         <w:ind w:left="1440"/>
       </w:pPr>
       <w:r>
-        <w:t>: code =&gt; package.json line 7 : delete test and add start</w:t>
-      </w:r>
-      <w:r>
-        <w:t xml:space="preserve"> nodemon mainfile.js</w:t>
-      </w:r>
-    </w:p>
-    <w:p>
-      <w:r>
-        <w:t>*npm start =&gt; initiating the server</w:t>
+        <w:t xml:space="preserve">: code =&gt; </w:t>
+      </w:r>
+      <w:proofErr w:type="spellStart"/>
+      <w:proofErr w:type="gramStart"/>
+      <w:r>
+        <w:t>package.json</w:t>
+      </w:r>
+      <w:proofErr w:type="spellEnd"/>
+      <w:proofErr w:type="gramEnd"/>
+      <w:r>
+        <w:t xml:space="preserve"> line 7 : delete test and add start</w:t>
+      </w:r>
+      <w:r>
+        <w:t xml:space="preserve"> </w:t>
+      </w:r>
+      <w:proofErr w:type="spellStart"/>
+      <w:r>
+        <w:t>nodemon</w:t>
+      </w:r>
+      <w:proofErr w:type="spellEnd"/>
+      <w:r>
+        <w:t xml:space="preserve"> mainfile.js</w:t>
       </w:r>
     </w:p>
     <w:p>
       <w:r>
         <w:t>*</w:t>
       </w:r>
+      <w:proofErr w:type="spellStart"/>
+      <w:proofErr w:type="gramStart"/>
+      <w:r>
+        <w:t>npm</w:t>
+      </w:r>
+      <w:proofErr w:type="spellEnd"/>
+      <w:proofErr w:type="gramEnd"/>
+      <w:r>
+        <w:t xml:space="preserve"> start =&gt; initiating the server</w:t>
+      </w:r>
+    </w:p>
+    <w:p>
+      <w:r>
+        <w:t>*</w:t>
+      </w:r>
       <w:r>
         <w:t xml:space="preserve"> </w:t>
       </w:r>
@@ -231,16 +485,35 @@
         <w:rPr>
           <w:rStyle w:val="Strong"/>
         </w:rPr>
-        <w:t xml:space="preserve"> web application framework for Node.js</w:t>
-      </w:r>
-      <w:r>
-        <w:t xml:space="preserve"> , developers use Express to simplify the task of writing server code. There’s no need to repeat the same code over and over, as you would with the Node.js HTTP module.</w:t>
+        <w:t xml:space="preserve"> web application framework for </w:t>
+      </w:r>
+      <w:proofErr w:type="gramStart"/>
+      <w:r>
+        <w:rPr>
+          <w:rStyle w:val="Strong"/>
+        </w:rPr>
+        <w:t>Node.js</w:t>
+      </w:r>
+      <w:r>
+        <w:t xml:space="preserve"> ,</w:t>
+      </w:r>
+      <w:proofErr w:type="gramEnd"/>
+      <w:r>
+        <w:t xml:space="preserve"> developers use Express to simplify the task of writing server code. There’s no need to repeat the same code over and over, as you would with the Node.js HTTP module.</w:t>
       </w:r>
     </w:p>
     <w:p/>
     <w:p>
       <w:r>
-        <w:t xml:space="preserve">*Configure dotenv </w:t>
+        <w:t xml:space="preserve">*Configure </w:t>
+      </w:r>
+      <w:proofErr w:type="spellStart"/>
+      <w:r>
+        <w:t>dotenv</w:t>
+      </w:r>
+      <w:proofErr w:type="spellEnd"/>
+      <w:r>
+        <w:t xml:space="preserve"> </w:t>
       </w:r>
       <w:r>
         <w:t>to enable usage and write all the secrete keys in the .env file</w:t>
@@ -249,7 +522,15 @@
     <w:p>
       <w:r>
         <w:lastRenderedPageBreak/>
-        <w:t xml:space="preserve">*secrete key the data is </w:t>
+        <w:t>*</w:t>
+      </w:r>
+      <w:proofErr w:type="gramStart"/>
+      <w:r>
+        <w:t>secrete</w:t>
+      </w:r>
+      <w:proofErr w:type="gramEnd"/>
+      <w:r>
+        <w:t xml:space="preserve"> key the data is </w:t>
       </w:r>
       <w:r>
         <w:t xml:space="preserve">  a string of this format </w:t>
@@ -265,8 +546,13 @@
       <w:r>
         <w:t xml:space="preserve">-we obtained it on the </w:t>
       </w:r>
-      <w:r>
-        <w:t xml:space="preserve">mongoDb cloud </w:t>
+      <w:proofErr w:type="spellStart"/>
+      <w:r>
+        <w:t>mongoDb</w:t>
+      </w:r>
+      <w:proofErr w:type="spellEnd"/>
+      <w:r>
+        <w:t xml:space="preserve"> cloud </w:t>
       </w:r>
       <w:r>
         <w:t xml:space="preserve">  </w:t>
@@ -285,8 +571,15 @@
       <w:r>
         <w:t>*</w:t>
       </w:r>
-      <w:r>
-        <w:t>morgan library is working because we are getting this string</w:t>
+      <w:proofErr w:type="spellStart"/>
+      <w:proofErr w:type="gramStart"/>
+      <w:r>
+        <w:t>morgan</w:t>
+      </w:r>
+      <w:proofErr w:type="spellEnd"/>
+      <w:proofErr w:type="gramEnd"/>
+      <w:r>
+        <w:t xml:space="preserve"> library is working because we are getting this string</w:t>
       </w:r>
     </w:p>
     <w:p>
@@ -297,18 +590,31 @@
         <w:t xml:space="preserve"> type / address</w:t>
       </w:r>
       <w:r>
-        <w:t xml:space="preserve">” status(404) duration of the response(150) </w:t>
+        <w:t xml:space="preserve">” </w:t>
+      </w:r>
+      <w:proofErr w:type="gramStart"/>
+      <w:r>
+        <w:t>status(</w:t>
+      </w:r>
+      <w:proofErr w:type="gramEnd"/>
+      <w:r>
+        <w:t xml:space="preserve">404) duration of the response(150) </w:t>
       </w:r>
     </w:p>
     <w:p>
       <w:r>
         <w:t xml:space="preserve"> </w:t>
       </w:r>
+      <w:proofErr w:type="gramStart"/>
       <w:r>
         <w:t xml:space="preserve">: </w:t>
       </w:r>
       <w:r>
-        <w:t>::1 - - [21/Jul/2022:17:11:17 +0000] "GET /favicon.ico HTTP/1.1" 404 150</w:t>
+        <w:t>:</w:t>
+      </w:r>
+      <w:proofErr w:type="gramEnd"/>
+      <w:r>
+        <w:t>:1 - - [21/Jul/2022:17:11:17 +0000] "GET /favicon.ico HTTP/1.1" 404 150</w:t>
       </w:r>
     </w:p>
     <w:p>
@@ -338,7 +644,15 @@
         <w:t>//</w:t>
       </w:r>
       <w:r>
-        <w:t xml:space="preserve"> path :” /routes”</w:t>
+        <w:t xml:space="preserve"> </w:t>
+      </w:r>
+      <w:proofErr w:type="gramStart"/>
+      <w:r>
+        <w:t>path :</w:t>
+      </w:r>
+      <w:proofErr w:type="gramEnd"/>
+      <w:r>
+        <w:t>” /routes”</w:t>
       </w:r>
     </w:p>
     <w:p>
@@ -360,6 +674,7 @@
           <w:szCs w:val="26"/>
         </w:rPr>
       </w:pPr>
+      <w:proofErr w:type="spellStart"/>
       <w:r>
         <w:rPr>
           <w:rFonts w:ascii="Consolas" w:eastAsia="Times New Roman" w:hAnsi="Consolas" w:cs="Times New Roman"/>
@@ -387,6 +702,7 @@
         </w:rPr>
         <w:t>get</w:t>
       </w:r>
+      <w:proofErr w:type="spellEnd"/>
       <w:r>
         <w:rPr>
           <w:rFonts w:ascii="Consolas" w:eastAsia="Times New Roman" w:hAnsi="Consolas" w:cs="Times New Roman"/>
@@ -403,7 +719,17 @@
           <w:sz w:val="26"/>
           <w:szCs w:val="26"/>
         </w:rPr>
-        <w:t>"/"</w:t>
+        <w:t>"/</w:t>
+      </w:r>
+      <w:proofErr w:type="gramStart"/>
+      <w:r>
+        <w:rPr>
+          <w:rFonts w:ascii="Consolas" w:eastAsia="Times New Roman" w:hAnsi="Consolas" w:cs="Times New Roman"/>
+          <w:color w:val="CE9178"/>
+          <w:sz w:val="26"/>
+          <w:szCs w:val="26"/>
+        </w:rPr>
+        <w:t>"</w:t>
       </w:r>
       <w:r>
         <w:rPr>
@@ -414,6 +740,8 @@
         </w:rPr>
         <w:t>,(</w:t>
       </w:r>
+      <w:proofErr w:type="spellStart"/>
+      <w:proofErr w:type="gramEnd"/>
       <w:r>
         <w:rPr>
           <w:rFonts w:ascii="Consolas" w:eastAsia="Times New Roman" w:hAnsi="Consolas" w:cs="Times New Roman"/>
@@ -441,6 +769,7 @@
         </w:rPr>
         <w:t>res</w:t>
       </w:r>
+      <w:proofErr w:type="spellEnd"/>
       <w:r>
         <w:rPr>
           <w:rFonts w:ascii="Consolas" w:eastAsia="Times New Roman" w:hAnsi="Consolas" w:cs="Times New Roman"/>
@@ -489,6 +818,8 @@
         </w:rPr>
         <w:t xml:space="preserve">    </w:t>
       </w:r>
+      <w:proofErr w:type="spellStart"/>
+      <w:proofErr w:type="gramStart"/>
       <w:r>
         <w:rPr>
           <w:rFonts w:ascii="Consolas" w:eastAsia="Times New Roman" w:hAnsi="Consolas" w:cs="Times New Roman"/>
@@ -516,6 +847,8 @@
         </w:rPr>
         <w:t>send</w:t>
       </w:r>
+      <w:proofErr w:type="spellEnd"/>
+      <w:proofErr w:type="gramEnd"/>
       <w:r>
         <w:rPr>
           <w:rFonts w:ascii="Consolas" w:eastAsia="Times New Roman" w:hAnsi="Consolas" w:cs="Times New Roman"/>
@@ -532,7 +865,27 @@
           <w:sz w:val="26"/>
           <w:szCs w:val="26"/>
         </w:rPr>
-        <w:t>"Congratulations on making hosting your first ever simple wep page Mighty!!!"</w:t>
+        <w:t xml:space="preserve">"Congratulations on making hosting your first ever simple </w:t>
+      </w:r>
+      <w:proofErr w:type="spellStart"/>
+      <w:r>
+        <w:rPr>
+          <w:rFonts w:ascii="Consolas" w:eastAsia="Times New Roman" w:hAnsi="Consolas" w:cs="Times New Roman"/>
+          <w:color w:val="CE9178"/>
+          <w:sz w:val="26"/>
+          <w:szCs w:val="26"/>
+        </w:rPr>
+        <w:t>wep</w:t>
+      </w:r>
+      <w:proofErr w:type="spellEnd"/>
+      <w:r>
+        <w:rPr>
+          <w:rFonts w:ascii="Consolas" w:eastAsia="Times New Roman" w:hAnsi="Consolas" w:cs="Times New Roman"/>
+          <w:color w:val="CE9178"/>
+          <w:sz w:val="26"/>
+          <w:szCs w:val="26"/>
+        </w:rPr>
+        <w:t xml:space="preserve"> page Mighty!!!"</w:t>
       </w:r>
       <w:r>
         <w:rPr>
@@ -588,6 +941,7 @@
           <w:szCs w:val="26"/>
         </w:rPr>
       </w:pPr>
+      <w:proofErr w:type="spellStart"/>
       <w:r>
         <w:rPr>
           <w:rFonts w:ascii="Consolas" w:eastAsia="Times New Roman" w:hAnsi="Consolas" w:cs="Times New Roman"/>
@@ -615,6 +969,7 @@
         </w:rPr>
         <w:t>get</w:t>
       </w:r>
+      <w:proofErr w:type="spellEnd"/>
       <w:r>
         <w:rPr>
           <w:rFonts w:ascii="Consolas" w:eastAsia="Times New Roman" w:hAnsi="Consolas" w:cs="Times New Roman"/>
@@ -631,7 +986,17 @@
           <w:sz w:val="26"/>
           <w:szCs w:val="26"/>
         </w:rPr>
-        <w:t>"/users"</w:t>
+        <w:t>"/users</w:t>
+      </w:r>
+      <w:proofErr w:type="gramStart"/>
+      <w:r>
+        <w:rPr>
+          <w:rFonts w:ascii="Consolas" w:eastAsia="Times New Roman" w:hAnsi="Consolas" w:cs="Times New Roman"/>
+          <w:color w:val="CE9178"/>
+          <w:sz w:val="26"/>
+          <w:szCs w:val="26"/>
+        </w:rPr>
+        <w:t>"</w:t>
       </w:r>
       <w:r>
         <w:rPr>
@@ -642,6 +1007,8 @@
         </w:rPr>
         <w:t>,(</w:t>
       </w:r>
+      <w:proofErr w:type="spellStart"/>
+      <w:proofErr w:type="gramEnd"/>
       <w:r>
         <w:rPr>
           <w:rFonts w:ascii="Consolas" w:eastAsia="Times New Roman" w:hAnsi="Consolas" w:cs="Times New Roman"/>
@@ -669,6 +1036,7 @@
         </w:rPr>
         <w:t>res</w:t>
       </w:r>
+      <w:proofErr w:type="spellEnd"/>
       <w:r>
         <w:rPr>
           <w:rFonts w:ascii="Consolas" w:eastAsia="Times New Roman" w:hAnsi="Consolas" w:cs="Times New Roman"/>
@@ -717,6 +1085,8 @@
         </w:rPr>
         <w:t xml:space="preserve">    </w:t>
       </w:r>
+      <w:proofErr w:type="spellStart"/>
+      <w:proofErr w:type="gramStart"/>
       <w:r>
         <w:rPr>
           <w:rFonts w:ascii="Consolas" w:eastAsia="Times New Roman" w:hAnsi="Consolas" w:cs="Times New Roman"/>
@@ -744,6 +1114,8 @@
         </w:rPr>
         <w:t>send</w:t>
       </w:r>
+      <w:proofErr w:type="spellEnd"/>
+      <w:proofErr w:type="gramEnd"/>
       <w:r>
         <w:rPr>
           <w:rFonts w:ascii="Consolas" w:eastAsia="Times New Roman" w:hAnsi="Consolas" w:cs="Times New Roman"/>
@@ -798,9 +1170,19 @@
       <w:r>
         <w:t>*</w:t>
       </w:r>
-      <w:r>
-        <w:t>we not using this lines of code since we are using the rest api</w:t>
-      </w:r>
+      <w:proofErr w:type="gramStart"/>
+      <w:r>
+        <w:t>we</w:t>
+      </w:r>
+      <w:proofErr w:type="gramEnd"/>
+      <w:r>
+        <w:t xml:space="preserve"> not using this lines of code since we are using the rest </w:t>
+      </w:r>
+      <w:proofErr w:type="spellStart"/>
+      <w:r>
+        <w:t>api</w:t>
+      </w:r>
+      <w:proofErr w:type="spellEnd"/>
       <w:r>
         <w:t>.</w:t>
       </w:r>
@@ -826,7 +1208,15 @@
     </w:p>
     <w:p>
       <w:r>
-        <w:t>*Create the attributes value each user will have , each attribute must have properties</w:t>
+        <w:t xml:space="preserve">*Create the attributes value each user will </w:t>
+      </w:r>
+      <w:proofErr w:type="gramStart"/>
+      <w:r>
+        <w:t>have ,</w:t>
+      </w:r>
+      <w:proofErr w:type="gramEnd"/>
+      <w:r>
+        <w:t xml:space="preserve"> each attribute must have properties</w:t>
       </w:r>
     </w:p>
     <w:p>
@@ -840,10 +1230,18 @@
         <w:t>re</w:t>
       </w:r>
       <w:r>
-        <w:t xml:space="preserve">quired: true” -&gt; the attribute is not optional </w:t>
-      </w:r>
-      <w:r>
-        <w:t>,every user</w:t>
+        <w:t xml:space="preserve">quired: true” -&gt; the attribute is not </w:t>
+      </w:r>
+      <w:proofErr w:type="gramStart"/>
+      <w:r>
+        <w:t xml:space="preserve">optional </w:t>
+      </w:r>
+      <w:r>
+        <w:t>,every</w:t>
+      </w:r>
+      <w:proofErr w:type="gramEnd"/>
+      <w:r>
+        <w:t xml:space="preserve"> user</w:t>
       </w:r>
       <w:r>
         <w:t xml:space="preserve"> must have it.</w:t>
@@ -854,10 +1252,28 @@
         <w:t>*</w:t>
       </w:r>
       <w:r>
-        <w:t>property “type:Array,default</w:t>
-      </w:r>
-      <w:r>
-        <w:t>:[] “ in follwers/following -&gt; this will all the users that are following you or that you are following</w:t>
+        <w:t>property “</w:t>
+      </w:r>
+      <w:proofErr w:type="spellStart"/>
+      <w:proofErr w:type="gramStart"/>
+      <w:r>
+        <w:t>type:Array</w:t>
+      </w:r>
+      <w:proofErr w:type="gramEnd"/>
+      <w:r>
+        <w:t>,default</w:t>
+      </w:r>
+      <w:proofErr w:type="spellEnd"/>
+      <w:r>
+        <w:t xml:space="preserve">:[] “ in </w:t>
+      </w:r>
+      <w:proofErr w:type="spellStart"/>
+      <w:r>
+        <w:t>follwers</w:t>
+      </w:r>
+      <w:proofErr w:type="spellEnd"/>
+      <w:r>
+        <w:t>/following -&gt; this will all the users that are following you or that you are following</w:t>
       </w:r>
       <w:r>
         <w:t>.</w:t>
@@ -877,6 +1293,8 @@
       <w:r>
         <w:t xml:space="preserve">*” </w:t>
       </w:r>
+      <w:proofErr w:type="spellStart"/>
+      <w:proofErr w:type="gramStart"/>
       <w:r>
         <w:rPr>
           <w:rFonts w:ascii="Consolas" w:eastAsia="Times New Roman" w:hAnsi="Consolas" w:cs="Times New Roman"/>
@@ -904,6 +1322,8 @@
         </w:rPr>
         <w:t>exports</w:t>
       </w:r>
+      <w:proofErr w:type="spellEnd"/>
+      <w:proofErr w:type="gramEnd"/>
       <w:r>
         <w:rPr>
           <w:rFonts w:ascii="Consolas" w:eastAsia="Times New Roman" w:hAnsi="Consolas" w:cs="Times New Roman"/>
@@ -931,6 +1351,7 @@
         </w:rPr>
         <w:t xml:space="preserve"> </w:t>
       </w:r>
+      <w:proofErr w:type="spellStart"/>
       <w:r>
         <w:rPr>
           <w:rFonts w:ascii="Consolas" w:eastAsia="Times New Roman" w:hAnsi="Consolas" w:cs="Times New Roman"/>
@@ -958,6 +1379,7 @@
         </w:rPr>
         <w:t>model</w:t>
       </w:r>
+      <w:proofErr w:type="spellEnd"/>
       <w:r>
         <w:rPr>
           <w:rFonts w:ascii="Consolas" w:eastAsia="Times New Roman" w:hAnsi="Consolas" w:cs="Times New Roman"/>
@@ -985,6 +1407,7 @@
         </w:rPr>
         <w:t>,</w:t>
       </w:r>
+      <w:proofErr w:type="spellStart"/>
       <w:r>
         <w:rPr>
           <w:rFonts w:ascii="Consolas" w:eastAsia="Times New Roman" w:hAnsi="Consolas" w:cs="Times New Roman"/>
@@ -994,6 +1417,7 @@
         </w:rPr>
         <w:t>UserSchema</w:t>
       </w:r>
+      <w:proofErr w:type="spellEnd"/>
       <w:r>
         <w:rPr>
           <w:rFonts w:ascii="Consolas" w:eastAsia="Times New Roman" w:hAnsi="Consolas" w:cs="Times New Roman"/>
@@ -1006,7 +1430,15 @@
     </w:p>
     <w:p>
       <w:r>
-        <w:t xml:space="preserve">  ” this line of code makes the module</w:t>
+        <w:t xml:space="preserve">  ” </w:t>
+      </w:r>
+      <w:proofErr w:type="gramStart"/>
+      <w:r>
+        <w:t>this</w:t>
+      </w:r>
+      <w:proofErr w:type="gramEnd"/>
+      <w:r>
+        <w:t xml:space="preserve"> line of code makes the module</w:t>
       </w:r>
       <w:r>
         <w:t xml:space="preserve"> (</w:t>
@@ -1039,7 +1471,15 @@
     <w:p>
       <w:r>
         <w:lastRenderedPageBreak/>
-        <w:t>*timestamps: whenever a create or update the user , the time stamp will au</w:t>
+        <w:t xml:space="preserve">*timestamps: whenever a create or update the </w:t>
+      </w:r>
+      <w:proofErr w:type="gramStart"/>
+      <w:r>
+        <w:t>user ,</w:t>
+      </w:r>
+      <w:proofErr w:type="gramEnd"/>
+      <w:r>
+        <w:t xml:space="preserve"> the time stamp will au</w:t>
       </w:r>
       <w:r>
         <w:t>tomatically be updated. Helps to keep track when did each even take place.</w:t>
@@ -1058,20 +1498,51 @@
     </w:p>
     <w:p>
       <w:r>
-        <w:t xml:space="preserve">Registration testing : </w:t>
+        <w:t xml:space="preserve">Registration </w:t>
+      </w:r>
+      <w:proofErr w:type="gramStart"/>
+      <w:r>
+        <w:t>testing :</w:t>
+      </w:r>
+      <w:proofErr w:type="gramEnd"/>
+      <w:r>
+        <w:t xml:space="preserve"> </w:t>
       </w:r>
     </w:p>
     <w:p>
       <w:r>
         <w:t>*</w:t>
       </w:r>
-      <w:r>
-        <w:t>await: waits for the data to be loaded into the database</w:t>
-      </w:r>
-    </w:p>
-    <w:p>
-      <w:r>
-        <w:t xml:space="preserve">*npm add bcrypt =&gt; library used to hash the password: </w:t>
+      <w:proofErr w:type="gramStart"/>
+      <w:r>
+        <w:t>await</w:t>
+      </w:r>
+      <w:proofErr w:type="gramEnd"/>
+      <w:r>
+        <w:t>: waits for the data to be loaded into the database</w:t>
+      </w:r>
+    </w:p>
+    <w:p>
+      <w:r>
+        <w:t>*</w:t>
+      </w:r>
+      <w:proofErr w:type="spellStart"/>
+      <w:proofErr w:type="gramStart"/>
+      <w:r>
+        <w:t>npm</w:t>
+      </w:r>
+      <w:proofErr w:type="spellEnd"/>
+      <w:proofErr w:type="gramEnd"/>
+      <w:r>
+        <w:t xml:space="preserve"> add </w:t>
+      </w:r>
+      <w:proofErr w:type="spellStart"/>
+      <w:r>
+        <w:t>bcrypt</w:t>
+      </w:r>
+      <w:proofErr w:type="spellEnd"/>
+      <w:r>
+        <w:t xml:space="preserve"> =&gt; library used to hash the password: </w:t>
       </w:r>
     </w:p>
     <w:p>
@@ -1144,7 +1615,15 @@
     <w:p>
       <w:r>
         <w:tab/>
-        <w:t>FIX: Log the connection and expoliot the error</w:t>
+        <w:t xml:space="preserve">FIX: Log the connection and </w:t>
+      </w:r>
+      <w:proofErr w:type="spellStart"/>
+      <w:r>
+        <w:t>expoliot</w:t>
+      </w:r>
+      <w:proofErr w:type="spellEnd"/>
+      <w:r>
+        <w:t xml:space="preserve"> the error</w:t>
       </w:r>
     </w:p>
     <w:p>
@@ -1176,6 +1655,7 @@
         </w:rPr>
         <w:t xml:space="preserve"> </w:t>
       </w:r>
+      <w:proofErr w:type="spellStart"/>
       <w:r>
         <w:rPr>
           <w:rFonts w:ascii="Consolas" w:eastAsia="Times New Roman" w:hAnsi="Consolas" w:cs="Times New Roman"/>
@@ -1185,6 +1665,7 @@
         </w:rPr>
         <w:t>db</w:t>
       </w:r>
+      <w:proofErr w:type="spellEnd"/>
       <w:r>
         <w:rPr>
           <w:rFonts w:ascii="Consolas" w:eastAsia="Times New Roman" w:hAnsi="Consolas" w:cs="Times New Roman"/>
@@ -1212,6 +1693,8 @@
         </w:rPr>
         <w:t xml:space="preserve"> </w:t>
       </w:r>
+      <w:proofErr w:type="spellStart"/>
+      <w:proofErr w:type="gramStart"/>
       <w:r>
         <w:rPr>
           <w:rFonts w:ascii="Consolas" w:eastAsia="Times New Roman" w:hAnsi="Consolas" w:cs="Times New Roman"/>
@@ -1239,6 +1722,8 @@
         </w:rPr>
         <w:t>connection</w:t>
       </w:r>
+      <w:proofErr w:type="spellEnd"/>
+      <w:proofErr w:type="gramEnd"/>
     </w:p>
     <w:p>
       <w:pPr>
@@ -1263,6 +1748,8 @@
           <w:szCs w:val="26"/>
         </w:rPr>
       </w:pPr>
+      <w:proofErr w:type="spellStart"/>
+      <w:proofErr w:type="gramStart"/>
       <w:r>
         <w:rPr>
           <w:rFonts w:ascii="Consolas" w:eastAsia="Times New Roman" w:hAnsi="Consolas" w:cs="Times New Roman"/>
@@ -1290,6 +1777,8 @@
         </w:rPr>
         <w:t>on</w:t>
       </w:r>
+      <w:proofErr w:type="spellEnd"/>
+      <w:proofErr w:type="gramEnd"/>
       <w:r>
         <w:rPr>
           <w:rFonts w:ascii="Consolas" w:eastAsia="Times New Roman" w:hAnsi="Consolas" w:cs="Times New Roman"/>
@@ -1374,6 +1863,7 @@
         </w:rPr>
         <w:t xml:space="preserve">    </w:t>
       </w:r>
+      <w:proofErr w:type="gramStart"/>
       <w:r>
         <w:rPr>
           <w:rFonts w:ascii="Consolas" w:eastAsia="Times New Roman" w:hAnsi="Consolas" w:cs="Times New Roman"/>
@@ -1410,6 +1900,7 @@
         </w:rPr>
         <w:t>(</w:t>
       </w:r>
+      <w:proofErr w:type="gramEnd"/>
       <w:r>
         <w:rPr>
           <w:rFonts w:ascii="Consolas" w:eastAsia="Times New Roman" w:hAnsi="Consolas" w:cs="Times New Roman"/>
@@ -1417,7 +1908,17 @@
           <w:sz w:val="26"/>
           <w:szCs w:val="26"/>
         </w:rPr>
-        <w:t>'Database connection has failed my G!...error is'</w:t>
+        <w:t xml:space="preserve">'Database connection has failed my G!...error </w:t>
+      </w:r>
+      <w:proofErr w:type="spellStart"/>
+      <w:r>
+        <w:rPr>
+          <w:rFonts w:ascii="Consolas" w:eastAsia="Times New Roman" w:hAnsi="Consolas" w:cs="Times New Roman"/>
+          <w:color w:val="CE9178"/>
+          <w:sz w:val="26"/>
+          <w:szCs w:val="26"/>
+        </w:rPr>
+        <w:t>is'</w:t>
       </w:r>
       <w:r>
         <w:rPr>
@@ -1437,6 +1938,7 @@
         </w:rPr>
         <w:t>err</w:t>
       </w:r>
+      <w:proofErr w:type="spellEnd"/>
       <w:r>
         <w:rPr>
           <w:rFonts w:ascii="Consolas" w:eastAsia="Times New Roman" w:hAnsi="Consolas" w:cs="Times New Roman"/>
@@ -1479,6 +1981,8 @@
           <w:szCs w:val="26"/>
         </w:rPr>
       </w:pPr>
+      <w:proofErr w:type="spellStart"/>
+      <w:proofErr w:type="gramStart"/>
       <w:r>
         <w:rPr>
           <w:rFonts w:ascii="Consolas" w:eastAsia="Times New Roman" w:hAnsi="Consolas" w:cs="Times New Roman"/>
@@ -1506,6 +2010,8 @@
         </w:rPr>
         <w:t>once</w:t>
       </w:r>
+      <w:proofErr w:type="spellEnd"/>
+      <w:proofErr w:type="gramEnd"/>
       <w:r>
         <w:rPr>
           <w:rFonts w:ascii="Consolas" w:eastAsia="Times New Roman" w:hAnsi="Consolas" w:cs="Times New Roman"/>
@@ -1572,6 +2078,7 @@
         </w:rPr>
         <w:t xml:space="preserve">    </w:t>
       </w:r>
+      <w:proofErr w:type="gramStart"/>
       <w:r>
         <w:rPr>
           <w:rFonts w:ascii="Consolas" w:eastAsia="Times New Roman" w:hAnsi="Consolas" w:cs="Times New Roman"/>
@@ -1608,6 +2115,7 @@
         </w:rPr>
         <w:t>(</w:t>
       </w:r>
+      <w:proofErr w:type="gramEnd"/>
       <w:r>
         <w:rPr>
           <w:rFonts w:ascii="Consolas" w:eastAsia="Times New Roman" w:hAnsi="Consolas" w:cs="Times New Roman"/>
@@ -1615,7 +2123,27 @@
           <w:sz w:val="26"/>
           <w:szCs w:val="26"/>
         </w:rPr>
-        <w:t>'Database Connection succesful,Good job!'</w:t>
+        <w:t xml:space="preserve">'Database Connection </w:t>
+      </w:r>
+      <w:proofErr w:type="spellStart"/>
+      <w:r>
+        <w:rPr>
+          <w:rFonts w:ascii="Consolas" w:eastAsia="Times New Roman" w:hAnsi="Consolas" w:cs="Times New Roman"/>
+          <w:color w:val="CE9178"/>
+          <w:sz w:val="26"/>
+          <w:szCs w:val="26"/>
+        </w:rPr>
+        <w:t>succesful,Good</w:t>
+      </w:r>
+      <w:proofErr w:type="spellEnd"/>
+      <w:r>
+        <w:rPr>
+          <w:rFonts w:ascii="Consolas" w:eastAsia="Times New Roman" w:hAnsi="Consolas" w:cs="Times New Roman"/>
+          <w:color w:val="CE9178"/>
+          <w:sz w:val="26"/>
+          <w:szCs w:val="26"/>
+        </w:rPr>
+        <w:t xml:space="preserve"> job!'</w:t>
       </w:r>
       <w:r>
         <w:rPr>
@@ -1679,6 +2207,7 @@
       <w:r>
         <w:t>*</w:t>
       </w:r>
+      <w:proofErr w:type="gramStart"/>
       <w:r>
         <w:t>Error :”</w:t>
       </w:r>
@@ -1686,13 +2215,25 @@
         <w:t>c</w:t>
       </w:r>
       <w:r>
-        <w:t>loud error cannot send requests”</w:t>
-      </w:r>
-      <w:r>
-        <w:t xml:space="preserve"> =&gt; you must install the postman de</w:t>
-      </w:r>
-      <w:r>
-        <w:t>sktop,double click on it (it won’t open) then re-se</w:t>
+        <w:t>loud</w:t>
+      </w:r>
+      <w:proofErr w:type="gramEnd"/>
+      <w:r>
+        <w:t xml:space="preserve"> error cannot send requests”</w:t>
+      </w:r>
+      <w:r>
+        <w:t xml:space="preserve"> =&gt; you must install the postman </w:t>
+      </w:r>
+      <w:proofErr w:type="spellStart"/>
+      <w:r>
+        <w:t>de</w:t>
+      </w:r>
+      <w:r>
+        <w:t>sktop,double</w:t>
+      </w:r>
+      <w:proofErr w:type="spellEnd"/>
+      <w:r>
+        <w:t xml:space="preserve"> click on it (it won’t open) then re-se</w:t>
       </w:r>
       <w:r>
         <w:t>nd the request on cloud.</w:t>
@@ -1711,11 +2252,40 @@
       <w:r>
         <w:t xml:space="preserve"> </w:t>
       </w:r>
-      <w:r>
-        <w:t>accomapanied with “await”</w:t>
-      </w:r>
-      <w:r>
-        <w:t xml:space="preserve"> corresposnds to the name of the database on postman . i.e </w:t>
+      <w:proofErr w:type="spellStart"/>
+      <w:r>
+        <w:t>accomapanied</w:t>
+      </w:r>
+      <w:proofErr w:type="spellEnd"/>
+      <w:r>
+        <w:t xml:space="preserve"> with “await”</w:t>
+      </w:r>
+      <w:r>
+        <w:t xml:space="preserve"> </w:t>
+      </w:r>
+      <w:proofErr w:type="spellStart"/>
+      <w:r>
+        <w:t>corresposnds</w:t>
+      </w:r>
+      <w:proofErr w:type="spellEnd"/>
+      <w:r>
+        <w:t xml:space="preserve"> to the name of the database on </w:t>
+      </w:r>
+      <w:proofErr w:type="gramStart"/>
+      <w:r>
+        <w:t>postman .</w:t>
+      </w:r>
+      <w:proofErr w:type="gramEnd"/>
+      <w:r>
+        <w:t xml:space="preserve"> </w:t>
+      </w:r>
+      <w:proofErr w:type="spellStart"/>
+      <w:r>
+        <w:t>i.e</w:t>
+      </w:r>
+      <w:proofErr w:type="spellEnd"/>
+      <w:r>
+        <w:t xml:space="preserve"> </w:t>
       </w:r>
       <w:r>
         <w:t xml:space="preserve"> </w:t>
@@ -1809,6 +2379,7 @@
         </w:rPr>
         <w:t xml:space="preserve"> </w:t>
       </w:r>
+      <w:proofErr w:type="spellStart"/>
       <w:r>
         <w:rPr>
           <w:rFonts w:ascii="Consolas" w:eastAsia="Times New Roman" w:hAnsi="Consolas" w:cs="Times New Roman"/>
@@ -1836,15 +2407,27 @@
         </w:rPr>
         <w:t>save</w:t>
       </w:r>
-      <w:r>
-        <w:rPr>
-          <w:rFonts w:ascii="Consolas" w:eastAsia="Times New Roman" w:hAnsi="Consolas" w:cs="Times New Roman"/>
-          <w:color w:val="FFFFFF"/>
-          <w:sz w:val="26"/>
-          <w:szCs w:val="26"/>
-        </w:rPr>
-        <w:t>();</w:t>
-      </w:r>
+      <w:proofErr w:type="spellEnd"/>
+      <w:r>
+        <w:rPr>
+          <w:rFonts w:ascii="Consolas" w:eastAsia="Times New Roman" w:hAnsi="Consolas" w:cs="Times New Roman"/>
+          <w:color w:val="FFFFFF"/>
+          <w:sz w:val="26"/>
+          <w:szCs w:val="26"/>
+        </w:rPr>
+        <w:t>(</w:t>
+      </w:r>
+      <w:proofErr w:type="gramStart"/>
+      <w:r>
+        <w:rPr>
+          <w:rFonts w:ascii="Consolas" w:eastAsia="Times New Roman" w:hAnsi="Consolas" w:cs="Times New Roman"/>
+          <w:color w:val="FFFFFF"/>
+          <w:sz w:val="26"/>
+          <w:szCs w:val="26"/>
+        </w:rPr>
+        <w:t>);</w:t>
+      </w:r>
+      <w:proofErr w:type="gramEnd"/>
     </w:p>
     <w:p/>
     <w:p>
@@ -1938,6 +2521,7 @@
         </w:rPr>
         <w:t xml:space="preserve"> </w:t>
       </w:r>
+      <w:proofErr w:type="spellStart"/>
       <w:r>
         <w:rPr>
           <w:rFonts w:ascii="Consolas" w:eastAsia="Times New Roman" w:hAnsi="Consolas" w:cs="Times New Roman"/>
@@ -1965,6 +2549,7 @@
         </w:rPr>
         <w:t>findOne</w:t>
       </w:r>
+      <w:proofErr w:type="spellEnd"/>
       <w:r>
         <w:rPr>
           <w:rFonts w:ascii="Consolas" w:eastAsia="Times New Roman" w:hAnsi="Consolas" w:cs="Times New Roman"/>
@@ -1974,6 +2559,8 @@
         </w:rPr>
         <w:t>({</w:t>
       </w:r>
+      <w:proofErr w:type="spellStart"/>
+      <w:proofErr w:type="gramStart"/>
       <w:r>
         <w:rPr>
           <w:rFonts w:ascii="Consolas" w:eastAsia="Times New Roman" w:hAnsi="Consolas" w:cs="Times New Roman"/>
@@ -1983,6 +2570,7 @@
         </w:rPr>
         <w:t>email:req</w:t>
       </w:r>
+      <w:proofErr w:type="gramEnd"/>
       <w:r>
         <w:rPr>
           <w:rFonts w:ascii="Consolas" w:eastAsia="Times New Roman" w:hAnsi="Consolas" w:cs="Times New Roman"/>
@@ -2019,6 +2607,7 @@
         </w:rPr>
         <w:t>email</w:t>
       </w:r>
+      <w:proofErr w:type="spellEnd"/>
       <w:r>
         <w:rPr>
           <w:rFonts w:ascii="Consolas" w:eastAsia="Times New Roman" w:hAnsi="Consolas" w:cs="Times New Roman"/>
@@ -2050,7 +2639,15 @@
         <w:t xml:space="preserve"> name(user)</w:t>
       </w:r>
       <w:r>
-        <w:t xml:space="preserve"> of the class User(which was imported)</w:t>
+        <w:t xml:space="preserve"> of the class </w:t>
+      </w:r>
+      <w:proofErr w:type="gramStart"/>
+      <w:r>
+        <w:t>User(</w:t>
+      </w:r>
+      <w:proofErr w:type="gramEnd"/>
+      <w:r>
+        <w:t>which was imported)</w:t>
       </w:r>
     </w:p>
     <w:p>
@@ -2136,7 +2733,15 @@
         <w:t>//update user</w:t>
       </w:r>
       <w:r>
-        <w:t xml:space="preserve"> put route : </w:t>
+        <w:t xml:space="preserve"> put </w:t>
+      </w:r>
+      <w:proofErr w:type="gramStart"/>
+      <w:r>
+        <w:t>route :</w:t>
+      </w:r>
+      <w:proofErr w:type="gramEnd"/>
+      <w:r>
+        <w:t xml:space="preserve"> </w:t>
       </w:r>
     </w:p>
     <w:p>
@@ -2162,7 +2767,15 @@
         <w:t>-</w:t>
       </w:r>
       <w:r>
-        <w:t xml:space="preserve">authenticate the users </w:t>
+        <w:t xml:space="preserve">authenticate the </w:t>
+      </w:r>
+      <w:proofErr w:type="gramStart"/>
+      <w:r>
+        <w:t>users</w:t>
+      </w:r>
+      <w:proofErr w:type="gramEnd"/>
+      <w:r>
+        <w:t xml:space="preserve"> </w:t>
       </w:r>
       <w:r>
         <w:t xml:space="preserve">credentials (correct profile /is </w:t>
@@ -2190,7 +2803,16 @@
       </w:r>
       <w:r>
         <w:tab/>
-        <w:t>body.password with the</w:t>
+      </w:r>
+      <w:proofErr w:type="spellStart"/>
+      <w:proofErr w:type="gramStart"/>
+      <w:r>
+        <w:t>body.password</w:t>
+      </w:r>
+      <w:proofErr w:type="spellEnd"/>
+      <w:proofErr w:type="gramEnd"/>
+      <w:r>
+        <w:t xml:space="preserve"> with the</w:t>
       </w:r>
       <w:r>
         <w:t xml:space="preserve"> new</w:t>
@@ -2292,6 +2914,7 @@
         </w:rPr>
         <w:t xml:space="preserve"> </w:t>
       </w:r>
+      <w:proofErr w:type="spellStart"/>
       <w:r>
         <w:rPr>
           <w:rFonts w:ascii="Consolas" w:eastAsia="Times New Roman" w:hAnsi="Consolas" w:cs="Times New Roman"/>
@@ -2319,6 +2942,7 @@
         </w:rPr>
         <w:t>findByIdAndUpdate</w:t>
       </w:r>
+      <w:proofErr w:type="spellEnd"/>
       <w:r>
         <w:rPr>
           <w:rFonts w:ascii="Consolas" w:eastAsia="Times New Roman" w:hAnsi="Consolas" w:cs="Times New Roman"/>
@@ -2328,6 +2952,7 @@
         </w:rPr>
         <w:t>(</w:t>
       </w:r>
+      <w:proofErr w:type="gramStart"/>
       <w:r>
         <w:rPr>
           <w:rFonts w:ascii="Consolas" w:eastAsia="Times New Roman" w:hAnsi="Consolas" w:cs="Times New Roman"/>
@@ -2382,6 +3007,7 @@
         </w:rPr>
         <w:t>,{</w:t>
       </w:r>
+      <w:proofErr w:type="gramEnd"/>
     </w:p>
     <w:p>
       <w:pPr>
@@ -2421,6 +3047,8 @@
         </w:rPr>
         <w:t xml:space="preserve"> </w:t>
       </w:r>
+      <w:proofErr w:type="spellStart"/>
+      <w:proofErr w:type="gramStart"/>
       <w:r>
         <w:rPr>
           <w:rFonts w:ascii="Consolas" w:eastAsia="Times New Roman" w:hAnsi="Consolas" w:cs="Times New Roman"/>
@@ -2448,6 +3076,8 @@
         </w:rPr>
         <w:t>body</w:t>
       </w:r>
+      <w:proofErr w:type="spellEnd"/>
+      <w:proofErr w:type="gramEnd"/>
       <w:r>
         <w:rPr>
           <w:rFonts w:ascii="Consolas" w:eastAsia="Times New Roman" w:hAnsi="Consolas" w:cs="Times New Roman"/>
@@ -2481,19 +3111,64 @@
     </w:p>
     <w:p>
       <w:r>
-        <w:t>Finds the user in the database by the provided id and it changes whichever parameter specified on postman</w:t>
-      </w:r>
-      <w:r>
-        <w:t>..(wherether it is city relation,from etc) the code “</w:t>
-      </w:r>
-      <w:r>
-        <w:t>{$set:req.body</w:t>
-      </w:r>
+        <w:t xml:space="preserve">Finds the user in the database by the provided id and it changes whichever parameter specified on </w:t>
+      </w:r>
+      <w:proofErr w:type="gramStart"/>
+      <w:r>
+        <w:t>postman</w:t>
+      </w:r>
+      <w:r>
+        <w:t>..</w:t>
+      </w:r>
+      <w:proofErr w:type="gramEnd"/>
+      <w:r>
+        <w:t>(</w:t>
+      </w:r>
+      <w:proofErr w:type="spellStart"/>
+      <w:r>
+        <w:t>wherether</w:t>
+      </w:r>
+      <w:proofErr w:type="spellEnd"/>
+      <w:r>
+        <w:t xml:space="preserve"> it is city </w:t>
+      </w:r>
+      <w:proofErr w:type="spellStart"/>
+      <w:r>
+        <w:t>relation,from</w:t>
+      </w:r>
+      <w:proofErr w:type="spellEnd"/>
+      <w:r>
+        <w:t xml:space="preserve"> </w:t>
+      </w:r>
+      <w:proofErr w:type="spellStart"/>
+      <w:r>
+        <w:t>etc</w:t>
+      </w:r>
+      <w:proofErr w:type="spellEnd"/>
+      <w:r>
+        <w:t>) the code “</w:t>
+      </w:r>
+      <w:r>
+        <w:t>{$</w:t>
+      </w:r>
+      <w:proofErr w:type="spellStart"/>
+      <w:r>
+        <w:t>set:req.body</w:t>
+      </w:r>
+      <w:proofErr w:type="spellEnd"/>
       <w:r>
         <w:t>,}</w:t>
       </w:r>
       <w:r>
-        <w:t>”handles all those generala properties (those without required in them)</w:t>
+        <w:t xml:space="preserve">”handles all those </w:t>
+      </w:r>
+      <w:proofErr w:type="spellStart"/>
+      <w:r>
+        <w:t>generala</w:t>
+      </w:r>
+      <w:proofErr w:type="spellEnd"/>
+      <w:r>
+        <w:t xml:space="preserve"> properties (those without required in them)</w:t>
       </w:r>
     </w:p>
     <w:p/>
@@ -2535,7 +3210,27 @@
           <w:sz w:val="26"/>
           <w:szCs w:val="26"/>
         </w:rPr>
-        <w:t>//omit passwaord in the retrieval</w:t>
+        <w:t xml:space="preserve">//omit </w:t>
+      </w:r>
+      <w:proofErr w:type="spellStart"/>
+      <w:r>
+        <w:rPr>
+          <w:rFonts w:ascii="Consolas" w:eastAsia="Times New Roman" w:hAnsi="Consolas" w:cs="Times New Roman"/>
+          <w:color w:val="7CA668"/>
+          <w:sz w:val="26"/>
+          <w:szCs w:val="26"/>
+        </w:rPr>
+        <w:t>passwaord</w:t>
+      </w:r>
+      <w:proofErr w:type="spellEnd"/>
+      <w:r>
+        <w:rPr>
+          <w:rFonts w:ascii="Consolas" w:eastAsia="Times New Roman" w:hAnsi="Consolas" w:cs="Times New Roman"/>
+          <w:color w:val="7CA668"/>
+          <w:sz w:val="26"/>
+          <w:szCs w:val="26"/>
+        </w:rPr>
+        <w:t xml:space="preserve"> in the retrieval</w:t>
       </w:r>
     </w:p>
     <w:p>
@@ -2576,6 +3271,8 @@
         </w:rPr>
         <w:t xml:space="preserve"> {</w:t>
       </w:r>
+      <w:proofErr w:type="spellStart"/>
+      <w:proofErr w:type="gramStart"/>
       <w:r>
         <w:rPr>
           <w:rFonts w:ascii="Consolas" w:eastAsia="Times New Roman" w:hAnsi="Consolas" w:cs="Times New Roman"/>
@@ -2603,6 +3300,7 @@
         </w:rPr>
         <w:t>updatedAt</w:t>
       </w:r>
+      <w:proofErr w:type="gramEnd"/>
       <w:r>
         <w:rPr>
           <w:rFonts w:ascii="Consolas" w:eastAsia="Times New Roman" w:hAnsi="Consolas" w:cs="Times New Roman"/>
@@ -2621,6 +3319,7 @@
         </w:rPr>
         <w:t>createdAt</w:t>
       </w:r>
+      <w:proofErr w:type="spellEnd"/>
       <w:r>
         <w:rPr>
           <w:rFonts w:ascii="Consolas" w:eastAsia="Times New Roman" w:hAnsi="Consolas" w:cs="Times New Roman"/>
@@ -2675,6 +3374,7 @@
         </w:rPr>
         <w:t xml:space="preserve"> </w:t>
       </w:r>
+      <w:proofErr w:type="spellStart"/>
       <w:r>
         <w:rPr>
           <w:rFonts w:ascii="Consolas" w:eastAsia="Times New Roman" w:hAnsi="Consolas" w:cs="Times New Roman"/>
@@ -2702,6 +3402,7 @@
         </w:rPr>
         <w:t>_doc</w:t>
       </w:r>
+      <w:proofErr w:type="spellEnd"/>
     </w:p>
     <w:p>
       <w:pPr>
@@ -2723,6 +3424,8 @@
         </w:rPr>
         <w:t xml:space="preserve">        </w:t>
       </w:r>
+      <w:proofErr w:type="spellStart"/>
+      <w:proofErr w:type="gramStart"/>
       <w:r>
         <w:rPr>
           <w:rFonts w:ascii="Consolas" w:eastAsia="Times New Roman" w:hAnsi="Consolas" w:cs="Times New Roman"/>
@@ -2750,6 +3453,8 @@
         </w:rPr>
         <w:t>status</w:t>
       </w:r>
+      <w:proofErr w:type="spellEnd"/>
+      <w:proofErr w:type="gramEnd"/>
       <w:r>
         <w:rPr>
           <w:rFonts w:ascii="Consolas" w:eastAsia="Times New Roman" w:hAnsi="Consolas" w:cs="Times New Roman"/>
@@ -2777,6 +3482,7 @@
         </w:rPr>
         <w:t>).</w:t>
       </w:r>
+      <w:proofErr w:type="spellStart"/>
       <w:r>
         <w:rPr>
           <w:rFonts w:ascii="Consolas" w:eastAsia="Times New Roman" w:hAnsi="Consolas" w:cs="Times New Roman"/>
@@ -2786,6 +3492,7 @@
         </w:rPr>
         <w:t>json</w:t>
       </w:r>
+      <w:proofErr w:type="spellEnd"/>
       <w:r>
         <w:rPr>
           <w:rFonts w:ascii="Consolas" w:eastAsia="Times New Roman" w:hAnsi="Consolas" w:cs="Times New Roman"/>
@@ -2816,18 +3523,55 @@
     </w:p>
     <w:p>
       <w:r>
-        <w:t>include other properties you don’t wan to be retrievd in the curly brackets</w:t>
-      </w:r>
-    </w:p>
-    <w:p>
-      <w:r>
-        <w:t xml:space="preserve">and note that “json.(other)” that other is not optional without it we get an </w:t>
+        <w:t xml:space="preserve">include other properties you don’t </w:t>
+      </w:r>
+      <w:proofErr w:type="spellStart"/>
+      <w:r>
+        <w:t>wan</w:t>
+      </w:r>
+      <w:proofErr w:type="spellEnd"/>
+      <w:r>
+        <w:t xml:space="preserve"> to be </w:t>
+      </w:r>
+      <w:proofErr w:type="spellStart"/>
+      <w:r>
+        <w:t>retrievd</w:t>
+      </w:r>
+      <w:proofErr w:type="spellEnd"/>
+      <w:r>
+        <w:t xml:space="preserve"> in the curly brackets</w:t>
+      </w:r>
+    </w:p>
+    <w:p>
+      <w:r>
+        <w:t>and note that “</w:t>
+      </w:r>
+      <w:proofErr w:type="spellStart"/>
+      <w:proofErr w:type="gramStart"/>
+      <w:r>
+        <w:t>json</w:t>
+      </w:r>
+      <w:proofErr w:type="spellEnd"/>
+      <w:r>
+        <w:t>.(</w:t>
+      </w:r>
+      <w:proofErr w:type="gramEnd"/>
+      <w:r>
+        <w:t xml:space="preserve">other)” that other is not optional without it we get an </w:t>
       </w:r>
       <w:r>
         <w:t>empty</w:t>
       </w:r>
       <w:r>
-        <w:t xml:space="preserve"> json string</w:t>
+        <w:t xml:space="preserve"> </w:t>
+      </w:r>
+      <w:proofErr w:type="spellStart"/>
+      <w:r>
+        <w:t>json</w:t>
+      </w:r>
+      <w:proofErr w:type="spellEnd"/>
+      <w:r>
+        <w:t xml:space="preserve"> string</w:t>
       </w:r>
     </w:p>
     <w:p/>
@@ -2839,7 +3583,15 @@
     </w:p>
     <w:p>
       <w:r>
-        <w:t>*Note that the the Id taken from the body is the one the</w:t>
+        <w:t xml:space="preserve">*Note that the </w:t>
+      </w:r>
+      <w:proofErr w:type="spellStart"/>
+      <w:r>
+        <w:t>the</w:t>
+      </w:r>
+      <w:proofErr w:type="spellEnd"/>
+      <w:r>
+        <w:t xml:space="preserve"> Id taken from the body is the one the</w:t>
       </w:r>
       <w:r>
         <w:t xml:space="preserve"> currently</w:t>
@@ -2848,10 +3600,34 @@
         <w:t xml:space="preserve"> logged </w:t>
       </w:r>
       <w:r>
-        <w:t xml:space="preserve">in user and the id from the parama (i.e the </w:t>
-      </w:r>
-      <w:r>
-        <w:t>id on the URL) is the one of the person we want to follow or unfollow.</w:t>
+        <w:t xml:space="preserve">in user and the id from the </w:t>
+      </w:r>
+      <w:proofErr w:type="spellStart"/>
+      <w:r>
+        <w:t>parama</w:t>
+      </w:r>
+      <w:proofErr w:type="spellEnd"/>
+      <w:r>
+        <w:t xml:space="preserve"> (</w:t>
+      </w:r>
+      <w:proofErr w:type="spellStart"/>
+      <w:r>
+        <w:t>i.e</w:t>
+      </w:r>
+      <w:proofErr w:type="spellEnd"/>
+      <w:r>
+        <w:t xml:space="preserve"> the </w:t>
+      </w:r>
+      <w:r>
+        <w:t xml:space="preserve">id on the URL) is the one of the </w:t>
+      </w:r>
+      <w:proofErr w:type="gramStart"/>
+      <w:r>
+        <w:t>person</w:t>
+      </w:r>
+      <w:proofErr w:type="gramEnd"/>
+      <w:r>
+        <w:t xml:space="preserve"> we want to follow or unfollow.</w:t>
       </w:r>
     </w:p>
     <w:p/>
@@ -2863,17 +3639,67 @@
     </w:p>
     <w:p>
       <w:r>
-        <w:t>*Note that auth.js and users.js they both make use of the same parent class / mongoose schema “User”. So hence why we getting one database for both files on mongoDb atlas.(so basically putiing all the info of auth.js in user,js wouldn’t have causes any issues.)</w:t>
-      </w:r>
-    </w:p>
-    <w:p>
-      <w:r>
-        <w:t>*However post.js make use of a different schema named Post.js ,hence why we are getting a new different database for the posts.</w:t>
-      </w:r>
-    </w:p>
-    <w:p>
-      <w:r>
-        <w:t>*In conclusion, each model/mongoose schema/parent class will have it’s own designated database.</w:t>
+        <w:t xml:space="preserve">*Note that auth.js and users.js they both make use of the same parent class / mongoose schema “User”. So hence why we getting one database for both files on </w:t>
+      </w:r>
+      <w:proofErr w:type="spellStart"/>
+      <w:r>
+        <w:t>mongoDb</w:t>
+      </w:r>
+      <w:proofErr w:type="spellEnd"/>
+      <w:r>
+        <w:t xml:space="preserve"> </w:t>
+      </w:r>
+      <w:proofErr w:type="gramStart"/>
+      <w:r>
+        <w:t>atlas.(</w:t>
+      </w:r>
+      <w:proofErr w:type="gramEnd"/>
+      <w:r>
+        <w:t xml:space="preserve">so basically </w:t>
+      </w:r>
+      <w:proofErr w:type="spellStart"/>
+      <w:r>
+        <w:t>putiing</w:t>
+      </w:r>
+      <w:proofErr w:type="spellEnd"/>
+      <w:r>
+        <w:t xml:space="preserve"> all the info of auth.js in </w:t>
+      </w:r>
+      <w:proofErr w:type="spellStart"/>
+      <w:r>
+        <w:t>user,js</w:t>
+      </w:r>
+      <w:proofErr w:type="spellEnd"/>
+      <w:r>
+        <w:t xml:space="preserve"> wouldn’t have causes any issues.)</w:t>
+      </w:r>
+    </w:p>
+    <w:p>
+      <w:r>
+        <w:t xml:space="preserve">*However post.js make use of a different schema named </w:t>
+      </w:r>
+      <w:proofErr w:type="gramStart"/>
+      <w:r>
+        <w:t>Post.js ,hence</w:t>
+      </w:r>
+      <w:proofErr w:type="gramEnd"/>
+      <w:r>
+        <w:t xml:space="preserve"> why we are getting a new different database for the posts.</w:t>
+      </w:r>
+    </w:p>
+    <w:p>
+      <w:r>
+        <w:t xml:space="preserve">*In conclusion, each model/mongoose schema/parent class will have </w:t>
+      </w:r>
+      <w:proofErr w:type="spellStart"/>
+      <w:proofErr w:type="gramStart"/>
+      <w:r>
+        <w:t>it’s</w:t>
+      </w:r>
+      <w:proofErr w:type="spellEnd"/>
+      <w:proofErr w:type="gramEnd"/>
+      <w:r>
+        <w:t xml:space="preserve"> own designated database.</w:t>
       </w:r>
     </w:p>
     <w:p/>
@@ -2902,12 +3728,50 @@
           <w:sz w:val="28"/>
           <w:szCs w:val="28"/>
         </w:rPr>
-        <w:t>Phase II : React Front end</w:t>
-      </w:r>
-    </w:p>
-    <w:p>
-      <w:r>
-        <w:t>*After creating the folder:type in “ npx create-react-app” note that the name of the folder must not be have caps.</w:t>
+        <w:t xml:space="preserve">Phase </w:t>
+      </w:r>
+      <w:proofErr w:type="gramStart"/>
+      <w:r>
+        <w:rPr>
+          <w:b/>
+          <w:bCs/>
+          <w:sz w:val="28"/>
+          <w:szCs w:val="28"/>
+        </w:rPr>
+        <w:t>II :</w:t>
+      </w:r>
+      <w:proofErr w:type="gramEnd"/>
+      <w:r>
+        <w:rPr>
+          <w:b/>
+          <w:bCs/>
+          <w:sz w:val="28"/>
+          <w:szCs w:val="28"/>
+        </w:rPr>
+        <w:t xml:space="preserve"> React Front end</w:t>
+      </w:r>
+    </w:p>
+    <w:p>
+      <w:r>
+        <w:t xml:space="preserve">*After creating the </w:t>
+      </w:r>
+      <w:proofErr w:type="spellStart"/>
+      <w:proofErr w:type="gramStart"/>
+      <w:r>
+        <w:t>folder:type</w:t>
+      </w:r>
+      <w:proofErr w:type="spellEnd"/>
+      <w:proofErr w:type="gramEnd"/>
+      <w:r>
+        <w:t xml:space="preserve"> in “ </w:t>
+      </w:r>
+      <w:proofErr w:type="spellStart"/>
+      <w:r>
+        <w:t>npx</w:t>
+      </w:r>
+      <w:proofErr w:type="spellEnd"/>
+      <w:r>
+        <w:t xml:space="preserve"> create-react-app” note that the name of the folder must not be have caps.</w:t>
       </w:r>
     </w:p>
     <w:p>
@@ -2918,7 +3782,15 @@
     </w:p>
     <w:p>
       <w:r>
-        <w:t xml:space="preserve">*Downloading the appropriate fonts : </w:t>
+        <w:t xml:space="preserve">*Downloading the appropriate </w:t>
+      </w:r>
+      <w:proofErr w:type="gramStart"/>
+      <w:r>
+        <w:t>fonts :</w:t>
+      </w:r>
+      <w:proofErr w:type="gramEnd"/>
+      <w:r>
+        <w:t xml:space="preserve"> </w:t>
       </w:r>
       <w:hyperlink r:id="rId14" w:history="1">
         <w:r>
@@ -2932,12 +3804,28 @@
     <w:p>
       <w:r>
         <w:tab/>
-        <w:t>-Selected fonts: Thin 100 , light 300, Regular 400, Medium 500 italic, Bold 700, Black 900</w:t>
-      </w:r>
-    </w:p>
-    <w:p>
-      <w:r>
-        <w:t>*In the react-social start the website by typing out “npm start” and wait until it opens</w:t>
+        <w:t xml:space="preserve">-Selected fonts: Thin </w:t>
+      </w:r>
+      <w:proofErr w:type="gramStart"/>
+      <w:r>
+        <w:t>100 ,</w:t>
+      </w:r>
+      <w:proofErr w:type="gramEnd"/>
+      <w:r>
+        <w:t xml:space="preserve"> light 300, Regular 400, Medium 500 italic, Bold 700, Black 900</w:t>
+      </w:r>
+    </w:p>
+    <w:p>
+      <w:r>
+        <w:t>*In the react-social start the website by typing out “</w:t>
+      </w:r>
+      <w:proofErr w:type="spellStart"/>
+      <w:r>
+        <w:t>npm</w:t>
+      </w:r>
+      <w:proofErr w:type="spellEnd"/>
+      <w:r>
+        <w:t xml:space="preserve"> start” and wait until it opens</w:t>
       </w:r>
     </w:p>
     <w:p>
@@ -2948,7 +3836,23 @@
     </w:p>
     <w:p>
       <w:r>
-        <w:t xml:space="preserve">*Documetation and installation is at : </w:t>
+        <w:t>*</w:t>
+      </w:r>
+      <w:proofErr w:type="spellStart"/>
+      <w:r>
+        <w:t>Documetation</w:t>
+      </w:r>
+      <w:proofErr w:type="spellEnd"/>
+      <w:r>
+        <w:t xml:space="preserve"> and installation is </w:t>
+      </w:r>
+      <w:proofErr w:type="gramStart"/>
+      <w:r>
+        <w:t>at :</w:t>
+      </w:r>
+      <w:proofErr w:type="gramEnd"/>
+      <w:r>
+        <w:t xml:space="preserve"> </w:t>
       </w:r>
       <w:hyperlink r:id="rId15" w:history="1">
         <w:r>
@@ -2961,10 +3865,23 @@
     </w:p>
     <w:p>
       <w:r>
-        <w:t xml:space="preserve">*styles : </w:t>
-      </w:r>
-      <w:r>
-        <w:t>npm install @mui/material @emotion/react @emotion/styled</w:t>
+        <w:t>*</w:t>
+      </w:r>
+      <w:proofErr w:type="gramStart"/>
+      <w:r>
+        <w:t>styles :</w:t>
+      </w:r>
+      <w:proofErr w:type="gramEnd"/>
+      <w:r>
+        <w:t xml:space="preserve"> </w:t>
+      </w:r>
+      <w:proofErr w:type="spellStart"/>
+      <w:r>
+        <w:t>npm</w:t>
+      </w:r>
+      <w:proofErr w:type="spellEnd"/>
+      <w:r>
+        <w:t xml:space="preserve"> install @mui/material @emotion/react @emotion/styled</w:t>
       </w:r>
     </w:p>
     <w:p>
@@ -2979,7 +3896,15 @@
         </w:rPr>
       </w:pPr>
       <w:r>
-        <w:t xml:space="preserve">*Icons : </w:t>
+        <w:t>*</w:t>
+      </w:r>
+      <w:proofErr w:type="gramStart"/>
+      <w:r>
+        <w:t>Icons :</w:t>
+      </w:r>
+      <w:proofErr w:type="gramEnd"/>
+      <w:r>
+        <w:t xml:space="preserve"> </w:t>
       </w:r>
       <w:r>
         <w:rPr>
@@ -3042,12 +3967,40 @@
           <w:sz w:val="26"/>
           <w:szCs w:val="26"/>
         </w:rPr>
-        <w:t>"@mui/icons-material"</w:t>
-      </w:r>
-    </w:p>
-    <w:p>
-      <w:r>
-        <w:t>-we are using this dependency instead of “@material-ui/icons”</w:t>
+        <w:t>"@</w:t>
+      </w:r>
+      <w:proofErr w:type="spellStart"/>
+      <w:r>
+        <w:rPr>
+          <w:rFonts w:ascii="Consolas" w:eastAsia="Times New Roman" w:hAnsi="Consolas" w:cs="Times New Roman"/>
+          <w:color w:val="CE9178"/>
+          <w:sz w:val="26"/>
+          <w:szCs w:val="26"/>
+        </w:rPr>
+        <w:t>mui</w:t>
+      </w:r>
+      <w:proofErr w:type="spellEnd"/>
+      <w:r>
+        <w:rPr>
+          <w:rFonts w:ascii="Consolas" w:eastAsia="Times New Roman" w:hAnsi="Consolas" w:cs="Times New Roman"/>
+          <w:color w:val="CE9178"/>
+          <w:sz w:val="26"/>
+          <w:szCs w:val="26"/>
+        </w:rPr>
+        <w:t>/icons-material"</w:t>
+      </w:r>
+    </w:p>
+    <w:p>
+      <w:r>
+        <w:t>-we are using this dependency instead of “@material-</w:t>
+      </w:r>
+      <w:proofErr w:type="spellStart"/>
+      <w:r>
+        <w:t>ui</w:t>
+      </w:r>
+      <w:proofErr w:type="spellEnd"/>
+      <w:r>
+        <w:t>/icons”</w:t>
       </w:r>
       <w:r>
         <w:t xml:space="preserve"> to get all the Peron icon and all other icons</w:t>
@@ -3079,6 +4032,7 @@
           <w:szCs w:val="26"/>
         </w:rPr>
       </w:pPr>
+      <w:proofErr w:type="gramStart"/>
       <w:r>
         <w:rPr>
           <w:rFonts w:ascii="Consolas" w:eastAsia="Times New Roman" w:hAnsi="Consolas" w:cs="Times New Roman"/>
@@ -3086,8 +4040,20 @@
           <w:sz w:val="26"/>
           <w:szCs w:val="26"/>
         </w:rPr>
-        <w:t>.topbarRight</w:t>
-      </w:r>
+        <w:t>.</w:t>
+      </w:r>
+      <w:proofErr w:type="spellStart"/>
+      <w:r>
+        <w:rPr>
+          <w:rFonts w:ascii="Consolas" w:eastAsia="Times New Roman" w:hAnsi="Consolas" w:cs="Times New Roman"/>
+          <w:color w:val="D7BA7D"/>
+          <w:sz w:val="26"/>
+          <w:szCs w:val="26"/>
+        </w:rPr>
+        <w:t>topbarRight</w:t>
+      </w:r>
+      <w:proofErr w:type="spellEnd"/>
+      <w:proofErr w:type="gramEnd"/>
       <w:r>
         <w:rPr>
           <w:rFonts w:ascii="Consolas" w:eastAsia="Times New Roman" w:hAnsi="Consolas" w:cs="Times New Roman"/>
@@ -3136,6 +4102,7 @@
         </w:rPr>
         <w:t xml:space="preserve">: </w:t>
       </w:r>
+      <w:proofErr w:type="gramStart"/>
       <w:r>
         <w:rPr>
           <w:rFonts w:ascii="Consolas" w:eastAsia="Times New Roman" w:hAnsi="Consolas" w:cs="Times New Roman"/>
@@ -3154,6 +4121,7 @@
         </w:rPr>
         <w:t>;</w:t>
       </w:r>
+      <w:proofErr w:type="gramEnd"/>
     </w:p>
     <w:p>
       <w:pPr>
@@ -3193,6 +4161,8 @@
         </w:rPr>
         <w:t xml:space="preserve">: </w:t>
       </w:r>
+      <w:proofErr w:type="spellStart"/>
+      <w:proofErr w:type="gramStart"/>
       <w:r>
         <w:rPr>
           <w:rFonts w:ascii="Consolas" w:eastAsia="Times New Roman" w:hAnsi="Consolas" w:cs="Times New Roman"/>
@@ -3202,6 +4172,7 @@
         </w:rPr>
         <w:t>rgb</w:t>
       </w:r>
+      <w:proofErr w:type="spellEnd"/>
       <w:r>
         <w:rPr>
           <w:rFonts w:ascii="Consolas" w:eastAsia="Times New Roman" w:hAnsi="Consolas" w:cs="Times New Roman"/>
@@ -3211,6 +4182,7 @@
         </w:rPr>
         <w:t>(</w:t>
       </w:r>
+      <w:proofErr w:type="gramEnd"/>
       <w:r>
         <w:rPr>
           <w:rFonts w:ascii="Consolas" w:eastAsia="Times New Roman" w:hAnsi="Consolas" w:cs="Times New Roman"/>
@@ -3364,6 +4336,7 @@
         </w:rPr>
         <w:t xml:space="preserve"> </w:t>
       </w:r>
+      <w:proofErr w:type="gramStart"/>
       <w:r>
         <w:rPr>
           <w:rFonts w:ascii="Consolas" w:eastAsia="Times New Roman" w:hAnsi="Consolas" w:cs="Times New Roman"/>
@@ -3371,7 +4344,17 @@
           <w:sz w:val="26"/>
           <w:szCs w:val="26"/>
         </w:rPr>
-        <w:t>"../../components/sidebar/sidebar"</w:t>
+        <w:t>"..</w:t>
+      </w:r>
+      <w:proofErr w:type="gramEnd"/>
+      <w:r>
+        <w:rPr>
+          <w:rFonts w:ascii="Consolas" w:eastAsia="Times New Roman" w:hAnsi="Consolas" w:cs="Times New Roman"/>
+          <w:color w:val="CE9178"/>
+          <w:sz w:val="26"/>
+          <w:szCs w:val="26"/>
+        </w:rPr>
+        <w:t>/../components/sidebar/sidebar"</w:t>
       </w:r>
       <w:r>
         <w:rPr>
@@ -3412,6 +4395,7 @@
         </w:rPr>
         <w:t xml:space="preserve"> </w:t>
       </w:r>
+      <w:proofErr w:type="spellStart"/>
       <w:r>
         <w:rPr>
           <w:rFonts w:ascii="Consolas" w:eastAsia="Times New Roman" w:hAnsi="Consolas" w:cs="Times New Roman"/>
@@ -3421,6 +4405,7 @@
         </w:rPr>
         <w:t>Topbar</w:t>
       </w:r>
+      <w:proofErr w:type="spellEnd"/>
       <w:r>
         <w:rPr>
           <w:rFonts w:ascii="Consolas" w:eastAsia="Times New Roman" w:hAnsi="Consolas" w:cs="Times New Roman"/>
@@ -3448,6 +4433,7 @@
         </w:rPr>
         <w:t xml:space="preserve"> </w:t>
       </w:r>
+      <w:proofErr w:type="gramStart"/>
       <w:r>
         <w:rPr>
           <w:rFonts w:ascii="Consolas" w:eastAsia="Times New Roman" w:hAnsi="Consolas" w:cs="Times New Roman"/>
@@ -3455,7 +4441,57 @@
           <w:sz w:val="26"/>
           <w:szCs w:val="26"/>
         </w:rPr>
-        <w:t>"../../components/topbar/Topbar"</w:t>
+        <w:t>"..</w:t>
+      </w:r>
+      <w:proofErr w:type="gramEnd"/>
+      <w:r>
+        <w:rPr>
+          <w:rFonts w:ascii="Consolas" w:eastAsia="Times New Roman" w:hAnsi="Consolas" w:cs="Times New Roman"/>
+          <w:color w:val="CE9178"/>
+          <w:sz w:val="26"/>
+          <w:szCs w:val="26"/>
+        </w:rPr>
+        <w:t>/../components/</w:t>
+      </w:r>
+      <w:proofErr w:type="spellStart"/>
+      <w:r>
+        <w:rPr>
+          <w:rFonts w:ascii="Consolas" w:eastAsia="Times New Roman" w:hAnsi="Consolas" w:cs="Times New Roman"/>
+          <w:color w:val="CE9178"/>
+          <w:sz w:val="26"/>
+          <w:szCs w:val="26"/>
+        </w:rPr>
+        <w:t>topbar</w:t>
+      </w:r>
+      <w:proofErr w:type="spellEnd"/>
+      <w:r>
+        <w:rPr>
+          <w:rFonts w:ascii="Consolas" w:eastAsia="Times New Roman" w:hAnsi="Consolas" w:cs="Times New Roman"/>
+          <w:color w:val="CE9178"/>
+          <w:sz w:val="26"/>
+          <w:szCs w:val="26"/>
+        </w:rPr>
+        <w:t>/</w:t>
+      </w:r>
+      <w:proofErr w:type="spellStart"/>
+      <w:r>
+        <w:rPr>
+          <w:rFonts w:ascii="Consolas" w:eastAsia="Times New Roman" w:hAnsi="Consolas" w:cs="Times New Roman"/>
+          <w:color w:val="CE9178"/>
+          <w:sz w:val="26"/>
+          <w:szCs w:val="26"/>
+        </w:rPr>
+        <w:t>Topbar</w:t>
+      </w:r>
+      <w:proofErr w:type="spellEnd"/>
+      <w:r>
+        <w:rPr>
+          <w:rFonts w:ascii="Consolas" w:eastAsia="Times New Roman" w:hAnsi="Consolas" w:cs="Times New Roman"/>
+          <w:color w:val="CE9178"/>
+          <w:sz w:val="26"/>
+          <w:szCs w:val="26"/>
+        </w:rPr>
+        <w:t>"</w:t>
       </w:r>
       <w:r>
         <w:rPr>
@@ -3544,6 +4580,7 @@
         </w:rPr>
         <w:t xml:space="preserve"> </w:t>
       </w:r>
+      <w:proofErr w:type="gramStart"/>
       <w:r>
         <w:rPr>
           <w:rFonts w:ascii="Consolas" w:eastAsia="Times New Roman" w:hAnsi="Consolas" w:cs="Times New Roman"/>
@@ -3560,7 +4597,17 @@
           <w:sz w:val="26"/>
           <w:szCs w:val="26"/>
         </w:rPr>
-        <w:t>() {</w:t>
+        <w:t>(</w:t>
+      </w:r>
+      <w:proofErr w:type="gramEnd"/>
+      <w:r>
+        <w:rPr>
+          <w:rFonts w:ascii="Consolas" w:eastAsia="Times New Roman" w:hAnsi="Consolas" w:cs="Times New Roman"/>
+          <w:color w:val="FFFFFF"/>
+          <w:sz w:val="26"/>
+          <w:szCs w:val="26"/>
+        </w:rPr>
+        <w:t>) {</w:t>
       </w:r>
     </w:p>
     <w:p>
@@ -3583,6 +4630,7 @@
         </w:rPr>
         <w:t xml:space="preserve">    </w:t>
       </w:r>
+      <w:proofErr w:type="gramStart"/>
       <w:r>
         <w:rPr>
           <w:rFonts w:ascii="Consolas" w:eastAsia="Times New Roman" w:hAnsi="Consolas" w:cs="Times New Roman"/>
@@ -3601,6 +4649,7 @@
         </w:rPr>
         <w:t>(</w:t>
       </w:r>
+      <w:proofErr w:type="gramEnd"/>
     </w:p>
     <w:p>
       <w:pPr>
@@ -3631,6 +4680,7 @@
         </w:rPr>
         <w:t>&lt;</w:t>
       </w:r>
+      <w:proofErr w:type="spellStart"/>
       <w:r>
         <w:rPr>
           <w:rFonts w:ascii="Consolas" w:eastAsia="Times New Roman" w:hAnsi="Consolas" w:cs="Times New Roman"/>
@@ -3640,6 +4690,7 @@
         </w:rPr>
         <w:t>Topbar</w:t>
       </w:r>
+      <w:proofErr w:type="spellEnd"/>
       <w:r>
         <w:rPr>
           <w:rFonts w:ascii="Consolas" w:eastAsia="Times New Roman" w:hAnsi="Consolas" w:cs="Times New Roman"/>
@@ -3822,6 +4873,7 @@
         </w:rPr>
         <w:t xml:space="preserve"> </w:t>
       </w:r>
+      <w:proofErr w:type="gramStart"/>
       <w:r>
         <w:rPr>
           <w:rFonts w:ascii="Consolas" w:eastAsia="Times New Roman" w:hAnsi="Consolas" w:cs="Times New Roman"/>
@@ -3838,7 +4890,17 @@
           <w:sz w:val="26"/>
           <w:szCs w:val="26"/>
         </w:rPr>
-        <w:t>() {</w:t>
+        <w:t>(</w:t>
+      </w:r>
+      <w:proofErr w:type="gramEnd"/>
+      <w:r>
+        <w:rPr>
+          <w:rFonts w:ascii="Consolas" w:eastAsia="Times New Roman" w:hAnsi="Consolas" w:cs="Times New Roman"/>
+          <w:color w:val="FFFFFF"/>
+          <w:sz w:val="26"/>
+          <w:szCs w:val="26"/>
+        </w:rPr>
+        <w:t>) {</w:t>
       </w:r>
     </w:p>
     <w:p>
@@ -3861,6 +4923,7 @@
         </w:rPr>
         <w:t xml:space="preserve">    </w:t>
       </w:r>
+      <w:proofErr w:type="gramStart"/>
       <w:r>
         <w:rPr>
           <w:rFonts w:ascii="Consolas" w:eastAsia="Times New Roman" w:hAnsi="Consolas" w:cs="Times New Roman"/>
@@ -3879,6 +4942,7 @@
         </w:rPr>
         <w:t>(</w:t>
       </w:r>
+      <w:proofErr w:type="gramEnd"/>
     </w:p>
     <w:p>
       <w:pPr>
@@ -3939,6 +5003,7 @@
         </w:rPr>
         <w:t>&lt;</w:t>
       </w:r>
+      <w:proofErr w:type="spellStart"/>
       <w:r>
         <w:rPr>
           <w:rFonts w:ascii="Consolas" w:eastAsia="Times New Roman" w:hAnsi="Consolas" w:cs="Times New Roman"/>
@@ -3948,6 +5013,7 @@
         </w:rPr>
         <w:t>Topbar</w:t>
       </w:r>
+      <w:proofErr w:type="spellEnd"/>
       <w:r>
         <w:rPr>
           <w:rFonts w:ascii="Consolas" w:eastAsia="Times New Roman" w:hAnsi="Consolas" w:cs="Times New Roman"/>
@@ -4085,14 +5151,24 @@
       </w:r>
       <w:r>
         <w:tab/>
-        <w:t>//FeedBar</w:t>
-      </w:r>
+        <w:t>//</w:t>
+      </w:r>
+      <w:proofErr w:type="spellStart"/>
+      <w:r>
+        <w:t>FeedBar</w:t>
+      </w:r>
+      <w:proofErr w:type="spellEnd"/>
     </w:p>
     <w:p/>
     <w:p>
       <w:r>
-        <w:t>*Creating the “share post/ videos” :</w:t>
-      </w:r>
+        <w:t>*Creating the “share post/ videos</w:t>
+      </w:r>
+      <w:proofErr w:type="gramStart"/>
+      <w:r>
+        <w:t>” :</w:t>
+      </w:r>
+      <w:proofErr w:type="gramEnd"/>
       <w:r>
         <w:t xml:space="preserve"> </w:t>
       </w:r>
@@ -4116,6 +5192,7 @@
           <w:szCs w:val="26"/>
         </w:rPr>
       </w:pPr>
+      <w:proofErr w:type="gramStart"/>
       <w:r>
         <w:rPr>
           <w:rFonts w:ascii="Consolas" w:eastAsia="Times New Roman" w:hAnsi="Consolas" w:cs="Times New Roman"/>
@@ -4125,6 +5202,7 @@
         </w:rPr>
         <w:t>.share</w:t>
       </w:r>
+      <w:proofErr w:type="gramEnd"/>
       <w:r>
         <w:rPr>
           <w:rFonts w:ascii="Consolas" w:eastAsia="Times New Roman" w:hAnsi="Consolas" w:cs="Times New Roman"/>
@@ -4173,6 +5251,7 @@
         </w:rPr>
         <w:t xml:space="preserve">: </w:t>
       </w:r>
+      <w:proofErr w:type="gramStart"/>
       <w:r>
         <w:rPr>
           <w:rFonts w:ascii="Consolas" w:eastAsia="Times New Roman" w:hAnsi="Consolas" w:cs="Times New Roman"/>
@@ -4191,6 +5270,7 @@
         </w:rPr>
         <w:t>;</w:t>
       </w:r>
+      <w:proofErr w:type="gramEnd"/>
     </w:p>
     <w:p>
       <w:pPr>
@@ -4230,6 +5310,7 @@
         </w:rPr>
         <w:t xml:space="preserve">: </w:t>
       </w:r>
+      <w:proofErr w:type="gramStart"/>
       <w:r>
         <w:rPr>
           <w:rFonts w:ascii="Consolas" w:eastAsia="Times New Roman" w:hAnsi="Consolas" w:cs="Times New Roman"/>
@@ -4248,6 +5329,7 @@
         </w:rPr>
         <w:t>;</w:t>
       </w:r>
+      <w:proofErr w:type="gramEnd"/>
     </w:p>
     <w:p>
       <w:pPr>
@@ -4287,6 +5369,7 @@
         </w:rPr>
         <w:t xml:space="preserve">: </w:t>
       </w:r>
+      <w:proofErr w:type="gramStart"/>
       <w:r>
         <w:rPr>
           <w:rFonts w:ascii="Consolas" w:eastAsia="Times New Roman" w:hAnsi="Consolas" w:cs="Times New Roman"/>
@@ -4305,6 +5388,7 @@
         </w:rPr>
         <w:t>;</w:t>
       </w:r>
+      <w:proofErr w:type="gramEnd"/>
     </w:p>
     <w:p>
       <w:pPr>
@@ -4333,7 +5417,27 @@
           <w:sz w:val="26"/>
           <w:szCs w:val="26"/>
         </w:rPr>
-        <w:t>-webkit-box-shadow</w:t>
+        <w:t>-</w:t>
+      </w:r>
+      <w:proofErr w:type="spellStart"/>
+      <w:r>
+        <w:rPr>
+          <w:rFonts w:ascii="Consolas" w:eastAsia="Times New Roman" w:hAnsi="Consolas" w:cs="Times New Roman"/>
+          <w:color w:val="D4D4D4"/>
+          <w:sz w:val="26"/>
+          <w:szCs w:val="26"/>
+        </w:rPr>
+        <w:t>webkit</w:t>
+      </w:r>
+      <w:proofErr w:type="spellEnd"/>
+      <w:r>
+        <w:rPr>
+          <w:rFonts w:ascii="Consolas" w:eastAsia="Times New Roman" w:hAnsi="Consolas" w:cs="Times New Roman"/>
+          <w:color w:val="D4D4D4"/>
+          <w:sz w:val="26"/>
+          <w:szCs w:val="26"/>
+        </w:rPr>
+        <w:t>-box-shadow</w:t>
       </w:r>
       <w:r>
         <w:rPr>
@@ -4416,6 +5520,8 @@
         </w:rPr>
         <w:t xml:space="preserve"> </w:t>
       </w:r>
+      <w:proofErr w:type="spellStart"/>
+      <w:proofErr w:type="gramStart"/>
       <w:r>
         <w:rPr>
           <w:rFonts w:ascii="Consolas" w:eastAsia="Times New Roman" w:hAnsi="Consolas" w:cs="Times New Roman"/>
@@ -4425,6 +5531,7 @@
         </w:rPr>
         <w:t>rgba</w:t>
       </w:r>
+      <w:proofErr w:type="spellEnd"/>
       <w:r>
         <w:rPr>
           <w:rFonts w:ascii="Consolas" w:eastAsia="Times New Roman" w:hAnsi="Consolas" w:cs="Times New Roman"/>
@@ -4434,6 +5541,7 @@
         </w:rPr>
         <w:t>(</w:t>
       </w:r>
+      <w:proofErr w:type="gramEnd"/>
       <w:r>
         <w:rPr>
           <w:rFonts w:ascii="Consolas" w:eastAsia="Times New Roman" w:hAnsi="Consolas" w:cs="Times New Roman"/>
@@ -4617,6 +5725,8 @@
         </w:rPr>
         <w:t xml:space="preserve"> </w:t>
       </w:r>
+      <w:proofErr w:type="spellStart"/>
+      <w:proofErr w:type="gramStart"/>
       <w:r>
         <w:rPr>
           <w:rFonts w:ascii="Consolas" w:eastAsia="Times New Roman" w:hAnsi="Consolas" w:cs="Times New Roman"/>
@@ -4626,6 +5736,7 @@
         </w:rPr>
         <w:t>rgba</w:t>
       </w:r>
+      <w:proofErr w:type="spellEnd"/>
       <w:r>
         <w:rPr>
           <w:rFonts w:ascii="Consolas" w:eastAsia="Times New Roman" w:hAnsi="Consolas" w:cs="Times New Roman"/>
@@ -4635,6 +5746,7 @@
         </w:rPr>
         <w:t>(</w:t>
       </w:r>
+      <w:proofErr w:type="gramEnd"/>
       <w:r>
         <w:rPr>
           <w:rFonts w:ascii="Consolas" w:eastAsia="Times New Roman" w:hAnsi="Consolas" w:cs="Times New Roman"/>
@@ -4731,7 +5843,15 @@
     </w:p>
     <w:p>
       <w:r>
-        <w:t>That’s where we got the webkit shadow box</w:t>
+        <w:t xml:space="preserve">That’s where we got the </w:t>
+      </w:r>
+      <w:proofErr w:type="spellStart"/>
+      <w:r>
+        <w:t>webkit</w:t>
+      </w:r>
+      <w:proofErr w:type="spellEnd"/>
+      <w:r>
+        <w:t xml:space="preserve"> shadow box</w:t>
       </w:r>
     </w:p>
     <w:p>
@@ -4745,7 +5865,23 @@
     </w:p>
     <w:p>
       <w:r>
-        <w:t>To see users retrieval from the console make use of this similalar code</w:t>
+        <w:t xml:space="preserve">To see </w:t>
+      </w:r>
+      <w:proofErr w:type="gramStart"/>
+      <w:r>
+        <w:t>users</w:t>
+      </w:r>
+      <w:proofErr w:type="gramEnd"/>
+      <w:r>
+        <w:t xml:space="preserve"> retrieval from the console make use of this </w:t>
+      </w:r>
+      <w:proofErr w:type="spellStart"/>
+      <w:r>
+        <w:t>similalar</w:t>
+      </w:r>
+      <w:proofErr w:type="spellEnd"/>
+      <w:r>
+        <w:t xml:space="preserve"> code</w:t>
       </w:r>
     </w:p>
     <w:p>
@@ -4766,7 +5902,27 @@
           <w:sz w:val="26"/>
           <w:szCs w:val="26"/>
         </w:rPr>
-        <w:t>/*step 3 ,take in the post as parameter*/</w:t>
+        <w:t xml:space="preserve">/*step </w:t>
+      </w:r>
+      <w:proofErr w:type="gramStart"/>
+      <w:r>
+        <w:rPr>
+          <w:rFonts w:ascii="Consolas" w:eastAsia="Times New Roman" w:hAnsi="Consolas" w:cs="Times New Roman"/>
+          <w:color w:val="7CA668"/>
+          <w:sz w:val="26"/>
+          <w:szCs w:val="26"/>
+        </w:rPr>
+        <w:t>3 ,take</w:t>
+      </w:r>
+      <w:proofErr w:type="gramEnd"/>
+      <w:r>
+        <w:rPr>
+          <w:rFonts w:ascii="Consolas" w:eastAsia="Times New Roman" w:hAnsi="Consolas" w:cs="Times New Roman"/>
+          <w:color w:val="7CA668"/>
+          <w:sz w:val="26"/>
+          <w:szCs w:val="26"/>
+        </w:rPr>
+        <w:t xml:space="preserve"> in the post as parameter*/</w:t>
       </w:r>
     </w:p>
     <w:p>
@@ -4867,6 +6023,7 @@
         </w:rPr>
         <w:t xml:space="preserve"> </w:t>
       </w:r>
+      <w:proofErr w:type="gramStart"/>
       <w:r>
         <w:rPr>
           <w:rFonts w:ascii="Consolas" w:eastAsia="Times New Roman" w:hAnsi="Consolas" w:cs="Times New Roman"/>
@@ -4874,7 +6031,37 @@
           <w:sz w:val="26"/>
           <w:szCs w:val="26"/>
         </w:rPr>
-        <w:t>"../../dummyData"</w:t>
+        <w:t>"..</w:t>
+      </w:r>
+      <w:proofErr w:type="gramEnd"/>
+      <w:r>
+        <w:rPr>
+          <w:rFonts w:ascii="Consolas" w:eastAsia="Times New Roman" w:hAnsi="Consolas" w:cs="Times New Roman"/>
+          <w:color w:val="CE9178"/>
+          <w:sz w:val="26"/>
+          <w:szCs w:val="26"/>
+        </w:rPr>
+        <w:t>/../</w:t>
+      </w:r>
+      <w:proofErr w:type="spellStart"/>
+      <w:r>
+        <w:rPr>
+          <w:rFonts w:ascii="Consolas" w:eastAsia="Times New Roman" w:hAnsi="Consolas" w:cs="Times New Roman"/>
+          <w:color w:val="CE9178"/>
+          <w:sz w:val="26"/>
+          <w:szCs w:val="26"/>
+        </w:rPr>
+        <w:t>dummyData</w:t>
+      </w:r>
+      <w:proofErr w:type="spellEnd"/>
+      <w:r>
+        <w:rPr>
+          <w:rFonts w:ascii="Consolas" w:eastAsia="Times New Roman" w:hAnsi="Consolas" w:cs="Times New Roman"/>
+          <w:color w:val="CE9178"/>
+          <w:sz w:val="26"/>
+          <w:szCs w:val="26"/>
+        </w:rPr>
+        <w:t>"</w:t>
       </w:r>
     </w:p>
     <w:p>
@@ -4981,6 +6168,7 @@
         </w:rPr>
         <w:t>post</w:t>
       </w:r>
+      <w:proofErr w:type="gramStart"/>
       <w:r>
         <w:rPr>
           <w:rFonts w:ascii="Consolas" w:eastAsia="Times New Roman" w:hAnsi="Consolas" w:cs="Times New Roman"/>
@@ -4990,6 +6178,7 @@
         </w:rPr>
         <w:t>}){</w:t>
       </w:r>
+      <w:proofErr w:type="gramEnd"/>
     </w:p>
     <w:p>
       <w:pPr>
@@ -5065,6 +6254,7 @@
         </w:rPr>
         <w:t xml:space="preserve"> </w:t>
       </w:r>
+      <w:proofErr w:type="spellStart"/>
       <w:r>
         <w:rPr>
           <w:rFonts w:ascii="Consolas" w:eastAsia="Times New Roman" w:hAnsi="Consolas" w:cs="Times New Roman"/>
@@ -5092,6 +6282,7 @@
         </w:rPr>
         <w:t>filter</w:t>
       </w:r>
+      <w:proofErr w:type="spellEnd"/>
       <w:r>
         <w:rPr>
           <w:rFonts w:ascii="Consolas" w:eastAsia="Times New Roman" w:hAnsi="Consolas" w:cs="Times New Roman"/>
@@ -5257,6 +6448,7 @@
         </w:rPr>
         <w:t>0</w:t>
       </w:r>
+      <w:proofErr w:type="gramStart"/>
       <w:r>
         <w:rPr>
           <w:rFonts w:ascii="Consolas" w:eastAsia="Times New Roman" w:hAnsi="Consolas" w:cs="Times New Roman"/>
@@ -5275,6 +6467,7 @@
         </w:rPr>
         <w:t>username</w:t>
       </w:r>
+      <w:proofErr w:type="gramEnd"/>
       <w:r>
         <w:rPr>
           <w:rFonts w:ascii="Consolas" w:eastAsia="Times New Roman" w:hAnsi="Consolas" w:cs="Times New Roman"/>
@@ -5305,6 +6498,7 @@
         </w:rPr>
         <w:t xml:space="preserve">    </w:t>
       </w:r>
+      <w:proofErr w:type="gramStart"/>
       <w:r>
         <w:rPr>
           <w:rFonts w:ascii="Consolas" w:eastAsia="Times New Roman" w:hAnsi="Consolas" w:cs="Times New Roman"/>
@@ -5323,6 +6517,7 @@
         </w:rPr>
         <w:t>(</w:t>
       </w:r>
+      <w:proofErr w:type="gramEnd"/>
     </w:p>
     <w:p>
       <w:pPr>
@@ -5371,6 +6566,7 @@
         </w:rPr>
         <w:t xml:space="preserve"> </w:t>
       </w:r>
+      <w:proofErr w:type="spellStart"/>
       <w:r>
         <w:rPr>
           <w:rFonts w:ascii="Consolas" w:eastAsia="Times New Roman" w:hAnsi="Consolas" w:cs="Times New Roman"/>
@@ -5380,6 +6576,7 @@
         </w:rPr>
         <w:t>className</w:t>
       </w:r>
+      <w:proofErr w:type="spellEnd"/>
       <w:r>
         <w:rPr>
           <w:rFonts w:ascii="Consolas" w:eastAsia="Times New Roman" w:hAnsi="Consolas" w:cs="Times New Roman"/>
@@ -5455,6 +6652,7 @@
         </w:rPr>
         <w:t xml:space="preserve"> </w:t>
       </w:r>
+      <w:proofErr w:type="spellStart"/>
       <w:r>
         <w:rPr>
           <w:rFonts w:ascii="Consolas" w:eastAsia="Times New Roman" w:hAnsi="Consolas" w:cs="Times New Roman"/>
@@ -5464,6 +6662,7 @@
         </w:rPr>
         <w:t>className</w:t>
       </w:r>
+      <w:proofErr w:type="spellEnd"/>
       <w:r>
         <w:rPr>
           <w:rFonts w:ascii="Consolas" w:eastAsia="Times New Roman" w:hAnsi="Consolas" w:cs="Times New Roman"/>
@@ -5480,7 +6679,27 @@
           <w:sz w:val="26"/>
           <w:szCs w:val="26"/>
         </w:rPr>
-        <w:t>"postWrapper"</w:t>
+        <w:t>"</w:t>
+      </w:r>
+      <w:proofErr w:type="spellStart"/>
+      <w:r>
+        <w:rPr>
+          <w:rFonts w:ascii="Consolas" w:eastAsia="Times New Roman" w:hAnsi="Consolas" w:cs="Times New Roman"/>
+          <w:color w:val="CE9178"/>
+          <w:sz w:val="26"/>
+          <w:szCs w:val="26"/>
+        </w:rPr>
+        <w:t>postWrapper</w:t>
+      </w:r>
+      <w:proofErr w:type="spellEnd"/>
+      <w:r>
+        <w:rPr>
+          <w:rFonts w:ascii="Consolas" w:eastAsia="Times New Roman" w:hAnsi="Consolas" w:cs="Times New Roman"/>
+          <w:color w:val="CE9178"/>
+          <w:sz w:val="26"/>
+          <w:szCs w:val="26"/>
+        </w:rPr>
+        <w:t>"</w:t>
       </w:r>
       <w:r>
         <w:rPr>
@@ -5501,13 +6720,45 @@
       </w:r>
       <w:r>
         <w:tab/>
-        <w:t>//Like functionality with useState hook</w:t>
+        <w:t xml:space="preserve">//Like functionality with </w:t>
+      </w:r>
+      <w:proofErr w:type="spellStart"/>
+      <w:r>
+        <w:t>useState</w:t>
+      </w:r>
+      <w:proofErr w:type="spellEnd"/>
+      <w:r>
+        <w:t xml:space="preserve"> hook</w:t>
       </w:r>
     </w:p>
     <w:p/>
     <w:p>
       <w:r>
-        <w:t>*React useState hook allows us to track state in a function component. State generally refer to the data or properties that need to be trackin in an application.</w:t>
+        <w:t xml:space="preserve">*React </w:t>
+      </w:r>
+      <w:proofErr w:type="spellStart"/>
+      <w:r>
+        <w:t>useState</w:t>
+      </w:r>
+      <w:proofErr w:type="spellEnd"/>
+      <w:r>
+        <w:t xml:space="preserve"> hook allows us to track state in a function component. State generally </w:t>
+      </w:r>
+      <w:proofErr w:type="gramStart"/>
+      <w:r>
+        <w:t>refer</w:t>
+      </w:r>
+      <w:proofErr w:type="gramEnd"/>
+      <w:r>
+        <w:t xml:space="preserve"> to the data or properties that need to be </w:t>
+      </w:r>
+      <w:proofErr w:type="spellStart"/>
+      <w:r>
+        <w:t>trackin</w:t>
+      </w:r>
+      <w:proofErr w:type="spellEnd"/>
+      <w:r>
+        <w:t xml:space="preserve"> in an application.</w:t>
       </w:r>
     </w:p>
     <w:p/>
@@ -5536,14 +6787,55 @@
           <w:sz w:val="28"/>
           <w:szCs w:val="28"/>
         </w:rPr>
-        <w:t>Phase III : Front end and Backend Connection</w:t>
+        <w:t xml:space="preserve">Phase </w:t>
+      </w:r>
+      <w:proofErr w:type="gramStart"/>
+      <w:r>
+        <w:rPr>
+          <w:b/>
+          <w:bCs/>
+          <w:sz w:val="28"/>
+          <w:szCs w:val="28"/>
+        </w:rPr>
+        <w:t>III :</w:t>
+      </w:r>
+      <w:proofErr w:type="gramEnd"/>
+      <w:r>
+        <w:rPr>
+          <w:b/>
+          <w:bCs/>
+          <w:sz w:val="28"/>
+          <w:szCs w:val="28"/>
+        </w:rPr>
+        <w:t xml:space="preserve"> Front end and Backend Connection</w:t>
       </w:r>
     </w:p>
     <w:p/>
     <w:p>
       <w:r>
-        <w:t>*cd into the client / application front end and open a new terminal and add the library to allow to switch from one web page to the other. :  npm add react-router-dom</w:t>
-      </w:r>
+        <w:t>*cd into the client / application front end and open a new terminal and add the library to allow to switch from one web page to the other</w:t>
+      </w:r>
+      <w:proofErr w:type="gramStart"/>
+      <w:r>
+        <w:t>. :</w:t>
+      </w:r>
+      <w:proofErr w:type="gramEnd"/>
+      <w:r>
+        <w:t xml:space="preserve">  </w:t>
+      </w:r>
+      <w:proofErr w:type="spellStart"/>
+      <w:r>
+        <w:t>npm</w:t>
+      </w:r>
+      <w:proofErr w:type="spellEnd"/>
+      <w:r>
+        <w:t xml:space="preserve"> add react-router-</w:t>
+      </w:r>
+      <w:proofErr w:type="spellStart"/>
+      <w:r>
+        <w:t>dom</w:t>
+      </w:r>
+      <w:proofErr w:type="spellEnd"/>
     </w:p>
     <w:p/>
     <w:p>
@@ -5553,7 +6845,15 @@
         </w:rPr>
       </w:pPr>
       <w:r>
-        <w:t xml:space="preserve">*Documentation : </w:t>
+        <w:t>*</w:t>
+      </w:r>
+      <w:proofErr w:type="gramStart"/>
+      <w:r>
+        <w:t>Documentation :</w:t>
+      </w:r>
+      <w:proofErr w:type="gramEnd"/>
+      <w:r>
+        <w:t xml:space="preserve"> </w:t>
       </w:r>
       <w:r>
         <w:t xml:space="preserve"> </w:t>
@@ -5600,13 +6900,67 @@
             <w:bCs w:val="0"/>
             <w:bdr w:val="none" w:sz="0" w:space="0" w:color="auto" w:frame="1"/>
           </w:rPr>
-          <w:t>Attempted import error: 'Switch' is not exported from 'react-router-dom'</w:t>
+          <w:t>Attempted import error: 'Switch' is not exported from 'react-router-</w:t>
+        </w:r>
+        <w:proofErr w:type="spellStart"/>
+        <w:r>
+          <w:rPr>
+            <w:rStyle w:val="Hyperlink"/>
+            <w:rFonts w:ascii="Segoe UI" w:hAnsi="Segoe UI" w:cs="Segoe UI"/>
+            <w:b w:val="0"/>
+            <w:bCs w:val="0"/>
+            <w:bdr w:val="none" w:sz="0" w:space="0" w:color="auto" w:frame="1"/>
+          </w:rPr>
+          <w:t>dom</w:t>
+        </w:r>
+        <w:proofErr w:type="spellEnd"/>
+        <w:r>
+          <w:rPr>
+            <w:rStyle w:val="Hyperlink"/>
+            <w:rFonts w:ascii="Segoe UI" w:hAnsi="Segoe UI" w:cs="Segoe UI"/>
+            <w:b w:val="0"/>
+            <w:bCs w:val="0"/>
+            <w:bdr w:val="none" w:sz="0" w:space="0" w:color="auto" w:frame="1"/>
+          </w:rPr>
+          <w:t>'</w:t>
         </w:r>
       </w:hyperlink>
     </w:p>
     <w:p>
       <w:r>
-        <w:t xml:space="preserve"> -If you run npm add react-router-dom and you get the version 6 or any other one, when you run the code with Switch you will get an error cuz version 6 uses the Routes sysntax: refer to stack over flow :</w:t>
+        <w:t xml:space="preserve"> -If you run </w:t>
+      </w:r>
+      <w:proofErr w:type="spellStart"/>
+      <w:r>
+        <w:t>npm</w:t>
+      </w:r>
+      <w:proofErr w:type="spellEnd"/>
+      <w:r>
+        <w:t xml:space="preserve"> add react-router-</w:t>
+      </w:r>
+      <w:proofErr w:type="spellStart"/>
+      <w:r>
+        <w:t>dom</w:t>
+      </w:r>
+      <w:proofErr w:type="spellEnd"/>
+      <w:r>
+        <w:t xml:space="preserve"> and you get the version 6 or any other one, when you run the code with Switch you will get an error </w:t>
+      </w:r>
+      <w:proofErr w:type="spellStart"/>
+      <w:r>
+        <w:t>cuz</w:t>
+      </w:r>
+      <w:proofErr w:type="spellEnd"/>
+      <w:r>
+        <w:t xml:space="preserve"> version 6 uses the Routes </w:t>
+      </w:r>
+      <w:proofErr w:type="spellStart"/>
+      <w:r>
+        <w:t>sysntax</w:t>
+      </w:r>
+      <w:proofErr w:type="spellEnd"/>
+      <w:r>
+        <w:t>: refer to stack over flow :</w:t>
       </w:r>
       <w:r>
         <w:t xml:space="preserve"> </w:t>
@@ -5620,7 +6974,15 @@
         </w:r>
       </w:hyperlink>
       <w:r>
-        <w:t xml:space="preserve">  . Solve the switch error by downgrading by using (npm install </w:t>
+        <w:t xml:space="preserve">  . Solve the switch error by downgrading by using (</w:t>
+      </w:r>
+      <w:proofErr w:type="spellStart"/>
+      <w:r>
+        <w:t>npm</w:t>
+      </w:r>
+      <w:proofErr w:type="spellEnd"/>
+      <w:r>
+        <w:t xml:space="preserve"> install </w:t>
       </w:r>
       <w:hyperlink r:id="rId20" w:history="1">
         <w:r>
@@ -5635,9 +6997,702 @@
       </w:r>
     </w:p>
     <w:p/>
+    <w:p>
+      <w:r>
+        <w:t xml:space="preserve">*To be able to accesses the backend </w:t>
+      </w:r>
+      <w:proofErr w:type="spellStart"/>
+      <w:r>
+        <w:t>api</w:t>
+      </w:r>
+      <w:proofErr w:type="spellEnd"/>
+      <w:r>
+        <w:t xml:space="preserve"> we must make use a proxy server which must be set in the from end folder (“react-social”</w:t>
+      </w:r>
+      <w:proofErr w:type="gramStart"/>
+      <w:r>
+        <w:t>) .</w:t>
+      </w:r>
+      <w:proofErr w:type="gramEnd"/>
+    </w:p>
+    <w:p>
+      <w:pPr>
+        <w:ind w:firstLine="720"/>
+      </w:pPr>
+      <w:r>
+        <w:t xml:space="preserve">-in the </w:t>
+      </w:r>
+      <w:proofErr w:type="spellStart"/>
+      <w:r>
+        <w:t>package.json</w:t>
+      </w:r>
+      <w:proofErr w:type="spellEnd"/>
+      <w:r>
+        <w:t xml:space="preserve"> file</w:t>
+      </w:r>
+    </w:p>
+    <w:p>
+      <w:pPr>
+        <w:ind w:firstLine="720"/>
+      </w:pPr>
+      <w:r>
+        <w:t xml:space="preserve">-the server will be running on port 8800 and the we will be running </w:t>
+      </w:r>
+      <w:proofErr w:type="spellStart"/>
+      <w:r>
+        <w:t>pn</w:t>
+      </w:r>
+      <w:proofErr w:type="spellEnd"/>
+      <w:r>
+        <w:t xml:space="preserve"> </w:t>
+      </w:r>
+      <w:proofErr w:type="gramStart"/>
+      <w:r>
+        <w:t>3000 ,</w:t>
+      </w:r>
+      <w:proofErr w:type="gramEnd"/>
+      <w:r>
+        <w:t xml:space="preserve"> the website will make use of proxy server to retrieve all the info of the backend from the </w:t>
+      </w:r>
+      <w:proofErr w:type="spellStart"/>
+      <w:r>
+        <w:t>the</w:t>
+      </w:r>
+      <w:proofErr w:type="spellEnd"/>
+      <w:r>
+        <w:t xml:space="preserve"> port 8800</w:t>
+      </w:r>
+    </w:p>
+    <w:p>
+      <w:pPr>
+        <w:shd w:val="clear" w:color="auto" w:fill="000000"/>
+        <w:spacing w:line="405" w:lineRule="atLeast"/>
+        <w:rPr>
+          <w:rFonts w:ascii="Consolas" w:eastAsia="Times New Roman" w:hAnsi="Consolas" w:cs="Times New Roman"/>
+          <w:color w:val="CE9178"/>
+          <w:sz w:val="30"/>
+          <w:szCs w:val="30"/>
+        </w:rPr>
+      </w:pPr>
+      <w:r>
+        <w:tab/>
+      </w:r>
+      <w:r>
+        <w:tab/>
+        <w:t xml:space="preserve">- </w:t>
+      </w:r>
+      <w:r>
+        <w:rPr>
+          <w:rFonts w:ascii="Consolas" w:eastAsia="Times New Roman" w:hAnsi="Consolas" w:cs="Times New Roman"/>
+          <w:color w:val="CE9178"/>
+          <w:sz w:val="30"/>
+          <w:szCs w:val="30"/>
+        </w:rPr>
+        <w:t>"proxy"</w:t>
+      </w:r>
+      <w:r>
+        <w:rPr>
+          <w:rFonts w:ascii="Consolas" w:eastAsia="Times New Roman" w:hAnsi="Consolas" w:cs="Times New Roman"/>
+          <w:color w:val="F44747"/>
+          <w:sz w:val="30"/>
+          <w:szCs w:val="30"/>
+        </w:rPr>
+        <w:t>:</w:t>
+      </w:r>
+      <w:r>
+        <w:rPr>
+          <w:rFonts w:ascii="Consolas" w:eastAsia="Times New Roman" w:hAnsi="Consolas" w:cs="Times New Roman"/>
+          <w:color w:val="FFFFFF"/>
+          <w:sz w:val="30"/>
+          <w:szCs w:val="30"/>
+        </w:rPr>
+        <w:t xml:space="preserve"> </w:t>
+      </w:r>
+      <w:r>
+        <w:rPr>
+          <w:rFonts w:ascii="Consolas" w:eastAsia="Times New Roman" w:hAnsi="Consolas" w:cs="Times New Roman"/>
+          <w:color w:val="CE9178"/>
+          <w:sz w:val="30"/>
+          <w:szCs w:val="30"/>
+        </w:rPr>
+        <w:t>"http://localhost:8</w:t>
+      </w:r>
+      <w:r>
+        <w:rPr>
+          <w:rFonts w:ascii="Consolas" w:eastAsia="Times New Roman" w:hAnsi="Consolas" w:cs="Times New Roman"/>
+          <w:color w:val="CE9178"/>
+          <w:sz w:val="30"/>
+          <w:szCs w:val="30"/>
+        </w:rPr>
+        <w:t>8</w:t>
+      </w:r>
+      <w:r>
+        <w:rPr>
+          <w:rFonts w:ascii="Consolas" w:eastAsia="Times New Roman" w:hAnsi="Consolas" w:cs="Times New Roman"/>
+          <w:color w:val="CE9178"/>
+          <w:sz w:val="30"/>
+          <w:szCs w:val="30"/>
+        </w:rPr>
+        <w:t>00/</w:t>
+      </w:r>
+      <w:proofErr w:type="spellStart"/>
+      <w:r>
+        <w:rPr>
+          <w:rFonts w:ascii="Consolas" w:eastAsia="Times New Roman" w:hAnsi="Consolas" w:cs="Times New Roman"/>
+          <w:color w:val="CE9178"/>
+          <w:sz w:val="30"/>
+          <w:szCs w:val="30"/>
+        </w:rPr>
+        <w:t>api</w:t>
+      </w:r>
+      <w:proofErr w:type="spellEnd"/>
+      <w:r>
+        <w:rPr>
+          <w:rFonts w:ascii="Consolas" w:eastAsia="Times New Roman" w:hAnsi="Consolas" w:cs="Times New Roman"/>
+          <w:color w:val="CE9178"/>
+          <w:sz w:val="30"/>
+          <w:szCs w:val="30"/>
+        </w:rPr>
+        <w:t>"</w:t>
+      </w:r>
+    </w:p>
+    <w:p>
+      <w:pPr>
+        <w:shd w:val="clear" w:color="auto" w:fill="000000"/>
+        <w:spacing w:line="405" w:lineRule="atLeast"/>
+        <w:rPr>
+          <w:rFonts w:ascii="Consolas" w:eastAsia="Times New Roman" w:hAnsi="Consolas" w:cs="Times New Roman"/>
+          <w:color w:val="FFFFFF"/>
+          <w:sz w:val="30"/>
+          <w:szCs w:val="30"/>
+        </w:rPr>
+      </w:pPr>
+    </w:p>
     <w:p/>
+    <w:p>
+      <w:r>
+        <w:t>*</w:t>
+      </w:r>
+      <w:proofErr w:type="spellStart"/>
+      <w:r>
+        <w:t>useEffect</w:t>
+      </w:r>
+      <w:proofErr w:type="spellEnd"/>
+    </w:p>
     <w:p/>
+    <w:p>
+      <w:pPr>
+        <w:shd w:val="clear" w:color="auto" w:fill="000000"/>
+        <w:spacing w:after="0" w:line="405" w:lineRule="atLeast"/>
+        <w:rPr>
+          <w:rFonts w:ascii="Consolas" w:eastAsia="Times New Roman" w:hAnsi="Consolas" w:cs="Times New Roman"/>
+          <w:color w:val="FFFFFF"/>
+          <w:sz w:val="30"/>
+          <w:szCs w:val="30"/>
+        </w:rPr>
+      </w:pPr>
+      <w:r>
+        <w:rPr>
+          <w:rFonts w:ascii="Consolas" w:eastAsia="Times New Roman" w:hAnsi="Consolas" w:cs="Times New Roman"/>
+          <w:color w:val="FFFFFF"/>
+          <w:sz w:val="30"/>
+          <w:szCs w:val="30"/>
+        </w:rPr>
+        <w:t xml:space="preserve">    </w:t>
+      </w:r>
+      <w:r>
+        <w:rPr>
+          <w:rFonts w:ascii="Consolas" w:eastAsia="Times New Roman" w:hAnsi="Consolas" w:cs="Times New Roman"/>
+          <w:color w:val="569CD6"/>
+          <w:sz w:val="30"/>
+          <w:szCs w:val="30"/>
+        </w:rPr>
+        <w:t>const</w:t>
+      </w:r>
+      <w:r>
+        <w:rPr>
+          <w:rFonts w:ascii="Consolas" w:eastAsia="Times New Roman" w:hAnsi="Consolas" w:cs="Times New Roman"/>
+          <w:color w:val="FFFFFF"/>
+          <w:sz w:val="30"/>
+          <w:szCs w:val="30"/>
+        </w:rPr>
+        <w:t xml:space="preserve"> [</w:t>
+      </w:r>
+      <w:proofErr w:type="spellStart"/>
+      <w:proofErr w:type="gramStart"/>
+      <w:r>
+        <w:rPr>
+          <w:rFonts w:ascii="Consolas" w:eastAsia="Times New Roman" w:hAnsi="Consolas" w:cs="Times New Roman"/>
+          <w:color w:val="9CDCFE"/>
+          <w:sz w:val="30"/>
+          <w:szCs w:val="30"/>
+        </w:rPr>
+        <w:t>posts</w:t>
+      </w:r>
+      <w:r>
+        <w:rPr>
+          <w:rFonts w:ascii="Consolas" w:eastAsia="Times New Roman" w:hAnsi="Consolas" w:cs="Times New Roman"/>
+          <w:color w:val="FFFFFF"/>
+          <w:sz w:val="30"/>
+          <w:szCs w:val="30"/>
+        </w:rPr>
+        <w:t>,</w:t>
+      </w:r>
+      <w:r>
+        <w:rPr>
+          <w:rFonts w:ascii="Consolas" w:eastAsia="Times New Roman" w:hAnsi="Consolas" w:cs="Times New Roman"/>
+          <w:color w:val="DCDCAA"/>
+          <w:sz w:val="30"/>
+          <w:szCs w:val="30"/>
+        </w:rPr>
+        <w:t>setposts</w:t>
+      </w:r>
+      <w:proofErr w:type="spellEnd"/>
+      <w:proofErr w:type="gramEnd"/>
+      <w:r>
+        <w:rPr>
+          <w:rFonts w:ascii="Consolas" w:eastAsia="Times New Roman" w:hAnsi="Consolas" w:cs="Times New Roman"/>
+          <w:color w:val="FFFFFF"/>
+          <w:sz w:val="30"/>
+          <w:szCs w:val="30"/>
+        </w:rPr>
+        <w:t xml:space="preserve">] </w:t>
+      </w:r>
+      <w:r>
+        <w:rPr>
+          <w:rFonts w:ascii="Consolas" w:eastAsia="Times New Roman" w:hAnsi="Consolas" w:cs="Times New Roman"/>
+          <w:color w:val="D4D4D4"/>
+          <w:sz w:val="30"/>
+          <w:szCs w:val="30"/>
+        </w:rPr>
+        <w:t>=</w:t>
+      </w:r>
+      <w:r>
+        <w:rPr>
+          <w:rFonts w:ascii="Consolas" w:eastAsia="Times New Roman" w:hAnsi="Consolas" w:cs="Times New Roman"/>
+          <w:color w:val="FFFFFF"/>
+          <w:sz w:val="30"/>
+          <w:szCs w:val="30"/>
+        </w:rPr>
+        <w:t xml:space="preserve"> </w:t>
+      </w:r>
+      <w:proofErr w:type="spellStart"/>
+      <w:r>
+        <w:rPr>
+          <w:rFonts w:ascii="Consolas" w:eastAsia="Times New Roman" w:hAnsi="Consolas" w:cs="Times New Roman"/>
+          <w:color w:val="DCDCAA"/>
+          <w:sz w:val="30"/>
+          <w:szCs w:val="30"/>
+        </w:rPr>
+        <w:t>useState</w:t>
+      </w:r>
+      <w:proofErr w:type="spellEnd"/>
+      <w:r>
+        <w:rPr>
+          <w:rFonts w:ascii="Consolas" w:eastAsia="Times New Roman" w:hAnsi="Consolas" w:cs="Times New Roman"/>
+          <w:color w:val="FFFFFF"/>
+          <w:sz w:val="30"/>
+          <w:szCs w:val="30"/>
+        </w:rPr>
+        <w:t>([]);</w:t>
+      </w:r>
+    </w:p>
+    <w:p>
+      <w:pPr>
+        <w:shd w:val="clear" w:color="auto" w:fill="000000"/>
+        <w:spacing w:after="0" w:line="405" w:lineRule="atLeast"/>
+        <w:rPr>
+          <w:rFonts w:ascii="Consolas" w:eastAsia="Times New Roman" w:hAnsi="Consolas" w:cs="Times New Roman"/>
+          <w:color w:val="FFFFFF"/>
+          <w:sz w:val="30"/>
+          <w:szCs w:val="30"/>
+        </w:rPr>
+      </w:pPr>
+      <w:r>
+        <w:rPr>
+          <w:rFonts w:ascii="Consolas" w:eastAsia="Times New Roman" w:hAnsi="Consolas" w:cs="Times New Roman"/>
+          <w:color w:val="FFFFFF"/>
+          <w:sz w:val="30"/>
+          <w:szCs w:val="30"/>
+        </w:rPr>
+        <w:t xml:space="preserve">    </w:t>
+      </w:r>
+    </w:p>
+    <w:p>
+      <w:pPr>
+        <w:shd w:val="clear" w:color="auto" w:fill="000000"/>
+        <w:spacing w:after="0" w:line="405" w:lineRule="atLeast"/>
+        <w:rPr>
+          <w:rFonts w:ascii="Consolas" w:eastAsia="Times New Roman" w:hAnsi="Consolas" w:cs="Times New Roman"/>
+          <w:color w:val="FFFFFF"/>
+          <w:sz w:val="30"/>
+          <w:szCs w:val="30"/>
+        </w:rPr>
+      </w:pPr>
+      <w:r>
+        <w:rPr>
+          <w:rFonts w:ascii="Consolas" w:eastAsia="Times New Roman" w:hAnsi="Consolas" w:cs="Times New Roman"/>
+          <w:color w:val="FFFFFF"/>
+          <w:sz w:val="30"/>
+          <w:szCs w:val="30"/>
+        </w:rPr>
+        <w:t xml:space="preserve">    </w:t>
+      </w:r>
+      <w:proofErr w:type="spellStart"/>
+      <w:proofErr w:type="gramStart"/>
+      <w:r>
+        <w:rPr>
+          <w:rFonts w:ascii="Consolas" w:eastAsia="Times New Roman" w:hAnsi="Consolas" w:cs="Times New Roman"/>
+          <w:color w:val="DCDCAA"/>
+          <w:sz w:val="30"/>
+          <w:szCs w:val="30"/>
+        </w:rPr>
+        <w:t>useEffect</w:t>
+      </w:r>
+      <w:proofErr w:type="spellEnd"/>
+      <w:r>
+        <w:rPr>
+          <w:rFonts w:ascii="Consolas" w:eastAsia="Times New Roman" w:hAnsi="Consolas" w:cs="Times New Roman"/>
+          <w:color w:val="FFFFFF"/>
+          <w:sz w:val="30"/>
+          <w:szCs w:val="30"/>
+        </w:rPr>
+        <w:t>(</w:t>
+      </w:r>
+      <w:proofErr w:type="gramEnd"/>
+      <w:r>
+        <w:rPr>
+          <w:rFonts w:ascii="Consolas" w:eastAsia="Times New Roman" w:hAnsi="Consolas" w:cs="Times New Roman"/>
+          <w:color w:val="FFFFFF"/>
+          <w:sz w:val="30"/>
+          <w:szCs w:val="30"/>
+        </w:rPr>
+        <w:t>()</w:t>
+      </w:r>
+      <w:r>
+        <w:rPr>
+          <w:rFonts w:ascii="Consolas" w:eastAsia="Times New Roman" w:hAnsi="Consolas" w:cs="Times New Roman"/>
+          <w:color w:val="569CD6"/>
+          <w:sz w:val="30"/>
+          <w:szCs w:val="30"/>
+        </w:rPr>
+        <w:t>=&gt;</w:t>
+      </w:r>
+      <w:r>
+        <w:rPr>
+          <w:rFonts w:ascii="Consolas" w:eastAsia="Times New Roman" w:hAnsi="Consolas" w:cs="Times New Roman"/>
+          <w:color w:val="FFFFFF"/>
+          <w:sz w:val="30"/>
+          <w:szCs w:val="30"/>
+        </w:rPr>
+        <w:t>{</w:t>
+      </w:r>
+    </w:p>
+    <w:p>
+      <w:pPr>
+        <w:shd w:val="clear" w:color="auto" w:fill="000000"/>
+        <w:spacing w:after="0" w:line="405" w:lineRule="atLeast"/>
+        <w:rPr>
+          <w:rFonts w:ascii="Consolas" w:eastAsia="Times New Roman" w:hAnsi="Consolas" w:cs="Times New Roman"/>
+          <w:color w:val="FFFFFF"/>
+          <w:sz w:val="30"/>
+          <w:szCs w:val="30"/>
+        </w:rPr>
+      </w:pPr>
+      <w:r>
+        <w:rPr>
+          <w:rFonts w:ascii="Consolas" w:eastAsia="Times New Roman" w:hAnsi="Consolas" w:cs="Times New Roman"/>
+          <w:color w:val="FFFFFF"/>
+          <w:sz w:val="30"/>
+          <w:szCs w:val="30"/>
+        </w:rPr>
+        <w:t xml:space="preserve">        </w:t>
+      </w:r>
+      <w:proofErr w:type="gramStart"/>
+      <w:r>
+        <w:rPr>
+          <w:rFonts w:ascii="Consolas" w:eastAsia="Times New Roman" w:hAnsi="Consolas" w:cs="Times New Roman"/>
+          <w:color w:val="9CDCFE"/>
+          <w:sz w:val="30"/>
+          <w:szCs w:val="30"/>
+        </w:rPr>
+        <w:t>console</w:t>
+      </w:r>
+      <w:r>
+        <w:rPr>
+          <w:rFonts w:ascii="Consolas" w:eastAsia="Times New Roman" w:hAnsi="Consolas" w:cs="Times New Roman"/>
+          <w:color w:val="FFFFFF"/>
+          <w:sz w:val="30"/>
+          <w:szCs w:val="30"/>
+        </w:rPr>
+        <w:t>.</w:t>
+      </w:r>
+      <w:r>
+        <w:rPr>
+          <w:rFonts w:ascii="Consolas" w:eastAsia="Times New Roman" w:hAnsi="Consolas" w:cs="Times New Roman"/>
+          <w:color w:val="DCDCAA"/>
+          <w:sz w:val="30"/>
+          <w:szCs w:val="30"/>
+        </w:rPr>
+        <w:t>log</w:t>
+      </w:r>
+      <w:r>
+        <w:rPr>
+          <w:rFonts w:ascii="Consolas" w:eastAsia="Times New Roman" w:hAnsi="Consolas" w:cs="Times New Roman"/>
+          <w:color w:val="FFFFFF"/>
+          <w:sz w:val="30"/>
+          <w:szCs w:val="30"/>
+        </w:rPr>
+        <w:t>(</w:t>
+      </w:r>
+      <w:proofErr w:type="gramEnd"/>
+      <w:r>
+        <w:rPr>
+          <w:rFonts w:ascii="Consolas" w:eastAsia="Times New Roman" w:hAnsi="Consolas" w:cs="Times New Roman"/>
+          <w:color w:val="CE9178"/>
+          <w:sz w:val="30"/>
+          <w:szCs w:val="30"/>
+        </w:rPr>
+        <w:t>"Feed rendered"</w:t>
+      </w:r>
+      <w:r>
+        <w:rPr>
+          <w:rFonts w:ascii="Consolas" w:eastAsia="Times New Roman" w:hAnsi="Consolas" w:cs="Times New Roman"/>
+          <w:color w:val="FFFFFF"/>
+          <w:sz w:val="30"/>
+          <w:szCs w:val="30"/>
+        </w:rPr>
+        <w:t>);</w:t>
+      </w:r>
+    </w:p>
+    <w:p>
+      <w:pPr>
+        <w:shd w:val="clear" w:color="auto" w:fill="000000"/>
+        <w:spacing w:after="0" w:line="405" w:lineRule="atLeast"/>
+        <w:rPr>
+          <w:rFonts w:ascii="Consolas" w:eastAsia="Times New Roman" w:hAnsi="Consolas" w:cs="Times New Roman"/>
+          <w:color w:val="FFFFFF"/>
+          <w:sz w:val="30"/>
+          <w:szCs w:val="30"/>
+        </w:rPr>
+      </w:pPr>
+      <w:r>
+        <w:rPr>
+          <w:rFonts w:ascii="Consolas" w:eastAsia="Times New Roman" w:hAnsi="Consolas" w:cs="Times New Roman"/>
+          <w:color w:val="FFFFFF"/>
+          <w:sz w:val="30"/>
+          <w:szCs w:val="30"/>
+        </w:rPr>
+        <w:t>    },[])</w:t>
+      </w:r>
+    </w:p>
     <w:p/>
+    <w:p>
+      <w:r>
+        <w:t>This allows us to control the rendering of the function Feed</w:t>
+      </w:r>
+      <w:proofErr w:type="gramStart"/>
+      <w:r>
+        <w:t>….the</w:t>
+      </w:r>
+      <w:proofErr w:type="gramEnd"/>
+      <w:r>
+        <w:t xml:space="preserve"> above </w:t>
+      </w:r>
+      <w:proofErr w:type="spellStart"/>
+      <w:r>
+        <w:t>useEffect</w:t>
+      </w:r>
+      <w:proofErr w:type="spellEnd"/>
+      <w:r>
+        <w:t xml:space="preserve"> has an dependency [] in the function.. </w:t>
+      </w:r>
+      <w:proofErr w:type="gramStart"/>
+      <w:r>
+        <w:t>so</w:t>
+      </w:r>
+      <w:proofErr w:type="gramEnd"/>
+      <w:r>
+        <w:t xml:space="preserve"> we only </w:t>
+      </w:r>
+      <w:proofErr w:type="spellStart"/>
+      <w:r>
+        <w:t>wanna</w:t>
+      </w:r>
+      <w:proofErr w:type="spellEnd"/>
+      <w:r>
+        <w:t xml:space="preserve"> render it when the state of the dependency [] changes (whatever that may be in the brackets) if the brackets are empty then we only render the component only once.</w:t>
+      </w:r>
+    </w:p>
+    <w:p/>
+    <w:p>
+      <w:r>
+        <w:tab/>
+        <w:t xml:space="preserve">Creating a </w:t>
+      </w:r>
+      <w:proofErr w:type="gramStart"/>
+      <w:r>
+        <w:t>picture</w:t>
+      </w:r>
+      <w:proofErr w:type="gramEnd"/>
+      <w:r>
+        <w:t xml:space="preserve"> a post</w:t>
+      </w:r>
+    </w:p>
+    <w:p>
+      <w:r>
+        <w:rPr>
+          <w:noProof/>
+        </w:rPr>
+        <w:drawing>
+          <wp:inline distT="0" distB="0" distL="0" distR="0" wp14:anchorId="5A8DA8E1" wp14:editId="27DE7E83">
+            <wp:extent cx="5380504" cy="4086225"/>
+            <wp:effectExtent l="0" t="0" r="0" b="0"/>
+            <wp:docPr id="3" name="Picture 3"/>
+            <wp:cNvGraphicFramePr>
+              <a:graphicFrameLocks xmlns:a="http://schemas.openxmlformats.org/drawingml/2006/main" noChangeAspect="1"/>
+            </wp:cNvGraphicFramePr>
+            <a:graphic xmlns:a="http://schemas.openxmlformats.org/drawingml/2006/main">
+              <a:graphicData uri="http://schemas.openxmlformats.org/drawingml/2006/picture">
+                <pic:pic xmlns:pic="http://schemas.openxmlformats.org/drawingml/2006/picture">
+                  <pic:nvPicPr>
+                    <pic:cNvPr id="0" name="Picture 1"/>
+                    <pic:cNvPicPr>
+                      <a:picLocks noChangeAspect="1" noChangeArrowheads="1"/>
+                    </pic:cNvPicPr>
+                  </pic:nvPicPr>
+                  <pic:blipFill>
+                    <a:blip r:embed="rId21">
+                      <a:extLst>
+                        <a:ext uri="{28A0092B-C50C-407E-A947-70E740481C1C}">
+                          <a14:useLocalDpi xmlns:a14="http://schemas.microsoft.com/office/drawing/2010/main" val="0"/>
+                        </a:ext>
+                      </a:extLst>
+                    </a:blip>
+                    <a:srcRect/>
+                    <a:stretch>
+                      <a:fillRect/>
+                    </a:stretch>
+                  </pic:blipFill>
+                  <pic:spPr bwMode="auto">
+                    <a:xfrm>
+                      <a:off x="0" y="0"/>
+                      <a:ext cx="5384661" cy="4089382"/>
+                    </a:xfrm>
+                    <a:prstGeom prst="rect">
+                      <a:avLst/>
+                    </a:prstGeom>
+                    <a:noFill/>
+                    <a:ln>
+                      <a:noFill/>
+                    </a:ln>
+                  </pic:spPr>
+                </pic:pic>
+              </a:graphicData>
+            </a:graphic>
+          </wp:inline>
+        </w:drawing>
+      </w:r>
+    </w:p>
+    <w:p/>
+    <w:p>
+      <w:r>
+        <w:t xml:space="preserve">To put a picture in you have to put in a directory to the image you </w:t>
+      </w:r>
+      <w:proofErr w:type="spellStart"/>
+      <w:r>
+        <w:t>wanna</w:t>
+      </w:r>
+      <w:proofErr w:type="spellEnd"/>
+      <w:r>
+        <w:t xml:space="preserve"> post</w:t>
+      </w:r>
+      <w:proofErr w:type="gramStart"/>
+      <w:r>
+        <w:t xml:space="preserve"> ..</w:t>
+      </w:r>
+      <w:proofErr w:type="gramEnd"/>
+      <w:r>
+        <w:t>in this case the image was in the directory (“react-social/public/assets/post/3.jpg” )</w:t>
+      </w:r>
+    </w:p>
+    <w:p>
+      <w:r>
+        <w:tab/>
+        <w:t>-why didn’t we include the directory the way it appears</w:t>
+      </w:r>
+    </w:p>
+    <w:p>
+      <w:pPr>
+        <w:shd w:val="clear" w:color="auto" w:fill="000000"/>
+        <w:spacing w:line="405" w:lineRule="atLeast"/>
+        <w:rPr>
+          <w:rFonts w:ascii="Consolas" w:eastAsia="Times New Roman" w:hAnsi="Consolas" w:cs="Times New Roman"/>
+          <w:color w:val="FFFFFF"/>
+          <w:sz w:val="30"/>
+          <w:szCs w:val="30"/>
+        </w:rPr>
+      </w:pPr>
+      <w:r>
+        <w:rPr>
+          <w:rFonts w:ascii="Consolas" w:eastAsia="Times New Roman" w:hAnsi="Consolas" w:cs="Times New Roman"/>
+          <w:color w:val="FFFFFF"/>
+          <w:sz w:val="30"/>
+          <w:szCs w:val="30"/>
+        </w:rPr>
+        <w:lastRenderedPageBreak/>
+        <w:t>REACT_APP_PUBLIC_FOLDER = http://localhost:3000/assets/</w:t>
+      </w:r>
+    </w:p>
+    <w:p>
+      <w:r>
+        <w:t xml:space="preserve">This created a global access to the assets in our </w:t>
+      </w:r>
+      <w:proofErr w:type="gramStart"/>
+      <w:r>
+        <w:t>folder</w:t>
+      </w:r>
+      <w:proofErr w:type="gramEnd"/>
+      <w:r>
+        <w:t xml:space="preserve"> so we don’t do long directory </w:t>
+      </w:r>
+      <w:proofErr w:type="spellStart"/>
+      <w:r>
+        <w:t>everytime</w:t>
+      </w:r>
+      <w:proofErr w:type="spellEnd"/>
+    </w:p>
+    <w:p/>
+    <w:p>
+      <w:r>
+        <w:t>-Date display -&gt; do “</w:t>
+      </w:r>
+      <w:proofErr w:type="spellStart"/>
+      <w:r>
+        <w:t>npm</w:t>
+      </w:r>
+      <w:proofErr w:type="spellEnd"/>
+      <w:r>
+        <w:t xml:space="preserve"> add timeago.js” and import </w:t>
+      </w:r>
+    </w:p>
+    <w:p>
+      <w:r>
+        <w:tab/>
+        <w:t xml:space="preserve">-To review more </w:t>
+      </w:r>
+      <w:proofErr w:type="gramStart"/>
+      <w:r>
+        <w:t>formats</w:t>
+      </w:r>
+      <w:proofErr w:type="gramEnd"/>
+      <w:r>
+        <w:t xml:space="preserve"> go to the documentation: </w:t>
+      </w:r>
+      <w:r>
+        <w:t>https://timeago.org/</w:t>
+      </w:r>
+    </w:p>
     <w:sectPr>
       <w:pgSz w:w="12240" w:h="15840"/>
       <w:pgMar w:top="1440" w:right="1440" w:bottom="1440" w:left="1440" w:header="720" w:footer="720" w:gutter="0"/>
@@ -6323,10 +8378,10 @@
     </w:lvl>
   </w:abstractNum>
   <w:abstractNum w:abstractNumId="6" w15:restartNumberingAfterBreak="0">
-    <w:nsid w:val="53C31A80"/>
+    <w:nsid w:val="49B03436"/>
     <w:multiLevelType w:val="hybridMultilevel"/>
-    <w:tmpl w:val="414A24C6"/>
-    <w:lvl w:ilvl="0" w:tplc="03B20F82">
+    <w:tmpl w:val="059CB1A2"/>
+    <w:lvl w:ilvl="0" w:tplc="93440982">
       <w:numFmt w:val="bullet"/>
       <w:lvlText w:val=""/>
       <w:lvlJc w:val="left"/>
@@ -6435,15 +8490,15 @@
     </w:lvl>
   </w:abstractNum>
   <w:abstractNum w:abstractNumId="7" w15:restartNumberingAfterBreak="0">
-    <w:nsid w:val="5BC73070"/>
+    <w:nsid w:val="53C31A80"/>
     <w:multiLevelType w:val="hybridMultilevel"/>
-    <w:tmpl w:val="A06A84E8"/>
-    <w:lvl w:ilvl="0" w:tplc="540A7A76">
+    <w:tmpl w:val="414A24C6"/>
+    <w:lvl w:ilvl="0" w:tplc="03B20F82">
       <w:numFmt w:val="bullet"/>
       <w:lvlText w:val=""/>
       <w:lvlJc w:val="left"/>
       <w:pPr>
-        <w:ind w:left="1080" w:hanging="360"/>
+        <w:ind w:left="720" w:hanging="360"/>
       </w:pPr>
       <w:rPr>
         <w:rFonts w:ascii="Symbol" w:eastAsiaTheme="minorHAnsi" w:hAnsi="Symbol" w:cstheme="minorBidi" w:hint="default"/>
@@ -6455,7 +8510,7 @@
       <w:lvlText w:val="o"/>
       <w:lvlJc w:val="left"/>
       <w:pPr>
-        <w:ind w:left="1800" w:hanging="360"/>
+        <w:ind w:left="1440" w:hanging="360"/>
       </w:pPr>
       <w:rPr>
         <w:rFonts w:ascii="Courier New" w:hAnsi="Courier New" w:cs="Courier New" w:hint="default"/>
@@ -6467,7 +8522,7 @@
       <w:lvlText w:val=""/>
       <w:lvlJc w:val="left"/>
       <w:pPr>
-        <w:ind w:left="2520" w:hanging="360"/>
+        <w:ind w:left="2160" w:hanging="360"/>
       </w:pPr>
       <w:rPr>
         <w:rFonts w:ascii="Wingdings" w:hAnsi="Wingdings" w:hint="default"/>
@@ -6479,7 +8534,7 @@
       <w:lvlText w:val=""/>
       <w:lvlJc w:val="left"/>
       <w:pPr>
-        <w:ind w:left="3240" w:hanging="360"/>
+        <w:ind w:left="2880" w:hanging="360"/>
       </w:pPr>
       <w:rPr>
         <w:rFonts w:ascii="Symbol" w:hAnsi="Symbol" w:hint="default"/>
@@ -6491,7 +8546,7 @@
       <w:lvlText w:val="o"/>
       <w:lvlJc w:val="left"/>
       <w:pPr>
-        <w:ind w:left="3960" w:hanging="360"/>
+        <w:ind w:left="3600" w:hanging="360"/>
       </w:pPr>
       <w:rPr>
         <w:rFonts w:ascii="Courier New" w:hAnsi="Courier New" w:cs="Courier New" w:hint="default"/>
@@ -6503,7 +8558,7 @@
       <w:lvlText w:val=""/>
       <w:lvlJc w:val="left"/>
       <w:pPr>
-        <w:ind w:left="4680" w:hanging="360"/>
+        <w:ind w:left="4320" w:hanging="360"/>
       </w:pPr>
       <w:rPr>
         <w:rFonts w:ascii="Wingdings" w:hAnsi="Wingdings" w:hint="default"/>
@@ -6515,7 +8570,7 @@
       <w:lvlText w:val=""/>
       <w:lvlJc w:val="left"/>
       <w:pPr>
-        <w:ind w:left="5400" w:hanging="360"/>
+        <w:ind w:left="5040" w:hanging="360"/>
       </w:pPr>
       <w:rPr>
         <w:rFonts w:ascii="Symbol" w:hAnsi="Symbol" w:hint="default"/>
@@ -6527,7 +8582,7 @@
       <w:lvlText w:val="o"/>
       <w:lvlJc w:val="left"/>
       <w:pPr>
-        <w:ind w:left="6120" w:hanging="360"/>
+        <w:ind w:left="5760" w:hanging="360"/>
       </w:pPr>
       <w:rPr>
         <w:rFonts w:ascii="Courier New" w:hAnsi="Courier New" w:cs="Courier New" w:hint="default"/>
@@ -6539,6 +8594,118 @@
       <w:lvlText w:val=""/>
       <w:lvlJc w:val="left"/>
       <w:pPr>
+        <w:ind w:left="6480" w:hanging="360"/>
+      </w:pPr>
+      <w:rPr>
+        <w:rFonts w:ascii="Wingdings" w:hAnsi="Wingdings" w:hint="default"/>
+      </w:rPr>
+    </w:lvl>
+  </w:abstractNum>
+  <w:abstractNum w:abstractNumId="8" w15:restartNumberingAfterBreak="0">
+    <w:nsid w:val="5BC73070"/>
+    <w:multiLevelType w:val="hybridMultilevel"/>
+    <w:tmpl w:val="A06A84E8"/>
+    <w:lvl w:ilvl="0" w:tplc="540A7A76">
+      <w:numFmt w:val="bullet"/>
+      <w:lvlText w:val=""/>
+      <w:lvlJc w:val="left"/>
+      <w:pPr>
+        <w:ind w:left="1080" w:hanging="360"/>
+      </w:pPr>
+      <w:rPr>
+        <w:rFonts w:ascii="Symbol" w:eastAsiaTheme="minorHAnsi" w:hAnsi="Symbol" w:cstheme="minorBidi" w:hint="default"/>
+      </w:rPr>
+    </w:lvl>
+    <w:lvl w:ilvl="1" w:tplc="04090003" w:tentative="1">
+      <w:start w:val="1"/>
+      <w:numFmt w:val="bullet"/>
+      <w:lvlText w:val="o"/>
+      <w:lvlJc w:val="left"/>
+      <w:pPr>
+        <w:ind w:left="1800" w:hanging="360"/>
+      </w:pPr>
+      <w:rPr>
+        <w:rFonts w:ascii="Courier New" w:hAnsi="Courier New" w:cs="Courier New" w:hint="default"/>
+      </w:rPr>
+    </w:lvl>
+    <w:lvl w:ilvl="2" w:tplc="04090005" w:tentative="1">
+      <w:start w:val="1"/>
+      <w:numFmt w:val="bullet"/>
+      <w:lvlText w:val=""/>
+      <w:lvlJc w:val="left"/>
+      <w:pPr>
+        <w:ind w:left="2520" w:hanging="360"/>
+      </w:pPr>
+      <w:rPr>
+        <w:rFonts w:ascii="Wingdings" w:hAnsi="Wingdings" w:hint="default"/>
+      </w:rPr>
+    </w:lvl>
+    <w:lvl w:ilvl="3" w:tplc="04090001" w:tentative="1">
+      <w:start w:val="1"/>
+      <w:numFmt w:val="bullet"/>
+      <w:lvlText w:val=""/>
+      <w:lvlJc w:val="left"/>
+      <w:pPr>
+        <w:ind w:left="3240" w:hanging="360"/>
+      </w:pPr>
+      <w:rPr>
+        <w:rFonts w:ascii="Symbol" w:hAnsi="Symbol" w:hint="default"/>
+      </w:rPr>
+    </w:lvl>
+    <w:lvl w:ilvl="4" w:tplc="04090003" w:tentative="1">
+      <w:start w:val="1"/>
+      <w:numFmt w:val="bullet"/>
+      <w:lvlText w:val="o"/>
+      <w:lvlJc w:val="left"/>
+      <w:pPr>
+        <w:ind w:left="3960" w:hanging="360"/>
+      </w:pPr>
+      <w:rPr>
+        <w:rFonts w:ascii="Courier New" w:hAnsi="Courier New" w:cs="Courier New" w:hint="default"/>
+      </w:rPr>
+    </w:lvl>
+    <w:lvl w:ilvl="5" w:tplc="04090005" w:tentative="1">
+      <w:start w:val="1"/>
+      <w:numFmt w:val="bullet"/>
+      <w:lvlText w:val=""/>
+      <w:lvlJc w:val="left"/>
+      <w:pPr>
+        <w:ind w:left="4680" w:hanging="360"/>
+      </w:pPr>
+      <w:rPr>
+        <w:rFonts w:ascii="Wingdings" w:hAnsi="Wingdings" w:hint="default"/>
+      </w:rPr>
+    </w:lvl>
+    <w:lvl w:ilvl="6" w:tplc="04090001" w:tentative="1">
+      <w:start w:val="1"/>
+      <w:numFmt w:val="bullet"/>
+      <w:lvlText w:val=""/>
+      <w:lvlJc w:val="left"/>
+      <w:pPr>
+        <w:ind w:left="5400" w:hanging="360"/>
+      </w:pPr>
+      <w:rPr>
+        <w:rFonts w:ascii="Symbol" w:hAnsi="Symbol" w:hint="default"/>
+      </w:rPr>
+    </w:lvl>
+    <w:lvl w:ilvl="7" w:tplc="04090003" w:tentative="1">
+      <w:start w:val="1"/>
+      <w:numFmt w:val="bullet"/>
+      <w:lvlText w:val="o"/>
+      <w:lvlJc w:val="left"/>
+      <w:pPr>
+        <w:ind w:left="6120" w:hanging="360"/>
+      </w:pPr>
+      <w:rPr>
+        <w:rFonts w:ascii="Courier New" w:hAnsi="Courier New" w:cs="Courier New" w:hint="default"/>
+      </w:rPr>
+    </w:lvl>
+    <w:lvl w:ilvl="8" w:tplc="04090005" w:tentative="1">
+      <w:start w:val="1"/>
+      <w:numFmt w:val="bullet"/>
+      <w:lvlText w:val=""/>
+      <w:lvlJc w:val="left"/>
+      <w:pPr>
         <w:ind w:left="6840" w:hanging="360"/>
       </w:pPr>
       <w:rPr>
@@ -6550,13 +8717,13 @@
     <w:abstractNumId w:val="2"/>
   </w:num>
   <w:num w:numId="2" w16cid:durableId="1237323446">
-    <w:abstractNumId w:val="6"/>
+    <w:abstractNumId w:val="7"/>
   </w:num>
   <w:num w:numId="3" w16cid:durableId="1194884919">
     <w:abstractNumId w:val="1"/>
   </w:num>
   <w:num w:numId="4" w16cid:durableId="1389108539">
-    <w:abstractNumId w:val="7"/>
+    <w:abstractNumId w:val="8"/>
   </w:num>
   <w:num w:numId="5" w16cid:durableId="1667710653">
     <w:abstractNumId w:val="0"/>
@@ -6569,6 +8736,9 @@
   </w:num>
   <w:num w:numId="8" w16cid:durableId="75133478">
     <w:abstractNumId w:val="5"/>
+  </w:num>
+  <w:num w:numId="9" w16cid:durableId="1682119452">
+    <w:abstractNumId w:val="6"/>
   </w:num>
 </w:numbering>
 </file>

</xml_diff>